<commit_message>
phoeninx and puzzle problem solved
</commit_message>
<xml_diff>
--- a/codeforces-B.docx
+++ b/codeforces-B.docx
@@ -763,15 +763,7 @@
     </w:p>
     <w:p>
       <w:r>
-        <w:t xml:space="preserve">    for (int </w:t>
-      </w:r>
-      <w:proofErr w:type="gramStart"/>
-      <w:r>
-        <w:t>num :</w:t>
-      </w:r>
-      <w:proofErr w:type="gramEnd"/>
-      <w:r>
-        <w:t xml:space="preserve"> </w:t>
+        <w:t xml:space="preserve">    for (int num : </w:t>
       </w:r>
       <w:proofErr w:type="spellStart"/>
       <w:r>
@@ -858,15 +850,7 @@
     <w:p>
       <w:r>
         <w:lastRenderedPageBreak/>
-        <w:t xml:space="preserve">int </w:t>
-      </w:r>
-      <w:proofErr w:type="gramStart"/>
-      <w:r>
-        <w:t>main(</w:t>
-      </w:r>
-      <w:proofErr w:type="gramEnd"/>
-      <w:r>
-        <w:t>) {</w:t>
+        <w:t>int main() {</w:t>
       </w:r>
     </w:p>
     <w:p>
@@ -1011,21 +995,8 @@
         <w:t>arr</w:t>
       </w:r>
       <w:proofErr w:type="spellEnd"/>
-      <w:proofErr w:type="gramStart"/>
-      <w:r>
-        <w:t>) ?</w:t>
-      </w:r>
-      <w:proofErr w:type="gramEnd"/>
-      <w:r>
-        <w:t xml:space="preserve"> "YES</w:t>
-      </w:r>
-      <w:proofErr w:type="gramStart"/>
-      <w:r>
-        <w:t>" :</w:t>
-      </w:r>
-      <w:proofErr w:type="gramEnd"/>
-      <w:r>
-        <w:t xml:space="preserve"> "NO") &lt;&lt; "\n";</w:t>
+      <w:r>
+        <w:t>) ? "YES" : "NO") &lt;&lt; "\n";</w:t>
       </w:r>
     </w:p>
     <w:p>
@@ -1131,13 +1102,8 @@
           <w:numId w:val="5"/>
         </w:numPr>
       </w:pPr>
-      <w:proofErr w:type="gramStart"/>
-      <w:r>
-        <w:t>Overall</w:t>
-      </w:r>
-      <w:proofErr w:type="gramEnd"/>
-      <w:r>
-        <w:t xml:space="preserve"> per test case: </w:t>
+      <w:r>
+        <w:t xml:space="preserve">Overall per test case: </w:t>
       </w:r>
       <w:r>
         <w:rPr>
@@ -1208,19 +1174,8 @@
           <w:szCs w:val="28"/>
         </w:rPr>
         <w:lastRenderedPageBreak/>
-        <w:t xml:space="preserve">Another </w:t>
-      </w:r>
-      <w:proofErr w:type="gramStart"/>
-      <w:r>
-        <w:rPr>
-          <w:b/>
-          <w:bCs/>
-          <w:sz w:val="28"/>
-          <w:szCs w:val="28"/>
-        </w:rPr>
-        <w:t>solution :</w:t>
-      </w:r>
-      <w:proofErr w:type="gramEnd"/>
+        <w:t>Another solution :</w:t>
+      </w:r>
     </w:p>
     <w:p>
       <w:r>
@@ -1243,15 +1198,7 @@
     <w:p/>
     <w:p>
       <w:r>
-        <w:t xml:space="preserve">int </w:t>
-      </w:r>
-      <w:proofErr w:type="gramStart"/>
-      <w:r>
-        <w:t>main(</w:t>
-      </w:r>
-      <w:proofErr w:type="gramEnd"/>
-      <w:r>
-        <w:t>)</w:t>
+        <w:t>int main()</w:t>
       </w:r>
     </w:p>
     <w:p>
@@ -1310,17 +1257,90 @@
         <w:t xml:space="preserve">        int </w:t>
       </w:r>
       <w:proofErr w:type="spellStart"/>
-      <w:proofErr w:type="gramStart"/>
       <w:r>
         <w:t>ar</w:t>
       </w:r>
       <w:proofErr w:type="spellEnd"/>
       <w:r>
+        <w:t>[n + 3];</w:t>
+      </w:r>
+    </w:p>
+    <w:p>
+      <w:r>
+        <w:t xml:space="preserve">        for (int </w:t>
+      </w:r>
+      <w:proofErr w:type="spellStart"/>
+      <w:r>
+        <w:t>i</w:t>
+      </w:r>
+      <w:proofErr w:type="spellEnd"/>
+      <w:r>
+        <w:t xml:space="preserve"> = 1; </w:t>
+      </w:r>
+      <w:proofErr w:type="spellStart"/>
+      <w:r>
+        <w:t>i</w:t>
+      </w:r>
+      <w:proofErr w:type="spellEnd"/>
+      <w:r>
+        <w:t xml:space="preserve"> &lt;= n; </w:t>
+      </w:r>
+      <w:proofErr w:type="spellStart"/>
+      <w:r>
+        <w:t>i</w:t>
+      </w:r>
+      <w:proofErr w:type="spellEnd"/>
+      <w:r>
+        <w:t>++)</w:t>
+      </w:r>
+    </w:p>
+    <w:p>
+      <w:r>
+        <w:t>        {</w:t>
+      </w:r>
+    </w:p>
+    <w:p>
+      <w:r>
+        <w:t xml:space="preserve">            </w:t>
+      </w:r>
+      <w:proofErr w:type="spellStart"/>
+      <w:r>
+        <w:t>cin</w:t>
+      </w:r>
+      <w:proofErr w:type="spellEnd"/>
+      <w:r>
+        <w:t xml:space="preserve"> &gt;&gt; </w:t>
+      </w:r>
+      <w:proofErr w:type="spellStart"/>
+      <w:r>
+        <w:t>ar</w:t>
+      </w:r>
+      <w:proofErr w:type="spellEnd"/>
+      <w:r>
         <w:t>[</w:t>
       </w:r>
-      <w:proofErr w:type="gramEnd"/>
-      <w:r>
-        <w:t>n + 3];</w:t>
+      <w:proofErr w:type="spellStart"/>
+      <w:r>
+        <w:t>i</w:t>
+      </w:r>
+      <w:proofErr w:type="spellEnd"/>
+      <w:r>
+        <w:t>];</w:t>
+      </w:r>
+    </w:p>
+    <w:p>
+      <w:r>
+        <w:t>        }</w:t>
+      </w:r>
+    </w:p>
+    <w:p>
+      <w:r>
+        <w:t>        int pre[n + 3];</w:t>
+      </w:r>
+    </w:p>
+    <w:p>
+      <w:r>
+        <w:t>        pre[0] = 0;</w:t>
       </w:r>
     </w:p>
     <w:p>
@@ -1359,23 +1379,7 @@
     </w:p>
     <w:p>
       <w:r>
-        <w:t xml:space="preserve">            </w:t>
-      </w:r>
-      <w:proofErr w:type="spellStart"/>
-      <w:r>
-        <w:t>cin</w:t>
-      </w:r>
-      <w:proofErr w:type="spellEnd"/>
-      <w:r>
-        <w:t xml:space="preserve"> &gt;&gt; </w:t>
-      </w:r>
-      <w:proofErr w:type="spellStart"/>
-      <w:r>
-        <w:t>ar</w:t>
-      </w:r>
-      <w:proofErr w:type="spellEnd"/>
-      <w:r>
-        <w:t>[</w:t>
+        <w:t>            pre[</w:t>
       </w:r>
       <w:proofErr w:type="spellStart"/>
       <w:r>
@@ -1383,92 +1387,9 @@
       </w:r>
       <w:proofErr w:type="spellEnd"/>
       <w:r>
-        <w:t>];</w:t>
-      </w:r>
-    </w:p>
-    <w:p>
-      <w:r>
-        <w:t>        }</w:t>
-      </w:r>
-    </w:p>
-    <w:p>
-      <w:r>
-        <w:t xml:space="preserve">        int </w:t>
-      </w:r>
-      <w:proofErr w:type="gramStart"/>
-      <w:r>
-        <w:t>pre[</w:t>
-      </w:r>
-      <w:proofErr w:type="gramEnd"/>
-      <w:r>
-        <w:t>n + 3];</w:t>
-      </w:r>
-    </w:p>
-    <w:p>
-      <w:r>
-        <w:t xml:space="preserve">        </w:t>
-      </w:r>
-      <w:proofErr w:type="gramStart"/>
-      <w:r>
-        <w:t>pre[</w:t>
-      </w:r>
-      <w:proofErr w:type="gramEnd"/>
-      <w:r>
-        <w:t>0] = 0;</w:t>
-      </w:r>
-    </w:p>
-    <w:p>
-      <w:r>
-        <w:t xml:space="preserve">        for (int </w:t>
-      </w:r>
-      <w:proofErr w:type="spellStart"/>
-      <w:r>
-        <w:t>i</w:t>
-      </w:r>
-      <w:proofErr w:type="spellEnd"/>
-      <w:r>
-        <w:t xml:space="preserve"> = 1; </w:t>
-      </w:r>
-      <w:proofErr w:type="spellStart"/>
-      <w:r>
-        <w:t>i</w:t>
-      </w:r>
-      <w:proofErr w:type="spellEnd"/>
-      <w:r>
-        <w:t xml:space="preserve"> &lt;= n; </w:t>
-      </w:r>
-      <w:proofErr w:type="spellStart"/>
-      <w:r>
-        <w:t>i</w:t>
-      </w:r>
-      <w:proofErr w:type="spellEnd"/>
-      <w:r>
-        <w:t>++)</w:t>
-      </w:r>
-    </w:p>
-    <w:p>
-      <w:r>
-        <w:t>        {</w:t>
-      </w:r>
-    </w:p>
-    <w:p>
-      <w:r>
-        <w:t>            pre[</w:t>
-      </w:r>
-      <w:proofErr w:type="spellStart"/>
-      <w:r>
-        <w:t>i</w:t>
-      </w:r>
-      <w:proofErr w:type="spellEnd"/>
-      <w:r>
-        <w:t xml:space="preserve">] = </w:t>
-      </w:r>
-      <w:proofErr w:type="gramStart"/>
-      <w:r>
-        <w:t>pre[</w:t>
-      </w:r>
-      <w:proofErr w:type="spellStart"/>
-      <w:proofErr w:type="gramEnd"/>
+        <w:t>] = pre[</w:t>
+      </w:r>
+      <w:proofErr w:type="spellStart"/>
       <w:r>
         <w:t>i</w:t>
       </w:r>
@@ -1875,196 +1796,338 @@
       </w:r>
     </w:p>
     <w:p>
-      <w:proofErr w:type="gramStart"/>
-      <w:r>
-        <w:t>using  namespace</w:t>
-      </w:r>
-      <w:proofErr w:type="gramEnd"/>
-      <w:r>
-        <w:t xml:space="preserve">  std;</w:t>
+      <w:r>
+        <w:t>using  namespace  std;</w:t>
       </w:r>
     </w:p>
     <w:p/>
     <w:p>
       <w:r>
-        <w:t xml:space="preserve">int </w:t>
-      </w:r>
-      <w:proofErr w:type="gramStart"/>
-      <w:r>
-        <w:t>main(</w:t>
-      </w:r>
-      <w:proofErr w:type="gramEnd"/>
+        <w:t>int main()</w:t>
+      </w:r>
+    </w:p>
+    <w:p>
+      <w:r>
+        <w:t>{</w:t>
+      </w:r>
+    </w:p>
+    <w:p>
+      <w:r>
+        <w:t>    int t;</w:t>
+      </w:r>
+    </w:p>
+    <w:p>
+      <w:r>
+        <w:t xml:space="preserve">    </w:t>
+      </w:r>
+      <w:proofErr w:type="spellStart"/>
+      <w:r>
+        <w:t>cin</w:t>
+      </w:r>
+      <w:proofErr w:type="spellEnd"/>
+      <w:r>
+        <w:t>&gt;&gt;t;</w:t>
+      </w:r>
+    </w:p>
+    <w:p>
+      <w:r>
+        <w:t>    while(t--)</w:t>
+      </w:r>
+    </w:p>
+    <w:p>
+      <w:r>
+        <w:t>    {</w:t>
+      </w:r>
+    </w:p>
+    <w:p>
+      <w:r>
+        <w:t xml:space="preserve">        int </w:t>
+      </w:r>
+      <w:proofErr w:type="spellStart"/>
+      <w:r>
+        <w:t>n,m,x;cin</w:t>
+      </w:r>
+      <w:proofErr w:type="spellEnd"/>
+      <w:r>
+        <w:t>&gt;&gt;n&gt;&gt;m;</w:t>
+      </w:r>
+    </w:p>
+    <w:p>
+      <w:r>
+        <w:t>        vector&lt;int&gt;v[n+4];</w:t>
+      </w:r>
+    </w:p>
+    <w:p>
+      <w:r>
+        <w:t>        vector&lt;int&gt;</w:t>
+      </w:r>
+      <w:proofErr w:type="spellStart"/>
+      <w:r>
+        <w:t>ans</w:t>
+      </w:r>
+      <w:proofErr w:type="spellEnd"/>
+      <w:r>
+        <w:t>[n+3];</w:t>
+      </w:r>
+    </w:p>
+    <w:p>
+      <w:r>
+        <w:lastRenderedPageBreak/>
+        <w:t xml:space="preserve">        for(int </w:t>
+      </w:r>
+      <w:proofErr w:type="spellStart"/>
+      <w:r>
+        <w:t>i</w:t>
+      </w:r>
+      <w:proofErr w:type="spellEnd"/>
+      <w:r>
+        <w:t>=0;i&lt;</w:t>
+      </w:r>
+      <w:proofErr w:type="spellStart"/>
+      <w:r>
+        <w:t>n;i</w:t>
+      </w:r>
+      <w:proofErr w:type="spellEnd"/>
+      <w:r>
+        <w:t>++)</w:t>
+      </w:r>
+    </w:p>
+    <w:p>
+      <w:r>
+        <w:t>        {</w:t>
+      </w:r>
+    </w:p>
+    <w:p>
+      <w:r>
+        <w:t>            for(int j=0;j&lt;</w:t>
+      </w:r>
+      <w:proofErr w:type="spellStart"/>
+      <w:r>
+        <w:t>m;j</w:t>
+      </w:r>
+      <w:proofErr w:type="spellEnd"/>
+      <w:r>
+        <w:t>++)</w:t>
+      </w:r>
+    </w:p>
+    <w:p>
+      <w:r>
+        <w:t>            {</w:t>
+      </w:r>
+    </w:p>
+    <w:p>
+      <w:r>
+        <w:t xml:space="preserve">                </w:t>
+      </w:r>
+      <w:proofErr w:type="spellStart"/>
+      <w:r>
+        <w:t>cin</w:t>
+      </w:r>
+      <w:proofErr w:type="spellEnd"/>
+      <w:r>
+        <w:t>&gt;&gt;x;</w:t>
+      </w:r>
+    </w:p>
+    <w:p>
+      <w:r>
+        <w:t>                v[</w:t>
+      </w:r>
+      <w:proofErr w:type="spellStart"/>
+      <w:r>
+        <w:t>i</w:t>
+      </w:r>
+      <w:proofErr w:type="spellEnd"/>
+      <w:r>
+        <w:t>].</w:t>
+      </w:r>
+      <w:proofErr w:type="spellStart"/>
+      <w:r>
+        <w:t>push_back</w:t>
+      </w:r>
+      <w:proofErr w:type="spellEnd"/>
+      <w:r>
+        <w:t>(x);</w:t>
+      </w:r>
+    </w:p>
+    <w:p>
+      <w:r>
+        <w:t>            }</w:t>
+      </w:r>
+    </w:p>
+    <w:p>
+      <w:r>
+        <w:t>        }</w:t>
+      </w:r>
+    </w:p>
+    <w:p>
+      <w:r>
+        <w:t xml:space="preserve">        for(int </w:t>
+      </w:r>
+      <w:proofErr w:type="spellStart"/>
+      <w:r>
+        <w:t>i</w:t>
+      </w:r>
+      <w:proofErr w:type="spellEnd"/>
+      <w:r>
+        <w:t>=0;i&lt;</w:t>
+      </w:r>
+      <w:proofErr w:type="spellStart"/>
+      <w:r>
+        <w:t>n;i</w:t>
+      </w:r>
+      <w:proofErr w:type="spellEnd"/>
+      <w:r>
+        <w:t>++)</w:t>
+      </w:r>
+    </w:p>
+    <w:p>
+      <w:r>
+        <w:t>        {</w:t>
+      </w:r>
+    </w:p>
+    <w:p>
+      <w:r>
+        <w:t>            sort(v[</w:t>
+      </w:r>
+      <w:proofErr w:type="spellStart"/>
+      <w:r>
+        <w:t>i</w:t>
+      </w:r>
+      <w:proofErr w:type="spellEnd"/>
+      <w:r>
+        <w:t>].begin(),v[</w:t>
+      </w:r>
+      <w:proofErr w:type="spellStart"/>
+      <w:r>
+        <w:t>i</w:t>
+      </w:r>
+      <w:proofErr w:type="spellEnd"/>
+      <w:r>
+        <w:t>].end());</w:t>
+      </w:r>
+    </w:p>
+    <w:p>
+      <w:r>
+        <w:t>        }</w:t>
+      </w:r>
+    </w:p>
+    <w:p>
+      <w:r>
+        <w:t xml:space="preserve">        for(int </w:t>
+      </w:r>
+      <w:proofErr w:type="spellStart"/>
+      <w:r>
+        <w:t>i</w:t>
+      </w:r>
+      <w:proofErr w:type="spellEnd"/>
+      <w:r>
+        <w:t>=0;i&lt;</w:t>
+      </w:r>
+      <w:proofErr w:type="spellStart"/>
+      <w:r>
+        <w:t>m;i</w:t>
+      </w:r>
+      <w:proofErr w:type="spellEnd"/>
+      <w:r>
+        <w:t>++)</w:t>
+      </w:r>
+    </w:p>
+    <w:p>
+      <w:r>
+        <w:t>        {</w:t>
+      </w:r>
+    </w:p>
+    <w:p>
+      <w:r>
+        <w:t xml:space="preserve">            int </w:t>
+      </w:r>
+      <w:proofErr w:type="spellStart"/>
+      <w:r>
+        <w:t>mn</w:t>
+      </w:r>
+      <w:proofErr w:type="spellEnd"/>
+      <w:r>
+        <w:t>=INT_MAX;</w:t>
+      </w:r>
+    </w:p>
+    <w:p>
+      <w:r>
+        <w:t xml:space="preserve">            int </w:t>
+      </w:r>
+      <w:proofErr w:type="spellStart"/>
+      <w:r>
+        <w:t>ind</w:t>
+      </w:r>
+      <w:proofErr w:type="spellEnd"/>
+      <w:r>
+        <w:t>=-1;</w:t>
+      </w:r>
+    </w:p>
+    <w:p>
+      <w:r>
+        <w:t>            for(int j=0;j&lt;</w:t>
+      </w:r>
+      <w:proofErr w:type="spellStart"/>
+      <w:r>
+        <w:t>n;j</w:t>
+      </w:r>
+      <w:proofErr w:type="spellEnd"/>
+      <w:r>
+        <w:t>++)</w:t>
+      </w:r>
+    </w:p>
+    <w:p>
+      <w:r>
+        <w:t>            {</w:t>
+      </w:r>
+    </w:p>
+    <w:p>
+      <w:r>
+        <w:t>                if(v[j][0]&lt;</w:t>
+      </w:r>
+      <w:proofErr w:type="spellStart"/>
+      <w:r>
+        <w:t>mn</w:t>
+      </w:r>
+      <w:proofErr w:type="spellEnd"/>
       <w:r>
         <w:t>)</w:t>
       </w:r>
     </w:p>
     <w:p>
       <w:r>
-        <w:t>{</w:t>
-      </w:r>
-    </w:p>
-    <w:p>
-      <w:r>
-        <w:t>    int t;</w:t>
-      </w:r>
-    </w:p>
-    <w:p>
-      <w:r>
-        <w:t xml:space="preserve">    </w:t>
-      </w:r>
-      <w:proofErr w:type="spellStart"/>
-      <w:r>
-        <w:t>cin</w:t>
-      </w:r>
-      <w:proofErr w:type="spellEnd"/>
-      <w:r>
-        <w:t>&gt;&gt;t;</w:t>
-      </w:r>
-    </w:p>
-    <w:p>
-      <w:r>
-        <w:t>    while(t--)</w:t>
-      </w:r>
-    </w:p>
-    <w:p>
-      <w:r>
-        <w:t>    {</w:t>
-      </w:r>
-    </w:p>
-    <w:p>
-      <w:r>
-        <w:t xml:space="preserve">        int </w:t>
-      </w:r>
-      <w:proofErr w:type="spellStart"/>
-      <w:proofErr w:type="gramStart"/>
-      <w:r>
-        <w:t>n,m</w:t>
-      </w:r>
-      <w:proofErr w:type="gramEnd"/>
-      <w:r>
-        <w:t>,x;cin</w:t>
-      </w:r>
-      <w:proofErr w:type="spellEnd"/>
-      <w:r>
-        <w:t>&gt;&gt;n&gt;&gt;m;</w:t>
-      </w:r>
-    </w:p>
-    <w:p>
-      <w:r>
-        <w:t>        vector&lt;int&gt;v[n+4];</w:t>
-      </w:r>
-    </w:p>
-    <w:p>
-      <w:r>
-        <w:t>        vector&lt;int&gt;</w:t>
-      </w:r>
-      <w:proofErr w:type="spellStart"/>
-      <w:r>
-        <w:t>ans</w:t>
-      </w:r>
-      <w:proofErr w:type="spellEnd"/>
-      <w:r>
-        <w:t>[n+3];</w:t>
-      </w:r>
-    </w:p>
-    <w:p>
-      <w:r>
-        <w:lastRenderedPageBreak/>
-        <w:t xml:space="preserve">        </w:t>
-      </w:r>
-      <w:proofErr w:type="gramStart"/>
-      <w:r>
-        <w:t>for(</w:t>
-      </w:r>
-      <w:proofErr w:type="gramEnd"/>
-      <w:r>
-        <w:t xml:space="preserve">int </w:t>
-      </w:r>
-      <w:proofErr w:type="spellStart"/>
-      <w:r>
-        <w:t>i</w:t>
-      </w:r>
-      <w:proofErr w:type="spellEnd"/>
-      <w:r>
-        <w:t>=0;i&lt;</w:t>
-      </w:r>
-      <w:proofErr w:type="spellStart"/>
-      <w:r>
-        <w:t>n;i</w:t>
-      </w:r>
-      <w:proofErr w:type="spellEnd"/>
-      <w:r>
-        <w:t>++)</w:t>
-      </w:r>
-    </w:p>
-    <w:p>
-      <w:r>
-        <w:t>        {</w:t>
-      </w:r>
-    </w:p>
-    <w:p>
-      <w:r>
-        <w:t xml:space="preserve">            </w:t>
-      </w:r>
-      <w:proofErr w:type="gramStart"/>
-      <w:r>
-        <w:t>for(</w:t>
-      </w:r>
-      <w:proofErr w:type="gramEnd"/>
-      <w:r>
-        <w:t>int j=0;j&lt;</w:t>
-      </w:r>
-      <w:proofErr w:type="spellStart"/>
-      <w:r>
-        <w:t>m;j</w:t>
-      </w:r>
-      <w:proofErr w:type="spellEnd"/>
-      <w:r>
-        <w:t>++)</w:t>
-      </w:r>
-    </w:p>
-    <w:p>
-      <w:r>
-        <w:t>            {</w:t>
-      </w:r>
-    </w:p>
-    <w:p>
-      <w:r>
-        <w:t xml:space="preserve">                </w:t>
-      </w:r>
-      <w:proofErr w:type="spellStart"/>
-      <w:r>
-        <w:t>cin</w:t>
-      </w:r>
-      <w:proofErr w:type="spellEnd"/>
-      <w:r>
-        <w:t>&gt;&gt;x;</w:t>
-      </w:r>
-    </w:p>
-    <w:p>
-      <w:r>
-        <w:t>                v[</w:t>
-      </w:r>
-      <w:proofErr w:type="spellStart"/>
-      <w:r>
-        <w:t>i</w:t>
-      </w:r>
-      <w:proofErr w:type="spellEnd"/>
-      <w:proofErr w:type="gramStart"/>
-      <w:r>
-        <w:t>].</w:t>
-      </w:r>
-      <w:proofErr w:type="spellStart"/>
-      <w:r>
-        <w:t>push</w:t>
-      </w:r>
-      <w:proofErr w:type="gramEnd"/>
-      <w:r>
-        <w:t>_back</w:t>
-      </w:r>
-      <w:proofErr w:type="spellEnd"/>
-      <w:r>
-        <w:t>(x);</w:t>
+        <w:t>                {</w:t>
+      </w:r>
+    </w:p>
+    <w:p>
+      <w:r>
+        <w:t xml:space="preserve">                    </w:t>
+      </w:r>
+      <w:proofErr w:type="spellStart"/>
+      <w:r>
+        <w:t>mn</w:t>
+      </w:r>
+      <w:proofErr w:type="spellEnd"/>
+      <w:r>
+        <w:t>=v[j][0];</w:t>
+      </w:r>
+    </w:p>
+    <w:p>
+      <w:r>
+        <w:t xml:space="preserve">                    </w:t>
+      </w:r>
+      <w:proofErr w:type="spellStart"/>
+      <w:r>
+        <w:t>ind</w:t>
+      </w:r>
+      <w:proofErr w:type="spellEnd"/>
+      <w:r>
+        <w:t>=j;</w:t>
+      </w:r>
+    </w:p>
+    <w:p>
+      <w:r>
+        <w:t>                }</w:t>
       </w:r>
     </w:p>
     <w:p>
@@ -2074,230 +2137,7 @@
     </w:p>
     <w:p>
       <w:r>
-        <w:t>        }</w:t>
-      </w:r>
-    </w:p>
-    <w:p>
-      <w:r>
-        <w:t xml:space="preserve">        </w:t>
-      </w:r>
-      <w:proofErr w:type="gramStart"/>
-      <w:r>
-        <w:t>for(</w:t>
-      </w:r>
-      <w:proofErr w:type="gramEnd"/>
-      <w:r>
-        <w:t xml:space="preserve">int </w:t>
-      </w:r>
-      <w:proofErr w:type="spellStart"/>
-      <w:r>
-        <w:t>i</w:t>
-      </w:r>
-      <w:proofErr w:type="spellEnd"/>
-      <w:r>
-        <w:t>=0;i&lt;</w:t>
-      </w:r>
-      <w:proofErr w:type="spellStart"/>
-      <w:r>
-        <w:t>n;i</w:t>
-      </w:r>
-      <w:proofErr w:type="spellEnd"/>
-      <w:r>
-        <w:t>++)</w:t>
-      </w:r>
-    </w:p>
-    <w:p>
-      <w:r>
-        <w:t>        {</w:t>
-      </w:r>
-    </w:p>
-    <w:p>
-      <w:r>
-        <w:t>            sort(v[</w:t>
-      </w:r>
-      <w:proofErr w:type="spellStart"/>
-      <w:r>
-        <w:t>i</w:t>
-      </w:r>
-      <w:proofErr w:type="spellEnd"/>
-      <w:proofErr w:type="gramStart"/>
-      <w:r>
-        <w:t>].begin</w:t>
-      </w:r>
-      <w:proofErr w:type="gramEnd"/>
-      <w:r>
-        <w:t>(),v[</w:t>
-      </w:r>
-      <w:proofErr w:type="spellStart"/>
-      <w:r>
-        <w:t>i</w:t>
-      </w:r>
-      <w:proofErr w:type="spellEnd"/>
-      <w:r>
-        <w:t>].end());</w:t>
-      </w:r>
-    </w:p>
-    <w:p>
-      <w:r>
-        <w:t>        }</w:t>
-      </w:r>
-    </w:p>
-    <w:p>
-      <w:r>
-        <w:t xml:space="preserve">        </w:t>
-      </w:r>
-      <w:proofErr w:type="gramStart"/>
-      <w:r>
-        <w:t>for(</w:t>
-      </w:r>
-      <w:proofErr w:type="gramEnd"/>
-      <w:r>
-        <w:t xml:space="preserve">int </w:t>
-      </w:r>
-      <w:proofErr w:type="spellStart"/>
-      <w:r>
-        <w:t>i</w:t>
-      </w:r>
-      <w:proofErr w:type="spellEnd"/>
-      <w:r>
-        <w:t>=0;i&lt;</w:t>
-      </w:r>
-      <w:proofErr w:type="spellStart"/>
-      <w:r>
-        <w:t>m;i</w:t>
-      </w:r>
-      <w:proofErr w:type="spellEnd"/>
-      <w:r>
-        <w:t>++)</w:t>
-      </w:r>
-    </w:p>
-    <w:p>
-      <w:r>
-        <w:t>        {</w:t>
-      </w:r>
-    </w:p>
-    <w:p>
-      <w:r>
-        <w:t xml:space="preserve">            int </w:t>
-      </w:r>
-      <w:proofErr w:type="spellStart"/>
-      <w:r>
-        <w:t>mn</w:t>
-      </w:r>
-      <w:proofErr w:type="spellEnd"/>
-      <w:r>
-        <w:t>=INT_MAX;</w:t>
-      </w:r>
-    </w:p>
-    <w:p>
-      <w:r>
-        <w:t xml:space="preserve">            int </w:t>
-      </w:r>
-      <w:proofErr w:type="spellStart"/>
-      <w:r>
-        <w:t>ind</w:t>
-      </w:r>
-      <w:proofErr w:type="spellEnd"/>
-      <w:r>
-        <w:t>=-1;</w:t>
-      </w:r>
-    </w:p>
-    <w:p>
-      <w:r>
-        <w:t xml:space="preserve">            </w:t>
-      </w:r>
-      <w:proofErr w:type="gramStart"/>
-      <w:r>
-        <w:t>for(</w:t>
-      </w:r>
-      <w:proofErr w:type="gramEnd"/>
-      <w:r>
-        <w:t>int j=0;j&lt;</w:t>
-      </w:r>
-      <w:proofErr w:type="spellStart"/>
-      <w:r>
-        <w:t>n;j</w:t>
-      </w:r>
-      <w:proofErr w:type="spellEnd"/>
-      <w:r>
-        <w:t>++)</w:t>
-      </w:r>
-    </w:p>
-    <w:p>
-      <w:r>
-        <w:t>            {</w:t>
-      </w:r>
-    </w:p>
-    <w:p>
-      <w:r>
-        <w:t>                if(v[j][</w:t>
-      </w:r>
-      <w:proofErr w:type="gramStart"/>
-      <w:r>
-        <w:t>0]&lt;</w:t>
-      </w:r>
-      <w:proofErr w:type="spellStart"/>
-      <w:proofErr w:type="gramEnd"/>
-      <w:r>
-        <w:t>mn</w:t>
-      </w:r>
-      <w:proofErr w:type="spellEnd"/>
-      <w:r>
-        <w:t>)</w:t>
-      </w:r>
-    </w:p>
-    <w:p>
-      <w:r>
-        <w:t>                {</w:t>
-      </w:r>
-    </w:p>
-    <w:p>
-      <w:r>
-        <w:t xml:space="preserve">                    </w:t>
-      </w:r>
-      <w:proofErr w:type="spellStart"/>
-      <w:r>
-        <w:t>mn</w:t>
-      </w:r>
-      <w:proofErr w:type="spellEnd"/>
-      <w:r>
-        <w:t>=v[j][0];</w:t>
-      </w:r>
-    </w:p>
-    <w:p>
-      <w:r>
-        <w:t xml:space="preserve">                    </w:t>
-      </w:r>
-      <w:proofErr w:type="spellStart"/>
-      <w:r>
-        <w:t>ind</w:t>
-      </w:r>
-      <w:proofErr w:type="spellEnd"/>
-      <w:r>
-        <w:t>=j;</w:t>
-      </w:r>
-    </w:p>
-    <w:p>
-      <w:r>
-        <w:t>                }</w:t>
-      </w:r>
-    </w:p>
-    <w:p>
-      <w:r>
-        <w:t>            }</w:t>
-      </w:r>
-    </w:p>
-    <w:p>
-      <w:r>
-        <w:t xml:space="preserve">            </w:t>
-      </w:r>
-      <w:proofErr w:type="gramStart"/>
-      <w:r>
-        <w:t>for(</w:t>
-      </w:r>
-      <w:proofErr w:type="gramEnd"/>
-      <w:r>
-        <w:t>int j=0;j&lt;</w:t>
+        <w:t>            for(int j=0;j&lt;</w:t>
       </w:r>
       <w:proofErr w:type="spellStart"/>
       <w:r>
@@ -2342,19 +2182,11 @@
       </w:r>
       <w:proofErr w:type="spellEnd"/>
       <w:r>
-        <w:t>[j</w:t>
-      </w:r>
-      <w:proofErr w:type="gramStart"/>
-      <w:r>
-        <w:t>].</w:t>
-      </w:r>
-      <w:proofErr w:type="spellStart"/>
-      <w:r>
-        <w:t>push</w:t>
-      </w:r>
-      <w:proofErr w:type="gramEnd"/>
-      <w:r>
-        <w:t>_back</w:t>
+        <w:t>[j].</w:t>
+      </w:r>
+      <w:proofErr w:type="spellStart"/>
+      <w:r>
+        <w:t>push_back</w:t>
       </w:r>
       <w:proofErr w:type="spellEnd"/>
       <w:r>
@@ -2363,15 +2195,7 @@
     </w:p>
     <w:p>
       <w:r>
-        <w:t>                    v[j</w:t>
-      </w:r>
-      <w:proofErr w:type="gramStart"/>
-      <w:r>
-        <w:t>].erase</w:t>
-      </w:r>
-      <w:proofErr w:type="gramEnd"/>
-      <w:r>
-        <w:t>(v[j].begin());</w:t>
+        <w:t>                    v[j].erase(v[j].begin());</w:t>
       </w:r>
     </w:p>
     <w:p>
@@ -2399,19 +2223,11 @@
       </w:r>
       <w:proofErr w:type="spellEnd"/>
       <w:r>
-        <w:t>[j</w:t>
-      </w:r>
-      <w:proofErr w:type="gramStart"/>
-      <w:r>
-        <w:t>].</w:t>
-      </w:r>
-      <w:proofErr w:type="spellStart"/>
-      <w:r>
-        <w:t>push</w:t>
-      </w:r>
-      <w:proofErr w:type="gramEnd"/>
-      <w:r>
-        <w:t>_back</w:t>
+        <w:t>[j].</w:t>
+      </w:r>
+      <w:proofErr w:type="spellStart"/>
+      <w:r>
+        <w:t>push_back</w:t>
       </w:r>
       <w:proofErr w:type="spellEnd"/>
       <w:r>
@@ -2420,19 +2236,11 @@
     </w:p>
     <w:p>
       <w:r>
-        <w:t>                    v[j</w:t>
-      </w:r>
-      <w:proofErr w:type="gramStart"/>
-      <w:r>
-        <w:t>].</w:t>
-      </w:r>
-      <w:proofErr w:type="spellStart"/>
-      <w:r>
-        <w:t>pop</w:t>
-      </w:r>
-      <w:proofErr w:type="gramEnd"/>
-      <w:r>
-        <w:t>_back</w:t>
+        <w:t>                    v[j].</w:t>
+      </w:r>
+      <w:proofErr w:type="spellStart"/>
+      <w:r>
+        <w:t>pop_back</w:t>
       </w:r>
       <w:proofErr w:type="spellEnd"/>
       <w:r>
@@ -2456,15 +2264,7 @@
     </w:p>
     <w:p>
       <w:r>
-        <w:t xml:space="preserve">        </w:t>
-      </w:r>
-      <w:proofErr w:type="gramStart"/>
-      <w:r>
-        <w:t>for(</w:t>
-      </w:r>
-      <w:proofErr w:type="gramEnd"/>
-      <w:r>
-        <w:t xml:space="preserve">int </w:t>
+        <w:t xml:space="preserve">        for(int </w:t>
       </w:r>
       <w:proofErr w:type="spellStart"/>
       <w:r>
@@ -2490,15 +2290,7 @@
     </w:p>
     <w:p>
       <w:r>
-        <w:t>           </w:t>
-      </w:r>
-      <w:proofErr w:type="gramStart"/>
-      <w:r>
-        <w:t>for(</w:t>
-      </w:r>
-      <w:proofErr w:type="gramEnd"/>
-      <w:r>
-        <w:t>int j=0;j&lt;</w:t>
+        <w:t>           for(int j=0;j&lt;</w:t>
       </w:r>
       <w:proofErr w:type="spellStart"/>
       <w:r>
@@ -2628,6 +2420,380 @@
         </w:r>
       </w:hyperlink>
     </w:p>
+    <w:p>
+      <w:pPr>
+        <w:rPr>
+          <w:b/>
+          <w:bCs/>
+        </w:rPr>
+      </w:pPr>
+      <w:r>
+        <w:rPr>
+          <w:rFonts w:ascii="Segoe UI Emoji" w:hAnsi="Segoe UI Emoji" w:cs="Segoe UI Emoji"/>
+          <w:b/>
+          <w:bCs/>
+        </w:rPr>
+        <w:t>🔹</w:t>
+      </w:r>
+      <w:r>
+        <w:rPr>
+          <w:b/>
+          <w:bCs/>
+        </w:rPr>
+        <w:t xml:space="preserve"> Problem Restatement</w:t>
+      </w:r>
+    </w:p>
+    <w:p>
+      <w:r>
+        <w:t xml:space="preserve">We are given a string consisting of only </w:t>
+      </w:r>
+      <w:r>
+        <w:rPr>
+          <w:b/>
+          <w:bCs/>
+        </w:rPr>
+        <w:t>T</w:t>
+      </w:r>
+      <w:r>
+        <w:t xml:space="preserve"> and </w:t>
+      </w:r>
+      <w:r>
+        <w:rPr>
+          <w:b/>
+          <w:bCs/>
+        </w:rPr>
+        <w:t>M</w:t>
+      </w:r>
+      <w:r>
+        <w:t xml:space="preserve"> characters. We want to check if we can partition the string into subsequences (not substrings) such that </w:t>
+      </w:r>
+      <w:r>
+        <w:rPr>
+          <w:b/>
+          <w:bCs/>
+        </w:rPr>
+        <w:t>each subsequence is exactly "TMT"</w:t>
+      </w:r>
+      <w:r>
+        <w:t>.</w:t>
+      </w:r>
+    </w:p>
+    <w:p>
+      <w:pPr>
+        <w:rPr>
+          <w:b/>
+          <w:bCs/>
+        </w:rPr>
+      </w:pPr>
+      <w:r>
+        <w:rPr>
+          <w:b/>
+          <w:bCs/>
+        </w:rPr>
+        <w:t>Key Points:</w:t>
+      </w:r>
+    </w:p>
+    <w:p>
+      <w:pPr>
+        <w:numPr>
+          <w:ilvl w:val="0"/>
+          <w:numId w:val="6"/>
+        </w:numPr>
+      </w:pPr>
+      <w:r>
+        <w:t>Each character in the string must belong to exactly one "TMT".</w:t>
+      </w:r>
+    </w:p>
+    <w:p>
+      <w:pPr>
+        <w:numPr>
+          <w:ilvl w:val="0"/>
+          <w:numId w:val="6"/>
+        </w:numPr>
+      </w:pPr>
+      <w:r>
+        <w:t>Subsequence means: we can skip characters but must keep relative order.</w:t>
+      </w:r>
+    </w:p>
+    <w:p>
+      <w:pPr>
+        <w:numPr>
+          <w:ilvl w:val="0"/>
+          <w:numId w:val="6"/>
+        </w:numPr>
+      </w:pPr>
+      <w:r>
+        <w:t>String length n is always divisible by 3.</w:t>
+      </w:r>
+    </w:p>
+    <w:p>
+      <w:pPr>
+        <w:numPr>
+          <w:ilvl w:val="0"/>
+          <w:numId w:val="6"/>
+        </w:numPr>
+      </w:pPr>
+      <w:r>
+        <w:t>We need to answer YES or NO for each test case.</w:t>
+      </w:r>
+    </w:p>
+    <w:p>
+      <w:r>
+        <w:pict w14:anchorId="41348FC1">
+          <v:rect id="_x0000_i1046" style="width:0;height:1.5pt" o:hralign="center" o:hrstd="t" o:hr="t" fillcolor="#a0a0a0" stroked="f"/>
+        </w:pict>
+      </w:r>
+    </w:p>
+    <w:p>
+      <w:pPr>
+        <w:rPr>
+          <w:b/>
+          <w:bCs/>
+        </w:rPr>
+      </w:pPr>
+      <w:r>
+        <w:rPr>
+          <w:rFonts w:ascii="Segoe UI Emoji" w:hAnsi="Segoe UI Emoji" w:cs="Segoe UI Emoji"/>
+          <w:b/>
+          <w:bCs/>
+        </w:rPr>
+        <w:t>🔹</w:t>
+      </w:r>
+      <w:r>
+        <w:rPr>
+          <w:b/>
+          <w:bCs/>
+        </w:rPr>
+        <w:t xml:space="preserve"> How to Think</w:t>
+      </w:r>
+    </w:p>
+    <w:p>
+      <w:pPr>
+        <w:numPr>
+          <w:ilvl w:val="0"/>
+          <w:numId w:val="7"/>
+        </w:numPr>
+      </w:pPr>
+      <w:r>
+        <w:t xml:space="preserve">Each "TMT" has </w:t>
+      </w:r>
+      <w:r>
+        <w:rPr>
+          <w:b/>
+          <w:bCs/>
+        </w:rPr>
+        <w:t>2 T’s</w:t>
+      </w:r>
+      <w:r>
+        <w:t xml:space="preserve"> and </w:t>
+      </w:r>
+      <w:r>
+        <w:rPr>
+          <w:b/>
+          <w:bCs/>
+        </w:rPr>
+        <w:t>1 M</w:t>
+      </w:r>
+      <w:r>
+        <w:t>.</w:t>
+      </w:r>
+      <w:r>
+        <w:br/>
+      </w:r>
+      <w:r>
+        <w:rPr>
+          <w:rFonts w:ascii="Segoe UI Emoji" w:hAnsi="Segoe UI Emoji" w:cs="Segoe UI Emoji"/>
+        </w:rPr>
+        <w:t>✅</w:t>
+      </w:r>
+      <w:r>
+        <w:t xml:space="preserve"> So:</w:t>
+      </w:r>
+    </w:p>
+    <w:p>
+      <w:pPr>
+        <w:numPr>
+          <w:ilvl w:val="1"/>
+          <w:numId w:val="7"/>
+        </w:numPr>
+      </w:pPr>
+      <w:r>
+        <w:t>Count of T = 2 * count(M)</w:t>
+      </w:r>
+      <w:r>
+        <w:br/>
+        <w:t xml:space="preserve">Otherwise → immediately </w:t>
+      </w:r>
+      <w:r>
+        <w:rPr>
+          <w:b/>
+          <w:bCs/>
+        </w:rPr>
+        <w:t>NO</w:t>
+      </w:r>
+      <w:r>
+        <w:t>.</w:t>
+      </w:r>
+    </w:p>
+    <w:p>
+      <w:pPr>
+        <w:numPr>
+          <w:ilvl w:val="0"/>
+          <w:numId w:val="7"/>
+        </w:numPr>
+      </w:pPr>
+      <w:r>
+        <w:t>Order must be valid:</w:t>
+      </w:r>
+    </w:p>
+    <w:p>
+      <w:pPr>
+        <w:numPr>
+          <w:ilvl w:val="1"/>
+          <w:numId w:val="7"/>
+        </w:numPr>
+      </w:pPr>
+      <w:r>
+        <w:t xml:space="preserve">For every "M", there must be a "T" </w:t>
+      </w:r>
+      <w:r>
+        <w:rPr>
+          <w:b/>
+          <w:bCs/>
+        </w:rPr>
+        <w:t>before it</w:t>
+      </w:r>
+      <w:r>
+        <w:t xml:space="preserve"> (because "TMT" starts with a T).</w:t>
+      </w:r>
+    </w:p>
+    <w:p>
+      <w:pPr>
+        <w:numPr>
+          <w:ilvl w:val="1"/>
+          <w:numId w:val="7"/>
+        </w:numPr>
+      </w:pPr>
+      <w:r>
+        <w:t xml:space="preserve">For every "M", there must also be a "T" </w:t>
+      </w:r>
+      <w:r>
+        <w:rPr>
+          <w:b/>
+          <w:bCs/>
+        </w:rPr>
+        <w:t>after it</w:t>
+      </w:r>
+      <w:r>
+        <w:t xml:space="preserve"> (because "TMT" ends with a T).</w:t>
+      </w:r>
+    </w:p>
+    <w:p>
+      <w:r>
+        <w:t>That means:</w:t>
+      </w:r>
+    </w:p>
+    <w:p>
+      <w:pPr>
+        <w:numPr>
+          <w:ilvl w:val="1"/>
+          <w:numId w:val="7"/>
+        </w:numPr>
+      </w:pPr>
+      <w:r>
+        <w:t>Left-to-right check: When scanning, at any point, count(M) ≤ count(T) (otherwise we would get an M without a left T).</w:t>
+      </w:r>
+    </w:p>
+    <w:p>
+      <w:pPr>
+        <w:numPr>
+          <w:ilvl w:val="1"/>
+          <w:numId w:val="7"/>
+        </w:numPr>
+      </w:pPr>
+      <w:r>
+        <w:t>Right-to-left check: When scanning backward, same rule: count(M) ≤ count(T) (otherwise M has no right T).</w:t>
+      </w:r>
+    </w:p>
+    <w:p>
+      <w:r>
+        <w:pict w14:anchorId="187BABFE">
+          <v:rect id="_x0000_i1047" style="width:0;height:1.5pt" o:hralign="center" o:hrstd="t" o:hr="t" fillcolor="#a0a0a0" stroked="f"/>
+        </w:pict>
+      </w:r>
+    </w:p>
+    <w:p>
+      <w:pPr>
+        <w:rPr>
+          <w:b/>
+          <w:bCs/>
+        </w:rPr>
+      </w:pPr>
+      <w:r>
+        <w:rPr>
+          <w:rFonts w:ascii="Segoe UI Emoji" w:hAnsi="Segoe UI Emoji" w:cs="Segoe UI Emoji"/>
+          <w:b/>
+          <w:bCs/>
+        </w:rPr>
+        <w:t>🔹</w:t>
+      </w:r>
+      <w:r>
+        <w:rPr>
+          <w:b/>
+          <w:bCs/>
+        </w:rPr>
+        <w:t xml:space="preserve"> Solution Approach</w:t>
+      </w:r>
+    </w:p>
+    <w:p>
+      <w:pPr>
+        <w:numPr>
+          <w:ilvl w:val="0"/>
+          <w:numId w:val="8"/>
+        </w:numPr>
+      </w:pPr>
+      <w:r>
+        <w:t>Check frequency condition: count(T) == 2 * count(M).</w:t>
+      </w:r>
+      <w:r>
+        <w:br/>
+        <w:t>If not, → NO.</w:t>
+      </w:r>
+    </w:p>
+    <w:p>
+      <w:pPr>
+        <w:numPr>
+          <w:ilvl w:val="0"/>
+          <w:numId w:val="8"/>
+        </w:numPr>
+      </w:pPr>
+      <w:r>
+        <w:lastRenderedPageBreak/>
+        <w:t>Left-to-right pass: ensure every M has a T before it.</w:t>
+      </w:r>
+    </w:p>
+    <w:p>
+      <w:pPr>
+        <w:numPr>
+          <w:ilvl w:val="0"/>
+          <w:numId w:val="8"/>
+        </w:numPr>
+      </w:pPr>
+      <w:r>
+        <w:t>Right-to-left pass: ensure every M has a T after it.</w:t>
+      </w:r>
+    </w:p>
+    <w:p>
+      <w:pPr>
+        <w:numPr>
+          <w:ilvl w:val="0"/>
+          <w:numId w:val="8"/>
+        </w:numPr>
+      </w:pPr>
+      <w:r>
+        <w:t>If all conditions satisfied → YES.</w:t>
+      </w:r>
+    </w:p>
     <w:p/>
     <w:p>
       <w:r>
@@ -2816,6 +2982,7 @@
     </w:p>
     <w:p>
       <w:r>
+        <w:lastRenderedPageBreak/>
         <w:t>    while (t--)</w:t>
       </w:r>
     </w:p>
@@ -2826,105 +2993,270 @@
     </w:p>
     <w:p>
       <w:r>
+        <w:t xml:space="preserve">        int </w:t>
+      </w:r>
+      <w:proofErr w:type="spellStart"/>
+      <w:proofErr w:type="gramStart"/>
+      <w:r>
+        <w:t>n;cin</w:t>
+      </w:r>
+      <w:proofErr w:type="spellEnd"/>
+      <w:proofErr w:type="gramEnd"/>
+      <w:r>
+        <w:t xml:space="preserve"> &gt;&gt; n;</w:t>
+      </w:r>
+    </w:p>
+    <w:p>
+      <w:r>
+        <w:t>        string s;</w:t>
+      </w:r>
+    </w:p>
+    <w:p>
+      <w:r>
+        <w:t xml:space="preserve">        </w:t>
+      </w:r>
+      <w:proofErr w:type="spellStart"/>
+      <w:r>
+        <w:t>cin</w:t>
+      </w:r>
+      <w:proofErr w:type="spellEnd"/>
+      <w:r>
+        <w:t xml:space="preserve"> &gt;&gt; s;</w:t>
+      </w:r>
+    </w:p>
+    <w:p>
+      <w:r>
+        <w:t>        int M = 0, T = 0;</w:t>
+      </w:r>
+    </w:p>
+    <w:p>
+      <w:r>
+        <w:t xml:space="preserve">        for (int </w:t>
+      </w:r>
+      <w:proofErr w:type="spellStart"/>
+      <w:r>
+        <w:t>i</w:t>
+      </w:r>
+      <w:proofErr w:type="spellEnd"/>
+      <w:r>
+        <w:t xml:space="preserve"> = 0; </w:t>
+      </w:r>
+      <w:proofErr w:type="spellStart"/>
+      <w:r>
+        <w:t>i</w:t>
+      </w:r>
+      <w:proofErr w:type="spellEnd"/>
+      <w:r>
+        <w:t xml:space="preserve"> &lt; </w:t>
+      </w:r>
+      <w:proofErr w:type="spellStart"/>
+      <w:proofErr w:type="gramStart"/>
+      <w:r>
+        <w:t>s.size</w:t>
+      </w:r>
+      <w:proofErr w:type="spellEnd"/>
+      <w:proofErr w:type="gramEnd"/>
+      <w:r>
+        <w:t>(); i++)</w:t>
+      </w:r>
+    </w:p>
+    <w:p>
+      <w:r>
+        <w:t>        {</w:t>
+      </w:r>
+    </w:p>
+    <w:p>
+      <w:r>
+        <w:t>            if (s[</w:t>
+      </w:r>
+      <w:proofErr w:type="spellStart"/>
+      <w:r>
+        <w:t>i</w:t>
+      </w:r>
+      <w:proofErr w:type="spellEnd"/>
+      <w:r>
+        <w:t>] == 'T')</w:t>
+      </w:r>
+    </w:p>
+    <w:p>
+      <w:r>
+        <w:t>                T++;</w:t>
+      </w:r>
+    </w:p>
+    <w:p>
+      <w:r>
+        <w:t>            else</w:t>
+      </w:r>
+    </w:p>
+    <w:p>
+      <w:r>
+        <w:t>                M++;</w:t>
+      </w:r>
+    </w:p>
+    <w:p>
+      <w:r>
+        <w:t>        }</w:t>
+      </w:r>
+    </w:p>
+    <w:p>
+      <w:r>
+        <w:t xml:space="preserve">        if (2 * </w:t>
+      </w:r>
+      <w:proofErr w:type="gramStart"/>
+      <w:r>
+        <w:t>M !</w:t>
+      </w:r>
+      <w:proofErr w:type="gramEnd"/>
+      <w:r>
+        <w:t>= T)</w:t>
+      </w:r>
+    </w:p>
+    <w:p>
+      <w:r>
+        <w:t xml:space="preserve">            </w:t>
+      </w:r>
+      <w:proofErr w:type="spellStart"/>
+      <w:r>
+        <w:t>cout</w:t>
+      </w:r>
+      <w:proofErr w:type="spellEnd"/>
+      <w:r>
+        <w:t xml:space="preserve"> &lt;&lt; "NO" &lt;&lt; </w:t>
+      </w:r>
+      <w:proofErr w:type="spellStart"/>
+      <w:r>
+        <w:t>endl</w:t>
+      </w:r>
+      <w:proofErr w:type="spellEnd"/>
+      <w:r>
+        <w:t>;</w:t>
+      </w:r>
+    </w:p>
+    <w:p>
+      <w:r>
+        <w:t>        else</w:t>
+      </w:r>
+    </w:p>
+    <w:p>
+      <w:r>
+        <w:t>        {</w:t>
+      </w:r>
+    </w:p>
+    <w:p>
+      <w:r>
+        <w:t>            if (solve(s) == true)</w:t>
+      </w:r>
+    </w:p>
+    <w:p>
+      <w:r>
+        <w:t>            {</w:t>
+      </w:r>
+    </w:p>
+    <w:p>
+      <w:r>
+        <w:t>                reverse(</w:t>
+      </w:r>
+      <w:proofErr w:type="spellStart"/>
+      <w:proofErr w:type="gramStart"/>
+      <w:r>
+        <w:t>s.begin</w:t>
+      </w:r>
+      <w:proofErr w:type="spellEnd"/>
+      <w:proofErr w:type="gramEnd"/>
+      <w:r>
+        <w:t xml:space="preserve">(), </w:t>
+      </w:r>
+      <w:proofErr w:type="spellStart"/>
+      <w:r>
+        <w:t>s.end</w:t>
+      </w:r>
+      <w:proofErr w:type="spellEnd"/>
+      <w:r>
+        <w:t>());</w:t>
+      </w:r>
+    </w:p>
+    <w:p>
+      <w:r>
+        <w:t>                if (solve(s) == true)</w:t>
+      </w:r>
+    </w:p>
+    <w:p>
+      <w:r>
+        <w:t xml:space="preserve">                    </w:t>
+      </w:r>
+      <w:proofErr w:type="spellStart"/>
+      <w:r>
+        <w:t>cout</w:t>
+      </w:r>
+      <w:proofErr w:type="spellEnd"/>
+      <w:r>
+        <w:t xml:space="preserve"> &lt;&lt; "YES" &lt;&lt; </w:t>
+      </w:r>
+      <w:proofErr w:type="spellStart"/>
+      <w:r>
+        <w:t>endl</w:t>
+      </w:r>
+      <w:proofErr w:type="spellEnd"/>
+      <w:r>
+        <w:t>;</w:t>
+      </w:r>
+    </w:p>
+    <w:p>
+      <w:r>
+        <w:t>                else</w:t>
+      </w:r>
+    </w:p>
+    <w:p>
+      <w:r>
+        <w:t xml:space="preserve">                    </w:t>
+      </w:r>
+      <w:proofErr w:type="spellStart"/>
+      <w:r>
+        <w:t>cout</w:t>
+      </w:r>
+      <w:proofErr w:type="spellEnd"/>
+      <w:r>
+        <w:t xml:space="preserve"> &lt;&lt; "NO" &lt;&lt; </w:t>
+      </w:r>
+      <w:proofErr w:type="spellStart"/>
+      <w:r>
+        <w:t>endl</w:t>
+      </w:r>
+      <w:proofErr w:type="spellEnd"/>
+      <w:r>
+        <w:t>;</w:t>
+      </w:r>
+    </w:p>
+    <w:p>
+      <w:r>
+        <w:t>            }</w:t>
+      </w:r>
+    </w:p>
+    <w:p>
+      <w:r>
+        <w:t>            else</w:t>
+      </w:r>
+    </w:p>
+    <w:p>
+      <w:r>
         <w:lastRenderedPageBreak/>
-        <w:t xml:space="preserve">        int </w:t>
-      </w:r>
-      <w:proofErr w:type="spellStart"/>
-      <w:proofErr w:type="gramStart"/>
-      <w:r>
-        <w:t>n;cin</w:t>
-      </w:r>
-      <w:proofErr w:type="spellEnd"/>
-      <w:proofErr w:type="gramEnd"/>
-      <w:r>
-        <w:t xml:space="preserve"> &gt;&gt; n;</w:t>
-      </w:r>
-    </w:p>
-    <w:p>
-      <w:r>
-        <w:t>        string s;</w:t>
-      </w:r>
-    </w:p>
-    <w:p>
-      <w:r>
-        <w:t xml:space="preserve">        </w:t>
-      </w:r>
-      <w:proofErr w:type="spellStart"/>
-      <w:r>
-        <w:t>cin</w:t>
-      </w:r>
-      <w:proofErr w:type="spellEnd"/>
-      <w:r>
-        <w:t xml:space="preserve"> &gt;&gt; s;</w:t>
-      </w:r>
-    </w:p>
-    <w:p>
-      <w:r>
-        <w:t>        int M = 0, T = 0;</w:t>
-      </w:r>
-    </w:p>
-    <w:p>
-      <w:r>
-        <w:t xml:space="preserve">        for (int </w:t>
-      </w:r>
-      <w:proofErr w:type="spellStart"/>
-      <w:r>
-        <w:t>i</w:t>
-      </w:r>
-      <w:proofErr w:type="spellEnd"/>
-      <w:r>
-        <w:t xml:space="preserve"> = 0; </w:t>
-      </w:r>
-      <w:proofErr w:type="spellStart"/>
-      <w:r>
-        <w:t>i</w:t>
-      </w:r>
-      <w:proofErr w:type="spellEnd"/>
-      <w:r>
-        <w:t xml:space="preserve"> &lt; </w:t>
-      </w:r>
-      <w:proofErr w:type="spellStart"/>
-      <w:proofErr w:type="gramStart"/>
-      <w:r>
-        <w:t>s.size</w:t>
-      </w:r>
-      <w:proofErr w:type="spellEnd"/>
-      <w:proofErr w:type="gramEnd"/>
-      <w:r>
-        <w:t>(); i++)</w:t>
-      </w:r>
-    </w:p>
-    <w:p>
-      <w:r>
-        <w:t>        {</w:t>
-      </w:r>
-    </w:p>
-    <w:p>
-      <w:r>
-        <w:t>            if (s[</w:t>
-      </w:r>
-      <w:proofErr w:type="spellStart"/>
-      <w:r>
-        <w:t>i</w:t>
-      </w:r>
-      <w:proofErr w:type="spellEnd"/>
-      <w:r>
-        <w:t>] == 'T')</w:t>
-      </w:r>
-    </w:p>
-    <w:p>
-      <w:r>
-        <w:t>                T++;</w:t>
-      </w:r>
-    </w:p>
-    <w:p>
-      <w:r>
-        <w:t>            else</w:t>
-      </w:r>
-    </w:p>
-    <w:p>
-      <w:r>
-        <w:t>                M++;</w:t>
+        <w:t xml:space="preserve">                </w:t>
+      </w:r>
+      <w:proofErr w:type="spellStart"/>
+      <w:r>
+        <w:t>cout</w:t>
+      </w:r>
+      <w:proofErr w:type="spellEnd"/>
+      <w:r>
+        <w:t xml:space="preserve"> &lt;&lt; "NO" &lt;&lt; </w:t>
+      </w:r>
+      <w:proofErr w:type="spellStart"/>
+      <w:r>
+        <w:t>endl</w:t>
+      </w:r>
+      <w:proofErr w:type="spellEnd"/>
+      <w:r>
+        <w:t>;</w:t>
       </w:r>
     </w:p>
     <w:p>
@@ -2934,172 +3266,6 @@
     </w:p>
     <w:p>
       <w:r>
-        <w:t xml:space="preserve">        if (2 * </w:t>
-      </w:r>
-      <w:proofErr w:type="gramStart"/>
-      <w:r>
-        <w:t>M !</w:t>
-      </w:r>
-      <w:proofErr w:type="gramEnd"/>
-      <w:r>
-        <w:t>= T)</w:t>
-      </w:r>
-    </w:p>
-    <w:p>
-      <w:r>
-        <w:t xml:space="preserve">            </w:t>
-      </w:r>
-      <w:proofErr w:type="spellStart"/>
-      <w:r>
-        <w:t>cout</w:t>
-      </w:r>
-      <w:proofErr w:type="spellEnd"/>
-      <w:r>
-        <w:t xml:space="preserve"> &lt;&lt; "NO" &lt;&lt; </w:t>
-      </w:r>
-      <w:proofErr w:type="spellStart"/>
-      <w:r>
-        <w:t>endl</w:t>
-      </w:r>
-      <w:proofErr w:type="spellEnd"/>
-      <w:r>
-        <w:t>;</w:t>
-      </w:r>
-    </w:p>
-    <w:p>
-      <w:r>
-        <w:t>        else</w:t>
-      </w:r>
-    </w:p>
-    <w:p>
-      <w:r>
-        <w:t>        {</w:t>
-      </w:r>
-    </w:p>
-    <w:p>
-      <w:r>
-        <w:t>            if (solve(s) == true)</w:t>
-      </w:r>
-    </w:p>
-    <w:p>
-      <w:r>
-        <w:t>            {</w:t>
-      </w:r>
-    </w:p>
-    <w:p>
-      <w:r>
-        <w:t>                reverse(</w:t>
-      </w:r>
-      <w:proofErr w:type="spellStart"/>
-      <w:proofErr w:type="gramStart"/>
-      <w:r>
-        <w:t>s.begin</w:t>
-      </w:r>
-      <w:proofErr w:type="spellEnd"/>
-      <w:proofErr w:type="gramEnd"/>
-      <w:r>
-        <w:t xml:space="preserve">(), </w:t>
-      </w:r>
-      <w:proofErr w:type="spellStart"/>
-      <w:r>
-        <w:t>s.end</w:t>
-      </w:r>
-      <w:proofErr w:type="spellEnd"/>
-      <w:r>
-        <w:t>());</w:t>
-      </w:r>
-    </w:p>
-    <w:p>
-      <w:r>
-        <w:t>                if (solve(s) == true)</w:t>
-      </w:r>
-    </w:p>
-    <w:p>
-      <w:r>
-        <w:t xml:space="preserve">                    </w:t>
-      </w:r>
-      <w:proofErr w:type="spellStart"/>
-      <w:r>
-        <w:t>cout</w:t>
-      </w:r>
-      <w:proofErr w:type="spellEnd"/>
-      <w:r>
-        <w:t xml:space="preserve"> &lt;&lt; "YES" &lt;&lt; </w:t>
-      </w:r>
-      <w:proofErr w:type="spellStart"/>
-      <w:r>
-        <w:t>endl</w:t>
-      </w:r>
-      <w:proofErr w:type="spellEnd"/>
-      <w:r>
-        <w:t>;</w:t>
-      </w:r>
-    </w:p>
-    <w:p>
-      <w:r>
-        <w:t>                else</w:t>
-      </w:r>
-    </w:p>
-    <w:p>
-      <w:r>
-        <w:t xml:space="preserve">                    </w:t>
-      </w:r>
-      <w:proofErr w:type="spellStart"/>
-      <w:r>
-        <w:t>cout</w:t>
-      </w:r>
-      <w:proofErr w:type="spellEnd"/>
-      <w:r>
-        <w:t xml:space="preserve"> &lt;&lt; "NO" &lt;&lt; </w:t>
-      </w:r>
-      <w:proofErr w:type="spellStart"/>
-      <w:r>
-        <w:t>endl</w:t>
-      </w:r>
-      <w:proofErr w:type="spellEnd"/>
-      <w:r>
-        <w:t>;</w:t>
-      </w:r>
-    </w:p>
-    <w:p>
-      <w:r>
-        <w:t>            }</w:t>
-      </w:r>
-    </w:p>
-    <w:p>
-      <w:r>
-        <w:t>            else</w:t>
-      </w:r>
-    </w:p>
-    <w:p>
-      <w:r>
-        <w:t xml:space="preserve">                </w:t>
-      </w:r>
-      <w:proofErr w:type="spellStart"/>
-      <w:r>
-        <w:t>cout</w:t>
-      </w:r>
-      <w:proofErr w:type="spellEnd"/>
-      <w:r>
-        <w:t xml:space="preserve"> &lt;&lt; "NO" &lt;&lt; </w:t>
-      </w:r>
-      <w:proofErr w:type="spellStart"/>
-      <w:r>
-        <w:t>endl</w:t>
-      </w:r>
-      <w:proofErr w:type="spellEnd"/>
-      <w:r>
-        <w:t>;</w:t>
-      </w:r>
-    </w:p>
-    <w:p>
-      <w:r>
-        <w:t>        }</w:t>
-      </w:r>
-    </w:p>
-    <w:p>
-      <w:r>
-        <w:lastRenderedPageBreak/>
         <w:t>    }</w:t>
       </w:r>
     </w:p>
@@ -3278,6 +3444,7 @@
     </w:p>
     <w:p>
       <w:r>
+        <w:lastRenderedPageBreak/>
         <w:t xml:space="preserve">            </w:t>
       </w:r>
       <w:proofErr w:type="spellStart"/>
@@ -3304,7 +3471,6 @@
     </w:p>
     <w:p>
       <w:r>
-        <w:lastRenderedPageBreak/>
         <w:t>    return 0;</w:t>
       </w:r>
     </w:p>
@@ -3332,17 +3498,7 @@
           <w:szCs w:val="26"/>
           <w:highlight w:val="green"/>
         </w:rPr>
-        <w:t>B. Phoenix and Puzzle</w:t>
-      </w:r>
-      <w:r>
-        <w:rPr>
-          <w:b/>
-          <w:bCs/>
-          <w:sz w:val="26"/>
-          <w:szCs w:val="26"/>
-          <w:highlight w:val="green"/>
-        </w:rPr>
-        <w:t xml:space="preserve"> - </w:t>
+        <w:t xml:space="preserve">B. Phoenix and Puzzle - </w:t>
       </w:r>
       <w:hyperlink r:id="rId9" w:history="1">
         <w:r>
@@ -3567,6 +3723,7 @@
     </w:p>
     <w:p>
       <w:r>
+        <w:lastRenderedPageBreak/>
         <w:t xml:space="preserve">        </w:t>
       </w:r>
       <w:proofErr w:type="spellStart"/>
@@ -3601,7 +3758,6 @@
     </w:p>
     <w:p>
       <w:r>
-        <w:lastRenderedPageBreak/>
         <w:t xml:space="preserve">        </w:t>
       </w:r>
       <w:proofErr w:type="spellStart"/>
@@ -4277,6 +4433,385 @@
     </w:lvl>
   </w:abstractNum>
   <w:abstractNum w:abstractNumId="3" w15:restartNumberingAfterBreak="0">
+    <w:nsid w:val="2F191D24"/>
+    <w:multiLevelType w:val="multilevel"/>
+    <w:tmpl w:val="3DE6EBA6"/>
+    <w:lvl w:ilvl="0">
+      <w:start w:val="1"/>
+      <w:numFmt w:val="bullet"/>
+      <w:lvlText w:val=""/>
+      <w:lvlJc w:val="left"/>
+      <w:pPr>
+        <w:tabs>
+          <w:tab w:val="num" w:pos="720"/>
+        </w:tabs>
+        <w:ind w:left="720" w:hanging="360"/>
+      </w:pPr>
+      <w:rPr>
+        <w:rFonts w:ascii="Symbol" w:hAnsi="Symbol" w:hint="default"/>
+        <w:sz w:val="20"/>
+      </w:rPr>
+    </w:lvl>
+    <w:lvl w:ilvl="1" w:tentative="1">
+      <w:start w:val="1"/>
+      <w:numFmt w:val="bullet"/>
+      <w:lvlText w:val="o"/>
+      <w:lvlJc w:val="left"/>
+      <w:pPr>
+        <w:tabs>
+          <w:tab w:val="num" w:pos="1440"/>
+        </w:tabs>
+        <w:ind w:left="1440" w:hanging="360"/>
+      </w:pPr>
+      <w:rPr>
+        <w:rFonts w:ascii="Courier New" w:hAnsi="Courier New" w:hint="default"/>
+        <w:sz w:val="20"/>
+      </w:rPr>
+    </w:lvl>
+    <w:lvl w:ilvl="2" w:tentative="1">
+      <w:start w:val="1"/>
+      <w:numFmt w:val="bullet"/>
+      <w:lvlText w:val=""/>
+      <w:lvlJc w:val="left"/>
+      <w:pPr>
+        <w:tabs>
+          <w:tab w:val="num" w:pos="2160"/>
+        </w:tabs>
+        <w:ind w:left="2160" w:hanging="360"/>
+      </w:pPr>
+      <w:rPr>
+        <w:rFonts w:ascii="Wingdings" w:hAnsi="Wingdings" w:hint="default"/>
+        <w:sz w:val="20"/>
+      </w:rPr>
+    </w:lvl>
+    <w:lvl w:ilvl="3" w:tentative="1">
+      <w:start w:val="1"/>
+      <w:numFmt w:val="bullet"/>
+      <w:lvlText w:val=""/>
+      <w:lvlJc w:val="left"/>
+      <w:pPr>
+        <w:tabs>
+          <w:tab w:val="num" w:pos="2880"/>
+        </w:tabs>
+        <w:ind w:left="2880" w:hanging="360"/>
+      </w:pPr>
+      <w:rPr>
+        <w:rFonts w:ascii="Wingdings" w:hAnsi="Wingdings" w:hint="default"/>
+        <w:sz w:val="20"/>
+      </w:rPr>
+    </w:lvl>
+    <w:lvl w:ilvl="4" w:tentative="1">
+      <w:start w:val="1"/>
+      <w:numFmt w:val="bullet"/>
+      <w:lvlText w:val=""/>
+      <w:lvlJc w:val="left"/>
+      <w:pPr>
+        <w:tabs>
+          <w:tab w:val="num" w:pos="3600"/>
+        </w:tabs>
+        <w:ind w:left="3600" w:hanging="360"/>
+      </w:pPr>
+      <w:rPr>
+        <w:rFonts w:ascii="Wingdings" w:hAnsi="Wingdings" w:hint="default"/>
+        <w:sz w:val="20"/>
+      </w:rPr>
+    </w:lvl>
+    <w:lvl w:ilvl="5" w:tentative="1">
+      <w:start w:val="1"/>
+      <w:numFmt w:val="bullet"/>
+      <w:lvlText w:val=""/>
+      <w:lvlJc w:val="left"/>
+      <w:pPr>
+        <w:tabs>
+          <w:tab w:val="num" w:pos="4320"/>
+        </w:tabs>
+        <w:ind w:left="4320" w:hanging="360"/>
+      </w:pPr>
+      <w:rPr>
+        <w:rFonts w:ascii="Wingdings" w:hAnsi="Wingdings" w:hint="default"/>
+        <w:sz w:val="20"/>
+      </w:rPr>
+    </w:lvl>
+    <w:lvl w:ilvl="6" w:tentative="1">
+      <w:start w:val="1"/>
+      <w:numFmt w:val="bullet"/>
+      <w:lvlText w:val=""/>
+      <w:lvlJc w:val="left"/>
+      <w:pPr>
+        <w:tabs>
+          <w:tab w:val="num" w:pos="5040"/>
+        </w:tabs>
+        <w:ind w:left="5040" w:hanging="360"/>
+      </w:pPr>
+      <w:rPr>
+        <w:rFonts w:ascii="Wingdings" w:hAnsi="Wingdings" w:hint="default"/>
+        <w:sz w:val="20"/>
+      </w:rPr>
+    </w:lvl>
+    <w:lvl w:ilvl="7" w:tentative="1">
+      <w:start w:val="1"/>
+      <w:numFmt w:val="bullet"/>
+      <w:lvlText w:val=""/>
+      <w:lvlJc w:val="left"/>
+      <w:pPr>
+        <w:tabs>
+          <w:tab w:val="num" w:pos="5760"/>
+        </w:tabs>
+        <w:ind w:left="5760" w:hanging="360"/>
+      </w:pPr>
+      <w:rPr>
+        <w:rFonts w:ascii="Wingdings" w:hAnsi="Wingdings" w:hint="default"/>
+        <w:sz w:val="20"/>
+      </w:rPr>
+    </w:lvl>
+    <w:lvl w:ilvl="8" w:tentative="1">
+      <w:start w:val="1"/>
+      <w:numFmt w:val="bullet"/>
+      <w:lvlText w:val=""/>
+      <w:lvlJc w:val="left"/>
+      <w:pPr>
+        <w:tabs>
+          <w:tab w:val="num" w:pos="6480"/>
+        </w:tabs>
+        <w:ind w:left="6480" w:hanging="360"/>
+      </w:pPr>
+      <w:rPr>
+        <w:rFonts w:ascii="Wingdings" w:hAnsi="Wingdings" w:hint="default"/>
+        <w:sz w:val="20"/>
+      </w:rPr>
+    </w:lvl>
+  </w:abstractNum>
+  <w:abstractNum w:abstractNumId="4" w15:restartNumberingAfterBreak="0">
+    <w:nsid w:val="44105C9E"/>
+    <w:multiLevelType w:val="multilevel"/>
+    <w:tmpl w:val="BC440476"/>
+    <w:lvl w:ilvl="0">
+      <w:start w:val="1"/>
+      <w:numFmt w:val="decimal"/>
+      <w:lvlText w:val="%1."/>
+      <w:lvlJc w:val="left"/>
+      <w:pPr>
+        <w:tabs>
+          <w:tab w:val="num" w:pos="720"/>
+        </w:tabs>
+        <w:ind w:left="720" w:hanging="360"/>
+      </w:pPr>
+    </w:lvl>
+    <w:lvl w:ilvl="1" w:tentative="1">
+      <w:start w:val="1"/>
+      <w:numFmt w:val="decimal"/>
+      <w:lvlText w:val="%2."/>
+      <w:lvlJc w:val="left"/>
+      <w:pPr>
+        <w:tabs>
+          <w:tab w:val="num" w:pos="1440"/>
+        </w:tabs>
+        <w:ind w:left="1440" w:hanging="360"/>
+      </w:pPr>
+    </w:lvl>
+    <w:lvl w:ilvl="2" w:tentative="1">
+      <w:start w:val="1"/>
+      <w:numFmt w:val="decimal"/>
+      <w:lvlText w:val="%3."/>
+      <w:lvlJc w:val="left"/>
+      <w:pPr>
+        <w:tabs>
+          <w:tab w:val="num" w:pos="2160"/>
+        </w:tabs>
+        <w:ind w:left="2160" w:hanging="360"/>
+      </w:pPr>
+    </w:lvl>
+    <w:lvl w:ilvl="3" w:tentative="1">
+      <w:start w:val="1"/>
+      <w:numFmt w:val="decimal"/>
+      <w:lvlText w:val="%4."/>
+      <w:lvlJc w:val="left"/>
+      <w:pPr>
+        <w:tabs>
+          <w:tab w:val="num" w:pos="2880"/>
+        </w:tabs>
+        <w:ind w:left="2880" w:hanging="360"/>
+      </w:pPr>
+    </w:lvl>
+    <w:lvl w:ilvl="4" w:tentative="1">
+      <w:start w:val="1"/>
+      <w:numFmt w:val="decimal"/>
+      <w:lvlText w:val="%5."/>
+      <w:lvlJc w:val="left"/>
+      <w:pPr>
+        <w:tabs>
+          <w:tab w:val="num" w:pos="3600"/>
+        </w:tabs>
+        <w:ind w:left="3600" w:hanging="360"/>
+      </w:pPr>
+    </w:lvl>
+    <w:lvl w:ilvl="5" w:tentative="1">
+      <w:start w:val="1"/>
+      <w:numFmt w:val="decimal"/>
+      <w:lvlText w:val="%6."/>
+      <w:lvlJc w:val="left"/>
+      <w:pPr>
+        <w:tabs>
+          <w:tab w:val="num" w:pos="4320"/>
+        </w:tabs>
+        <w:ind w:left="4320" w:hanging="360"/>
+      </w:pPr>
+    </w:lvl>
+    <w:lvl w:ilvl="6" w:tentative="1">
+      <w:start w:val="1"/>
+      <w:numFmt w:val="decimal"/>
+      <w:lvlText w:val="%7."/>
+      <w:lvlJc w:val="left"/>
+      <w:pPr>
+        <w:tabs>
+          <w:tab w:val="num" w:pos="5040"/>
+        </w:tabs>
+        <w:ind w:left="5040" w:hanging="360"/>
+      </w:pPr>
+    </w:lvl>
+    <w:lvl w:ilvl="7" w:tentative="1">
+      <w:start w:val="1"/>
+      <w:numFmt w:val="decimal"/>
+      <w:lvlText w:val="%8."/>
+      <w:lvlJc w:val="left"/>
+      <w:pPr>
+        <w:tabs>
+          <w:tab w:val="num" w:pos="5760"/>
+        </w:tabs>
+        <w:ind w:left="5760" w:hanging="360"/>
+      </w:pPr>
+    </w:lvl>
+    <w:lvl w:ilvl="8" w:tentative="1">
+      <w:start w:val="1"/>
+      <w:numFmt w:val="decimal"/>
+      <w:lvlText w:val="%9."/>
+      <w:lvlJc w:val="left"/>
+      <w:pPr>
+        <w:tabs>
+          <w:tab w:val="num" w:pos="6480"/>
+        </w:tabs>
+        <w:ind w:left="6480" w:hanging="360"/>
+      </w:pPr>
+    </w:lvl>
+  </w:abstractNum>
+  <w:abstractNum w:abstractNumId="5" w15:restartNumberingAfterBreak="0">
+    <w:nsid w:val="46915AAE"/>
+    <w:multiLevelType w:val="multilevel"/>
+    <w:tmpl w:val="F8A20084"/>
+    <w:lvl w:ilvl="0">
+      <w:start w:val="1"/>
+      <w:numFmt w:val="decimal"/>
+      <w:lvlText w:val="%1."/>
+      <w:lvlJc w:val="left"/>
+      <w:pPr>
+        <w:tabs>
+          <w:tab w:val="num" w:pos="720"/>
+        </w:tabs>
+        <w:ind w:left="720" w:hanging="360"/>
+      </w:pPr>
+    </w:lvl>
+    <w:lvl w:ilvl="1">
+      <w:start w:val="1"/>
+      <w:numFmt w:val="bullet"/>
+      <w:lvlText w:val="o"/>
+      <w:lvlJc w:val="left"/>
+      <w:pPr>
+        <w:tabs>
+          <w:tab w:val="num" w:pos="1440"/>
+        </w:tabs>
+        <w:ind w:left="1440" w:hanging="360"/>
+      </w:pPr>
+      <w:rPr>
+        <w:rFonts w:ascii="Courier New" w:hAnsi="Courier New" w:hint="default"/>
+        <w:sz w:val="20"/>
+      </w:rPr>
+    </w:lvl>
+    <w:lvl w:ilvl="2" w:tentative="1">
+      <w:start w:val="1"/>
+      <w:numFmt w:val="decimal"/>
+      <w:lvlText w:val="%3."/>
+      <w:lvlJc w:val="left"/>
+      <w:pPr>
+        <w:tabs>
+          <w:tab w:val="num" w:pos="2160"/>
+        </w:tabs>
+        <w:ind w:left="2160" w:hanging="360"/>
+      </w:pPr>
+    </w:lvl>
+    <w:lvl w:ilvl="3" w:tentative="1">
+      <w:start w:val="1"/>
+      <w:numFmt w:val="decimal"/>
+      <w:lvlText w:val="%4."/>
+      <w:lvlJc w:val="left"/>
+      <w:pPr>
+        <w:tabs>
+          <w:tab w:val="num" w:pos="2880"/>
+        </w:tabs>
+        <w:ind w:left="2880" w:hanging="360"/>
+      </w:pPr>
+    </w:lvl>
+    <w:lvl w:ilvl="4" w:tentative="1">
+      <w:start w:val="1"/>
+      <w:numFmt w:val="decimal"/>
+      <w:lvlText w:val="%5."/>
+      <w:lvlJc w:val="left"/>
+      <w:pPr>
+        <w:tabs>
+          <w:tab w:val="num" w:pos="3600"/>
+        </w:tabs>
+        <w:ind w:left="3600" w:hanging="360"/>
+      </w:pPr>
+    </w:lvl>
+    <w:lvl w:ilvl="5" w:tentative="1">
+      <w:start w:val="1"/>
+      <w:numFmt w:val="decimal"/>
+      <w:lvlText w:val="%6."/>
+      <w:lvlJc w:val="left"/>
+      <w:pPr>
+        <w:tabs>
+          <w:tab w:val="num" w:pos="4320"/>
+        </w:tabs>
+        <w:ind w:left="4320" w:hanging="360"/>
+      </w:pPr>
+    </w:lvl>
+    <w:lvl w:ilvl="6" w:tentative="1">
+      <w:start w:val="1"/>
+      <w:numFmt w:val="decimal"/>
+      <w:lvlText w:val="%7."/>
+      <w:lvlJc w:val="left"/>
+      <w:pPr>
+        <w:tabs>
+          <w:tab w:val="num" w:pos="5040"/>
+        </w:tabs>
+        <w:ind w:left="5040" w:hanging="360"/>
+      </w:pPr>
+    </w:lvl>
+    <w:lvl w:ilvl="7" w:tentative="1">
+      <w:start w:val="1"/>
+      <w:numFmt w:val="decimal"/>
+      <w:lvlText w:val="%8."/>
+      <w:lvlJc w:val="left"/>
+      <w:pPr>
+        <w:tabs>
+          <w:tab w:val="num" w:pos="5760"/>
+        </w:tabs>
+        <w:ind w:left="5760" w:hanging="360"/>
+      </w:pPr>
+    </w:lvl>
+    <w:lvl w:ilvl="8" w:tentative="1">
+      <w:start w:val="1"/>
+      <w:numFmt w:val="decimal"/>
+      <w:lvlText w:val="%9."/>
+      <w:lvlJc w:val="left"/>
+      <w:pPr>
+        <w:tabs>
+          <w:tab w:val="num" w:pos="6480"/>
+        </w:tabs>
+        <w:ind w:left="6480" w:hanging="360"/>
+      </w:pPr>
+    </w:lvl>
+  </w:abstractNum>
+  <w:abstractNum w:abstractNumId="6" w15:restartNumberingAfterBreak="0">
     <w:nsid w:val="5B5E73F2"/>
     <w:multiLevelType w:val="multilevel"/>
     <w:tmpl w:val="C7E29DAE"/>
@@ -4425,7 +4960,7 @@
       </w:rPr>
     </w:lvl>
   </w:abstractNum>
-  <w:abstractNum w:abstractNumId="4" w15:restartNumberingAfterBreak="0">
+  <w:abstractNum w:abstractNumId="7" w15:restartNumberingAfterBreak="0">
     <w:nsid w:val="6DBA5716"/>
     <w:multiLevelType w:val="multilevel"/>
     <w:tmpl w:val="75F0F252"/>
@@ -4578,16 +5113,25 @@
     <w:abstractNumId w:val="2"/>
   </w:num>
   <w:num w:numId="2" w16cid:durableId="1617563914">
-    <w:abstractNumId w:val="3"/>
+    <w:abstractNumId w:val="6"/>
   </w:num>
   <w:num w:numId="3" w16cid:durableId="1630013373">
-    <w:abstractNumId w:val="4"/>
+    <w:abstractNumId w:val="7"/>
   </w:num>
   <w:num w:numId="4" w16cid:durableId="1966813580">
     <w:abstractNumId w:val="0"/>
   </w:num>
   <w:num w:numId="5" w16cid:durableId="811482228">
     <w:abstractNumId w:val="1"/>
+  </w:num>
+  <w:num w:numId="6" w16cid:durableId="1616014581">
+    <w:abstractNumId w:val="3"/>
+  </w:num>
+  <w:num w:numId="7" w16cid:durableId="446894579">
+    <w:abstractNumId w:val="5"/>
+  </w:num>
+  <w:num w:numId="8" w16cid:durableId="1183859262">
+    <w:abstractNumId w:val="4"/>
   </w:num>
 </w:numbering>
 </file>
@@ -5531,6 +6075,18 @@
       <w:shd w:val="clear" w:color="auto" w:fill="E1DFDD"/>
     </w:rPr>
   </w:style>
+  <w:style w:type="character" w:styleId="FollowedHyperlink">
+    <w:name w:val="FollowedHyperlink"/>
+    <w:basedOn w:val="DefaultParagraphFont"/>
+    <w:uiPriority w:val="99"/>
+    <w:semiHidden/>
+    <w:unhideWhenUsed/>
+    <w:rsid w:val="00EF4A0A"/>
+    <w:rPr>
+      <w:color w:val="96607D" w:themeColor="followedHyperlink"/>
+      <w:u w:val="single"/>
+    </w:rPr>
+  </w:style>
 </w:styles>
 </file>
 

</xml_diff>

<commit_message>
Nastia and a good array solced
</commit_message>
<xml_diff>
--- a/codeforces-B.docx
+++ b/codeforces-B.docx
@@ -2748,7 +2748,7 @@
     <w:p>
       <w:r>
         <w:pict w14:anchorId="41348FC1">
-          <v:rect id="_x0000_i1046" style="width:0;height:1.5pt" o:hralign="center" o:hrstd="t" o:hr="t" fillcolor="#a0a0a0" stroked="f"/>
+          <v:rect id="_x0000_i1034" style="width:0;height:1.5pt" o:hralign="center" o:hrstd="t" o:hr="t" fillcolor="#a0a0a0" stroked="f"/>
         </w:pict>
       </w:r>
     </w:p>
@@ -2926,7 +2926,7 @@
     <w:p>
       <w:r>
         <w:pict w14:anchorId="187BABFE">
-          <v:rect id="_x0000_i1047" style="width:0;height:1.5pt" o:hralign="center" o:hrstd="t" o:hr="t" fillcolor="#a0a0a0" stroked="f"/>
+          <v:rect id="_x0000_i1035" style="width:0;height:1.5pt" o:hralign="center" o:hrstd="t" o:hr="t" fillcolor="#a0a0a0" stroked="f"/>
         </w:pict>
       </w:r>
     </w:p>
@@ -3862,7 +3862,7 @@
     <w:p>
       <w:r>
         <w:pict w14:anchorId="0909235A">
-          <v:rect id="_x0000_i1110" style="width:0;height:1.5pt" o:hralign="center" o:hrstd="t" o:hr="t" fillcolor="#a0a0a0" stroked="f"/>
+          <v:rect id="_x0000_i1036" style="width:0;height:1.5pt" o:hralign="center" o:hrstd="t" o:hr="t" fillcolor="#a0a0a0" stroked="f"/>
         </w:pict>
       </w:r>
     </w:p>
@@ -3958,7 +3958,7 @@
     <w:p>
       <w:r>
         <w:pict w14:anchorId="3E9DEFDD">
-          <v:rect id="_x0000_i1111" style="width:0;height:1.5pt" o:hralign="center" o:hrstd="t" o:hr="t" fillcolor="#a0a0a0" stroked="f"/>
+          <v:rect id="_x0000_i1037" style="width:0;height:1.5pt" o:hralign="center" o:hrstd="t" o:hr="t" fillcolor="#a0a0a0" stroked="f"/>
         </w:pict>
       </w:r>
     </w:p>
@@ -4081,7 +4081,7 @@
     <w:p>
       <w:r>
         <w:pict w14:anchorId="4C07C5A7">
-          <v:rect id="_x0000_i1112" style="width:0;height:1.5pt" o:hralign="center" o:hrstd="t" o:hr="t" fillcolor="#a0a0a0" stroked="f"/>
+          <v:rect id="_x0000_i1038" style="width:0;height:1.5pt" o:hralign="center" o:hrstd="t" o:hr="t" fillcolor="#a0a0a0" stroked="f"/>
         </w:pict>
       </w:r>
     </w:p>
@@ -4154,7 +4154,7 @@
     <w:p>
       <w:r>
         <w:pict w14:anchorId="613685BC">
-          <v:rect id="_x0000_i1113" style="width:0;height:1.5pt" o:hralign="center" o:hrstd="t" o:hr="t" fillcolor="#a0a0a0" stroked="f"/>
+          <v:rect id="_x0000_i1039" style="width:0;height:1.5pt" o:hralign="center" o:hrstd="t" o:hr="t" fillcolor="#a0a0a0" stroked="f"/>
         </w:pict>
       </w:r>
     </w:p>
@@ -4295,7 +4295,7 @@
     <w:p>
       <w:r>
         <w:pict w14:anchorId="03B576FC">
-          <v:rect id="_x0000_i1114" style="width:0;height:1.5pt" o:hralign="center" o:hrstd="t" o:hr="t" fillcolor="#a0a0a0" stroked="f"/>
+          <v:rect id="_x0000_i1040" style="width:0;height:1.5pt" o:hralign="center" o:hrstd="t" o:hr="t" fillcolor="#a0a0a0" stroked="f"/>
         </w:pict>
       </w:r>
     </w:p>
@@ -4417,7 +4417,7 @@
     <w:p>
       <w:r>
         <w:pict w14:anchorId="63A2546C">
-          <v:rect id="_x0000_i1115" style="width:0;height:1.5pt" o:hralign="center" o:hrstd="t" o:hr="t" fillcolor="#a0a0a0" stroked="f"/>
+          <v:rect id="_x0000_i1041" style="width:0;height:1.5pt" o:hralign="center" o:hrstd="t" o:hr="t" fillcolor="#a0a0a0" stroked="f"/>
         </w:pict>
       </w:r>
     </w:p>
@@ -4512,7 +4512,7 @@
     <w:p>
       <w:r>
         <w:pict w14:anchorId="658D99E2">
-          <v:rect id="_x0000_i1116" style="width:0;height:1.5pt" o:hralign="center" o:hrstd="t" o:hr="t" fillcolor="#a0a0a0" stroked="f"/>
+          <v:rect id="_x0000_i1042" style="width:0;height:1.5pt" o:hralign="center" o:hrstd="t" o:hr="t" fillcolor="#a0a0a0" stroked="f"/>
         </w:pict>
       </w:r>
     </w:p>
@@ -4825,7 +4825,7 @@
     <w:p>
       <w:r>
         <w:pict w14:anchorId="04556D77">
-          <v:rect id="_x0000_i1117" style="width:0;height:1.5pt" o:hralign="center" o:hrstd="t" o:hr="t" fillcolor="#a0a0a0" stroked="f"/>
+          <v:rect id="_x0000_i1043" style="width:0;height:1.5pt" o:hralign="center" o:hrstd="t" o:hr="t" fillcolor="#a0a0a0" stroked="f"/>
         </w:pict>
       </w:r>
     </w:p>
@@ -4924,7 +4924,7 @@
     <w:p>
       <w:r>
         <w:pict w14:anchorId="5C551318">
-          <v:rect id="_x0000_i1118" style="width:0;height:1.5pt" o:hralign="center" o:hrstd="t" o:hr="t" fillcolor="#a0a0a0" stroked="f"/>
+          <v:rect id="_x0000_i1044" style="width:0;height:1.5pt" o:hralign="center" o:hrstd="t" o:hr="t" fillcolor="#a0a0a0" stroked="f"/>
         </w:pict>
       </w:r>
     </w:p>
@@ -5473,17 +5473,7 @@
           <w:szCs w:val="30"/>
           <w:highlight w:val="green"/>
         </w:rPr>
-        <w:t>B. Ordinary Numbers</w:t>
-      </w:r>
-      <w:r>
-        <w:rPr>
-          <w:b/>
-          <w:bCs/>
-          <w:sz w:val="30"/>
-          <w:szCs w:val="30"/>
-          <w:highlight w:val="green"/>
-        </w:rPr>
-        <w:t xml:space="preserve"> - </w:t>
+        <w:t xml:space="preserve">B. Ordinary Numbers - </w:t>
       </w:r>
       <w:hyperlink r:id="rId10" w:history="1">
         <w:r>
@@ -5530,7 +5520,7 @@
           <w:szCs w:val="26"/>
         </w:rPr>
         <w:pict w14:anchorId="5BA51CE4">
-          <v:rect id="_x0000_i1275" style="width:0;height:1.5pt" o:hralign="center" o:hrstd="t" o:hr="t" fillcolor="#a0a0a0" stroked="f"/>
+          <v:rect id="_x0000_i1045" style="width:0;height:1.5pt" o:hralign="center" o:hrstd="t" o:hr="t" fillcolor="#a0a0a0" stroked="f"/>
         </w:pict>
       </w:r>
     </w:p>
@@ -5763,7 +5753,7 @@
           <w:szCs w:val="26"/>
         </w:rPr>
         <w:pict w14:anchorId="68522E0B">
-          <v:rect id="_x0000_i1276" style="width:0;height:1.5pt" o:hralign="center" o:hrstd="t" o:hr="t" fillcolor="#a0a0a0" stroked="f"/>
+          <v:rect id="_x0000_i1046" style="width:0;height:1.5pt" o:hralign="center" o:hrstd="t" o:hr="t" fillcolor="#a0a0a0" stroked="f"/>
         </w:pict>
       </w:r>
     </w:p>
@@ -6278,7 +6268,7 @@
           <w:szCs w:val="26"/>
         </w:rPr>
         <w:pict w14:anchorId="33BD4652">
-          <v:rect id="_x0000_i1277" style="width:0;height:1.5pt" o:hralign="center" o:hrstd="t" o:hr="t" fillcolor="#a0a0a0" stroked="f"/>
+          <v:rect id="_x0000_i1047" style="width:0;height:1.5pt" o:hralign="center" o:hrstd="t" o:hr="t" fillcolor="#a0a0a0" stroked="f"/>
         </w:pict>
       </w:r>
     </w:p>
@@ -6563,7 +6553,7 @@
           <w:szCs w:val="26"/>
         </w:rPr>
         <w:pict w14:anchorId="7F3F87F5">
-          <v:rect id="_x0000_i1278" style="width:0;height:1.5pt" o:hralign="center" o:hrstd="t" o:hr="t" fillcolor="#a0a0a0" stroked="f"/>
+          <v:rect id="_x0000_i1048" style="width:0;height:1.5pt" o:hralign="center" o:hrstd="t" o:hr="t" fillcolor="#a0a0a0" stroked="f"/>
         </w:pict>
       </w:r>
     </w:p>
@@ -6820,7 +6810,7 @@
           <w:szCs w:val="26"/>
         </w:rPr>
         <w:pict w14:anchorId="434FCFD8">
-          <v:rect id="_x0000_i1279" style="width:0;height:1.5pt" o:hralign="center" o:hrstd="t" o:hr="t" fillcolor="#a0a0a0" stroked="f"/>
+          <v:rect id="_x0000_i1049" style="width:0;height:1.5pt" o:hralign="center" o:hrstd="t" o:hr="t" fillcolor="#a0a0a0" stroked="f"/>
         </w:pict>
       </w:r>
     </w:p>
@@ -7798,7 +7788,7 @@
           <w:szCs w:val="26"/>
         </w:rPr>
         <w:pict w14:anchorId="67E56576">
-          <v:rect id="_x0000_i1280" style="width:0;height:1.5pt" o:hralign="center" o:hrstd="t" o:hr="t" fillcolor="#a0a0a0" stroked="f"/>
+          <v:rect id="_x0000_i1050" style="width:0;height:1.5pt" o:hralign="center" o:hrstd="t" o:hr="t" fillcolor="#a0a0a0" stroked="f"/>
         </w:pict>
       </w:r>
     </w:p>
@@ -8017,7 +8007,7 @@
           <w:szCs w:val="26"/>
         </w:rPr>
         <w:pict w14:anchorId="66725175">
-          <v:rect id="_x0000_i1281" style="width:0;height:1.5pt" o:hralign="center" o:hrstd="t" o:hr="t" fillcolor="#a0a0a0" stroked="f"/>
+          <v:rect id="_x0000_i1051" style="width:0;height:1.5pt" o:hralign="center" o:hrstd="t" o:hr="t" fillcolor="#a0a0a0" stroked="f"/>
         </w:pict>
       </w:r>
     </w:p>
@@ -8253,7 +8243,7 @@
           <w:szCs w:val="26"/>
         </w:rPr>
         <w:pict w14:anchorId="4AABDD6E">
-          <v:rect id="_x0000_i1282" style="width:0;height:1.5pt" o:hralign="center" o:hrstd="t" o:hr="t" fillcolor="#a0a0a0" stroked="f"/>
+          <v:rect id="_x0000_i1052" style="width:0;height:1.5pt" o:hralign="center" o:hrstd="t" o:hr="t" fillcolor="#a0a0a0" stroked="f"/>
         </w:pict>
       </w:r>
     </w:p>
@@ -8262,6 +8252,3544 @@
         <w:rPr>
           <w:sz w:val="26"/>
           <w:szCs w:val="26"/>
+        </w:rPr>
+      </w:pPr>
+    </w:p>
+    <w:p>
+      <w:pPr>
+        <w:rPr>
+          <w:sz w:val="30"/>
+          <w:szCs w:val="30"/>
+        </w:rPr>
+      </w:pPr>
+    </w:p>
+    <w:p>
+      <w:pPr>
+        <w:rPr>
+          <w:sz w:val="30"/>
+          <w:szCs w:val="30"/>
+        </w:rPr>
+      </w:pPr>
+    </w:p>
+    <w:p>
+      <w:pPr>
+        <w:rPr>
+          <w:b/>
+          <w:bCs/>
+          <w:sz w:val="30"/>
+          <w:szCs w:val="30"/>
+        </w:rPr>
+      </w:pPr>
+      <w:r>
+        <w:rPr>
+          <w:b/>
+          <w:bCs/>
+          <w:sz w:val="32"/>
+          <w:szCs w:val="32"/>
+          <w:highlight w:val="green"/>
+        </w:rPr>
+        <w:t>B. Nastia and a Good Array</w:t>
+      </w:r>
+      <w:r>
+        <w:rPr>
+          <w:b/>
+          <w:bCs/>
+          <w:sz w:val="32"/>
+          <w:szCs w:val="32"/>
+          <w:highlight w:val="green"/>
+        </w:rPr>
+        <w:t xml:space="preserve"> - </w:t>
+      </w:r>
+      <w:hyperlink r:id="rId11" w:history="1">
+        <w:r>
+          <w:rPr>
+            <w:rStyle w:val="Hyperlink"/>
+            <w:b/>
+            <w:bCs/>
+            <w:sz w:val="32"/>
+            <w:szCs w:val="32"/>
+            <w:highlight w:val="green"/>
+          </w:rPr>
+          <w:t>https://codeforces.com/contest/1521/problem/B</w:t>
+        </w:r>
+      </w:hyperlink>
+    </w:p>
+    <w:p>
+      <w:pPr>
+        <w:rPr>
+          <w:sz w:val="30"/>
+          <w:szCs w:val="30"/>
+        </w:rPr>
+      </w:pPr>
+    </w:p>
+    <w:p>
+      <w:pPr>
+        <w:rPr>
+          <w:b/>
+          <w:bCs/>
+          <w:sz w:val="30"/>
+          <w:szCs w:val="30"/>
+        </w:rPr>
+      </w:pPr>
+      <w:proofErr w:type="gramStart"/>
+      <w:r>
+        <w:rPr>
+          <w:b/>
+          <w:bCs/>
+          <w:sz w:val="30"/>
+          <w:szCs w:val="30"/>
+        </w:rPr>
+        <w:t>Approach( from</w:t>
+      </w:r>
+      <w:proofErr w:type="gramEnd"/>
+      <w:r>
+        <w:rPr>
+          <w:b/>
+          <w:bCs/>
+          <w:sz w:val="30"/>
+          <w:szCs w:val="30"/>
+        </w:rPr>
+        <w:t xml:space="preserve"> “WA” ) :</w:t>
+      </w:r>
+    </w:p>
+    <w:p>
+      <w:pPr>
+        <w:rPr>
+          <w:sz w:val="30"/>
+          <w:szCs w:val="30"/>
+        </w:rPr>
+      </w:pPr>
+    </w:p>
+    <w:p>
+      <w:pPr>
+        <w:rPr>
+          <w:sz w:val="20"/>
+          <w:szCs w:val="20"/>
+        </w:rPr>
+      </w:pPr>
+      <w:r>
+        <w:rPr>
+          <w:sz w:val="20"/>
+          <w:szCs w:val="20"/>
+        </w:rPr>
+        <w:t>in</w:t>
+      </w:r>
+      <w:r>
+        <w:rPr>
+          <w:sz w:val="20"/>
+          <w:szCs w:val="20"/>
+        </w:rPr>
+        <w:t>d</w:t>
+      </w:r>
+      <w:r>
+        <w:rPr>
+          <w:sz w:val="20"/>
+          <w:szCs w:val="20"/>
+        </w:rPr>
+        <w:t xml:space="preserve">ex </w:t>
+      </w:r>
+      <w:r>
+        <w:rPr>
+          <w:sz w:val="20"/>
+          <w:szCs w:val="20"/>
+        </w:rPr>
+        <w:tab/>
+        <w:t>= 0 1 2 3 4</w:t>
+      </w:r>
+      <w:r>
+        <w:rPr>
+          <w:sz w:val="20"/>
+          <w:szCs w:val="20"/>
+        </w:rPr>
+        <w:tab/>
+      </w:r>
+      <w:r>
+        <w:rPr>
+          <w:sz w:val="20"/>
+          <w:szCs w:val="20"/>
+        </w:rPr>
+        <w:tab/>
+        <w:t xml:space="preserve">Operation </w:t>
+      </w:r>
+    </w:p>
+    <w:p>
+      <w:pPr>
+        <w:rPr>
+          <w:sz w:val="20"/>
+          <w:szCs w:val="20"/>
+        </w:rPr>
+      </w:pPr>
+      <w:r>
+        <w:rPr>
+          <w:sz w:val="20"/>
+          <w:szCs w:val="20"/>
+        </w:rPr>
+        <w:t>Array</w:t>
+      </w:r>
+      <w:r>
+        <w:rPr>
+          <w:sz w:val="20"/>
+          <w:szCs w:val="20"/>
+        </w:rPr>
+        <w:tab/>
+        <w:t>= 2 3 4 5 6</w:t>
+      </w:r>
+      <w:r>
+        <w:rPr>
+          <w:sz w:val="20"/>
+          <w:szCs w:val="20"/>
+        </w:rPr>
+        <w:tab/>
+        <w:t>-------------------------</w:t>
+      </w:r>
+      <w:r>
+        <w:rPr>
+          <w:sz w:val="20"/>
+          <w:szCs w:val="20"/>
+        </w:rPr>
+        <w:tab/>
+      </w:r>
+      <w:r>
+        <w:rPr>
+          <w:sz w:val="20"/>
+          <w:szCs w:val="20"/>
+        </w:rPr>
+        <w:tab/>
+      </w:r>
+    </w:p>
+    <w:p>
+      <w:pPr>
+        <w:rPr>
+          <w:sz w:val="20"/>
+          <w:szCs w:val="20"/>
+        </w:rPr>
+      </w:pPr>
+      <w:r>
+        <w:rPr>
+          <w:sz w:val="20"/>
+          <w:szCs w:val="20"/>
+        </w:rPr>
+        <w:t xml:space="preserve">Mod </w:t>
+      </w:r>
+      <w:proofErr w:type="spellStart"/>
+      <w:r>
+        <w:rPr>
+          <w:sz w:val="20"/>
+          <w:szCs w:val="20"/>
+        </w:rPr>
+        <w:t>Arr</w:t>
+      </w:r>
+      <w:proofErr w:type="spellEnd"/>
+      <w:r>
+        <w:rPr>
+          <w:sz w:val="20"/>
+          <w:szCs w:val="20"/>
+        </w:rPr>
+        <w:tab/>
+        <w:t>= x 2 4 5 6</w:t>
+      </w:r>
+      <w:r>
+        <w:rPr>
+          <w:sz w:val="20"/>
+          <w:szCs w:val="20"/>
+        </w:rPr>
+        <w:tab/>
+        <w:t xml:space="preserve">0 1 X = </w:t>
+      </w:r>
+      <w:proofErr w:type="gramStart"/>
+      <w:r>
+        <w:rPr>
+          <w:sz w:val="20"/>
+          <w:szCs w:val="20"/>
+        </w:rPr>
+        <w:t>x  Y</w:t>
+      </w:r>
+      <w:proofErr w:type="gramEnd"/>
+      <w:r>
+        <w:rPr>
+          <w:sz w:val="20"/>
+          <w:szCs w:val="20"/>
+        </w:rPr>
+        <w:t xml:space="preserve"> = min(2,3)=2</w:t>
+      </w:r>
+    </w:p>
+    <w:p>
+      <w:pPr>
+        <w:rPr>
+          <w:sz w:val="20"/>
+          <w:szCs w:val="20"/>
+        </w:rPr>
+      </w:pPr>
+      <w:r>
+        <w:rPr>
+          <w:sz w:val="20"/>
+          <w:szCs w:val="20"/>
+        </w:rPr>
+        <w:t xml:space="preserve">Mod </w:t>
+      </w:r>
+      <w:proofErr w:type="spellStart"/>
+      <w:r>
+        <w:rPr>
+          <w:sz w:val="20"/>
+          <w:szCs w:val="20"/>
+        </w:rPr>
+        <w:t>Arr</w:t>
+      </w:r>
+      <w:proofErr w:type="spellEnd"/>
+      <w:r>
+        <w:rPr>
+          <w:sz w:val="20"/>
+          <w:szCs w:val="20"/>
+        </w:rPr>
+        <w:tab/>
+        <w:t>= x y 2 5 6</w:t>
+      </w:r>
+      <w:r>
+        <w:rPr>
+          <w:sz w:val="20"/>
+          <w:szCs w:val="20"/>
+        </w:rPr>
+        <w:tab/>
+        <w:t xml:space="preserve">1 2 X = </w:t>
+      </w:r>
+      <w:proofErr w:type="gramStart"/>
+      <w:r>
+        <w:rPr>
+          <w:sz w:val="20"/>
+          <w:szCs w:val="20"/>
+        </w:rPr>
+        <w:t xml:space="preserve">y  </w:t>
+      </w:r>
+      <w:proofErr w:type="spellStart"/>
+      <w:r>
+        <w:rPr>
+          <w:sz w:val="20"/>
+          <w:szCs w:val="20"/>
+        </w:rPr>
+        <w:t>Y</w:t>
+      </w:r>
+      <w:proofErr w:type="spellEnd"/>
+      <w:proofErr w:type="gramEnd"/>
+      <w:r>
+        <w:rPr>
+          <w:sz w:val="20"/>
+          <w:szCs w:val="20"/>
+        </w:rPr>
+        <w:t xml:space="preserve"> = min(2,4)=2</w:t>
+      </w:r>
+    </w:p>
+    <w:p>
+      <w:pPr>
+        <w:rPr>
+          <w:sz w:val="20"/>
+          <w:szCs w:val="20"/>
+        </w:rPr>
+      </w:pPr>
+      <w:r>
+        <w:rPr>
+          <w:sz w:val="20"/>
+          <w:szCs w:val="20"/>
+        </w:rPr>
+        <w:lastRenderedPageBreak/>
+        <w:t xml:space="preserve">Mod </w:t>
+      </w:r>
+      <w:proofErr w:type="spellStart"/>
+      <w:r>
+        <w:rPr>
+          <w:sz w:val="20"/>
+          <w:szCs w:val="20"/>
+        </w:rPr>
+        <w:t>Arr</w:t>
+      </w:r>
+      <w:proofErr w:type="spellEnd"/>
+      <w:r>
+        <w:rPr>
+          <w:sz w:val="20"/>
+          <w:szCs w:val="20"/>
+        </w:rPr>
+        <w:tab/>
+        <w:t>= x y x 2 6</w:t>
+      </w:r>
+      <w:r>
+        <w:rPr>
+          <w:sz w:val="20"/>
+          <w:szCs w:val="20"/>
+        </w:rPr>
+        <w:tab/>
+        <w:t xml:space="preserve">2 3 X = </w:t>
+      </w:r>
+      <w:proofErr w:type="gramStart"/>
+      <w:r>
+        <w:rPr>
+          <w:sz w:val="20"/>
+          <w:szCs w:val="20"/>
+        </w:rPr>
+        <w:t>x  Y</w:t>
+      </w:r>
+      <w:proofErr w:type="gramEnd"/>
+      <w:r>
+        <w:rPr>
+          <w:sz w:val="20"/>
+          <w:szCs w:val="20"/>
+        </w:rPr>
+        <w:t xml:space="preserve"> = min(2,5)=2</w:t>
+      </w:r>
+    </w:p>
+    <w:p>
+      <w:pPr>
+        <w:rPr>
+          <w:sz w:val="20"/>
+          <w:szCs w:val="20"/>
+        </w:rPr>
+      </w:pPr>
+      <w:r>
+        <w:rPr>
+          <w:sz w:val="20"/>
+          <w:szCs w:val="20"/>
+        </w:rPr>
+        <w:t xml:space="preserve">Mod </w:t>
+      </w:r>
+      <w:proofErr w:type="spellStart"/>
+      <w:r>
+        <w:rPr>
+          <w:sz w:val="20"/>
+          <w:szCs w:val="20"/>
+        </w:rPr>
+        <w:t>Arr</w:t>
+      </w:r>
+      <w:proofErr w:type="spellEnd"/>
+      <w:r>
+        <w:rPr>
+          <w:sz w:val="20"/>
+          <w:szCs w:val="20"/>
+        </w:rPr>
+        <w:tab/>
+        <w:t>= x 2 x y 2</w:t>
+      </w:r>
+      <w:r>
+        <w:rPr>
+          <w:sz w:val="20"/>
+          <w:szCs w:val="20"/>
+        </w:rPr>
+        <w:tab/>
+        <w:t xml:space="preserve">1 2 X = </w:t>
+      </w:r>
+      <w:proofErr w:type="gramStart"/>
+      <w:r>
+        <w:rPr>
+          <w:sz w:val="20"/>
+          <w:szCs w:val="20"/>
+        </w:rPr>
+        <w:t xml:space="preserve">y  </w:t>
+      </w:r>
+      <w:proofErr w:type="spellStart"/>
+      <w:r>
+        <w:rPr>
+          <w:sz w:val="20"/>
+          <w:szCs w:val="20"/>
+        </w:rPr>
+        <w:t>Y</w:t>
+      </w:r>
+      <w:proofErr w:type="spellEnd"/>
+      <w:proofErr w:type="gramEnd"/>
+      <w:r>
+        <w:rPr>
+          <w:sz w:val="20"/>
+          <w:szCs w:val="20"/>
+        </w:rPr>
+        <w:t xml:space="preserve"> = min(2,6)=2</w:t>
+      </w:r>
+    </w:p>
+    <w:p>
+      <w:pPr>
+        <w:rPr>
+          <w:sz w:val="30"/>
+          <w:szCs w:val="30"/>
+        </w:rPr>
+      </w:pPr>
+    </w:p>
+    <w:p>
+      <w:pPr>
+        <w:rPr>
+          <w:sz w:val="30"/>
+          <w:szCs w:val="30"/>
+        </w:rPr>
+      </w:pPr>
+    </w:p>
+    <w:p>
+      <w:pPr>
+        <w:rPr>
+          <w:sz w:val="30"/>
+          <w:szCs w:val="30"/>
+        </w:rPr>
+      </w:pPr>
+      <w:r>
+        <w:rPr>
+          <w:sz w:val="30"/>
+          <w:szCs w:val="30"/>
+        </w:rPr>
+        <w:pict w14:anchorId="606D878B">
+          <v:rect id="_x0000_i1095" style="width:0;height:1.5pt" o:hralign="center" o:hrstd="t" o:hr="t" fillcolor="#a0a0a0" stroked="f"/>
+        </w:pict>
+      </w:r>
+    </w:p>
+    <w:p>
+      <w:pPr>
+        <w:rPr>
+          <w:b/>
+          <w:bCs/>
+          <w:sz w:val="30"/>
+          <w:szCs w:val="30"/>
+        </w:rPr>
+      </w:pPr>
+      <w:r>
+        <w:rPr>
+          <w:rFonts w:ascii="Segoe UI Emoji" w:hAnsi="Segoe UI Emoji" w:cs="Segoe UI Emoji"/>
+          <w:b/>
+          <w:bCs/>
+          <w:sz w:val="30"/>
+          <w:szCs w:val="30"/>
+        </w:rPr>
+        <w:t>🔹</w:t>
+      </w:r>
+      <w:r>
+        <w:rPr>
+          <w:b/>
+          <w:bCs/>
+          <w:sz w:val="30"/>
+          <w:szCs w:val="30"/>
+        </w:rPr>
+        <w:t xml:space="preserve"> Problem Statement (Rephrased in your words)</w:t>
+      </w:r>
+    </w:p>
+    <w:p>
+      <w:pPr>
+        <w:rPr>
+          <w:sz w:val="30"/>
+          <w:szCs w:val="30"/>
+        </w:rPr>
+      </w:pPr>
+      <w:r>
+        <w:rPr>
+          <w:sz w:val="30"/>
+          <w:szCs w:val="30"/>
+        </w:rPr>
+        <w:t xml:space="preserve">We are given an array of </w:t>
+      </w:r>
+      <w:proofErr w:type="spellStart"/>
+      <w:r>
+        <w:rPr>
+          <w:sz w:val="30"/>
+          <w:szCs w:val="30"/>
+        </w:rPr>
+        <w:t>nn</w:t>
+      </w:r>
+      <w:proofErr w:type="spellEnd"/>
+      <w:r>
+        <w:rPr>
+          <w:sz w:val="30"/>
+          <w:szCs w:val="30"/>
+        </w:rPr>
+        <w:t xml:space="preserve"> positive integers.</w:t>
+      </w:r>
+      <w:r>
+        <w:rPr>
+          <w:sz w:val="30"/>
+          <w:szCs w:val="30"/>
+        </w:rPr>
+        <w:br/>
+        <w:t xml:space="preserve">The array is called </w:t>
+      </w:r>
+      <w:r>
+        <w:rPr>
+          <w:b/>
+          <w:bCs/>
+          <w:sz w:val="30"/>
+          <w:szCs w:val="30"/>
+        </w:rPr>
+        <w:t>good</w:t>
+      </w:r>
+      <w:r>
+        <w:rPr>
+          <w:sz w:val="30"/>
+          <w:szCs w:val="30"/>
+        </w:rPr>
+        <w:t xml:space="preserve"> if for every pair of consecutive elements:</w:t>
+      </w:r>
+    </w:p>
+    <w:p>
+      <w:pPr>
+        <w:rPr>
+          <w:sz w:val="30"/>
+          <w:szCs w:val="30"/>
+        </w:rPr>
+      </w:pPr>
+      <w:proofErr w:type="spellStart"/>
+      <w:r>
+        <w:rPr>
+          <w:sz w:val="30"/>
+          <w:szCs w:val="30"/>
+        </w:rPr>
+        <w:t>gcd</w:t>
+      </w:r>
+      <w:proofErr w:type="spellEnd"/>
+      <w:r>
+        <w:rPr>
+          <w:rFonts w:ascii="Cambria Math" w:hAnsi="Cambria Math" w:cs="Cambria Math"/>
+          <w:sz w:val="30"/>
+          <w:szCs w:val="30"/>
+        </w:rPr>
+        <w:t>⁡</w:t>
+      </w:r>
+      <w:r>
+        <w:rPr>
+          <w:sz w:val="30"/>
+          <w:szCs w:val="30"/>
+        </w:rPr>
+        <w:t>(ai</w:t>
+      </w:r>
+      <w:r>
+        <w:rPr>
+          <w:rFonts w:ascii="Aptos" w:hAnsi="Aptos" w:cs="Aptos"/>
+          <w:sz w:val="30"/>
+          <w:szCs w:val="30"/>
+        </w:rPr>
+        <w:t>−</w:t>
+      </w:r>
+      <w:proofErr w:type="gramStart"/>
+      <w:r>
+        <w:rPr>
+          <w:sz w:val="30"/>
+          <w:szCs w:val="30"/>
+        </w:rPr>
+        <w:t>1,ai</w:t>
+      </w:r>
+      <w:proofErr w:type="gramEnd"/>
+      <w:r>
+        <w:rPr>
+          <w:sz w:val="30"/>
+          <w:szCs w:val="30"/>
+        </w:rPr>
+        <w:t>)=1for</w:t>
+      </w:r>
+      <w:r>
+        <w:rPr>
+          <w:rFonts w:ascii="Aptos" w:hAnsi="Aptos" w:cs="Aptos"/>
+          <w:sz w:val="30"/>
+          <w:szCs w:val="30"/>
+        </w:rPr>
+        <w:t> </w:t>
+      </w:r>
+      <w:r>
+        <w:rPr>
+          <w:sz w:val="30"/>
+          <w:szCs w:val="30"/>
+        </w:rPr>
+        <w:t>all</w:t>
+      </w:r>
+      <w:r>
+        <w:rPr>
+          <w:rFonts w:ascii="Aptos" w:hAnsi="Aptos" w:cs="Aptos"/>
+          <w:sz w:val="30"/>
+          <w:szCs w:val="30"/>
+        </w:rPr>
+        <w:t> </w:t>
+      </w:r>
+      <w:r>
+        <w:rPr>
+          <w:sz w:val="30"/>
+          <w:szCs w:val="30"/>
+        </w:rPr>
+        <w:t>2</w:t>
+      </w:r>
+      <w:r>
+        <w:rPr>
+          <w:rFonts w:ascii="Aptos" w:hAnsi="Aptos" w:cs="Aptos"/>
+          <w:sz w:val="30"/>
+          <w:szCs w:val="30"/>
+        </w:rPr>
+        <w:t>≤</w:t>
+      </w:r>
+      <w:r>
+        <w:rPr>
+          <w:sz w:val="30"/>
+          <w:szCs w:val="30"/>
+        </w:rPr>
+        <w:t>i</w:t>
+      </w:r>
+      <w:r>
+        <w:rPr>
+          <w:rFonts w:ascii="Aptos" w:hAnsi="Aptos" w:cs="Aptos"/>
+          <w:sz w:val="30"/>
+          <w:szCs w:val="30"/>
+        </w:rPr>
+        <w:t>≤</w:t>
+      </w:r>
+      <w:r>
+        <w:rPr>
+          <w:sz w:val="30"/>
+          <w:szCs w:val="30"/>
+        </w:rPr>
+        <w:t>n\</w:t>
+      </w:r>
+      <w:proofErr w:type="spellStart"/>
+      <w:r>
+        <w:rPr>
+          <w:sz w:val="30"/>
+          <w:szCs w:val="30"/>
+        </w:rPr>
+        <w:t>gcd</w:t>
+      </w:r>
+      <w:proofErr w:type="spellEnd"/>
+      <w:r>
+        <w:rPr>
+          <w:sz w:val="30"/>
+          <w:szCs w:val="30"/>
+        </w:rPr>
+        <w:t xml:space="preserve">(a_{i-1}, </w:t>
+      </w:r>
+      <w:proofErr w:type="spellStart"/>
+      <w:r>
+        <w:rPr>
+          <w:sz w:val="30"/>
+          <w:szCs w:val="30"/>
+        </w:rPr>
+        <w:t>a_i</w:t>
+      </w:r>
+      <w:proofErr w:type="spellEnd"/>
+      <w:r>
+        <w:rPr>
+          <w:sz w:val="30"/>
+          <w:szCs w:val="30"/>
+        </w:rPr>
+        <w:t>) = 1 \quad \text{for all } 2 \</w:t>
+      </w:r>
+      <w:proofErr w:type="spellStart"/>
+      <w:r>
+        <w:rPr>
+          <w:sz w:val="30"/>
+          <w:szCs w:val="30"/>
+        </w:rPr>
+        <w:t>leq</w:t>
+      </w:r>
+      <w:proofErr w:type="spellEnd"/>
+      <w:r>
+        <w:rPr>
+          <w:sz w:val="30"/>
+          <w:szCs w:val="30"/>
+        </w:rPr>
+        <w:t xml:space="preserve"> </w:t>
+      </w:r>
+      <w:proofErr w:type="spellStart"/>
+      <w:r>
+        <w:rPr>
+          <w:sz w:val="30"/>
+          <w:szCs w:val="30"/>
+        </w:rPr>
+        <w:t>i</w:t>
+      </w:r>
+      <w:proofErr w:type="spellEnd"/>
+      <w:r>
+        <w:rPr>
+          <w:sz w:val="30"/>
+          <w:szCs w:val="30"/>
+        </w:rPr>
+        <w:t xml:space="preserve"> \</w:t>
+      </w:r>
+      <w:proofErr w:type="spellStart"/>
+      <w:r>
+        <w:rPr>
+          <w:sz w:val="30"/>
+          <w:szCs w:val="30"/>
+        </w:rPr>
+        <w:t>leq</w:t>
+      </w:r>
+      <w:proofErr w:type="spellEnd"/>
+      <w:r>
+        <w:rPr>
+          <w:sz w:val="30"/>
+          <w:szCs w:val="30"/>
+        </w:rPr>
+        <w:t xml:space="preserve"> n </w:t>
+      </w:r>
+    </w:p>
+    <w:p>
+      <w:pPr>
+        <w:rPr>
+          <w:sz w:val="30"/>
+          <w:szCs w:val="30"/>
+        </w:rPr>
+      </w:pPr>
+      <w:r>
+        <w:rPr>
+          <w:sz w:val="30"/>
+          <w:szCs w:val="30"/>
+        </w:rPr>
+        <w:t xml:space="preserve">We are allowed an </w:t>
+      </w:r>
+      <w:r>
+        <w:rPr>
+          <w:b/>
+          <w:bCs/>
+          <w:sz w:val="30"/>
+          <w:szCs w:val="30"/>
+        </w:rPr>
+        <w:t>operation</w:t>
+      </w:r>
+      <w:r>
+        <w:rPr>
+          <w:sz w:val="30"/>
+          <w:szCs w:val="30"/>
+        </w:rPr>
+        <w:t>:</w:t>
+      </w:r>
+    </w:p>
+    <w:p>
+      <w:pPr>
+        <w:numPr>
+          <w:ilvl w:val="0"/>
+          <w:numId w:val="22"/>
+        </w:numPr>
+        <w:rPr>
+          <w:sz w:val="30"/>
+          <w:szCs w:val="30"/>
+        </w:rPr>
+      </w:pPr>
+      <w:r>
+        <w:rPr>
+          <w:sz w:val="30"/>
+          <w:szCs w:val="30"/>
+        </w:rPr>
+        <w:t xml:space="preserve">Choose indices </w:t>
+      </w:r>
+      <w:proofErr w:type="spellStart"/>
+      <w:r>
+        <w:rPr>
+          <w:sz w:val="30"/>
+          <w:szCs w:val="30"/>
+        </w:rPr>
+        <w:t>i≠ji</w:t>
+      </w:r>
+      <w:proofErr w:type="spellEnd"/>
+      <w:r>
+        <w:rPr>
+          <w:sz w:val="30"/>
+          <w:szCs w:val="30"/>
+        </w:rPr>
+        <w:t xml:space="preserve"> \</w:t>
+      </w:r>
+      <w:proofErr w:type="spellStart"/>
+      <w:r>
+        <w:rPr>
+          <w:sz w:val="30"/>
+          <w:szCs w:val="30"/>
+        </w:rPr>
+        <w:t>neq</w:t>
+      </w:r>
+      <w:proofErr w:type="spellEnd"/>
+      <w:r>
+        <w:rPr>
+          <w:sz w:val="30"/>
+          <w:szCs w:val="30"/>
+        </w:rPr>
+        <w:t xml:space="preserve"> j,</w:t>
+      </w:r>
+    </w:p>
+    <w:p>
+      <w:pPr>
+        <w:numPr>
+          <w:ilvl w:val="0"/>
+          <w:numId w:val="22"/>
+        </w:numPr>
+        <w:rPr>
+          <w:sz w:val="30"/>
+          <w:szCs w:val="30"/>
+        </w:rPr>
+      </w:pPr>
+      <w:r>
+        <w:rPr>
+          <w:sz w:val="30"/>
+          <w:szCs w:val="30"/>
+        </w:rPr>
+        <w:t xml:space="preserve">Choose numbers </w:t>
+      </w:r>
+      <w:proofErr w:type="spellStart"/>
+      <w:proofErr w:type="gramStart"/>
+      <w:r>
+        <w:rPr>
+          <w:sz w:val="30"/>
+          <w:szCs w:val="30"/>
+        </w:rPr>
+        <w:t>x,yx</w:t>
+      </w:r>
+      <w:proofErr w:type="spellEnd"/>
+      <w:proofErr w:type="gramEnd"/>
+      <w:r>
+        <w:rPr>
+          <w:sz w:val="30"/>
+          <w:szCs w:val="30"/>
+        </w:rPr>
+        <w:t>, y (with 1≤x,y≤2</w:t>
+      </w:r>
+      <w:r>
+        <w:rPr>
+          <w:rFonts w:ascii="Cambria Math" w:hAnsi="Cambria Math" w:cs="Cambria Math"/>
+          <w:sz w:val="30"/>
+          <w:szCs w:val="30"/>
+        </w:rPr>
+        <w:t>⋅</w:t>
+      </w:r>
+      <w:r>
+        <w:rPr>
+          <w:sz w:val="30"/>
+          <w:szCs w:val="30"/>
+        </w:rPr>
+        <w:t>1091 \</w:t>
+      </w:r>
+      <w:proofErr w:type="spellStart"/>
+      <w:r>
+        <w:rPr>
+          <w:sz w:val="30"/>
+          <w:szCs w:val="30"/>
+        </w:rPr>
+        <w:t>leq</w:t>
+      </w:r>
+      <w:proofErr w:type="spellEnd"/>
+      <w:r>
+        <w:rPr>
+          <w:sz w:val="30"/>
+          <w:szCs w:val="30"/>
+        </w:rPr>
+        <w:t xml:space="preserve"> x, y \</w:t>
+      </w:r>
+      <w:proofErr w:type="spellStart"/>
+      <w:r>
+        <w:rPr>
+          <w:sz w:val="30"/>
+          <w:szCs w:val="30"/>
+        </w:rPr>
+        <w:t>leq</w:t>
+      </w:r>
+      <w:proofErr w:type="spellEnd"/>
+      <w:r>
+        <w:rPr>
+          <w:sz w:val="30"/>
+          <w:szCs w:val="30"/>
+        </w:rPr>
+        <w:t xml:space="preserve"> 2 \</w:t>
+      </w:r>
+      <w:proofErr w:type="spellStart"/>
+      <w:r>
+        <w:rPr>
+          <w:sz w:val="30"/>
+          <w:szCs w:val="30"/>
+        </w:rPr>
+        <w:t>cdot</w:t>
+      </w:r>
+      <w:proofErr w:type="spellEnd"/>
+      <w:r>
+        <w:rPr>
+          <w:sz w:val="30"/>
+          <w:szCs w:val="30"/>
+        </w:rPr>
+        <w:t xml:space="preserve"> 10^9),</w:t>
+      </w:r>
+    </w:p>
+    <w:p>
+      <w:pPr>
+        <w:numPr>
+          <w:ilvl w:val="0"/>
+          <w:numId w:val="22"/>
+        </w:numPr>
+        <w:rPr>
+          <w:sz w:val="30"/>
+          <w:szCs w:val="30"/>
+        </w:rPr>
+      </w:pPr>
+      <w:r>
+        <w:rPr>
+          <w:sz w:val="30"/>
+          <w:szCs w:val="30"/>
+        </w:rPr>
+        <w:t xml:space="preserve">Replace </w:t>
+      </w:r>
+      <w:proofErr w:type="spellStart"/>
+      <w:r>
+        <w:rPr>
+          <w:sz w:val="30"/>
+          <w:szCs w:val="30"/>
+        </w:rPr>
+        <w:t>ai→xa_i</w:t>
+      </w:r>
+      <w:proofErr w:type="spellEnd"/>
+      <w:r>
+        <w:rPr>
+          <w:sz w:val="30"/>
+          <w:szCs w:val="30"/>
+        </w:rPr>
+        <w:t xml:space="preserve"> \to x, </w:t>
+      </w:r>
+      <w:proofErr w:type="spellStart"/>
+      <w:r>
+        <w:rPr>
+          <w:sz w:val="30"/>
+          <w:szCs w:val="30"/>
+        </w:rPr>
+        <w:t>aj→ya_j</w:t>
+      </w:r>
+      <w:proofErr w:type="spellEnd"/>
+      <w:r>
+        <w:rPr>
+          <w:sz w:val="30"/>
+          <w:szCs w:val="30"/>
+        </w:rPr>
+        <w:t xml:space="preserve"> \</w:t>
+      </w:r>
+      <w:proofErr w:type="spellStart"/>
+      <w:r>
+        <w:rPr>
+          <w:sz w:val="30"/>
+          <w:szCs w:val="30"/>
+        </w:rPr>
+        <w:t>to y</w:t>
+      </w:r>
+      <w:proofErr w:type="spellEnd"/>
+      <w:r>
+        <w:rPr>
+          <w:sz w:val="30"/>
+          <w:szCs w:val="30"/>
+        </w:rPr>
+        <w:t>, such that min</w:t>
+      </w:r>
+      <w:r>
+        <w:rPr>
+          <w:rFonts w:ascii="Cambria Math" w:hAnsi="Cambria Math" w:cs="Cambria Math"/>
+          <w:sz w:val="30"/>
+          <w:szCs w:val="30"/>
+        </w:rPr>
+        <w:t>⁡</w:t>
+      </w:r>
+      <w:r>
+        <w:rPr>
+          <w:sz w:val="30"/>
+          <w:szCs w:val="30"/>
+        </w:rPr>
+        <w:t>(</w:t>
+      </w:r>
+      <w:proofErr w:type="spellStart"/>
+      <w:proofErr w:type="gramStart"/>
+      <w:r>
+        <w:rPr>
+          <w:sz w:val="30"/>
+          <w:szCs w:val="30"/>
+        </w:rPr>
+        <w:t>ai,aj</w:t>
+      </w:r>
+      <w:proofErr w:type="spellEnd"/>
+      <w:proofErr w:type="gramEnd"/>
+      <w:r>
+        <w:rPr>
+          <w:sz w:val="30"/>
+          <w:szCs w:val="30"/>
+        </w:rPr>
+        <w:t>)=min</w:t>
+      </w:r>
+      <w:r>
+        <w:rPr>
+          <w:rFonts w:ascii="Cambria Math" w:hAnsi="Cambria Math" w:cs="Cambria Math"/>
+          <w:sz w:val="30"/>
+          <w:szCs w:val="30"/>
+        </w:rPr>
+        <w:t>⁡</w:t>
+      </w:r>
+      <w:r>
+        <w:rPr>
+          <w:sz w:val="30"/>
+          <w:szCs w:val="30"/>
+        </w:rPr>
+        <w:t>(</w:t>
+      </w:r>
+      <w:proofErr w:type="spellStart"/>
+      <w:r>
+        <w:rPr>
+          <w:sz w:val="30"/>
+          <w:szCs w:val="30"/>
+        </w:rPr>
+        <w:t>x,y</w:t>
+      </w:r>
+      <w:proofErr w:type="spellEnd"/>
+      <w:r>
+        <w:rPr>
+          <w:sz w:val="30"/>
+          <w:szCs w:val="30"/>
+        </w:rPr>
+        <w:t>)\min(</w:t>
+      </w:r>
+      <w:proofErr w:type="spellStart"/>
+      <w:r>
+        <w:rPr>
+          <w:sz w:val="30"/>
+          <w:szCs w:val="30"/>
+        </w:rPr>
+        <w:t>a_i</w:t>
+      </w:r>
+      <w:proofErr w:type="spellEnd"/>
+      <w:r>
+        <w:rPr>
+          <w:sz w:val="30"/>
+          <w:szCs w:val="30"/>
+        </w:rPr>
+        <w:t xml:space="preserve">, </w:t>
+      </w:r>
+      <w:proofErr w:type="spellStart"/>
+      <w:r>
+        <w:rPr>
+          <w:sz w:val="30"/>
+          <w:szCs w:val="30"/>
+        </w:rPr>
+        <w:t>a_j</w:t>
+      </w:r>
+      <w:proofErr w:type="spellEnd"/>
+      <w:r>
+        <w:rPr>
+          <w:sz w:val="30"/>
+          <w:szCs w:val="30"/>
+        </w:rPr>
+        <w:t>) = \min(x, y).</w:t>
+      </w:r>
+    </w:p>
+    <w:p>
+      <w:pPr>
+        <w:rPr>
+          <w:sz w:val="30"/>
+          <w:szCs w:val="30"/>
+        </w:rPr>
+      </w:pPr>
+      <w:r>
+        <w:rPr>
+          <w:sz w:val="30"/>
+          <w:szCs w:val="30"/>
+        </w:rPr>
+        <w:t>The task:</w:t>
+      </w:r>
+      <w:r>
+        <w:rPr>
+          <w:sz w:val="30"/>
+          <w:szCs w:val="30"/>
+        </w:rPr>
+        <w:br/>
+        <w:t xml:space="preserve">Make the array </w:t>
+      </w:r>
+      <w:r>
+        <w:rPr>
+          <w:b/>
+          <w:bCs/>
+          <w:sz w:val="30"/>
+          <w:szCs w:val="30"/>
+        </w:rPr>
+        <w:t>good</w:t>
+      </w:r>
+      <w:r>
+        <w:rPr>
+          <w:sz w:val="30"/>
+          <w:szCs w:val="30"/>
+        </w:rPr>
+        <w:t xml:space="preserve"> using at most </w:t>
+      </w:r>
+      <w:proofErr w:type="spellStart"/>
+      <w:r>
+        <w:rPr>
+          <w:sz w:val="30"/>
+          <w:szCs w:val="30"/>
+        </w:rPr>
+        <w:t>nn</w:t>
+      </w:r>
+      <w:proofErr w:type="spellEnd"/>
+      <w:r>
+        <w:rPr>
+          <w:sz w:val="30"/>
+          <w:szCs w:val="30"/>
+        </w:rPr>
+        <w:t xml:space="preserve"> operations (not necessarily minimum).</w:t>
+      </w:r>
+    </w:p>
+    <w:p>
+      <w:pPr>
+        <w:rPr>
+          <w:sz w:val="30"/>
+          <w:szCs w:val="30"/>
+        </w:rPr>
+      </w:pPr>
+      <w:r>
+        <w:rPr>
+          <w:sz w:val="30"/>
+          <w:szCs w:val="30"/>
+        </w:rPr>
+        <w:pict w14:anchorId="64F5D6B4">
+          <v:rect id="_x0000_i1096" style="width:0;height:1.5pt" o:hralign="center" o:hrstd="t" o:hr="t" fillcolor="#a0a0a0" stroked="f"/>
+        </w:pict>
+      </w:r>
+    </w:p>
+    <w:p>
+      <w:pPr>
+        <w:rPr>
+          <w:b/>
+          <w:bCs/>
+          <w:sz w:val="30"/>
+          <w:szCs w:val="30"/>
+        </w:rPr>
+      </w:pPr>
+      <w:r>
+        <w:rPr>
+          <w:rFonts w:ascii="Segoe UI Emoji" w:hAnsi="Segoe UI Emoji" w:cs="Segoe UI Emoji"/>
+          <w:b/>
+          <w:bCs/>
+          <w:sz w:val="30"/>
+          <w:szCs w:val="30"/>
+        </w:rPr>
+        <w:t>🔹</w:t>
+      </w:r>
+      <w:r>
+        <w:rPr>
+          <w:b/>
+          <w:bCs/>
+          <w:sz w:val="30"/>
+          <w:szCs w:val="30"/>
+        </w:rPr>
+        <w:t xml:space="preserve"> How to Think (Your Approach)</w:t>
+      </w:r>
+    </w:p>
+    <w:p>
+      <w:pPr>
+        <w:numPr>
+          <w:ilvl w:val="0"/>
+          <w:numId w:val="23"/>
+        </w:numPr>
+        <w:rPr>
+          <w:sz w:val="30"/>
+          <w:szCs w:val="30"/>
+        </w:rPr>
+      </w:pPr>
+      <w:r>
+        <w:rPr>
+          <w:b/>
+          <w:bCs/>
+          <w:sz w:val="30"/>
+          <w:szCs w:val="30"/>
+        </w:rPr>
+        <w:t>Goal:</w:t>
+      </w:r>
+      <w:r>
+        <w:rPr>
+          <w:sz w:val="30"/>
+          <w:szCs w:val="30"/>
+        </w:rPr>
+        <w:t xml:space="preserve"> Ensure consecutive elements are coprime.</w:t>
+      </w:r>
+    </w:p>
+    <w:p>
+      <w:pPr>
+        <w:numPr>
+          <w:ilvl w:val="0"/>
+          <w:numId w:val="23"/>
+        </w:numPr>
+        <w:rPr>
+          <w:sz w:val="30"/>
+          <w:szCs w:val="30"/>
+        </w:rPr>
+      </w:pPr>
+      <w:r>
+        <w:rPr>
+          <w:sz w:val="30"/>
+          <w:szCs w:val="30"/>
+        </w:rPr>
+        <w:t xml:space="preserve">You pick </w:t>
+      </w:r>
+      <w:r>
+        <w:rPr>
+          <w:b/>
+          <w:bCs/>
+          <w:sz w:val="30"/>
+          <w:szCs w:val="30"/>
+        </w:rPr>
+        <w:t>two large prime numbers</w:t>
+      </w:r>
+      <w:r>
+        <w:rPr>
+          <w:sz w:val="30"/>
+          <w:szCs w:val="30"/>
+        </w:rPr>
+        <w:t>:</w:t>
+      </w:r>
+    </w:p>
+    <w:p>
+      <w:pPr>
+        <w:numPr>
+          <w:ilvl w:val="1"/>
+          <w:numId w:val="23"/>
+        </w:numPr>
+        <w:rPr>
+          <w:sz w:val="30"/>
+          <w:szCs w:val="30"/>
+        </w:rPr>
+      </w:pPr>
+      <w:r>
+        <w:rPr>
+          <w:sz w:val="30"/>
+          <w:szCs w:val="30"/>
+        </w:rPr>
+        <w:t>x=1999999973x = 1999999973</w:t>
+      </w:r>
+    </w:p>
+    <w:p>
+      <w:pPr>
+        <w:numPr>
+          <w:ilvl w:val="1"/>
+          <w:numId w:val="23"/>
+        </w:numPr>
+        <w:rPr>
+          <w:sz w:val="30"/>
+          <w:szCs w:val="30"/>
+        </w:rPr>
+      </w:pPr>
+      <w:r>
+        <w:rPr>
+          <w:sz w:val="30"/>
+          <w:szCs w:val="30"/>
+        </w:rPr>
+        <w:lastRenderedPageBreak/>
+        <w:t>y=1999999943y = 1999999943</w:t>
+      </w:r>
+      <w:r>
+        <w:rPr>
+          <w:sz w:val="30"/>
+          <w:szCs w:val="30"/>
+        </w:rPr>
+        <w:br/>
+        <w:t xml:space="preserve">Both are primes, so </w:t>
+      </w:r>
+      <w:proofErr w:type="spellStart"/>
+      <w:r>
+        <w:rPr>
+          <w:sz w:val="30"/>
+          <w:szCs w:val="30"/>
+        </w:rPr>
+        <w:t>gcd</w:t>
+      </w:r>
+      <w:proofErr w:type="spellEnd"/>
+      <w:r>
+        <w:rPr>
+          <w:rFonts w:ascii="Cambria Math" w:hAnsi="Cambria Math" w:cs="Cambria Math"/>
+          <w:sz w:val="30"/>
+          <w:szCs w:val="30"/>
+        </w:rPr>
+        <w:t>⁡</w:t>
+      </w:r>
+      <w:r>
+        <w:rPr>
+          <w:sz w:val="30"/>
+          <w:szCs w:val="30"/>
+        </w:rPr>
+        <w:t>(</w:t>
+      </w:r>
+      <w:proofErr w:type="spellStart"/>
+      <w:proofErr w:type="gramStart"/>
+      <w:r>
+        <w:rPr>
+          <w:sz w:val="30"/>
+          <w:szCs w:val="30"/>
+        </w:rPr>
+        <w:t>x,y</w:t>
+      </w:r>
+      <w:proofErr w:type="spellEnd"/>
+      <w:proofErr w:type="gramEnd"/>
+      <w:r>
+        <w:rPr>
+          <w:sz w:val="30"/>
+          <w:szCs w:val="30"/>
+        </w:rPr>
+        <w:t>)=1\</w:t>
+      </w:r>
+      <w:proofErr w:type="spellStart"/>
+      <w:r>
+        <w:rPr>
+          <w:sz w:val="30"/>
+          <w:szCs w:val="30"/>
+        </w:rPr>
+        <w:t>gcd</w:t>
+      </w:r>
+      <w:proofErr w:type="spellEnd"/>
+      <w:r>
+        <w:rPr>
+          <w:sz w:val="30"/>
+          <w:szCs w:val="30"/>
+        </w:rPr>
+        <w:t>(</w:t>
+      </w:r>
+      <w:proofErr w:type="spellStart"/>
+      <w:r>
+        <w:rPr>
+          <w:sz w:val="30"/>
+          <w:szCs w:val="30"/>
+        </w:rPr>
+        <w:t>x,y</w:t>
+      </w:r>
+      <w:proofErr w:type="spellEnd"/>
+      <w:r>
+        <w:rPr>
+          <w:sz w:val="30"/>
+          <w:szCs w:val="30"/>
+        </w:rPr>
+        <w:t>) = 1.</w:t>
+      </w:r>
+    </w:p>
+    <w:p>
+      <w:pPr>
+        <w:numPr>
+          <w:ilvl w:val="0"/>
+          <w:numId w:val="23"/>
+        </w:numPr>
+        <w:rPr>
+          <w:sz w:val="30"/>
+          <w:szCs w:val="30"/>
+        </w:rPr>
+      </w:pPr>
+      <w:r>
+        <w:rPr>
+          <w:sz w:val="30"/>
+          <w:szCs w:val="30"/>
+        </w:rPr>
+        <w:t>Process the array from left to right:</w:t>
+      </w:r>
+    </w:p>
+    <w:p>
+      <w:pPr>
+        <w:numPr>
+          <w:ilvl w:val="1"/>
+          <w:numId w:val="23"/>
+        </w:numPr>
+        <w:rPr>
+          <w:sz w:val="30"/>
+          <w:szCs w:val="30"/>
+        </w:rPr>
+      </w:pPr>
+      <w:r>
+        <w:rPr>
+          <w:sz w:val="30"/>
+          <w:szCs w:val="30"/>
+        </w:rPr>
+        <w:t>At each step, replace the current element and the next element with either (</w:t>
+      </w:r>
+      <w:proofErr w:type="spellStart"/>
+      <w:proofErr w:type="gramStart"/>
+      <w:r>
+        <w:rPr>
+          <w:sz w:val="30"/>
+          <w:szCs w:val="30"/>
+        </w:rPr>
+        <w:t>x,min</w:t>
+      </w:r>
+      <w:proofErr w:type="spellEnd"/>
+      <w:r>
+        <w:rPr>
+          <w:rFonts w:ascii="Cambria Math" w:hAnsi="Cambria Math" w:cs="Cambria Math"/>
+          <w:sz w:val="30"/>
+          <w:szCs w:val="30"/>
+        </w:rPr>
+        <w:t>⁡</w:t>
+      </w:r>
+      <w:proofErr w:type="gramEnd"/>
+      <w:r>
+        <w:rPr>
+          <w:sz w:val="30"/>
+          <w:szCs w:val="30"/>
+        </w:rPr>
+        <w:t>(ai,ai+1))(x, \min(ai, ai+1)) or (</w:t>
+      </w:r>
+      <w:proofErr w:type="spellStart"/>
+      <w:r>
+        <w:rPr>
+          <w:sz w:val="30"/>
+          <w:szCs w:val="30"/>
+        </w:rPr>
+        <w:t>y,min</w:t>
+      </w:r>
+      <w:proofErr w:type="spellEnd"/>
+      <w:r>
+        <w:rPr>
+          <w:rFonts w:ascii="Cambria Math" w:hAnsi="Cambria Math" w:cs="Cambria Math"/>
+          <w:sz w:val="30"/>
+          <w:szCs w:val="30"/>
+        </w:rPr>
+        <w:t>⁡</w:t>
+      </w:r>
+      <w:r>
+        <w:rPr>
+          <w:sz w:val="30"/>
+          <w:szCs w:val="30"/>
+        </w:rPr>
+        <w:t>(ai,ai+1))(y, \min(ai, ai+1)).</w:t>
+      </w:r>
+    </w:p>
+    <w:p>
+      <w:pPr>
+        <w:numPr>
+          <w:ilvl w:val="1"/>
+          <w:numId w:val="23"/>
+        </w:numPr>
+        <w:rPr>
+          <w:sz w:val="30"/>
+          <w:szCs w:val="30"/>
+        </w:rPr>
+      </w:pPr>
+      <w:r>
+        <w:rPr>
+          <w:sz w:val="30"/>
+          <w:szCs w:val="30"/>
+        </w:rPr>
+        <w:t>Alternate between x and y so that each consecutive pair contains at least one large prime.</w:t>
+      </w:r>
+    </w:p>
+    <w:p>
+      <w:pPr>
+        <w:numPr>
+          <w:ilvl w:val="0"/>
+          <w:numId w:val="23"/>
+        </w:numPr>
+        <w:rPr>
+          <w:sz w:val="30"/>
+          <w:szCs w:val="30"/>
+        </w:rPr>
+      </w:pPr>
+      <w:r>
+        <w:rPr>
+          <w:sz w:val="30"/>
+          <w:szCs w:val="30"/>
+        </w:rPr>
+        <w:t>This ensures all neighbors are coprime because:</w:t>
+      </w:r>
+    </w:p>
+    <w:p>
+      <w:pPr>
+        <w:numPr>
+          <w:ilvl w:val="1"/>
+          <w:numId w:val="23"/>
+        </w:numPr>
+        <w:rPr>
+          <w:sz w:val="30"/>
+          <w:szCs w:val="30"/>
+        </w:rPr>
+      </w:pPr>
+      <w:proofErr w:type="spellStart"/>
+      <w:proofErr w:type="gramStart"/>
+      <w:r>
+        <w:rPr>
+          <w:sz w:val="30"/>
+          <w:szCs w:val="30"/>
+        </w:rPr>
+        <w:t>gcd</w:t>
+      </w:r>
+      <w:proofErr w:type="spellEnd"/>
+      <w:r>
+        <w:rPr>
+          <w:sz w:val="30"/>
+          <w:szCs w:val="30"/>
+        </w:rPr>
+        <w:t>(</w:t>
+      </w:r>
+      <w:proofErr w:type="gramEnd"/>
+      <w:r>
+        <w:rPr>
+          <w:sz w:val="30"/>
+          <w:szCs w:val="30"/>
+        </w:rPr>
+        <w:t>prime, anything smaller) = 1 (unless that smaller is a multiple of the prime, which can’t happen here since your primes are huge).</w:t>
+      </w:r>
+    </w:p>
+    <w:p>
+      <w:pPr>
+        <w:numPr>
+          <w:ilvl w:val="1"/>
+          <w:numId w:val="23"/>
+        </w:numPr>
+        <w:rPr>
+          <w:sz w:val="30"/>
+          <w:szCs w:val="30"/>
+        </w:rPr>
+      </w:pPr>
+      <w:proofErr w:type="spellStart"/>
+      <w:proofErr w:type="gramStart"/>
+      <w:r>
+        <w:rPr>
+          <w:sz w:val="30"/>
+          <w:szCs w:val="30"/>
+        </w:rPr>
+        <w:t>gcd</w:t>
+      </w:r>
+      <w:proofErr w:type="spellEnd"/>
+      <w:r>
+        <w:rPr>
+          <w:sz w:val="30"/>
+          <w:szCs w:val="30"/>
+        </w:rPr>
+        <w:t>(</w:t>
+      </w:r>
+      <w:proofErr w:type="gramEnd"/>
+      <w:r>
+        <w:rPr>
+          <w:sz w:val="30"/>
+          <w:szCs w:val="30"/>
+        </w:rPr>
+        <w:t>x, y) = 1.</w:t>
+      </w:r>
+    </w:p>
+    <w:p>
+      <w:pPr>
+        <w:rPr>
+          <w:sz w:val="30"/>
+          <w:szCs w:val="30"/>
+        </w:rPr>
+      </w:pPr>
+      <w:r>
+        <w:rPr>
+          <w:sz w:val="30"/>
+          <w:szCs w:val="30"/>
+        </w:rPr>
+        <w:t>Thus, after n−1n-1 operations, the array is guaranteed to be good.</w:t>
+      </w:r>
+    </w:p>
+    <w:p>
+      <w:pPr>
+        <w:rPr>
+          <w:sz w:val="30"/>
+          <w:szCs w:val="30"/>
+        </w:rPr>
+      </w:pPr>
+      <w:r>
+        <w:rPr>
+          <w:sz w:val="30"/>
+          <w:szCs w:val="30"/>
+        </w:rPr>
+        <w:pict w14:anchorId="463AB738">
+          <v:rect id="_x0000_i1097" style="width:0;height:1.5pt" o:hralign="center" o:hrstd="t" o:hr="t" fillcolor="#a0a0a0" stroked="f"/>
+        </w:pict>
+      </w:r>
+    </w:p>
+    <w:p>
+      <w:pPr>
+        <w:rPr>
+          <w:b/>
+          <w:bCs/>
+          <w:sz w:val="30"/>
+          <w:szCs w:val="30"/>
+        </w:rPr>
+      </w:pPr>
+      <w:r>
+        <w:rPr>
+          <w:rFonts w:ascii="Segoe UI Emoji" w:hAnsi="Segoe UI Emoji" w:cs="Segoe UI Emoji"/>
+          <w:b/>
+          <w:bCs/>
+          <w:sz w:val="30"/>
+          <w:szCs w:val="30"/>
+        </w:rPr>
+        <w:t>🔹</w:t>
+      </w:r>
+      <w:r>
+        <w:rPr>
+          <w:b/>
+          <w:bCs/>
+          <w:sz w:val="30"/>
+          <w:szCs w:val="30"/>
+        </w:rPr>
+        <w:t xml:space="preserve"> Step-by-Step Example</w:t>
+      </w:r>
+    </w:p>
+    <w:p>
+      <w:pPr>
+        <w:rPr>
+          <w:sz w:val="30"/>
+          <w:szCs w:val="30"/>
+        </w:rPr>
+      </w:pPr>
+      <w:r>
+        <w:rPr>
+          <w:sz w:val="30"/>
+          <w:szCs w:val="30"/>
+        </w:rPr>
+        <w:t>Suppose array = [2, 3, 4, 5, 6].</w:t>
+      </w:r>
+    </w:p>
+    <w:p>
+      <w:pPr>
+        <w:numPr>
+          <w:ilvl w:val="0"/>
+          <w:numId w:val="24"/>
+        </w:numPr>
+        <w:rPr>
+          <w:sz w:val="30"/>
+          <w:szCs w:val="30"/>
+        </w:rPr>
+      </w:pPr>
+      <w:r>
+        <w:rPr>
+          <w:sz w:val="30"/>
+          <w:szCs w:val="30"/>
+        </w:rPr>
+        <w:t>Start with first pair (2, 3):</w:t>
+      </w:r>
+      <w:r>
+        <w:rPr>
+          <w:sz w:val="30"/>
+          <w:szCs w:val="30"/>
+        </w:rPr>
+        <w:br/>
+        <w:t xml:space="preserve">Replace with (x, </w:t>
+      </w:r>
+      <w:proofErr w:type="gramStart"/>
+      <w:r>
+        <w:rPr>
+          <w:sz w:val="30"/>
+          <w:szCs w:val="30"/>
+        </w:rPr>
+        <w:t>min(</w:t>
+      </w:r>
+      <w:proofErr w:type="gramEnd"/>
+      <w:r>
+        <w:rPr>
+          <w:sz w:val="30"/>
+          <w:szCs w:val="30"/>
+        </w:rPr>
+        <w:t>2,3)=2) → Array = [x, 2, 4, 5, 6].</w:t>
+      </w:r>
+    </w:p>
+    <w:p>
+      <w:pPr>
+        <w:numPr>
+          <w:ilvl w:val="0"/>
+          <w:numId w:val="24"/>
+        </w:numPr>
+        <w:rPr>
+          <w:sz w:val="30"/>
+          <w:szCs w:val="30"/>
+        </w:rPr>
+      </w:pPr>
+      <w:r>
+        <w:rPr>
+          <w:sz w:val="30"/>
+          <w:szCs w:val="30"/>
+        </w:rPr>
+        <w:t>Next pair (2, 4):</w:t>
+      </w:r>
+      <w:r>
+        <w:rPr>
+          <w:sz w:val="30"/>
+          <w:szCs w:val="30"/>
+        </w:rPr>
+        <w:br/>
+        <w:t xml:space="preserve">Replace with (y, </w:t>
+      </w:r>
+      <w:proofErr w:type="gramStart"/>
+      <w:r>
+        <w:rPr>
+          <w:sz w:val="30"/>
+          <w:szCs w:val="30"/>
+        </w:rPr>
+        <w:t>min(</w:t>
+      </w:r>
+      <w:proofErr w:type="gramEnd"/>
+      <w:r>
+        <w:rPr>
+          <w:sz w:val="30"/>
+          <w:szCs w:val="30"/>
+        </w:rPr>
+        <w:t>2,4)=2) → Array = [x, y, 2, 5, 6].</w:t>
+      </w:r>
+    </w:p>
+    <w:p>
+      <w:pPr>
+        <w:numPr>
+          <w:ilvl w:val="0"/>
+          <w:numId w:val="24"/>
+        </w:numPr>
+        <w:rPr>
+          <w:sz w:val="30"/>
+          <w:szCs w:val="30"/>
+        </w:rPr>
+      </w:pPr>
+      <w:r>
+        <w:rPr>
+          <w:sz w:val="30"/>
+          <w:szCs w:val="30"/>
+        </w:rPr>
+        <w:t>Next pair (2, 5):</w:t>
+      </w:r>
+      <w:r>
+        <w:rPr>
+          <w:sz w:val="30"/>
+          <w:szCs w:val="30"/>
+        </w:rPr>
+        <w:br/>
+        <w:t xml:space="preserve">Replace with (x, </w:t>
+      </w:r>
+      <w:proofErr w:type="gramStart"/>
+      <w:r>
+        <w:rPr>
+          <w:sz w:val="30"/>
+          <w:szCs w:val="30"/>
+        </w:rPr>
+        <w:t>min(</w:t>
+      </w:r>
+      <w:proofErr w:type="gramEnd"/>
+      <w:r>
+        <w:rPr>
+          <w:sz w:val="30"/>
+          <w:szCs w:val="30"/>
+        </w:rPr>
+        <w:t>2,5)=2) → Array = [x, y, x, 2, 6].</w:t>
+      </w:r>
+    </w:p>
+    <w:p>
+      <w:pPr>
+        <w:numPr>
+          <w:ilvl w:val="0"/>
+          <w:numId w:val="24"/>
+        </w:numPr>
+        <w:rPr>
+          <w:sz w:val="30"/>
+          <w:szCs w:val="30"/>
+        </w:rPr>
+      </w:pPr>
+      <w:r>
+        <w:rPr>
+          <w:sz w:val="30"/>
+          <w:szCs w:val="30"/>
+        </w:rPr>
+        <w:t>Next pair (2, 6):</w:t>
+      </w:r>
+      <w:r>
+        <w:rPr>
+          <w:sz w:val="30"/>
+          <w:szCs w:val="30"/>
+        </w:rPr>
+        <w:br/>
+        <w:t xml:space="preserve">Replace with (y, </w:t>
+      </w:r>
+      <w:proofErr w:type="gramStart"/>
+      <w:r>
+        <w:rPr>
+          <w:sz w:val="30"/>
+          <w:szCs w:val="30"/>
+        </w:rPr>
+        <w:t>min(</w:t>
+      </w:r>
+      <w:proofErr w:type="gramEnd"/>
+      <w:r>
+        <w:rPr>
+          <w:sz w:val="30"/>
+          <w:szCs w:val="30"/>
+        </w:rPr>
+        <w:t>2,6)=2) → Array = [x, 2, x, y, 2].</w:t>
+      </w:r>
+    </w:p>
+    <w:p>
+      <w:pPr>
+        <w:rPr>
+          <w:sz w:val="30"/>
+          <w:szCs w:val="30"/>
+        </w:rPr>
+      </w:pPr>
+      <w:r>
+        <w:rPr>
+          <w:sz w:val="30"/>
+          <w:szCs w:val="30"/>
+        </w:rPr>
+        <w:lastRenderedPageBreak/>
+        <w:t xml:space="preserve">Now, every consecutive pair has </w:t>
+      </w:r>
+      <w:proofErr w:type="spellStart"/>
+      <w:r>
+        <w:rPr>
+          <w:sz w:val="30"/>
+          <w:szCs w:val="30"/>
+        </w:rPr>
+        <w:t>gcd</w:t>
+      </w:r>
+      <w:proofErr w:type="spellEnd"/>
+      <w:r>
+        <w:rPr>
+          <w:sz w:val="30"/>
+          <w:szCs w:val="30"/>
+        </w:rPr>
+        <w:t xml:space="preserve"> = 1.</w:t>
+      </w:r>
+    </w:p>
+    <w:p>
+      <w:pPr>
+        <w:rPr>
+          <w:sz w:val="30"/>
+          <w:szCs w:val="30"/>
+        </w:rPr>
+      </w:pPr>
+      <w:r>
+        <w:rPr>
+          <w:sz w:val="30"/>
+          <w:szCs w:val="30"/>
+        </w:rPr>
+        <w:pict w14:anchorId="5593B489">
+          <v:rect id="_x0000_i1098" style="width:0;height:1.5pt" o:hralign="center" o:hrstd="t" o:hr="t" fillcolor="#a0a0a0" stroked="f"/>
+        </w:pict>
+      </w:r>
+    </w:p>
+    <w:p>
+      <w:pPr>
+        <w:rPr>
+          <w:b/>
+          <w:bCs/>
+          <w:sz w:val="30"/>
+          <w:szCs w:val="30"/>
+        </w:rPr>
+      </w:pPr>
+      <w:r>
+        <w:rPr>
+          <w:rFonts w:ascii="Segoe UI Emoji" w:hAnsi="Segoe UI Emoji" w:cs="Segoe UI Emoji"/>
+          <w:b/>
+          <w:bCs/>
+          <w:sz w:val="30"/>
+          <w:szCs w:val="30"/>
+        </w:rPr>
+        <w:t>🔹</w:t>
+      </w:r>
+      <w:r>
+        <w:rPr>
+          <w:b/>
+          <w:bCs/>
+          <w:sz w:val="30"/>
+          <w:szCs w:val="30"/>
+        </w:rPr>
+        <w:t xml:space="preserve"> C++ Code  </w:t>
+      </w:r>
+    </w:p>
+    <w:p>
+      <w:pPr>
+        <w:rPr>
+          <w:sz w:val="30"/>
+          <w:szCs w:val="30"/>
+        </w:rPr>
+      </w:pPr>
+      <w:r>
+        <w:rPr>
+          <w:sz w:val="30"/>
+          <w:szCs w:val="30"/>
+        </w:rPr>
+        <w:t>#include &lt;bits/</w:t>
+      </w:r>
+      <w:proofErr w:type="spellStart"/>
+      <w:r>
+        <w:rPr>
+          <w:sz w:val="30"/>
+          <w:szCs w:val="30"/>
+        </w:rPr>
+        <w:t>stdc</w:t>
+      </w:r>
+      <w:proofErr w:type="spellEnd"/>
+      <w:r>
+        <w:rPr>
+          <w:sz w:val="30"/>
+          <w:szCs w:val="30"/>
+        </w:rPr>
+        <w:t>++.h&gt;</w:t>
+      </w:r>
+    </w:p>
+    <w:p>
+      <w:pPr>
+        <w:rPr>
+          <w:sz w:val="30"/>
+          <w:szCs w:val="30"/>
+        </w:rPr>
+      </w:pPr>
+      <w:r>
+        <w:rPr>
+          <w:sz w:val="30"/>
+          <w:szCs w:val="30"/>
+        </w:rPr>
+        <w:t>using namespace std;</w:t>
+      </w:r>
+    </w:p>
+    <w:p>
+      <w:pPr>
+        <w:rPr>
+          <w:sz w:val="30"/>
+          <w:szCs w:val="30"/>
+        </w:rPr>
+      </w:pPr>
+    </w:p>
+    <w:p>
+      <w:pPr>
+        <w:rPr>
+          <w:sz w:val="30"/>
+          <w:szCs w:val="30"/>
+        </w:rPr>
+      </w:pPr>
+      <w:r>
+        <w:rPr>
+          <w:sz w:val="30"/>
+          <w:szCs w:val="30"/>
+        </w:rPr>
+        <w:t xml:space="preserve">int </w:t>
+      </w:r>
+      <w:proofErr w:type="gramStart"/>
+      <w:r>
+        <w:rPr>
+          <w:sz w:val="30"/>
+          <w:szCs w:val="30"/>
+        </w:rPr>
+        <w:t>main(</w:t>
+      </w:r>
+      <w:proofErr w:type="gramEnd"/>
+      <w:r>
+        <w:rPr>
+          <w:sz w:val="30"/>
+          <w:szCs w:val="30"/>
+        </w:rPr>
+        <w:t>) {</w:t>
+      </w:r>
+    </w:p>
+    <w:p>
+      <w:pPr>
+        <w:rPr>
+          <w:sz w:val="30"/>
+          <w:szCs w:val="30"/>
+        </w:rPr>
+      </w:pPr>
+      <w:r>
+        <w:rPr>
+          <w:sz w:val="30"/>
+          <w:szCs w:val="30"/>
+        </w:rPr>
+        <w:t xml:space="preserve">    int x, y;</w:t>
+      </w:r>
+    </w:p>
+    <w:p>
+      <w:pPr>
+        <w:rPr>
+          <w:sz w:val="30"/>
+          <w:szCs w:val="30"/>
+        </w:rPr>
+      </w:pPr>
+      <w:r>
+        <w:rPr>
+          <w:sz w:val="30"/>
+          <w:szCs w:val="30"/>
+        </w:rPr>
+        <w:t xml:space="preserve">    // Pick two large primes</w:t>
+      </w:r>
+    </w:p>
+    <w:p>
+      <w:pPr>
+        <w:rPr>
+          <w:sz w:val="30"/>
+          <w:szCs w:val="30"/>
+        </w:rPr>
+      </w:pPr>
+      <w:r>
+        <w:rPr>
+          <w:sz w:val="30"/>
+          <w:szCs w:val="30"/>
+        </w:rPr>
+        <w:t xml:space="preserve">    x = 1999999973;</w:t>
+      </w:r>
+    </w:p>
+    <w:p>
+      <w:pPr>
+        <w:rPr>
+          <w:sz w:val="30"/>
+          <w:szCs w:val="30"/>
+        </w:rPr>
+      </w:pPr>
+      <w:r>
+        <w:rPr>
+          <w:sz w:val="30"/>
+          <w:szCs w:val="30"/>
+        </w:rPr>
+        <w:t xml:space="preserve">    y = 1999999943;</w:t>
+      </w:r>
+    </w:p>
+    <w:p>
+      <w:pPr>
+        <w:rPr>
+          <w:sz w:val="30"/>
+          <w:szCs w:val="30"/>
+        </w:rPr>
+      </w:pPr>
+    </w:p>
+    <w:p>
+      <w:pPr>
+        <w:rPr>
+          <w:sz w:val="30"/>
+          <w:szCs w:val="30"/>
+        </w:rPr>
+      </w:pPr>
+      <w:r>
+        <w:rPr>
+          <w:sz w:val="30"/>
+          <w:szCs w:val="30"/>
+        </w:rPr>
+        <w:t xml:space="preserve">    int t;</w:t>
+      </w:r>
+    </w:p>
+    <w:p>
+      <w:pPr>
+        <w:rPr>
+          <w:sz w:val="30"/>
+          <w:szCs w:val="30"/>
+        </w:rPr>
+      </w:pPr>
+      <w:r>
+        <w:rPr>
+          <w:sz w:val="30"/>
+          <w:szCs w:val="30"/>
+        </w:rPr>
+        <w:t xml:space="preserve">    </w:t>
+      </w:r>
+      <w:proofErr w:type="spellStart"/>
+      <w:r>
+        <w:rPr>
+          <w:sz w:val="30"/>
+          <w:szCs w:val="30"/>
+        </w:rPr>
+        <w:t>cin</w:t>
+      </w:r>
+      <w:proofErr w:type="spellEnd"/>
+      <w:r>
+        <w:rPr>
+          <w:sz w:val="30"/>
+          <w:szCs w:val="30"/>
+        </w:rPr>
+        <w:t xml:space="preserve"> &gt;&gt; t;</w:t>
+      </w:r>
+    </w:p>
+    <w:p>
+      <w:pPr>
+        <w:rPr>
+          <w:sz w:val="30"/>
+          <w:szCs w:val="30"/>
+        </w:rPr>
+      </w:pPr>
+      <w:r>
+        <w:rPr>
+          <w:sz w:val="30"/>
+          <w:szCs w:val="30"/>
+        </w:rPr>
+        <w:t xml:space="preserve">    while (t--) {</w:t>
+      </w:r>
+    </w:p>
+    <w:p>
+      <w:pPr>
+        <w:rPr>
+          <w:sz w:val="30"/>
+          <w:szCs w:val="30"/>
+        </w:rPr>
+      </w:pPr>
+      <w:r>
+        <w:rPr>
+          <w:sz w:val="30"/>
+          <w:szCs w:val="30"/>
+        </w:rPr>
+        <w:t xml:space="preserve">        int n;</w:t>
+      </w:r>
+    </w:p>
+    <w:p>
+      <w:pPr>
+        <w:rPr>
+          <w:sz w:val="30"/>
+          <w:szCs w:val="30"/>
+        </w:rPr>
+      </w:pPr>
+      <w:r>
+        <w:rPr>
+          <w:sz w:val="30"/>
+          <w:szCs w:val="30"/>
+        </w:rPr>
+        <w:t xml:space="preserve">        </w:t>
+      </w:r>
+      <w:proofErr w:type="spellStart"/>
+      <w:r>
+        <w:rPr>
+          <w:sz w:val="30"/>
+          <w:szCs w:val="30"/>
+        </w:rPr>
+        <w:t>cin</w:t>
+      </w:r>
+      <w:proofErr w:type="spellEnd"/>
+      <w:r>
+        <w:rPr>
+          <w:sz w:val="30"/>
+          <w:szCs w:val="30"/>
+        </w:rPr>
+        <w:t xml:space="preserve"> &gt;&gt; n;</w:t>
+      </w:r>
+    </w:p>
+    <w:p>
+      <w:pPr>
+        <w:rPr>
+          <w:sz w:val="30"/>
+          <w:szCs w:val="30"/>
+        </w:rPr>
+      </w:pPr>
+      <w:r>
+        <w:rPr>
+          <w:sz w:val="30"/>
+          <w:szCs w:val="30"/>
+        </w:rPr>
+        <w:t xml:space="preserve">        int </w:t>
+      </w:r>
+      <w:proofErr w:type="spellStart"/>
+      <w:r>
+        <w:rPr>
+          <w:sz w:val="30"/>
+          <w:szCs w:val="30"/>
+        </w:rPr>
+        <w:t>ar</w:t>
+      </w:r>
+      <w:proofErr w:type="spellEnd"/>
+      <w:r>
+        <w:rPr>
+          <w:sz w:val="30"/>
+          <w:szCs w:val="30"/>
+        </w:rPr>
+        <w:t>[n+3];</w:t>
+      </w:r>
+    </w:p>
+    <w:p>
+      <w:pPr>
+        <w:rPr>
+          <w:sz w:val="30"/>
+          <w:szCs w:val="30"/>
+        </w:rPr>
+      </w:pPr>
+      <w:r>
+        <w:rPr>
+          <w:sz w:val="30"/>
+          <w:szCs w:val="30"/>
+        </w:rPr>
+        <w:t xml:space="preserve">        for (int </w:t>
+      </w:r>
+      <w:proofErr w:type="spellStart"/>
+      <w:r>
+        <w:rPr>
+          <w:sz w:val="30"/>
+          <w:szCs w:val="30"/>
+        </w:rPr>
+        <w:t>i</w:t>
+      </w:r>
+      <w:proofErr w:type="spellEnd"/>
+      <w:r>
+        <w:rPr>
+          <w:sz w:val="30"/>
+          <w:szCs w:val="30"/>
+        </w:rPr>
+        <w:t xml:space="preserve"> = 0; </w:t>
+      </w:r>
+      <w:proofErr w:type="spellStart"/>
+      <w:r>
+        <w:rPr>
+          <w:sz w:val="30"/>
+          <w:szCs w:val="30"/>
+        </w:rPr>
+        <w:t>i</w:t>
+      </w:r>
+      <w:proofErr w:type="spellEnd"/>
+      <w:r>
+        <w:rPr>
+          <w:sz w:val="30"/>
+          <w:szCs w:val="30"/>
+        </w:rPr>
+        <w:t xml:space="preserve"> &lt; n; </w:t>
+      </w:r>
+      <w:proofErr w:type="spellStart"/>
+      <w:r>
+        <w:rPr>
+          <w:sz w:val="30"/>
+          <w:szCs w:val="30"/>
+        </w:rPr>
+        <w:t>i</w:t>
+      </w:r>
+      <w:proofErr w:type="spellEnd"/>
+      <w:r>
+        <w:rPr>
+          <w:sz w:val="30"/>
+          <w:szCs w:val="30"/>
+        </w:rPr>
+        <w:t>++) {</w:t>
+      </w:r>
+    </w:p>
+    <w:p>
+      <w:pPr>
+        <w:rPr>
+          <w:sz w:val="30"/>
+          <w:szCs w:val="30"/>
+        </w:rPr>
+      </w:pPr>
+      <w:r>
+        <w:rPr>
+          <w:sz w:val="30"/>
+          <w:szCs w:val="30"/>
+        </w:rPr>
+        <w:t xml:space="preserve">            </w:t>
+      </w:r>
+      <w:proofErr w:type="spellStart"/>
+      <w:r>
+        <w:rPr>
+          <w:sz w:val="30"/>
+          <w:szCs w:val="30"/>
+        </w:rPr>
+        <w:t>cin</w:t>
+      </w:r>
+      <w:proofErr w:type="spellEnd"/>
+      <w:r>
+        <w:rPr>
+          <w:sz w:val="30"/>
+          <w:szCs w:val="30"/>
+        </w:rPr>
+        <w:t xml:space="preserve"> &gt;&gt; </w:t>
+      </w:r>
+      <w:proofErr w:type="spellStart"/>
+      <w:r>
+        <w:rPr>
+          <w:sz w:val="30"/>
+          <w:szCs w:val="30"/>
+        </w:rPr>
+        <w:t>ar</w:t>
+      </w:r>
+      <w:proofErr w:type="spellEnd"/>
+      <w:r>
+        <w:rPr>
+          <w:sz w:val="30"/>
+          <w:szCs w:val="30"/>
+        </w:rPr>
+        <w:t>[</w:t>
+      </w:r>
+      <w:proofErr w:type="spellStart"/>
+      <w:r>
+        <w:rPr>
+          <w:sz w:val="30"/>
+          <w:szCs w:val="30"/>
+        </w:rPr>
+        <w:t>i</w:t>
+      </w:r>
+      <w:proofErr w:type="spellEnd"/>
+      <w:r>
+        <w:rPr>
+          <w:sz w:val="30"/>
+          <w:szCs w:val="30"/>
+        </w:rPr>
+        <w:t>];</w:t>
+      </w:r>
+    </w:p>
+    <w:p>
+      <w:pPr>
+        <w:rPr>
+          <w:sz w:val="30"/>
+          <w:szCs w:val="30"/>
+        </w:rPr>
+      </w:pPr>
+      <w:r>
+        <w:rPr>
+          <w:sz w:val="30"/>
+          <w:szCs w:val="30"/>
+        </w:rPr>
+        <w:t xml:space="preserve">        }</w:t>
+      </w:r>
+    </w:p>
+    <w:p>
+      <w:pPr>
+        <w:rPr>
+          <w:sz w:val="30"/>
+          <w:szCs w:val="30"/>
+        </w:rPr>
+      </w:pPr>
+    </w:p>
+    <w:p>
+      <w:pPr>
+        <w:rPr>
+          <w:sz w:val="30"/>
+          <w:szCs w:val="30"/>
+        </w:rPr>
+      </w:pPr>
+      <w:r>
+        <w:rPr>
+          <w:sz w:val="30"/>
+          <w:szCs w:val="30"/>
+        </w:rPr>
+        <w:lastRenderedPageBreak/>
+        <w:t xml:space="preserve">        // Always use n-1 operations</w:t>
+      </w:r>
+    </w:p>
+    <w:p>
+      <w:pPr>
+        <w:rPr>
+          <w:sz w:val="30"/>
+          <w:szCs w:val="30"/>
+        </w:rPr>
+      </w:pPr>
+      <w:r>
+        <w:rPr>
+          <w:sz w:val="30"/>
+          <w:szCs w:val="30"/>
+        </w:rPr>
+        <w:t xml:space="preserve">        </w:t>
+      </w:r>
+      <w:proofErr w:type="spellStart"/>
+      <w:r>
+        <w:rPr>
+          <w:sz w:val="30"/>
+          <w:szCs w:val="30"/>
+        </w:rPr>
+        <w:t>cout</w:t>
+      </w:r>
+      <w:proofErr w:type="spellEnd"/>
+      <w:r>
+        <w:rPr>
+          <w:sz w:val="30"/>
+          <w:szCs w:val="30"/>
+        </w:rPr>
+        <w:t xml:space="preserve"> &lt;&lt; n-1 &lt;&lt; </w:t>
+      </w:r>
+      <w:proofErr w:type="spellStart"/>
+      <w:r>
+        <w:rPr>
+          <w:sz w:val="30"/>
+          <w:szCs w:val="30"/>
+        </w:rPr>
+        <w:t>endl</w:t>
+      </w:r>
+      <w:proofErr w:type="spellEnd"/>
+      <w:r>
+        <w:rPr>
+          <w:sz w:val="30"/>
+          <w:szCs w:val="30"/>
+        </w:rPr>
+        <w:t>;</w:t>
+      </w:r>
+    </w:p>
+    <w:p>
+      <w:pPr>
+        <w:rPr>
+          <w:sz w:val="30"/>
+          <w:szCs w:val="30"/>
+        </w:rPr>
+      </w:pPr>
+      <w:r>
+        <w:rPr>
+          <w:sz w:val="30"/>
+          <w:szCs w:val="30"/>
+        </w:rPr>
+        <w:t xml:space="preserve">        for (int </w:t>
+      </w:r>
+      <w:proofErr w:type="spellStart"/>
+      <w:r>
+        <w:rPr>
+          <w:sz w:val="30"/>
+          <w:szCs w:val="30"/>
+        </w:rPr>
+        <w:t>i</w:t>
+      </w:r>
+      <w:proofErr w:type="spellEnd"/>
+      <w:r>
+        <w:rPr>
+          <w:sz w:val="30"/>
+          <w:szCs w:val="30"/>
+        </w:rPr>
+        <w:t xml:space="preserve"> = 0; </w:t>
+      </w:r>
+      <w:proofErr w:type="spellStart"/>
+      <w:r>
+        <w:rPr>
+          <w:sz w:val="30"/>
+          <w:szCs w:val="30"/>
+        </w:rPr>
+        <w:t>i</w:t>
+      </w:r>
+      <w:proofErr w:type="spellEnd"/>
+      <w:r>
+        <w:rPr>
+          <w:sz w:val="30"/>
+          <w:szCs w:val="30"/>
+        </w:rPr>
+        <w:t xml:space="preserve"> &lt; n-1; </w:t>
+      </w:r>
+      <w:proofErr w:type="spellStart"/>
+      <w:r>
+        <w:rPr>
+          <w:sz w:val="30"/>
+          <w:szCs w:val="30"/>
+        </w:rPr>
+        <w:t>i</w:t>
+      </w:r>
+      <w:proofErr w:type="spellEnd"/>
+      <w:r>
+        <w:rPr>
+          <w:sz w:val="30"/>
+          <w:szCs w:val="30"/>
+        </w:rPr>
+        <w:t>++) {</w:t>
+      </w:r>
+    </w:p>
+    <w:p>
+      <w:pPr>
+        <w:rPr>
+          <w:sz w:val="30"/>
+          <w:szCs w:val="30"/>
+        </w:rPr>
+      </w:pPr>
+      <w:r>
+        <w:rPr>
+          <w:sz w:val="30"/>
+          <w:szCs w:val="30"/>
+        </w:rPr>
+        <w:t xml:space="preserve">            if (</w:t>
+      </w:r>
+      <w:proofErr w:type="spellStart"/>
+      <w:r>
+        <w:rPr>
+          <w:sz w:val="30"/>
+          <w:szCs w:val="30"/>
+        </w:rPr>
+        <w:t>i</w:t>
+      </w:r>
+      <w:proofErr w:type="spellEnd"/>
+      <w:r>
+        <w:rPr>
+          <w:sz w:val="30"/>
+          <w:szCs w:val="30"/>
+        </w:rPr>
+        <w:t xml:space="preserve"> % 2 == 0) {</w:t>
+      </w:r>
+    </w:p>
+    <w:p>
+      <w:pPr>
+        <w:rPr>
+          <w:sz w:val="30"/>
+          <w:szCs w:val="30"/>
+        </w:rPr>
+      </w:pPr>
+      <w:r>
+        <w:rPr>
+          <w:sz w:val="30"/>
+          <w:szCs w:val="30"/>
+        </w:rPr>
+        <w:t xml:space="preserve">                // Even index: use prime x</w:t>
+      </w:r>
+    </w:p>
+    <w:p>
+      <w:pPr>
+        <w:rPr>
+          <w:sz w:val="30"/>
+          <w:szCs w:val="30"/>
+        </w:rPr>
+      </w:pPr>
+      <w:r>
+        <w:rPr>
+          <w:sz w:val="30"/>
+          <w:szCs w:val="30"/>
+        </w:rPr>
+        <w:t xml:space="preserve">                </w:t>
+      </w:r>
+      <w:proofErr w:type="spellStart"/>
+      <w:r>
+        <w:rPr>
+          <w:sz w:val="30"/>
+          <w:szCs w:val="30"/>
+        </w:rPr>
+        <w:t>cout</w:t>
+      </w:r>
+      <w:proofErr w:type="spellEnd"/>
+      <w:r>
+        <w:rPr>
+          <w:sz w:val="30"/>
+          <w:szCs w:val="30"/>
+        </w:rPr>
+        <w:t xml:space="preserve"> &lt;&lt; i+1 &lt;&lt; " " &lt;&lt; i+2 &lt;&lt; " " &lt;&lt; x &lt;&lt; " " &lt;&lt; min(</w:t>
+      </w:r>
+      <w:proofErr w:type="spellStart"/>
+      <w:r>
+        <w:rPr>
+          <w:sz w:val="30"/>
+          <w:szCs w:val="30"/>
+        </w:rPr>
+        <w:t>ar</w:t>
+      </w:r>
+      <w:proofErr w:type="spellEnd"/>
+      <w:r>
+        <w:rPr>
+          <w:sz w:val="30"/>
+          <w:szCs w:val="30"/>
+        </w:rPr>
+        <w:t>[</w:t>
+      </w:r>
+      <w:proofErr w:type="spellStart"/>
+      <w:r>
+        <w:rPr>
+          <w:sz w:val="30"/>
+          <w:szCs w:val="30"/>
+        </w:rPr>
+        <w:t>i</w:t>
+      </w:r>
+      <w:proofErr w:type="spellEnd"/>
+      <w:r>
+        <w:rPr>
+          <w:sz w:val="30"/>
+          <w:szCs w:val="30"/>
+        </w:rPr>
+        <w:t xml:space="preserve">], </w:t>
+      </w:r>
+      <w:proofErr w:type="spellStart"/>
+      <w:r>
+        <w:rPr>
+          <w:sz w:val="30"/>
+          <w:szCs w:val="30"/>
+        </w:rPr>
+        <w:t>ar</w:t>
+      </w:r>
+      <w:proofErr w:type="spellEnd"/>
+      <w:r>
+        <w:rPr>
+          <w:sz w:val="30"/>
+          <w:szCs w:val="30"/>
+        </w:rPr>
+        <w:t xml:space="preserve">[i+1]) &lt;&lt; </w:t>
+      </w:r>
+      <w:proofErr w:type="spellStart"/>
+      <w:r>
+        <w:rPr>
+          <w:sz w:val="30"/>
+          <w:szCs w:val="30"/>
+        </w:rPr>
+        <w:t>endl</w:t>
+      </w:r>
+      <w:proofErr w:type="spellEnd"/>
+      <w:r>
+        <w:rPr>
+          <w:sz w:val="30"/>
+          <w:szCs w:val="30"/>
+        </w:rPr>
+        <w:t>;</w:t>
+      </w:r>
+    </w:p>
+    <w:p>
+      <w:pPr>
+        <w:rPr>
+          <w:sz w:val="30"/>
+          <w:szCs w:val="30"/>
+        </w:rPr>
+      </w:pPr>
+      <w:r>
+        <w:rPr>
+          <w:sz w:val="30"/>
+          <w:szCs w:val="30"/>
+        </w:rPr>
+        <w:t xml:space="preserve">                </w:t>
+      </w:r>
+      <w:proofErr w:type="spellStart"/>
+      <w:r>
+        <w:rPr>
+          <w:sz w:val="30"/>
+          <w:szCs w:val="30"/>
+        </w:rPr>
+        <w:t>ar</w:t>
+      </w:r>
+      <w:proofErr w:type="spellEnd"/>
+      <w:r>
+        <w:rPr>
+          <w:sz w:val="30"/>
+          <w:szCs w:val="30"/>
+        </w:rPr>
+        <w:t>[i+1] = min(</w:t>
+      </w:r>
+      <w:proofErr w:type="spellStart"/>
+      <w:r>
+        <w:rPr>
+          <w:sz w:val="30"/>
+          <w:szCs w:val="30"/>
+        </w:rPr>
+        <w:t>ar</w:t>
+      </w:r>
+      <w:proofErr w:type="spellEnd"/>
+      <w:r>
+        <w:rPr>
+          <w:sz w:val="30"/>
+          <w:szCs w:val="30"/>
+        </w:rPr>
+        <w:t>[</w:t>
+      </w:r>
+      <w:proofErr w:type="spellStart"/>
+      <w:r>
+        <w:rPr>
+          <w:sz w:val="30"/>
+          <w:szCs w:val="30"/>
+        </w:rPr>
+        <w:t>i</w:t>
+      </w:r>
+      <w:proofErr w:type="spellEnd"/>
+      <w:r>
+        <w:rPr>
+          <w:sz w:val="30"/>
+          <w:szCs w:val="30"/>
+        </w:rPr>
+        <w:t xml:space="preserve">], </w:t>
+      </w:r>
+      <w:proofErr w:type="spellStart"/>
+      <w:r>
+        <w:rPr>
+          <w:sz w:val="30"/>
+          <w:szCs w:val="30"/>
+        </w:rPr>
+        <w:t>ar</w:t>
+      </w:r>
+      <w:proofErr w:type="spellEnd"/>
+      <w:r>
+        <w:rPr>
+          <w:sz w:val="30"/>
+          <w:szCs w:val="30"/>
+        </w:rPr>
+        <w:t>[i+1]</w:t>
+      </w:r>
+      <w:proofErr w:type="gramStart"/>
+      <w:r>
+        <w:rPr>
+          <w:sz w:val="30"/>
+          <w:szCs w:val="30"/>
+        </w:rPr>
+        <w:t>);  /</w:t>
+      </w:r>
+      <w:proofErr w:type="gramEnd"/>
+      <w:r>
+        <w:rPr>
+          <w:sz w:val="30"/>
+          <w:szCs w:val="30"/>
+        </w:rPr>
+        <w:t>/ keep min condition satisfied</w:t>
+      </w:r>
+    </w:p>
+    <w:p>
+      <w:pPr>
+        <w:rPr>
+          <w:sz w:val="30"/>
+          <w:szCs w:val="30"/>
+        </w:rPr>
+      </w:pPr>
+      <w:r>
+        <w:rPr>
+          <w:sz w:val="30"/>
+          <w:szCs w:val="30"/>
+        </w:rPr>
+        <w:t xml:space="preserve">            } else {</w:t>
+      </w:r>
+    </w:p>
+    <w:p>
+      <w:pPr>
+        <w:rPr>
+          <w:sz w:val="30"/>
+          <w:szCs w:val="30"/>
+        </w:rPr>
+      </w:pPr>
+      <w:r>
+        <w:rPr>
+          <w:sz w:val="30"/>
+          <w:szCs w:val="30"/>
+        </w:rPr>
+        <w:t xml:space="preserve">                // Odd index: use prime y</w:t>
+      </w:r>
+    </w:p>
+    <w:p>
+      <w:pPr>
+        <w:rPr>
+          <w:sz w:val="30"/>
+          <w:szCs w:val="30"/>
+        </w:rPr>
+      </w:pPr>
+      <w:r>
+        <w:rPr>
+          <w:sz w:val="30"/>
+          <w:szCs w:val="30"/>
+        </w:rPr>
+        <w:t xml:space="preserve">                </w:t>
+      </w:r>
+      <w:proofErr w:type="spellStart"/>
+      <w:r>
+        <w:rPr>
+          <w:sz w:val="30"/>
+          <w:szCs w:val="30"/>
+        </w:rPr>
+        <w:t>cout</w:t>
+      </w:r>
+      <w:proofErr w:type="spellEnd"/>
+      <w:r>
+        <w:rPr>
+          <w:sz w:val="30"/>
+          <w:szCs w:val="30"/>
+        </w:rPr>
+        <w:t xml:space="preserve"> &lt;&lt; i+1 &lt;&lt; " " &lt;&lt; i+2 &lt;&lt; " " &lt;&lt; y &lt;&lt; " " &lt;&lt; min(</w:t>
+      </w:r>
+      <w:proofErr w:type="spellStart"/>
+      <w:r>
+        <w:rPr>
+          <w:sz w:val="30"/>
+          <w:szCs w:val="30"/>
+        </w:rPr>
+        <w:t>ar</w:t>
+      </w:r>
+      <w:proofErr w:type="spellEnd"/>
+      <w:r>
+        <w:rPr>
+          <w:sz w:val="30"/>
+          <w:szCs w:val="30"/>
+        </w:rPr>
+        <w:t>[</w:t>
+      </w:r>
+      <w:proofErr w:type="spellStart"/>
+      <w:r>
+        <w:rPr>
+          <w:sz w:val="30"/>
+          <w:szCs w:val="30"/>
+        </w:rPr>
+        <w:t>i</w:t>
+      </w:r>
+      <w:proofErr w:type="spellEnd"/>
+      <w:r>
+        <w:rPr>
+          <w:sz w:val="30"/>
+          <w:szCs w:val="30"/>
+        </w:rPr>
+        <w:t xml:space="preserve">], </w:t>
+      </w:r>
+      <w:proofErr w:type="spellStart"/>
+      <w:r>
+        <w:rPr>
+          <w:sz w:val="30"/>
+          <w:szCs w:val="30"/>
+        </w:rPr>
+        <w:t>ar</w:t>
+      </w:r>
+      <w:proofErr w:type="spellEnd"/>
+      <w:r>
+        <w:rPr>
+          <w:sz w:val="30"/>
+          <w:szCs w:val="30"/>
+        </w:rPr>
+        <w:t xml:space="preserve">[i+1]) &lt;&lt; </w:t>
+      </w:r>
+      <w:proofErr w:type="spellStart"/>
+      <w:r>
+        <w:rPr>
+          <w:sz w:val="30"/>
+          <w:szCs w:val="30"/>
+        </w:rPr>
+        <w:t>endl</w:t>
+      </w:r>
+      <w:proofErr w:type="spellEnd"/>
+      <w:r>
+        <w:rPr>
+          <w:sz w:val="30"/>
+          <w:szCs w:val="30"/>
+        </w:rPr>
+        <w:t>;</w:t>
+      </w:r>
+    </w:p>
+    <w:p>
+      <w:pPr>
+        <w:rPr>
+          <w:sz w:val="30"/>
+          <w:szCs w:val="30"/>
+        </w:rPr>
+      </w:pPr>
+      <w:r>
+        <w:rPr>
+          <w:sz w:val="30"/>
+          <w:szCs w:val="30"/>
+        </w:rPr>
+        <w:t xml:space="preserve">                </w:t>
+      </w:r>
+      <w:proofErr w:type="spellStart"/>
+      <w:r>
+        <w:rPr>
+          <w:sz w:val="30"/>
+          <w:szCs w:val="30"/>
+        </w:rPr>
+        <w:t>ar</w:t>
+      </w:r>
+      <w:proofErr w:type="spellEnd"/>
+      <w:r>
+        <w:rPr>
+          <w:sz w:val="30"/>
+          <w:szCs w:val="30"/>
+        </w:rPr>
+        <w:t>[i+1] = min(</w:t>
+      </w:r>
+      <w:proofErr w:type="spellStart"/>
+      <w:r>
+        <w:rPr>
+          <w:sz w:val="30"/>
+          <w:szCs w:val="30"/>
+        </w:rPr>
+        <w:t>ar</w:t>
+      </w:r>
+      <w:proofErr w:type="spellEnd"/>
+      <w:r>
+        <w:rPr>
+          <w:sz w:val="30"/>
+          <w:szCs w:val="30"/>
+        </w:rPr>
+        <w:t>[</w:t>
+      </w:r>
+      <w:proofErr w:type="spellStart"/>
+      <w:r>
+        <w:rPr>
+          <w:sz w:val="30"/>
+          <w:szCs w:val="30"/>
+        </w:rPr>
+        <w:t>i</w:t>
+      </w:r>
+      <w:proofErr w:type="spellEnd"/>
+      <w:r>
+        <w:rPr>
+          <w:sz w:val="30"/>
+          <w:szCs w:val="30"/>
+        </w:rPr>
+        <w:t xml:space="preserve">], </w:t>
+      </w:r>
+      <w:proofErr w:type="spellStart"/>
+      <w:r>
+        <w:rPr>
+          <w:sz w:val="30"/>
+          <w:szCs w:val="30"/>
+        </w:rPr>
+        <w:t>ar</w:t>
+      </w:r>
+      <w:proofErr w:type="spellEnd"/>
+      <w:r>
+        <w:rPr>
+          <w:sz w:val="30"/>
+          <w:szCs w:val="30"/>
+        </w:rPr>
+        <w:t>[i+1]);</w:t>
+      </w:r>
+    </w:p>
+    <w:p>
+      <w:pPr>
+        <w:rPr>
+          <w:sz w:val="30"/>
+          <w:szCs w:val="30"/>
+        </w:rPr>
+      </w:pPr>
+      <w:r>
+        <w:rPr>
+          <w:sz w:val="30"/>
+          <w:szCs w:val="30"/>
+        </w:rPr>
+        <w:t xml:space="preserve">            }</w:t>
+      </w:r>
+    </w:p>
+    <w:p>
+      <w:pPr>
+        <w:rPr>
+          <w:sz w:val="30"/>
+          <w:szCs w:val="30"/>
+        </w:rPr>
+      </w:pPr>
+      <w:r>
+        <w:rPr>
+          <w:sz w:val="30"/>
+          <w:szCs w:val="30"/>
+        </w:rPr>
+        <w:t xml:space="preserve">        }</w:t>
+      </w:r>
+    </w:p>
+    <w:p>
+      <w:pPr>
+        <w:rPr>
+          <w:sz w:val="30"/>
+          <w:szCs w:val="30"/>
+        </w:rPr>
+      </w:pPr>
+      <w:r>
+        <w:rPr>
+          <w:sz w:val="30"/>
+          <w:szCs w:val="30"/>
+        </w:rPr>
+        <w:t xml:space="preserve">    }</w:t>
+      </w:r>
+    </w:p>
+    <w:p>
+      <w:pPr>
+        <w:rPr>
+          <w:sz w:val="30"/>
+          <w:szCs w:val="30"/>
+        </w:rPr>
+      </w:pPr>
+      <w:r>
+        <w:rPr>
+          <w:sz w:val="30"/>
+          <w:szCs w:val="30"/>
+        </w:rPr>
+        <w:t xml:space="preserve">    return 0;</w:t>
+      </w:r>
+    </w:p>
+    <w:p>
+      <w:pPr>
+        <w:rPr>
+          <w:sz w:val="30"/>
+          <w:szCs w:val="30"/>
+        </w:rPr>
+      </w:pPr>
+      <w:r>
+        <w:rPr>
+          <w:sz w:val="30"/>
+          <w:szCs w:val="30"/>
+        </w:rPr>
+        <w:t>}</w:t>
+      </w:r>
+    </w:p>
+    <w:p>
+      <w:pPr>
+        <w:rPr>
+          <w:sz w:val="30"/>
+          <w:szCs w:val="30"/>
+        </w:rPr>
+      </w:pPr>
+      <w:r>
+        <w:rPr>
+          <w:sz w:val="30"/>
+          <w:szCs w:val="30"/>
+        </w:rPr>
+        <w:pict w14:anchorId="1E81D9C4">
+          <v:rect id="_x0000_i1099" style="width:0;height:1.5pt" o:hralign="center" o:hrstd="t" o:hr="t" fillcolor="#a0a0a0" stroked="f"/>
+        </w:pict>
+      </w:r>
+    </w:p>
+    <w:p>
+      <w:pPr>
+        <w:rPr>
+          <w:b/>
+          <w:bCs/>
+          <w:sz w:val="30"/>
+          <w:szCs w:val="30"/>
+        </w:rPr>
+      </w:pPr>
+      <w:r>
+        <w:rPr>
+          <w:rFonts w:ascii="Segoe UI Emoji" w:hAnsi="Segoe UI Emoji" w:cs="Segoe UI Emoji"/>
+          <w:b/>
+          <w:bCs/>
+          <w:sz w:val="30"/>
+          <w:szCs w:val="30"/>
+        </w:rPr>
+        <w:t>🔹</w:t>
+      </w:r>
+      <w:r>
+        <w:rPr>
+          <w:b/>
+          <w:bCs/>
+          <w:sz w:val="30"/>
+          <w:szCs w:val="30"/>
+        </w:rPr>
+        <w:t xml:space="preserve"> Complexity Analysis</w:t>
+      </w:r>
+    </w:p>
+    <w:p>
+      <w:pPr>
+        <w:numPr>
+          <w:ilvl w:val="0"/>
+          <w:numId w:val="25"/>
+        </w:numPr>
+        <w:rPr>
+          <w:sz w:val="30"/>
+          <w:szCs w:val="30"/>
+        </w:rPr>
+      </w:pPr>
+      <w:r>
+        <w:rPr>
+          <w:b/>
+          <w:bCs/>
+          <w:sz w:val="30"/>
+          <w:szCs w:val="30"/>
+        </w:rPr>
+        <w:t>Finding min for each pair:</w:t>
+      </w:r>
+      <w:r>
+        <w:rPr>
+          <w:sz w:val="30"/>
+          <w:szCs w:val="30"/>
+        </w:rPr>
+        <w:t xml:space="preserve"> </w:t>
+      </w:r>
+      <w:proofErr w:type="gramStart"/>
+      <w:r>
+        <w:rPr>
+          <w:sz w:val="30"/>
+          <w:szCs w:val="30"/>
+        </w:rPr>
+        <w:t>O(</w:t>
+      </w:r>
+      <w:proofErr w:type="gramEnd"/>
+      <w:r>
+        <w:rPr>
+          <w:sz w:val="30"/>
+          <w:szCs w:val="30"/>
+        </w:rPr>
+        <w:t>1)O(1).</w:t>
+      </w:r>
+    </w:p>
+    <w:p>
+      <w:pPr>
+        <w:numPr>
+          <w:ilvl w:val="0"/>
+          <w:numId w:val="25"/>
+        </w:numPr>
+        <w:rPr>
+          <w:sz w:val="30"/>
+          <w:szCs w:val="30"/>
+        </w:rPr>
+      </w:pPr>
+      <w:r>
+        <w:rPr>
+          <w:b/>
+          <w:bCs/>
+          <w:sz w:val="30"/>
+          <w:szCs w:val="30"/>
+        </w:rPr>
+        <w:t>Looping through n-1 pairs:</w:t>
+      </w:r>
+      <w:r>
+        <w:rPr>
+          <w:sz w:val="30"/>
+          <w:szCs w:val="30"/>
+        </w:rPr>
+        <w:t xml:space="preserve"> O(n)O(n).</w:t>
+      </w:r>
+    </w:p>
+    <w:p>
+      <w:pPr>
+        <w:numPr>
+          <w:ilvl w:val="0"/>
+          <w:numId w:val="25"/>
+        </w:numPr>
+        <w:rPr>
+          <w:sz w:val="30"/>
+          <w:szCs w:val="30"/>
+        </w:rPr>
+      </w:pPr>
+      <w:r>
+        <w:rPr>
+          <w:sz w:val="30"/>
+          <w:szCs w:val="30"/>
+        </w:rPr>
+        <w:t>For all test cases:</w:t>
+      </w:r>
+    </w:p>
+    <w:p>
+      <w:pPr>
+        <w:rPr>
+          <w:sz w:val="30"/>
+          <w:szCs w:val="30"/>
+        </w:rPr>
+      </w:pPr>
+      <w:r>
+        <w:rPr>
+          <w:sz w:val="30"/>
+          <w:szCs w:val="30"/>
+        </w:rPr>
+        <w:lastRenderedPageBreak/>
+        <w:t>O(∑</w:t>
+      </w:r>
+      <w:proofErr w:type="gramStart"/>
+      <w:r>
+        <w:rPr>
+          <w:sz w:val="30"/>
+          <w:szCs w:val="30"/>
+        </w:rPr>
+        <w:t>n)≤</w:t>
+      </w:r>
+      <w:proofErr w:type="gramEnd"/>
+      <w:r>
+        <w:rPr>
+          <w:sz w:val="30"/>
+          <w:szCs w:val="30"/>
+        </w:rPr>
+        <w:t>2</w:t>
+      </w:r>
+      <w:r>
+        <w:rPr>
+          <w:rFonts w:ascii="Cambria Math" w:hAnsi="Cambria Math" w:cs="Cambria Math"/>
+          <w:sz w:val="30"/>
+          <w:szCs w:val="30"/>
+        </w:rPr>
+        <w:t>⋅</w:t>
+      </w:r>
+      <w:r>
+        <w:rPr>
+          <w:sz w:val="30"/>
+          <w:szCs w:val="30"/>
+        </w:rPr>
+        <w:t>105O\left(\sum n\right) \</w:t>
+      </w:r>
+      <w:proofErr w:type="spellStart"/>
+      <w:r>
+        <w:rPr>
+          <w:sz w:val="30"/>
+          <w:szCs w:val="30"/>
+        </w:rPr>
+        <w:t>leq</w:t>
+      </w:r>
+      <w:proofErr w:type="spellEnd"/>
+      <w:r>
+        <w:rPr>
+          <w:sz w:val="30"/>
+          <w:szCs w:val="30"/>
+        </w:rPr>
+        <w:t xml:space="preserve"> 2 \</w:t>
+      </w:r>
+      <w:proofErr w:type="spellStart"/>
+      <w:r>
+        <w:rPr>
+          <w:sz w:val="30"/>
+          <w:szCs w:val="30"/>
+        </w:rPr>
+        <w:t>cdot</w:t>
+      </w:r>
+      <w:proofErr w:type="spellEnd"/>
+      <w:r>
+        <w:rPr>
+          <w:sz w:val="30"/>
+          <w:szCs w:val="30"/>
+        </w:rPr>
+        <w:t xml:space="preserve"> 10^5 </w:t>
+      </w:r>
+    </w:p>
+    <w:p>
+      <w:pPr>
+        <w:rPr>
+          <w:sz w:val="30"/>
+          <w:szCs w:val="30"/>
+        </w:rPr>
+      </w:pPr>
+      <w:r>
+        <w:rPr>
+          <w:sz w:val="30"/>
+          <w:szCs w:val="30"/>
+        </w:rPr>
+        <w:t>which is very efficient.</w:t>
+      </w:r>
+    </w:p>
+    <w:p>
+      <w:pPr>
+        <w:numPr>
+          <w:ilvl w:val="0"/>
+          <w:numId w:val="26"/>
+        </w:numPr>
+        <w:rPr>
+          <w:sz w:val="30"/>
+          <w:szCs w:val="30"/>
+        </w:rPr>
+      </w:pPr>
+      <w:r>
+        <w:rPr>
+          <w:b/>
+          <w:bCs/>
+          <w:sz w:val="30"/>
+          <w:szCs w:val="30"/>
+        </w:rPr>
+        <w:t>Time Complexity:</w:t>
+      </w:r>
+      <w:r>
+        <w:rPr>
+          <w:sz w:val="30"/>
+          <w:szCs w:val="30"/>
+        </w:rPr>
+        <w:t xml:space="preserve"> O(n) per test case.</w:t>
+      </w:r>
+    </w:p>
+    <w:p>
+      <w:pPr>
+        <w:numPr>
+          <w:ilvl w:val="0"/>
+          <w:numId w:val="26"/>
+        </w:numPr>
+        <w:rPr>
+          <w:sz w:val="30"/>
+          <w:szCs w:val="30"/>
+        </w:rPr>
+      </w:pPr>
+      <w:r>
+        <w:rPr>
+          <w:b/>
+          <w:bCs/>
+          <w:sz w:val="30"/>
+          <w:szCs w:val="30"/>
+        </w:rPr>
+        <w:t>Space Complexity:</w:t>
+      </w:r>
+      <w:r>
+        <w:rPr>
+          <w:sz w:val="30"/>
+          <w:szCs w:val="30"/>
+        </w:rPr>
+        <w:t xml:space="preserve"> O(n) for storing the array.</w:t>
+      </w:r>
+    </w:p>
+    <w:p>
+      <w:pPr>
+        <w:rPr>
+          <w:sz w:val="30"/>
+          <w:szCs w:val="30"/>
+        </w:rPr>
+      </w:pPr>
+      <w:r>
+        <w:rPr>
+          <w:sz w:val="30"/>
+          <w:szCs w:val="30"/>
+        </w:rPr>
+        <w:pict w14:anchorId="768C008D">
+          <v:rect id="_x0000_i1100" style="width:0;height:1.5pt" o:hralign="center" o:hrstd="t" o:hr="t" fillcolor="#a0a0a0" stroked="f"/>
+        </w:pict>
+      </w:r>
+    </w:p>
+    <w:p>
+      <w:pPr>
+        <w:rPr>
+          <w:b/>
+          <w:bCs/>
+          <w:sz w:val="30"/>
+          <w:szCs w:val="30"/>
+        </w:rPr>
+      </w:pPr>
+      <w:r>
+        <w:rPr>
+          <w:rFonts w:ascii="Segoe UI Emoji" w:hAnsi="Segoe UI Emoji" w:cs="Segoe UI Emoji"/>
+          <w:b/>
+          <w:bCs/>
+          <w:sz w:val="30"/>
+          <w:szCs w:val="30"/>
+        </w:rPr>
+        <w:t>🔹</w:t>
+      </w:r>
+      <w:r>
+        <w:rPr>
+          <w:b/>
+          <w:bCs/>
+          <w:sz w:val="30"/>
+          <w:szCs w:val="30"/>
+        </w:rPr>
+        <w:t xml:space="preserve"> Summary (According to Your Approach)</w:t>
+      </w:r>
+    </w:p>
+    <w:p>
+      <w:pPr>
+        <w:numPr>
+          <w:ilvl w:val="0"/>
+          <w:numId w:val="27"/>
+        </w:numPr>
+        <w:rPr>
+          <w:sz w:val="30"/>
+          <w:szCs w:val="30"/>
+        </w:rPr>
+      </w:pPr>
+      <w:r>
+        <w:rPr>
+          <w:sz w:val="30"/>
+          <w:szCs w:val="30"/>
+        </w:rPr>
+        <w:t xml:space="preserve">The problem is about making the array </w:t>
+      </w:r>
+      <w:r>
+        <w:rPr>
+          <w:b/>
+          <w:bCs/>
+          <w:sz w:val="30"/>
+          <w:szCs w:val="30"/>
+        </w:rPr>
+        <w:t>pairwise coprime</w:t>
+      </w:r>
+      <w:r>
+        <w:rPr>
+          <w:sz w:val="30"/>
+          <w:szCs w:val="30"/>
+        </w:rPr>
+        <w:t>.</w:t>
+      </w:r>
+    </w:p>
+    <w:p>
+      <w:pPr>
+        <w:numPr>
+          <w:ilvl w:val="0"/>
+          <w:numId w:val="27"/>
+        </w:numPr>
+        <w:rPr>
+          <w:sz w:val="30"/>
+          <w:szCs w:val="30"/>
+        </w:rPr>
+      </w:pPr>
+      <w:r>
+        <w:rPr>
+          <w:sz w:val="30"/>
+          <w:szCs w:val="30"/>
+        </w:rPr>
+        <w:t xml:space="preserve">You fix two </w:t>
+      </w:r>
+      <w:r>
+        <w:rPr>
+          <w:b/>
+          <w:bCs/>
+          <w:sz w:val="30"/>
+          <w:szCs w:val="30"/>
+        </w:rPr>
+        <w:t>large coprime numbers (primes)</w:t>
+      </w:r>
+      <w:r>
+        <w:rPr>
+          <w:sz w:val="30"/>
+          <w:szCs w:val="30"/>
+        </w:rPr>
+        <w:t xml:space="preserve"> x, y.</w:t>
+      </w:r>
+    </w:p>
+    <w:p>
+      <w:pPr>
+        <w:numPr>
+          <w:ilvl w:val="0"/>
+          <w:numId w:val="27"/>
+        </w:numPr>
+        <w:rPr>
+          <w:sz w:val="30"/>
+          <w:szCs w:val="30"/>
+        </w:rPr>
+      </w:pPr>
+      <w:r>
+        <w:rPr>
+          <w:sz w:val="30"/>
+          <w:szCs w:val="30"/>
+        </w:rPr>
+        <w:t xml:space="preserve">For each consecutive pair, replace with (x, </w:t>
+      </w:r>
+      <w:proofErr w:type="gramStart"/>
+      <w:r>
+        <w:rPr>
+          <w:sz w:val="30"/>
+          <w:szCs w:val="30"/>
+        </w:rPr>
+        <w:t>min(</w:t>
+      </w:r>
+      <w:proofErr w:type="gramEnd"/>
+      <w:r>
+        <w:rPr>
+          <w:sz w:val="30"/>
+          <w:szCs w:val="30"/>
+        </w:rPr>
+        <w:t>ai, ai+1)) or (y, min(ai, ai+1)).</w:t>
+      </w:r>
+    </w:p>
+    <w:p>
+      <w:pPr>
+        <w:numPr>
+          <w:ilvl w:val="0"/>
+          <w:numId w:val="27"/>
+        </w:numPr>
+        <w:rPr>
+          <w:sz w:val="30"/>
+          <w:szCs w:val="30"/>
+        </w:rPr>
+      </w:pPr>
+      <w:r>
+        <w:rPr>
+          <w:sz w:val="30"/>
+          <w:szCs w:val="30"/>
+        </w:rPr>
+        <w:t>Alternate between x and y.</w:t>
+      </w:r>
+    </w:p>
+    <w:p>
+      <w:pPr>
+        <w:numPr>
+          <w:ilvl w:val="0"/>
+          <w:numId w:val="27"/>
+        </w:numPr>
+        <w:rPr>
+          <w:sz w:val="30"/>
+          <w:szCs w:val="30"/>
+        </w:rPr>
+      </w:pPr>
+      <w:r>
+        <w:rPr>
+          <w:sz w:val="30"/>
+          <w:szCs w:val="30"/>
+        </w:rPr>
+        <w:t>Always takes exactly n-1 operations, which is within the allowed limit.</w:t>
+      </w:r>
+    </w:p>
+    <w:p>
+      <w:pPr>
+        <w:numPr>
+          <w:ilvl w:val="0"/>
+          <w:numId w:val="27"/>
+        </w:numPr>
+        <w:rPr>
+          <w:sz w:val="30"/>
+          <w:szCs w:val="30"/>
+        </w:rPr>
+      </w:pPr>
+      <w:r>
+        <w:rPr>
+          <w:sz w:val="30"/>
+          <w:szCs w:val="30"/>
+        </w:rPr>
+        <w:t xml:space="preserve">Complexity: </w:t>
+      </w:r>
+      <w:r>
+        <w:rPr>
+          <w:b/>
+          <w:bCs/>
+          <w:sz w:val="30"/>
+          <w:szCs w:val="30"/>
+        </w:rPr>
+        <w:t>O(n)</w:t>
+      </w:r>
+      <w:r>
+        <w:rPr>
+          <w:sz w:val="30"/>
+          <w:szCs w:val="30"/>
+        </w:rPr>
+        <w:t>.</w:t>
+      </w:r>
+    </w:p>
+    <w:p>
+      <w:pPr>
+        <w:rPr>
+          <w:sz w:val="30"/>
+          <w:szCs w:val="30"/>
+        </w:rPr>
+      </w:pPr>
+    </w:p>
+    <w:p>
+      <w:pPr>
+        <w:rPr>
+          <w:sz w:val="30"/>
+          <w:szCs w:val="30"/>
+        </w:rPr>
+      </w:pPr>
+    </w:p>
+    <w:p>
+      <w:pPr>
+        <w:rPr>
+          <w:sz w:val="30"/>
+          <w:szCs w:val="30"/>
+        </w:rPr>
+      </w:pPr>
+    </w:p>
+    <w:p>
+      <w:pPr>
+        <w:rPr>
+          <w:sz w:val="30"/>
+          <w:szCs w:val="30"/>
         </w:rPr>
       </w:pPr>
     </w:p>
@@ -8673,6 +12201,155 @@
     </w:lvl>
   </w:abstractNum>
   <w:abstractNum w:abstractNumId="3" w15:restartNumberingAfterBreak="0">
+    <w:nsid w:val="1026319B"/>
+    <w:multiLevelType w:val="multilevel"/>
+    <w:tmpl w:val="7514DFA0"/>
+    <w:lvl w:ilvl="0">
+      <w:start w:val="1"/>
+      <w:numFmt w:val="bullet"/>
+      <w:lvlText w:val=""/>
+      <w:lvlJc w:val="left"/>
+      <w:pPr>
+        <w:tabs>
+          <w:tab w:val="num" w:pos="720"/>
+        </w:tabs>
+        <w:ind w:left="720" w:hanging="360"/>
+      </w:pPr>
+      <w:rPr>
+        <w:rFonts w:ascii="Symbol" w:hAnsi="Symbol" w:hint="default"/>
+        <w:sz w:val="20"/>
+      </w:rPr>
+    </w:lvl>
+    <w:lvl w:ilvl="1" w:tentative="1">
+      <w:start w:val="1"/>
+      <w:numFmt w:val="bullet"/>
+      <w:lvlText w:val="o"/>
+      <w:lvlJc w:val="left"/>
+      <w:pPr>
+        <w:tabs>
+          <w:tab w:val="num" w:pos="1440"/>
+        </w:tabs>
+        <w:ind w:left="1440" w:hanging="360"/>
+      </w:pPr>
+      <w:rPr>
+        <w:rFonts w:ascii="Courier New" w:hAnsi="Courier New" w:hint="default"/>
+        <w:sz w:val="20"/>
+      </w:rPr>
+    </w:lvl>
+    <w:lvl w:ilvl="2" w:tentative="1">
+      <w:start w:val="1"/>
+      <w:numFmt w:val="bullet"/>
+      <w:lvlText w:val=""/>
+      <w:lvlJc w:val="left"/>
+      <w:pPr>
+        <w:tabs>
+          <w:tab w:val="num" w:pos="2160"/>
+        </w:tabs>
+        <w:ind w:left="2160" w:hanging="360"/>
+      </w:pPr>
+      <w:rPr>
+        <w:rFonts w:ascii="Wingdings" w:hAnsi="Wingdings" w:hint="default"/>
+        <w:sz w:val="20"/>
+      </w:rPr>
+    </w:lvl>
+    <w:lvl w:ilvl="3" w:tentative="1">
+      <w:start w:val="1"/>
+      <w:numFmt w:val="bullet"/>
+      <w:lvlText w:val=""/>
+      <w:lvlJc w:val="left"/>
+      <w:pPr>
+        <w:tabs>
+          <w:tab w:val="num" w:pos="2880"/>
+        </w:tabs>
+        <w:ind w:left="2880" w:hanging="360"/>
+      </w:pPr>
+      <w:rPr>
+        <w:rFonts w:ascii="Wingdings" w:hAnsi="Wingdings" w:hint="default"/>
+        <w:sz w:val="20"/>
+      </w:rPr>
+    </w:lvl>
+    <w:lvl w:ilvl="4" w:tentative="1">
+      <w:start w:val="1"/>
+      <w:numFmt w:val="bullet"/>
+      <w:lvlText w:val=""/>
+      <w:lvlJc w:val="left"/>
+      <w:pPr>
+        <w:tabs>
+          <w:tab w:val="num" w:pos="3600"/>
+        </w:tabs>
+        <w:ind w:left="3600" w:hanging="360"/>
+      </w:pPr>
+      <w:rPr>
+        <w:rFonts w:ascii="Wingdings" w:hAnsi="Wingdings" w:hint="default"/>
+        <w:sz w:val="20"/>
+      </w:rPr>
+    </w:lvl>
+    <w:lvl w:ilvl="5" w:tentative="1">
+      <w:start w:val="1"/>
+      <w:numFmt w:val="bullet"/>
+      <w:lvlText w:val=""/>
+      <w:lvlJc w:val="left"/>
+      <w:pPr>
+        <w:tabs>
+          <w:tab w:val="num" w:pos="4320"/>
+        </w:tabs>
+        <w:ind w:left="4320" w:hanging="360"/>
+      </w:pPr>
+      <w:rPr>
+        <w:rFonts w:ascii="Wingdings" w:hAnsi="Wingdings" w:hint="default"/>
+        <w:sz w:val="20"/>
+      </w:rPr>
+    </w:lvl>
+    <w:lvl w:ilvl="6" w:tentative="1">
+      <w:start w:val="1"/>
+      <w:numFmt w:val="bullet"/>
+      <w:lvlText w:val=""/>
+      <w:lvlJc w:val="left"/>
+      <w:pPr>
+        <w:tabs>
+          <w:tab w:val="num" w:pos="5040"/>
+        </w:tabs>
+        <w:ind w:left="5040" w:hanging="360"/>
+      </w:pPr>
+      <w:rPr>
+        <w:rFonts w:ascii="Wingdings" w:hAnsi="Wingdings" w:hint="default"/>
+        <w:sz w:val="20"/>
+      </w:rPr>
+    </w:lvl>
+    <w:lvl w:ilvl="7" w:tentative="1">
+      <w:start w:val="1"/>
+      <w:numFmt w:val="bullet"/>
+      <w:lvlText w:val=""/>
+      <w:lvlJc w:val="left"/>
+      <w:pPr>
+        <w:tabs>
+          <w:tab w:val="num" w:pos="5760"/>
+        </w:tabs>
+        <w:ind w:left="5760" w:hanging="360"/>
+      </w:pPr>
+      <w:rPr>
+        <w:rFonts w:ascii="Wingdings" w:hAnsi="Wingdings" w:hint="default"/>
+        <w:sz w:val="20"/>
+      </w:rPr>
+    </w:lvl>
+    <w:lvl w:ilvl="8" w:tentative="1">
+      <w:start w:val="1"/>
+      <w:numFmt w:val="bullet"/>
+      <w:lvlText w:val=""/>
+      <w:lvlJc w:val="left"/>
+      <w:pPr>
+        <w:tabs>
+          <w:tab w:val="num" w:pos="6480"/>
+        </w:tabs>
+        <w:ind w:left="6480" w:hanging="360"/>
+      </w:pPr>
+      <w:rPr>
+        <w:rFonts w:ascii="Wingdings" w:hAnsi="Wingdings" w:hint="default"/>
+        <w:sz w:val="20"/>
+      </w:rPr>
+    </w:lvl>
+  </w:abstractNum>
+  <w:abstractNum w:abstractNumId="4" w15:restartNumberingAfterBreak="0">
     <w:nsid w:val="12322988"/>
     <w:multiLevelType w:val="multilevel"/>
     <w:tmpl w:val="1B18DCB4"/>
@@ -8821,7 +12498,124 @@
       </w:rPr>
     </w:lvl>
   </w:abstractNum>
-  <w:abstractNum w:abstractNumId="4" w15:restartNumberingAfterBreak="0">
+  <w:abstractNum w:abstractNumId="5" w15:restartNumberingAfterBreak="0">
+    <w:nsid w:val="1E5301AC"/>
+    <w:multiLevelType w:val="multilevel"/>
+    <w:tmpl w:val="C9067FDE"/>
+    <w:lvl w:ilvl="0">
+      <w:start w:val="1"/>
+      <w:numFmt w:val="decimal"/>
+      <w:lvlText w:val="%1."/>
+      <w:lvlJc w:val="left"/>
+      <w:pPr>
+        <w:tabs>
+          <w:tab w:val="num" w:pos="720"/>
+        </w:tabs>
+        <w:ind w:left="720" w:hanging="360"/>
+      </w:pPr>
+    </w:lvl>
+    <w:lvl w:ilvl="1">
+      <w:start w:val="1"/>
+      <w:numFmt w:val="bullet"/>
+      <w:lvlText w:val="o"/>
+      <w:lvlJc w:val="left"/>
+      <w:pPr>
+        <w:tabs>
+          <w:tab w:val="num" w:pos="1440"/>
+        </w:tabs>
+        <w:ind w:left="1440" w:hanging="360"/>
+      </w:pPr>
+      <w:rPr>
+        <w:rFonts w:ascii="Courier New" w:hAnsi="Courier New" w:hint="default"/>
+        <w:sz w:val="20"/>
+      </w:rPr>
+    </w:lvl>
+    <w:lvl w:ilvl="2" w:tentative="1">
+      <w:start w:val="1"/>
+      <w:numFmt w:val="decimal"/>
+      <w:lvlText w:val="%3."/>
+      <w:lvlJc w:val="left"/>
+      <w:pPr>
+        <w:tabs>
+          <w:tab w:val="num" w:pos="2160"/>
+        </w:tabs>
+        <w:ind w:left="2160" w:hanging="360"/>
+      </w:pPr>
+    </w:lvl>
+    <w:lvl w:ilvl="3" w:tentative="1">
+      <w:start w:val="1"/>
+      <w:numFmt w:val="decimal"/>
+      <w:lvlText w:val="%4."/>
+      <w:lvlJc w:val="left"/>
+      <w:pPr>
+        <w:tabs>
+          <w:tab w:val="num" w:pos="2880"/>
+        </w:tabs>
+        <w:ind w:left="2880" w:hanging="360"/>
+      </w:pPr>
+    </w:lvl>
+    <w:lvl w:ilvl="4" w:tentative="1">
+      <w:start w:val="1"/>
+      <w:numFmt w:val="decimal"/>
+      <w:lvlText w:val="%5."/>
+      <w:lvlJc w:val="left"/>
+      <w:pPr>
+        <w:tabs>
+          <w:tab w:val="num" w:pos="3600"/>
+        </w:tabs>
+        <w:ind w:left="3600" w:hanging="360"/>
+      </w:pPr>
+    </w:lvl>
+    <w:lvl w:ilvl="5" w:tentative="1">
+      <w:start w:val="1"/>
+      <w:numFmt w:val="decimal"/>
+      <w:lvlText w:val="%6."/>
+      <w:lvlJc w:val="left"/>
+      <w:pPr>
+        <w:tabs>
+          <w:tab w:val="num" w:pos="4320"/>
+        </w:tabs>
+        <w:ind w:left="4320" w:hanging="360"/>
+      </w:pPr>
+    </w:lvl>
+    <w:lvl w:ilvl="6" w:tentative="1">
+      <w:start w:val="1"/>
+      <w:numFmt w:val="decimal"/>
+      <w:lvlText w:val="%7."/>
+      <w:lvlJc w:val="left"/>
+      <w:pPr>
+        <w:tabs>
+          <w:tab w:val="num" w:pos="5040"/>
+        </w:tabs>
+        <w:ind w:left="5040" w:hanging="360"/>
+      </w:pPr>
+    </w:lvl>
+    <w:lvl w:ilvl="7" w:tentative="1">
+      <w:start w:val="1"/>
+      <w:numFmt w:val="decimal"/>
+      <w:lvlText w:val="%8."/>
+      <w:lvlJc w:val="left"/>
+      <w:pPr>
+        <w:tabs>
+          <w:tab w:val="num" w:pos="5760"/>
+        </w:tabs>
+        <w:ind w:left="5760" w:hanging="360"/>
+      </w:pPr>
+    </w:lvl>
+    <w:lvl w:ilvl="8" w:tentative="1">
+      <w:start w:val="1"/>
+      <w:numFmt w:val="decimal"/>
+      <w:lvlText w:val="%9."/>
+      <w:lvlJc w:val="left"/>
+      <w:pPr>
+        <w:tabs>
+          <w:tab w:val="num" w:pos="6480"/>
+        </w:tabs>
+        <w:ind w:left="6480" w:hanging="360"/>
+      </w:pPr>
+    </w:lvl>
+  </w:abstractNum>
+  <w:abstractNum w:abstractNumId="6" w15:restartNumberingAfterBreak="0">
     <w:nsid w:val="22D929FC"/>
     <w:multiLevelType w:val="multilevel"/>
     <w:tmpl w:val="E1B68968"/>
@@ -8942,7 +12736,305 @@
       </w:pPr>
     </w:lvl>
   </w:abstractNum>
-  <w:abstractNum w:abstractNumId="5" w15:restartNumberingAfterBreak="0">
+  <w:abstractNum w:abstractNumId="7" w15:restartNumberingAfterBreak="0">
+    <w:nsid w:val="243961B5"/>
+    <w:multiLevelType w:val="multilevel"/>
+    <w:tmpl w:val="5DF4DC90"/>
+    <w:lvl w:ilvl="0">
+      <w:start w:val="1"/>
+      <w:numFmt w:val="bullet"/>
+      <w:lvlText w:val=""/>
+      <w:lvlJc w:val="left"/>
+      <w:pPr>
+        <w:tabs>
+          <w:tab w:val="num" w:pos="720"/>
+        </w:tabs>
+        <w:ind w:left="720" w:hanging="360"/>
+      </w:pPr>
+      <w:rPr>
+        <w:rFonts w:ascii="Symbol" w:hAnsi="Symbol" w:hint="default"/>
+        <w:sz w:val="20"/>
+      </w:rPr>
+    </w:lvl>
+    <w:lvl w:ilvl="1" w:tentative="1">
+      <w:start w:val="1"/>
+      <w:numFmt w:val="bullet"/>
+      <w:lvlText w:val="o"/>
+      <w:lvlJc w:val="left"/>
+      <w:pPr>
+        <w:tabs>
+          <w:tab w:val="num" w:pos="1440"/>
+        </w:tabs>
+        <w:ind w:left="1440" w:hanging="360"/>
+      </w:pPr>
+      <w:rPr>
+        <w:rFonts w:ascii="Courier New" w:hAnsi="Courier New" w:hint="default"/>
+        <w:sz w:val="20"/>
+      </w:rPr>
+    </w:lvl>
+    <w:lvl w:ilvl="2" w:tentative="1">
+      <w:start w:val="1"/>
+      <w:numFmt w:val="bullet"/>
+      <w:lvlText w:val=""/>
+      <w:lvlJc w:val="left"/>
+      <w:pPr>
+        <w:tabs>
+          <w:tab w:val="num" w:pos="2160"/>
+        </w:tabs>
+        <w:ind w:left="2160" w:hanging="360"/>
+      </w:pPr>
+      <w:rPr>
+        <w:rFonts w:ascii="Wingdings" w:hAnsi="Wingdings" w:hint="default"/>
+        <w:sz w:val="20"/>
+      </w:rPr>
+    </w:lvl>
+    <w:lvl w:ilvl="3" w:tentative="1">
+      <w:start w:val="1"/>
+      <w:numFmt w:val="bullet"/>
+      <w:lvlText w:val=""/>
+      <w:lvlJc w:val="left"/>
+      <w:pPr>
+        <w:tabs>
+          <w:tab w:val="num" w:pos="2880"/>
+        </w:tabs>
+        <w:ind w:left="2880" w:hanging="360"/>
+      </w:pPr>
+      <w:rPr>
+        <w:rFonts w:ascii="Wingdings" w:hAnsi="Wingdings" w:hint="default"/>
+        <w:sz w:val="20"/>
+      </w:rPr>
+    </w:lvl>
+    <w:lvl w:ilvl="4" w:tentative="1">
+      <w:start w:val="1"/>
+      <w:numFmt w:val="bullet"/>
+      <w:lvlText w:val=""/>
+      <w:lvlJc w:val="left"/>
+      <w:pPr>
+        <w:tabs>
+          <w:tab w:val="num" w:pos="3600"/>
+        </w:tabs>
+        <w:ind w:left="3600" w:hanging="360"/>
+      </w:pPr>
+      <w:rPr>
+        <w:rFonts w:ascii="Wingdings" w:hAnsi="Wingdings" w:hint="default"/>
+        <w:sz w:val="20"/>
+      </w:rPr>
+    </w:lvl>
+    <w:lvl w:ilvl="5" w:tentative="1">
+      <w:start w:val="1"/>
+      <w:numFmt w:val="bullet"/>
+      <w:lvlText w:val=""/>
+      <w:lvlJc w:val="left"/>
+      <w:pPr>
+        <w:tabs>
+          <w:tab w:val="num" w:pos="4320"/>
+        </w:tabs>
+        <w:ind w:left="4320" w:hanging="360"/>
+      </w:pPr>
+      <w:rPr>
+        <w:rFonts w:ascii="Wingdings" w:hAnsi="Wingdings" w:hint="default"/>
+        <w:sz w:val="20"/>
+      </w:rPr>
+    </w:lvl>
+    <w:lvl w:ilvl="6" w:tentative="1">
+      <w:start w:val="1"/>
+      <w:numFmt w:val="bullet"/>
+      <w:lvlText w:val=""/>
+      <w:lvlJc w:val="left"/>
+      <w:pPr>
+        <w:tabs>
+          <w:tab w:val="num" w:pos="5040"/>
+        </w:tabs>
+        <w:ind w:left="5040" w:hanging="360"/>
+      </w:pPr>
+      <w:rPr>
+        <w:rFonts w:ascii="Wingdings" w:hAnsi="Wingdings" w:hint="default"/>
+        <w:sz w:val="20"/>
+      </w:rPr>
+    </w:lvl>
+    <w:lvl w:ilvl="7" w:tentative="1">
+      <w:start w:val="1"/>
+      <w:numFmt w:val="bullet"/>
+      <w:lvlText w:val=""/>
+      <w:lvlJc w:val="left"/>
+      <w:pPr>
+        <w:tabs>
+          <w:tab w:val="num" w:pos="5760"/>
+        </w:tabs>
+        <w:ind w:left="5760" w:hanging="360"/>
+      </w:pPr>
+      <w:rPr>
+        <w:rFonts w:ascii="Wingdings" w:hAnsi="Wingdings" w:hint="default"/>
+        <w:sz w:val="20"/>
+      </w:rPr>
+    </w:lvl>
+    <w:lvl w:ilvl="8" w:tentative="1">
+      <w:start w:val="1"/>
+      <w:numFmt w:val="bullet"/>
+      <w:lvlText w:val=""/>
+      <w:lvlJc w:val="left"/>
+      <w:pPr>
+        <w:tabs>
+          <w:tab w:val="num" w:pos="6480"/>
+        </w:tabs>
+        <w:ind w:left="6480" w:hanging="360"/>
+      </w:pPr>
+      <w:rPr>
+        <w:rFonts w:ascii="Wingdings" w:hAnsi="Wingdings" w:hint="default"/>
+        <w:sz w:val="20"/>
+      </w:rPr>
+    </w:lvl>
+  </w:abstractNum>
+  <w:abstractNum w:abstractNumId="8" w15:restartNumberingAfterBreak="0">
+    <w:nsid w:val="2CDB01D6"/>
+    <w:multiLevelType w:val="multilevel"/>
+    <w:tmpl w:val="1AA0C6CC"/>
+    <w:lvl w:ilvl="0">
+      <w:start w:val="1"/>
+      <w:numFmt w:val="bullet"/>
+      <w:lvlText w:val=""/>
+      <w:lvlJc w:val="left"/>
+      <w:pPr>
+        <w:tabs>
+          <w:tab w:val="num" w:pos="720"/>
+        </w:tabs>
+        <w:ind w:left="720" w:hanging="360"/>
+      </w:pPr>
+      <w:rPr>
+        <w:rFonts w:ascii="Symbol" w:hAnsi="Symbol" w:hint="default"/>
+        <w:sz w:val="20"/>
+      </w:rPr>
+    </w:lvl>
+    <w:lvl w:ilvl="1" w:tentative="1">
+      <w:start w:val="1"/>
+      <w:numFmt w:val="bullet"/>
+      <w:lvlText w:val="o"/>
+      <w:lvlJc w:val="left"/>
+      <w:pPr>
+        <w:tabs>
+          <w:tab w:val="num" w:pos="1440"/>
+        </w:tabs>
+        <w:ind w:left="1440" w:hanging="360"/>
+      </w:pPr>
+      <w:rPr>
+        <w:rFonts w:ascii="Courier New" w:hAnsi="Courier New" w:hint="default"/>
+        <w:sz w:val="20"/>
+      </w:rPr>
+    </w:lvl>
+    <w:lvl w:ilvl="2" w:tentative="1">
+      <w:start w:val="1"/>
+      <w:numFmt w:val="bullet"/>
+      <w:lvlText w:val=""/>
+      <w:lvlJc w:val="left"/>
+      <w:pPr>
+        <w:tabs>
+          <w:tab w:val="num" w:pos="2160"/>
+        </w:tabs>
+        <w:ind w:left="2160" w:hanging="360"/>
+      </w:pPr>
+      <w:rPr>
+        <w:rFonts w:ascii="Wingdings" w:hAnsi="Wingdings" w:hint="default"/>
+        <w:sz w:val="20"/>
+      </w:rPr>
+    </w:lvl>
+    <w:lvl w:ilvl="3" w:tentative="1">
+      <w:start w:val="1"/>
+      <w:numFmt w:val="bullet"/>
+      <w:lvlText w:val=""/>
+      <w:lvlJc w:val="left"/>
+      <w:pPr>
+        <w:tabs>
+          <w:tab w:val="num" w:pos="2880"/>
+        </w:tabs>
+        <w:ind w:left="2880" w:hanging="360"/>
+      </w:pPr>
+      <w:rPr>
+        <w:rFonts w:ascii="Wingdings" w:hAnsi="Wingdings" w:hint="default"/>
+        <w:sz w:val="20"/>
+      </w:rPr>
+    </w:lvl>
+    <w:lvl w:ilvl="4" w:tentative="1">
+      <w:start w:val="1"/>
+      <w:numFmt w:val="bullet"/>
+      <w:lvlText w:val=""/>
+      <w:lvlJc w:val="left"/>
+      <w:pPr>
+        <w:tabs>
+          <w:tab w:val="num" w:pos="3600"/>
+        </w:tabs>
+        <w:ind w:left="3600" w:hanging="360"/>
+      </w:pPr>
+      <w:rPr>
+        <w:rFonts w:ascii="Wingdings" w:hAnsi="Wingdings" w:hint="default"/>
+        <w:sz w:val="20"/>
+      </w:rPr>
+    </w:lvl>
+    <w:lvl w:ilvl="5" w:tentative="1">
+      <w:start w:val="1"/>
+      <w:numFmt w:val="bullet"/>
+      <w:lvlText w:val=""/>
+      <w:lvlJc w:val="left"/>
+      <w:pPr>
+        <w:tabs>
+          <w:tab w:val="num" w:pos="4320"/>
+        </w:tabs>
+        <w:ind w:left="4320" w:hanging="360"/>
+      </w:pPr>
+      <w:rPr>
+        <w:rFonts w:ascii="Wingdings" w:hAnsi="Wingdings" w:hint="default"/>
+        <w:sz w:val="20"/>
+      </w:rPr>
+    </w:lvl>
+    <w:lvl w:ilvl="6" w:tentative="1">
+      <w:start w:val="1"/>
+      <w:numFmt w:val="bullet"/>
+      <w:lvlText w:val=""/>
+      <w:lvlJc w:val="left"/>
+      <w:pPr>
+        <w:tabs>
+          <w:tab w:val="num" w:pos="5040"/>
+        </w:tabs>
+        <w:ind w:left="5040" w:hanging="360"/>
+      </w:pPr>
+      <w:rPr>
+        <w:rFonts w:ascii="Wingdings" w:hAnsi="Wingdings" w:hint="default"/>
+        <w:sz w:val="20"/>
+      </w:rPr>
+    </w:lvl>
+    <w:lvl w:ilvl="7" w:tentative="1">
+      <w:start w:val="1"/>
+      <w:numFmt w:val="bullet"/>
+      <w:lvlText w:val=""/>
+      <w:lvlJc w:val="left"/>
+      <w:pPr>
+        <w:tabs>
+          <w:tab w:val="num" w:pos="5760"/>
+        </w:tabs>
+        <w:ind w:left="5760" w:hanging="360"/>
+      </w:pPr>
+      <w:rPr>
+        <w:rFonts w:ascii="Wingdings" w:hAnsi="Wingdings" w:hint="default"/>
+        <w:sz w:val="20"/>
+      </w:rPr>
+    </w:lvl>
+    <w:lvl w:ilvl="8" w:tentative="1">
+      <w:start w:val="1"/>
+      <w:numFmt w:val="bullet"/>
+      <w:lvlText w:val=""/>
+      <w:lvlJc w:val="left"/>
+      <w:pPr>
+        <w:tabs>
+          <w:tab w:val="num" w:pos="6480"/>
+        </w:tabs>
+        <w:ind w:left="6480" w:hanging="360"/>
+      </w:pPr>
+      <w:rPr>
+        <w:rFonts w:ascii="Wingdings" w:hAnsi="Wingdings" w:hint="default"/>
+        <w:sz w:val="20"/>
+      </w:rPr>
+    </w:lvl>
+  </w:abstractNum>
+  <w:abstractNum w:abstractNumId="9" w15:restartNumberingAfterBreak="0">
     <w:nsid w:val="2F191D24"/>
     <w:multiLevelType w:val="multilevel"/>
     <w:tmpl w:val="3DE6EBA6"/>
@@ -9091,7 +13183,7 @@
       </w:rPr>
     </w:lvl>
   </w:abstractNum>
-  <w:abstractNum w:abstractNumId="6" w15:restartNumberingAfterBreak="0">
+  <w:abstractNum w:abstractNumId="10" w15:restartNumberingAfterBreak="0">
     <w:nsid w:val="2FB03234"/>
     <w:multiLevelType w:val="multilevel"/>
     <w:tmpl w:val="76447BCE"/>
@@ -9208,7 +13300,7 @@
       </w:pPr>
     </w:lvl>
   </w:abstractNum>
-  <w:abstractNum w:abstractNumId="7" w15:restartNumberingAfterBreak="0">
+  <w:abstractNum w:abstractNumId="11" w15:restartNumberingAfterBreak="0">
     <w:nsid w:val="2FD41C50"/>
     <w:multiLevelType w:val="multilevel"/>
     <w:tmpl w:val="C700C762"/>
@@ -9357,7 +13449,7 @@
       </w:rPr>
     </w:lvl>
   </w:abstractNum>
-  <w:abstractNum w:abstractNumId="8" w15:restartNumberingAfterBreak="0">
+  <w:abstractNum w:abstractNumId="12" w15:restartNumberingAfterBreak="0">
     <w:nsid w:val="3AC729CF"/>
     <w:multiLevelType w:val="multilevel"/>
     <w:tmpl w:val="3CFCF9F8"/>
@@ -9474,7 +13566,7 @@
       </w:pPr>
     </w:lvl>
   </w:abstractNum>
-  <w:abstractNum w:abstractNumId="9" w15:restartNumberingAfterBreak="0">
+  <w:abstractNum w:abstractNumId="13" w15:restartNumberingAfterBreak="0">
     <w:nsid w:val="3B9163BA"/>
     <w:multiLevelType w:val="multilevel"/>
     <w:tmpl w:val="29A61A7E"/>
@@ -9591,7 +13683,7 @@
       </w:pPr>
     </w:lvl>
   </w:abstractNum>
-  <w:abstractNum w:abstractNumId="10" w15:restartNumberingAfterBreak="0">
+  <w:abstractNum w:abstractNumId="14" w15:restartNumberingAfterBreak="0">
     <w:nsid w:val="44105C9E"/>
     <w:multiLevelType w:val="multilevel"/>
     <w:tmpl w:val="BC440476"/>
@@ -9704,7 +13796,7 @@
       </w:pPr>
     </w:lvl>
   </w:abstractNum>
-  <w:abstractNum w:abstractNumId="11" w15:restartNumberingAfterBreak="0">
+  <w:abstractNum w:abstractNumId="15" w15:restartNumberingAfterBreak="0">
     <w:nsid w:val="442A53C7"/>
     <w:multiLevelType w:val="multilevel"/>
     <w:tmpl w:val="7B1A3728"/>
@@ -9853,7 +13945,7 @@
       </w:rPr>
     </w:lvl>
   </w:abstractNum>
-  <w:abstractNum w:abstractNumId="12" w15:restartNumberingAfterBreak="0">
+  <w:abstractNum w:abstractNumId="16" w15:restartNumberingAfterBreak="0">
     <w:nsid w:val="46915AAE"/>
     <w:multiLevelType w:val="multilevel"/>
     <w:tmpl w:val="F8A20084"/>
@@ -9970,7 +14062,7 @@
       </w:pPr>
     </w:lvl>
   </w:abstractNum>
-  <w:abstractNum w:abstractNumId="13" w15:restartNumberingAfterBreak="0">
+  <w:abstractNum w:abstractNumId="17" w15:restartNumberingAfterBreak="0">
     <w:nsid w:val="53D66E2A"/>
     <w:multiLevelType w:val="multilevel"/>
     <w:tmpl w:val="1510607E"/>
@@ -10119,7 +14211,7 @@
       </w:rPr>
     </w:lvl>
   </w:abstractNum>
-  <w:abstractNum w:abstractNumId="14" w15:restartNumberingAfterBreak="0">
+  <w:abstractNum w:abstractNumId="18" w15:restartNumberingAfterBreak="0">
     <w:nsid w:val="55B70389"/>
     <w:multiLevelType w:val="multilevel"/>
     <w:tmpl w:val="BAACF4F0"/>
@@ -10268,7 +14360,7 @@
       </w:rPr>
     </w:lvl>
   </w:abstractNum>
-  <w:abstractNum w:abstractNumId="15" w15:restartNumberingAfterBreak="0">
+  <w:abstractNum w:abstractNumId="19" w15:restartNumberingAfterBreak="0">
     <w:nsid w:val="5B5E73F2"/>
     <w:multiLevelType w:val="multilevel"/>
     <w:tmpl w:val="C7E29DAE"/>
@@ -10417,7 +14509,120 @@
       </w:rPr>
     </w:lvl>
   </w:abstractNum>
-  <w:abstractNum w:abstractNumId="16" w15:restartNumberingAfterBreak="0">
+  <w:abstractNum w:abstractNumId="20" w15:restartNumberingAfterBreak="0">
+    <w:nsid w:val="5DF25980"/>
+    <w:multiLevelType w:val="multilevel"/>
+    <w:tmpl w:val="76C25DC0"/>
+    <w:lvl w:ilvl="0">
+      <w:start w:val="1"/>
+      <w:numFmt w:val="decimal"/>
+      <w:lvlText w:val="%1."/>
+      <w:lvlJc w:val="left"/>
+      <w:pPr>
+        <w:tabs>
+          <w:tab w:val="num" w:pos="720"/>
+        </w:tabs>
+        <w:ind w:left="720" w:hanging="360"/>
+      </w:pPr>
+    </w:lvl>
+    <w:lvl w:ilvl="1" w:tentative="1">
+      <w:start w:val="1"/>
+      <w:numFmt w:val="decimal"/>
+      <w:lvlText w:val="%2."/>
+      <w:lvlJc w:val="left"/>
+      <w:pPr>
+        <w:tabs>
+          <w:tab w:val="num" w:pos="1440"/>
+        </w:tabs>
+        <w:ind w:left="1440" w:hanging="360"/>
+      </w:pPr>
+    </w:lvl>
+    <w:lvl w:ilvl="2" w:tentative="1">
+      <w:start w:val="1"/>
+      <w:numFmt w:val="decimal"/>
+      <w:lvlText w:val="%3."/>
+      <w:lvlJc w:val="left"/>
+      <w:pPr>
+        <w:tabs>
+          <w:tab w:val="num" w:pos="2160"/>
+        </w:tabs>
+        <w:ind w:left="2160" w:hanging="360"/>
+      </w:pPr>
+    </w:lvl>
+    <w:lvl w:ilvl="3" w:tentative="1">
+      <w:start w:val="1"/>
+      <w:numFmt w:val="decimal"/>
+      <w:lvlText w:val="%4."/>
+      <w:lvlJc w:val="left"/>
+      <w:pPr>
+        <w:tabs>
+          <w:tab w:val="num" w:pos="2880"/>
+        </w:tabs>
+        <w:ind w:left="2880" w:hanging="360"/>
+      </w:pPr>
+    </w:lvl>
+    <w:lvl w:ilvl="4" w:tentative="1">
+      <w:start w:val="1"/>
+      <w:numFmt w:val="decimal"/>
+      <w:lvlText w:val="%5."/>
+      <w:lvlJc w:val="left"/>
+      <w:pPr>
+        <w:tabs>
+          <w:tab w:val="num" w:pos="3600"/>
+        </w:tabs>
+        <w:ind w:left="3600" w:hanging="360"/>
+      </w:pPr>
+    </w:lvl>
+    <w:lvl w:ilvl="5" w:tentative="1">
+      <w:start w:val="1"/>
+      <w:numFmt w:val="decimal"/>
+      <w:lvlText w:val="%6."/>
+      <w:lvlJc w:val="left"/>
+      <w:pPr>
+        <w:tabs>
+          <w:tab w:val="num" w:pos="4320"/>
+        </w:tabs>
+        <w:ind w:left="4320" w:hanging="360"/>
+      </w:pPr>
+    </w:lvl>
+    <w:lvl w:ilvl="6" w:tentative="1">
+      <w:start w:val="1"/>
+      <w:numFmt w:val="decimal"/>
+      <w:lvlText w:val="%7."/>
+      <w:lvlJc w:val="left"/>
+      <w:pPr>
+        <w:tabs>
+          <w:tab w:val="num" w:pos="5040"/>
+        </w:tabs>
+        <w:ind w:left="5040" w:hanging="360"/>
+      </w:pPr>
+    </w:lvl>
+    <w:lvl w:ilvl="7" w:tentative="1">
+      <w:start w:val="1"/>
+      <w:numFmt w:val="decimal"/>
+      <w:lvlText w:val="%8."/>
+      <w:lvlJc w:val="left"/>
+      <w:pPr>
+        <w:tabs>
+          <w:tab w:val="num" w:pos="5760"/>
+        </w:tabs>
+        <w:ind w:left="5760" w:hanging="360"/>
+      </w:pPr>
+    </w:lvl>
+    <w:lvl w:ilvl="8" w:tentative="1">
+      <w:start w:val="1"/>
+      <w:numFmt w:val="decimal"/>
+      <w:lvlText w:val="%9."/>
+      <w:lvlJc w:val="left"/>
+      <w:pPr>
+        <w:tabs>
+          <w:tab w:val="num" w:pos="6480"/>
+        </w:tabs>
+        <w:ind w:left="6480" w:hanging="360"/>
+      </w:pPr>
+    </w:lvl>
+  </w:abstractNum>
+  <w:abstractNum w:abstractNumId="21" w15:restartNumberingAfterBreak="0">
     <w:nsid w:val="62C74122"/>
     <w:multiLevelType w:val="multilevel"/>
     <w:tmpl w:val="F4841398"/>
@@ -10566,7 +14771,7 @@
       </w:rPr>
     </w:lvl>
   </w:abstractNum>
-  <w:abstractNum w:abstractNumId="17" w15:restartNumberingAfterBreak="0">
+  <w:abstractNum w:abstractNumId="22" w15:restartNumberingAfterBreak="0">
     <w:nsid w:val="68E44AB4"/>
     <w:multiLevelType w:val="multilevel"/>
     <w:tmpl w:val="527CE9DA"/>
@@ -10715,7 +14920,7 @@
       </w:rPr>
     </w:lvl>
   </w:abstractNum>
-  <w:abstractNum w:abstractNumId="18" w15:restartNumberingAfterBreak="0">
+  <w:abstractNum w:abstractNumId="23" w15:restartNumberingAfterBreak="0">
     <w:nsid w:val="69675CA6"/>
     <w:multiLevelType w:val="multilevel"/>
     <w:tmpl w:val="3670BCD2"/>
@@ -10832,7 +15037,7 @@
       </w:pPr>
     </w:lvl>
   </w:abstractNum>
-  <w:abstractNum w:abstractNumId="19" w15:restartNumberingAfterBreak="0">
+  <w:abstractNum w:abstractNumId="24" w15:restartNumberingAfterBreak="0">
     <w:nsid w:val="6DBA5716"/>
     <w:multiLevelType w:val="multilevel"/>
     <w:tmpl w:val="75F0F252"/>
@@ -10981,7 +15186,7 @@
       </w:rPr>
     </w:lvl>
   </w:abstractNum>
-  <w:abstractNum w:abstractNumId="20" w15:restartNumberingAfterBreak="0">
+  <w:abstractNum w:abstractNumId="25" w15:restartNumberingAfterBreak="0">
     <w:nsid w:val="722E2E80"/>
     <w:multiLevelType w:val="multilevel"/>
     <w:tmpl w:val="62D0378A"/>
@@ -11102,14 +15307,163 @@
       </w:pPr>
     </w:lvl>
   </w:abstractNum>
+  <w:abstractNum w:abstractNumId="26" w15:restartNumberingAfterBreak="0">
+    <w:nsid w:val="7BE71A29"/>
+    <w:multiLevelType w:val="multilevel"/>
+    <w:tmpl w:val="ACD64310"/>
+    <w:lvl w:ilvl="0">
+      <w:start w:val="1"/>
+      <w:numFmt w:val="bullet"/>
+      <w:lvlText w:val=""/>
+      <w:lvlJc w:val="left"/>
+      <w:pPr>
+        <w:tabs>
+          <w:tab w:val="num" w:pos="720"/>
+        </w:tabs>
+        <w:ind w:left="720" w:hanging="360"/>
+      </w:pPr>
+      <w:rPr>
+        <w:rFonts w:ascii="Symbol" w:hAnsi="Symbol" w:hint="default"/>
+        <w:sz w:val="20"/>
+      </w:rPr>
+    </w:lvl>
+    <w:lvl w:ilvl="1" w:tentative="1">
+      <w:start w:val="1"/>
+      <w:numFmt w:val="bullet"/>
+      <w:lvlText w:val="o"/>
+      <w:lvlJc w:val="left"/>
+      <w:pPr>
+        <w:tabs>
+          <w:tab w:val="num" w:pos="1440"/>
+        </w:tabs>
+        <w:ind w:left="1440" w:hanging="360"/>
+      </w:pPr>
+      <w:rPr>
+        <w:rFonts w:ascii="Courier New" w:hAnsi="Courier New" w:hint="default"/>
+        <w:sz w:val="20"/>
+      </w:rPr>
+    </w:lvl>
+    <w:lvl w:ilvl="2" w:tentative="1">
+      <w:start w:val="1"/>
+      <w:numFmt w:val="bullet"/>
+      <w:lvlText w:val=""/>
+      <w:lvlJc w:val="left"/>
+      <w:pPr>
+        <w:tabs>
+          <w:tab w:val="num" w:pos="2160"/>
+        </w:tabs>
+        <w:ind w:left="2160" w:hanging="360"/>
+      </w:pPr>
+      <w:rPr>
+        <w:rFonts w:ascii="Wingdings" w:hAnsi="Wingdings" w:hint="default"/>
+        <w:sz w:val="20"/>
+      </w:rPr>
+    </w:lvl>
+    <w:lvl w:ilvl="3" w:tentative="1">
+      <w:start w:val="1"/>
+      <w:numFmt w:val="bullet"/>
+      <w:lvlText w:val=""/>
+      <w:lvlJc w:val="left"/>
+      <w:pPr>
+        <w:tabs>
+          <w:tab w:val="num" w:pos="2880"/>
+        </w:tabs>
+        <w:ind w:left="2880" w:hanging="360"/>
+      </w:pPr>
+      <w:rPr>
+        <w:rFonts w:ascii="Wingdings" w:hAnsi="Wingdings" w:hint="default"/>
+        <w:sz w:val="20"/>
+      </w:rPr>
+    </w:lvl>
+    <w:lvl w:ilvl="4" w:tentative="1">
+      <w:start w:val="1"/>
+      <w:numFmt w:val="bullet"/>
+      <w:lvlText w:val=""/>
+      <w:lvlJc w:val="left"/>
+      <w:pPr>
+        <w:tabs>
+          <w:tab w:val="num" w:pos="3600"/>
+        </w:tabs>
+        <w:ind w:left="3600" w:hanging="360"/>
+      </w:pPr>
+      <w:rPr>
+        <w:rFonts w:ascii="Wingdings" w:hAnsi="Wingdings" w:hint="default"/>
+        <w:sz w:val="20"/>
+      </w:rPr>
+    </w:lvl>
+    <w:lvl w:ilvl="5" w:tentative="1">
+      <w:start w:val="1"/>
+      <w:numFmt w:val="bullet"/>
+      <w:lvlText w:val=""/>
+      <w:lvlJc w:val="left"/>
+      <w:pPr>
+        <w:tabs>
+          <w:tab w:val="num" w:pos="4320"/>
+        </w:tabs>
+        <w:ind w:left="4320" w:hanging="360"/>
+      </w:pPr>
+      <w:rPr>
+        <w:rFonts w:ascii="Wingdings" w:hAnsi="Wingdings" w:hint="default"/>
+        <w:sz w:val="20"/>
+      </w:rPr>
+    </w:lvl>
+    <w:lvl w:ilvl="6" w:tentative="1">
+      <w:start w:val="1"/>
+      <w:numFmt w:val="bullet"/>
+      <w:lvlText w:val=""/>
+      <w:lvlJc w:val="left"/>
+      <w:pPr>
+        <w:tabs>
+          <w:tab w:val="num" w:pos="5040"/>
+        </w:tabs>
+        <w:ind w:left="5040" w:hanging="360"/>
+      </w:pPr>
+      <w:rPr>
+        <w:rFonts w:ascii="Wingdings" w:hAnsi="Wingdings" w:hint="default"/>
+        <w:sz w:val="20"/>
+      </w:rPr>
+    </w:lvl>
+    <w:lvl w:ilvl="7" w:tentative="1">
+      <w:start w:val="1"/>
+      <w:numFmt w:val="bullet"/>
+      <w:lvlText w:val=""/>
+      <w:lvlJc w:val="left"/>
+      <w:pPr>
+        <w:tabs>
+          <w:tab w:val="num" w:pos="5760"/>
+        </w:tabs>
+        <w:ind w:left="5760" w:hanging="360"/>
+      </w:pPr>
+      <w:rPr>
+        <w:rFonts w:ascii="Wingdings" w:hAnsi="Wingdings" w:hint="default"/>
+        <w:sz w:val="20"/>
+      </w:rPr>
+    </w:lvl>
+    <w:lvl w:ilvl="8" w:tentative="1">
+      <w:start w:val="1"/>
+      <w:numFmt w:val="bullet"/>
+      <w:lvlText w:val=""/>
+      <w:lvlJc w:val="left"/>
+      <w:pPr>
+        <w:tabs>
+          <w:tab w:val="num" w:pos="6480"/>
+        </w:tabs>
+        <w:ind w:left="6480" w:hanging="360"/>
+      </w:pPr>
+      <w:rPr>
+        <w:rFonts w:ascii="Wingdings" w:hAnsi="Wingdings" w:hint="default"/>
+        <w:sz w:val="20"/>
+      </w:rPr>
+    </w:lvl>
+  </w:abstractNum>
   <w:num w:numId="1" w16cid:durableId="963657357">
-    <w:abstractNumId w:val="3"/>
+    <w:abstractNumId w:val="4"/>
   </w:num>
   <w:num w:numId="2" w16cid:durableId="1617563914">
-    <w:abstractNumId w:val="15"/>
+    <w:abstractNumId w:val="19"/>
   </w:num>
   <w:num w:numId="3" w16cid:durableId="1630013373">
-    <w:abstractNumId w:val="19"/>
+    <w:abstractNumId w:val="24"/>
   </w:num>
   <w:num w:numId="4" w16cid:durableId="1966813580">
     <w:abstractNumId w:val="1"/>
@@ -11118,52 +15472,70 @@
     <w:abstractNumId w:val="2"/>
   </w:num>
   <w:num w:numId="6" w16cid:durableId="1616014581">
-    <w:abstractNumId w:val="5"/>
+    <w:abstractNumId w:val="9"/>
   </w:num>
   <w:num w:numId="7" w16cid:durableId="446894579">
+    <w:abstractNumId w:val="16"/>
+  </w:num>
+  <w:num w:numId="8" w16cid:durableId="1183859262">
+    <w:abstractNumId w:val="14"/>
+  </w:num>
+  <w:num w:numId="9" w16cid:durableId="2088334464">
+    <w:abstractNumId w:val="21"/>
+  </w:num>
+  <w:num w:numId="10" w16cid:durableId="399717587">
     <w:abstractNumId w:val="12"/>
   </w:num>
-  <w:num w:numId="8" w16cid:durableId="1183859262">
+  <w:num w:numId="11" w16cid:durableId="410200048">
     <w:abstractNumId w:val="10"/>
   </w:num>
-  <w:num w:numId="9" w16cid:durableId="2088334464">
-    <w:abstractNumId w:val="16"/>
-  </w:num>
-  <w:num w:numId="10" w16cid:durableId="399717587">
-    <w:abstractNumId w:val="8"/>
-  </w:num>
-  <w:num w:numId="11" w16cid:durableId="410200048">
-    <w:abstractNumId w:val="6"/>
-  </w:num>
   <w:num w:numId="12" w16cid:durableId="903686556">
-    <w:abstractNumId w:val="18"/>
+    <w:abstractNumId w:val="23"/>
   </w:num>
   <w:num w:numId="13" w16cid:durableId="1348486560">
     <w:abstractNumId w:val="0"/>
   </w:num>
   <w:num w:numId="14" w16cid:durableId="1313409810">
-    <w:abstractNumId w:val="9"/>
+    <w:abstractNumId w:val="13"/>
   </w:num>
   <w:num w:numId="15" w16cid:durableId="807165227">
-    <w:abstractNumId w:val="13"/>
+    <w:abstractNumId w:val="17"/>
   </w:num>
   <w:num w:numId="16" w16cid:durableId="895120743">
+    <w:abstractNumId w:val="15"/>
+  </w:num>
+  <w:num w:numId="17" w16cid:durableId="913389967">
     <w:abstractNumId w:val="11"/>
   </w:num>
-  <w:num w:numId="17" w16cid:durableId="913389967">
-    <w:abstractNumId w:val="7"/>
+  <w:num w:numId="18" w16cid:durableId="135532568">
+    <w:abstractNumId w:val="25"/>
   </w:num>
-  <w:num w:numId="18" w16cid:durableId="135532568">
+  <w:num w:numId="19" w16cid:durableId="1812019152">
+    <w:abstractNumId w:val="6"/>
+  </w:num>
+  <w:num w:numId="20" w16cid:durableId="773523195">
+    <w:abstractNumId w:val="18"/>
+  </w:num>
+  <w:num w:numId="21" w16cid:durableId="1778601573">
+    <w:abstractNumId w:val="22"/>
+  </w:num>
+  <w:num w:numId="22" w16cid:durableId="2039039444">
+    <w:abstractNumId w:val="8"/>
+  </w:num>
+  <w:num w:numId="23" w16cid:durableId="1714958335">
+    <w:abstractNumId w:val="5"/>
+  </w:num>
+  <w:num w:numId="24" w16cid:durableId="1008025529">
+    <w:abstractNumId w:val="3"/>
+  </w:num>
+  <w:num w:numId="25" w16cid:durableId="83844064">
     <w:abstractNumId w:val="20"/>
   </w:num>
-  <w:num w:numId="19" w16cid:durableId="1812019152">
-    <w:abstractNumId w:val="4"/>
+  <w:num w:numId="26" w16cid:durableId="297417795">
+    <w:abstractNumId w:val="26"/>
   </w:num>
-  <w:num w:numId="20" w16cid:durableId="773523195">
-    <w:abstractNumId w:val="14"/>
-  </w:num>
-  <w:num w:numId="21" w16cid:durableId="1778601573">
-    <w:abstractNumId w:val="17"/>
+  <w:num w:numId="27" w16cid:durableId="461845439">
+    <w:abstractNumId w:val="7"/>
   </w:num>
 </w:numbering>
 </file>

</xml_diff>

<commit_message>
B. I Hate 1111 - solved
</commit_message>
<xml_diff>
--- a/codeforces-B.docx
+++ b/codeforces-B.docx
@@ -16803,17 +16803,7 @@
           <w:szCs w:val="32"/>
           <w:highlight w:val="green"/>
         </w:rPr>
-        <w:t xml:space="preserve"> and Strange Subsequences</w:t>
-      </w:r>
-      <w:r>
-        <w:rPr>
-          <w:b/>
-          <w:bCs/>
-          <w:sz w:val="32"/>
-          <w:szCs w:val="32"/>
-          <w:highlight w:val="green"/>
-        </w:rPr>
-        <w:t xml:space="preserve"> - </w:t>
+        <w:t xml:space="preserve"> and Strange Subsequences - </w:t>
       </w:r>
       <w:hyperlink r:id="rId14" w:history="1">
         <w:r>
@@ -16850,7 +16840,7 @@
           <w:szCs w:val="30"/>
         </w:rPr>
         <w:pict w14:anchorId="360819B6">
-          <v:rect id="_x0000_i1122" style="width:0;height:1.5pt" o:hralign="center" o:hrstd="t" o:hr="t" fillcolor="#a0a0a0" stroked="f"/>
+          <v:rect id="_x0000_i1074" style="width:0;height:1.5pt" o:hralign="center" o:hrstd="t" o:hr="t" fillcolor="#a0a0a0" stroked="f"/>
         </w:pict>
       </w:r>
     </w:p>
@@ -17221,7 +17211,7 @@
           <w:szCs w:val="30"/>
         </w:rPr>
         <w:pict w14:anchorId="6FCF30FB">
-          <v:rect id="_x0000_i1123" style="width:0;height:1.5pt" o:hralign="center" o:hrstd="t" o:hr="t" fillcolor="#a0a0a0" stroked="f"/>
+          <v:rect id="_x0000_i1075" style="width:0;height:1.5pt" o:hralign="center" o:hrstd="t" o:hr="t" fillcolor="#a0a0a0" stroked="f"/>
         </w:pict>
       </w:r>
     </w:p>
@@ -17578,7 +17568,7 @@
           <w:szCs w:val="30"/>
         </w:rPr>
         <w:pict w14:anchorId="7A971387">
-          <v:rect id="_x0000_i1124" style="width:0;height:1.5pt" o:hralign="center" o:hrstd="t" o:hr="t" fillcolor="#a0a0a0" stroked="f"/>
+          <v:rect id="_x0000_i1076" style="width:0;height:1.5pt" o:hralign="center" o:hrstd="t" o:hr="t" fillcolor="#a0a0a0" stroked="f"/>
         </w:pict>
       </w:r>
     </w:p>
@@ -17992,7 +17982,7 @@
           <w:szCs w:val="30"/>
         </w:rPr>
         <w:pict w14:anchorId="10D5161C">
-          <v:rect id="_x0000_i1125" style="width:0;height:1.5pt" o:hralign="center" o:hrstd="t" o:hr="t" fillcolor="#a0a0a0" stroked="f"/>
+          <v:rect id="_x0000_i1077" style="width:0;height:1.5pt" o:hralign="center" o:hrstd="t" o:hr="t" fillcolor="#a0a0a0" stroked="f"/>
         </w:pict>
       </w:r>
     </w:p>
@@ -18324,7 +18314,7 @@
           <w:szCs w:val="30"/>
         </w:rPr>
         <w:pict w14:anchorId="59BDF195">
-          <v:rect id="_x0000_i1126" style="width:0;height:1.5pt" o:hralign="center" o:hrstd="t" o:hr="t" fillcolor="#a0a0a0" stroked="f"/>
+          <v:rect id="_x0000_i1078" style="width:0;height:1.5pt" o:hralign="center" o:hrstd="t" o:hr="t" fillcolor="#a0a0a0" stroked="f"/>
         </w:pict>
       </w:r>
     </w:p>
@@ -18528,7 +18518,7 @@
           <w:szCs w:val="30"/>
         </w:rPr>
         <w:pict w14:anchorId="66E9D0EB">
-          <v:rect id="_x0000_i1127" style="width:0;height:1.5pt" o:hralign="center" o:hrstd="t" o:hr="t" fillcolor="#a0a0a0" stroked="f"/>
+          <v:rect id="_x0000_i1079" style="width:0;height:1.5pt" o:hralign="center" o:hrstd="t" o:hr="t" fillcolor="#a0a0a0" stroked="f"/>
         </w:pict>
       </w:r>
     </w:p>
@@ -18948,23 +18938,7 @@
           <w:sz w:val="30"/>
           <w:szCs w:val="30"/>
         </w:rPr>
-        <w:t xml:space="preserve">++) </w:t>
-      </w:r>
-      <w:proofErr w:type="spellStart"/>
-      <w:r>
-        <w:rPr>
-          <w:sz w:val="30"/>
-          <w:szCs w:val="30"/>
-        </w:rPr>
-        <w:t>cin</w:t>
-      </w:r>
-      <w:proofErr w:type="spellEnd"/>
-      <w:r>
-        <w:rPr>
-          <w:sz w:val="30"/>
-          <w:szCs w:val="30"/>
-        </w:rPr>
-        <w:t xml:space="preserve"> &gt;&gt; </w:t>
+        <w:t xml:space="preserve">++) cin &gt;&gt; </w:t>
       </w:r>
       <w:proofErr w:type="spellStart"/>
       <w:r>
@@ -19539,7 +19513,7 @@
           <w:szCs w:val="30"/>
         </w:rPr>
         <w:pict w14:anchorId="3300C7E0">
-          <v:rect id="_x0000_i1128" style="width:0;height:1.5pt" o:hralign="center" o:hrstd="t" o:hr="t" fillcolor="#a0a0a0" stroked="f"/>
+          <v:rect id="_x0000_i1080" style="width:0;height:1.5pt" o:hralign="center" o:hrstd="t" o:hr="t" fillcolor="#a0a0a0" stroked="f"/>
         </w:pict>
       </w:r>
     </w:p>
@@ -19595,7 +19569,7 @@
           <w:szCs w:val="30"/>
         </w:rPr>
         <w:pict w14:anchorId="4000A38F">
-          <v:rect id="_x0000_i1129" style="width:0;height:1.5pt" o:hralign="center" o:hrstd="t" o:hr="t" fillcolor="#a0a0a0" stroked="f"/>
+          <v:rect id="_x0000_i1081" style="width:0;height:1.5pt" o:hralign="center" o:hrstd="t" o:hr="t" fillcolor="#a0a0a0" stroked="f"/>
         </w:pict>
       </w:r>
     </w:p>
@@ -19649,17 +19623,7 @@
           <w:highlight w:val="green"/>
         </w:rPr>
         <w:lastRenderedPageBreak/>
-        <w:t>B. Spreadsheets</w:t>
-      </w:r>
-      <w:r>
-        <w:rPr>
-          <w:b/>
-          <w:bCs/>
-          <w:sz w:val="32"/>
-          <w:szCs w:val="32"/>
-          <w:highlight w:val="green"/>
-        </w:rPr>
-        <w:t xml:space="preserve"> - </w:t>
+        <w:t xml:space="preserve">B. Spreadsheets - </w:t>
       </w:r>
       <w:hyperlink r:id="rId15" w:history="1">
         <w:r>
@@ -19696,7 +19660,7 @@
           <w:szCs w:val="30"/>
         </w:rPr>
         <w:pict w14:anchorId="1CE2BD0F">
-          <v:rect id="_x0000_i1186" style="width:0;height:1.5pt" o:hralign="center" o:hrstd="t" o:hr="t" fillcolor="#a0a0a0" stroked="f"/>
+          <v:rect id="_x0000_i1082" style="width:0;height:1.5pt" o:hralign="center" o:hrstd="t" o:hr="t" fillcolor="#a0a0a0" stroked="f"/>
         </w:pict>
       </w:r>
     </w:p>
@@ -20102,7 +20066,7 @@
           <w:szCs w:val="30"/>
         </w:rPr>
         <w:pict w14:anchorId="417BBA0C">
-          <v:rect id="_x0000_i1187" style="width:0;height:1.5pt" o:hralign="center" o:hrstd="t" o:hr="t" fillcolor="#a0a0a0" stroked="f"/>
+          <v:rect id="_x0000_i1083" style="width:0;height:1.5pt" o:hralign="center" o:hrstd="t" o:hr="t" fillcolor="#a0a0a0" stroked="f"/>
         </w:pict>
       </w:r>
     </w:p>
@@ -20322,7 +20286,7 @@
           <w:szCs w:val="30"/>
         </w:rPr>
         <w:pict w14:anchorId="429D30C8">
-          <v:rect id="_x0000_i1188" style="width:0;height:1.5pt" o:hralign="center" o:hrstd="t" o:hr="t" fillcolor="#a0a0a0" stroked="f"/>
+          <v:rect id="_x0000_i1084" style="width:0;height:1.5pt" o:hralign="center" o:hrstd="t" o:hr="t" fillcolor="#a0a0a0" stroked="f"/>
         </w:pict>
       </w:r>
     </w:p>
@@ -20568,7 +20532,7 @@
           <w:szCs w:val="30"/>
         </w:rPr>
         <w:pict w14:anchorId="23653B01">
-          <v:rect id="_x0000_i1189" style="width:0;height:1.5pt" o:hralign="center" o:hrstd="t" o:hr="t" fillcolor="#a0a0a0" stroked="f"/>
+          <v:rect id="_x0000_i1085" style="width:0;height:1.5pt" o:hralign="center" o:hrstd="t" o:hr="t" fillcolor="#a0a0a0" stroked="f"/>
         </w:pict>
       </w:r>
     </w:p>
@@ -21150,7 +21114,7 @@
         </w:rPr>
         <w:lastRenderedPageBreak/>
         <w:pict w14:anchorId="7D9560BD">
-          <v:rect id="_x0000_i1190" style="width:0;height:1.5pt" o:hralign="center" o:hrstd="t" o:hr="t" fillcolor="#a0a0a0" stroked="f"/>
+          <v:rect id="_x0000_i1086" style="width:0;height:1.5pt" o:hralign="center" o:hrstd="t" o:hr="t" fillcolor="#a0a0a0" stroked="f"/>
         </w:pict>
       </w:r>
     </w:p>
@@ -21373,7 +21337,7 @@
           <w:szCs w:val="30"/>
         </w:rPr>
         <w:pict w14:anchorId="66AD2885">
-          <v:rect id="_x0000_i1191" style="width:0;height:1.5pt" o:hralign="center" o:hrstd="t" o:hr="t" fillcolor="#a0a0a0" stroked="f"/>
+          <v:rect id="_x0000_i1087" style="width:0;height:1.5pt" o:hralign="center" o:hrstd="t" o:hr="t" fillcolor="#a0a0a0" stroked="f"/>
         </w:pict>
       </w:r>
     </w:p>
@@ -22808,7 +22772,7 @@
           <w:szCs w:val="30"/>
         </w:rPr>
         <w:pict w14:anchorId="1BF86BE2">
-          <v:rect id="_x0000_i1192" style="width:0;height:1.5pt" o:hralign="center" o:hrstd="t" o:hr="t" fillcolor="#a0a0a0" stroked="f"/>
+          <v:rect id="_x0000_i1088" style="width:0;height:1.5pt" o:hralign="center" o:hrstd="t" o:hr="t" fillcolor="#a0a0a0" stroked="f"/>
         </w:pict>
       </w:r>
     </w:p>
@@ -22819,6 +22783,2773 @@
           <w:szCs w:val="30"/>
         </w:rPr>
       </w:pPr>
+    </w:p>
+    <w:p>
+      <w:pPr>
+        <w:rPr>
+          <w:sz w:val="30"/>
+          <w:szCs w:val="30"/>
+        </w:rPr>
+      </w:pPr>
+    </w:p>
+    <w:p>
+      <w:pPr>
+        <w:rPr>
+          <w:sz w:val="30"/>
+          <w:szCs w:val="30"/>
+        </w:rPr>
+      </w:pPr>
+    </w:p>
+    <w:p>
+      <w:pPr>
+        <w:rPr>
+          <w:sz w:val="30"/>
+          <w:szCs w:val="30"/>
+        </w:rPr>
+      </w:pPr>
+    </w:p>
+    <w:p>
+      <w:pPr>
+        <w:rPr>
+          <w:sz w:val="30"/>
+          <w:szCs w:val="30"/>
+        </w:rPr>
+      </w:pPr>
+    </w:p>
+    <w:p>
+      <w:pPr>
+        <w:rPr>
+          <w:sz w:val="30"/>
+          <w:szCs w:val="30"/>
+        </w:rPr>
+      </w:pPr>
+    </w:p>
+    <w:p>
+      <w:pPr>
+        <w:rPr>
+          <w:sz w:val="30"/>
+          <w:szCs w:val="30"/>
+        </w:rPr>
+      </w:pPr>
+    </w:p>
+    <w:p>
+      <w:pPr>
+        <w:rPr>
+          <w:b/>
+          <w:bCs/>
+          <w:sz w:val="30"/>
+          <w:szCs w:val="30"/>
+        </w:rPr>
+      </w:pPr>
+      <w:r>
+        <w:rPr>
+          <w:b/>
+          <w:bCs/>
+          <w:sz w:val="32"/>
+          <w:szCs w:val="32"/>
+          <w:highlight w:val="green"/>
+        </w:rPr>
+        <w:lastRenderedPageBreak/>
+        <w:t>B. I Hate 1111</w:t>
+      </w:r>
+      <w:r>
+        <w:rPr>
+          <w:b/>
+          <w:bCs/>
+          <w:sz w:val="32"/>
+          <w:szCs w:val="32"/>
+          <w:highlight w:val="green"/>
+        </w:rPr>
+        <w:t xml:space="preserve"> - </w:t>
+      </w:r>
+      <w:hyperlink r:id="rId16" w:history="1">
+        <w:r>
+          <w:rPr>
+            <w:rStyle w:val="Hyperlink"/>
+            <w:b/>
+            <w:bCs/>
+            <w:sz w:val="32"/>
+            <w:szCs w:val="32"/>
+            <w:highlight w:val="green"/>
+          </w:rPr>
+          <w:t>https://codeforces.com/contest/1526/problem/B</w:t>
+        </w:r>
+      </w:hyperlink>
+    </w:p>
+    <w:p>
+      <w:pPr>
+        <w:rPr>
+          <w:sz w:val="30"/>
+          <w:szCs w:val="30"/>
+        </w:rPr>
+      </w:pPr>
+    </w:p>
+    <w:p>
+      <w:pPr>
+        <w:rPr>
+          <w:sz w:val="30"/>
+          <w:szCs w:val="30"/>
+        </w:rPr>
+      </w:pPr>
+      <w:r>
+        <w:rPr>
+          <w:sz w:val="30"/>
+          <w:szCs w:val="30"/>
+        </w:rPr>
+        <w:pict w14:anchorId="18A4294F">
+          <v:rect id="_x0000_i1155" style="width:0;height:1.5pt" o:hralign="center" o:hrstd="t" o:hr="t" fillcolor="#a0a0a0" stroked="f"/>
+        </w:pict>
+      </w:r>
+    </w:p>
+    <w:p>
+      <w:pPr>
+        <w:rPr>
+          <w:b/>
+          <w:bCs/>
+          <w:sz w:val="30"/>
+          <w:szCs w:val="30"/>
+        </w:rPr>
+      </w:pPr>
+      <w:r>
+        <w:rPr>
+          <w:rFonts w:ascii="Segoe UI Emoji" w:hAnsi="Segoe UI Emoji" w:cs="Segoe UI Emoji"/>
+          <w:b/>
+          <w:bCs/>
+          <w:sz w:val="30"/>
+          <w:szCs w:val="30"/>
+        </w:rPr>
+        <w:t>🔹</w:t>
+      </w:r>
+      <w:r>
+        <w:rPr>
+          <w:b/>
+          <w:bCs/>
+          <w:sz w:val="30"/>
+          <w:szCs w:val="30"/>
+        </w:rPr>
+        <w:t xml:space="preserve"> Problem Restatement</w:t>
+      </w:r>
+    </w:p>
+    <w:p>
+      <w:pPr>
+        <w:rPr>
+          <w:sz w:val="30"/>
+          <w:szCs w:val="30"/>
+        </w:rPr>
+      </w:pPr>
+      <w:r>
+        <w:rPr>
+          <w:sz w:val="30"/>
+          <w:szCs w:val="30"/>
+        </w:rPr>
+        <w:t>We are given a number x.</w:t>
+      </w:r>
+      <w:r>
+        <w:rPr>
+          <w:sz w:val="30"/>
+          <w:szCs w:val="30"/>
+        </w:rPr>
+        <w:br/>
+        <w:t>We need to check if it can be represented as the sum of numbers of the form:</w:t>
+      </w:r>
+    </w:p>
+    <w:p>
+      <w:pPr>
+        <w:rPr>
+          <w:sz w:val="30"/>
+          <w:szCs w:val="30"/>
+        </w:rPr>
+      </w:pPr>
+      <w:r>
+        <w:rPr>
+          <w:sz w:val="30"/>
+          <w:szCs w:val="30"/>
+        </w:rPr>
+        <w:t>11, 111, 1111, 11111, ...</w:t>
+      </w:r>
+    </w:p>
+    <w:p>
+      <w:pPr>
+        <w:rPr>
+          <w:sz w:val="30"/>
+          <w:szCs w:val="30"/>
+        </w:rPr>
+      </w:pPr>
+      <w:proofErr w:type="gramStart"/>
+      <w:r>
+        <w:rPr>
+          <w:sz w:val="30"/>
+          <w:szCs w:val="30"/>
+        </w:rPr>
+        <w:t>Basically</w:t>
+      </w:r>
+      <w:proofErr w:type="gramEnd"/>
+      <w:r>
+        <w:rPr>
+          <w:sz w:val="30"/>
+          <w:szCs w:val="30"/>
+        </w:rPr>
+        <w:t xml:space="preserve"> numbers made only of 1s (with at least 2 digits).</w:t>
+      </w:r>
+      <w:r>
+        <w:rPr>
+          <w:sz w:val="30"/>
+          <w:szCs w:val="30"/>
+        </w:rPr>
+        <w:br/>
+        <w:t xml:space="preserve">We can use any of them, </w:t>
+      </w:r>
+      <w:r>
+        <w:rPr>
+          <w:b/>
+          <w:bCs/>
+          <w:sz w:val="30"/>
+          <w:szCs w:val="30"/>
+        </w:rPr>
+        <w:t>any number of times</w:t>
+      </w:r>
+      <w:r>
+        <w:rPr>
+          <w:sz w:val="30"/>
+          <w:szCs w:val="30"/>
+        </w:rPr>
+        <w:t>.</w:t>
+      </w:r>
+    </w:p>
+    <w:p>
+      <w:pPr>
+        <w:rPr>
+          <w:sz w:val="30"/>
+          <w:szCs w:val="30"/>
+        </w:rPr>
+      </w:pPr>
+      <w:r>
+        <w:rPr>
+          <w:sz w:val="30"/>
+          <w:szCs w:val="30"/>
+        </w:rPr>
+        <w:t>For example:</w:t>
+      </w:r>
+    </w:p>
+    <w:p>
+      <w:pPr>
+        <w:numPr>
+          <w:ilvl w:val="0"/>
+          <w:numId w:val="54"/>
+        </w:numPr>
+        <w:rPr>
+          <w:sz w:val="30"/>
+          <w:szCs w:val="30"/>
+        </w:rPr>
+      </w:pPr>
+      <w:r>
+        <w:rPr>
+          <w:sz w:val="30"/>
+          <w:szCs w:val="30"/>
+        </w:rPr>
+        <w:t>33 = 11 + 11 + 11 → YES</w:t>
+      </w:r>
+    </w:p>
+    <w:p>
+      <w:pPr>
+        <w:numPr>
+          <w:ilvl w:val="0"/>
+          <w:numId w:val="54"/>
+        </w:numPr>
+        <w:rPr>
+          <w:sz w:val="30"/>
+          <w:szCs w:val="30"/>
+        </w:rPr>
+      </w:pPr>
+      <w:r>
+        <w:rPr>
+          <w:sz w:val="30"/>
+          <w:szCs w:val="30"/>
+        </w:rPr>
+        <w:t>144 = 111 + 11 + 11 + 11 → YES</w:t>
+      </w:r>
+    </w:p>
+    <w:p>
+      <w:pPr>
+        <w:numPr>
+          <w:ilvl w:val="0"/>
+          <w:numId w:val="54"/>
+        </w:numPr>
+        <w:rPr>
+          <w:sz w:val="30"/>
+          <w:szCs w:val="30"/>
+        </w:rPr>
+      </w:pPr>
+      <w:r>
+        <w:rPr>
+          <w:sz w:val="30"/>
+          <w:szCs w:val="30"/>
+        </w:rPr>
+        <w:t>69 → NO</w:t>
+      </w:r>
+    </w:p>
+    <w:p>
+      <w:pPr>
+        <w:rPr>
+          <w:sz w:val="30"/>
+          <w:szCs w:val="30"/>
+        </w:rPr>
+      </w:pPr>
+      <w:r>
+        <w:rPr>
+          <w:sz w:val="30"/>
+          <w:szCs w:val="30"/>
+        </w:rPr>
+        <w:t xml:space="preserve">We must answer </w:t>
+      </w:r>
+      <w:r>
+        <w:rPr>
+          <w:b/>
+          <w:bCs/>
+          <w:sz w:val="30"/>
+          <w:szCs w:val="30"/>
+        </w:rPr>
+        <w:t>YES/NO</w:t>
+      </w:r>
+      <w:r>
+        <w:rPr>
+          <w:sz w:val="30"/>
+          <w:szCs w:val="30"/>
+        </w:rPr>
+        <w:t xml:space="preserve"> for each test case.</w:t>
+      </w:r>
+    </w:p>
+    <w:p>
+      <w:pPr>
+        <w:rPr>
+          <w:sz w:val="30"/>
+          <w:szCs w:val="30"/>
+        </w:rPr>
+      </w:pPr>
+      <w:r>
+        <w:rPr>
+          <w:sz w:val="30"/>
+          <w:szCs w:val="30"/>
+        </w:rPr>
+        <w:pict w14:anchorId="6CD179BD">
+          <v:rect id="_x0000_i1156" style="width:0;height:1.5pt" o:hralign="center" o:hrstd="t" o:hr="t" fillcolor="#a0a0a0" stroked="f"/>
+        </w:pict>
+      </w:r>
+    </w:p>
+    <w:p>
+      <w:pPr>
+        <w:rPr>
+          <w:b/>
+          <w:bCs/>
+          <w:sz w:val="30"/>
+          <w:szCs w:val="30"/>
+        </w:rPr>
+      </w:pPr>
+      <w:r>
+        <w:rPr>
+          <w:rFonts w:ascii="Segoe UI Emoji" w:hAnsi="Segoe UI Emoji" w:cs="Segoe UI Emoji"/>
+          <w:b/>
+          <w:bCs/>
+          <w:sz w:val="30"/>
+          <w:szCs w:val="30"/>
+        </w:rPr>
+        <w:t>🔹</w:t>
+      </w:r>
+      <w:r>
+        <w:rPr>
+          <w:b/>
+          <w:bCs/>
+          <w:sz w:val="30"/>
+          <w:szCs w:val="30"/>
+        </w:rPr>
+        <w:t xml:space="preserve"> How to Think</w:t>
+      </w:r>
+    </w:p>
+    <w:p>
+      <w:pPr>
+        <w:rPr>
+          <w:b/>
+          <w:bCs/>
+          <w:sz w:val="30"/>
+          <w:szCs w:val="30"/>
+        </w:rPr>
+      </w:pPr>
+      <w:r>
+        <w:rPr>
+          <w:b/>
+          <w:bCs/>
+          <w:sz w:val="30"/>
+          <w:szCs w:val="30"/>
+        </w:rPr>
+        <w:t>Step 1: What numbers are allowed?</w:t>
+      </w:r>
+    </w:p>
+    <w:p>
+      <w:pPr>
+        <w:rPr>
+          <w:sz w:val="30"/>
+          <w:szCs w:val="30"/>
+        </w:rPr>
+      </w:pPr>
+      <w:r>
+        <w:rPr>
+          <w:sz w:val="30"/>
+          <w:szCs w:val="30"/>
+        </w:rPr>
+        <w:t>We can use 11, 111, 1111, ....</w:t>
+      </w:r>
+      <w:r>
+        <w:rPr>
+          <w:sz w:val="30"/>
+          <w:szCs w:val="30"/>
+        </w:rPr>
+        <w:br/>
+        <w:t xml:space="preserve">Notice that </w:t>
+      </w:r>
+      <w:r>
+        <w:rPr>
+          <w:b/>
+          <w:bCs/>
+          <w:sz w:val="30"/>
+          <w:szCs w:val="30"/>
+        </w:rPr>
+        <w:t>all of them are congruent to either 0 or 1 (mod 11)</w:t>
+      </w:r>
+      <w:r>
+        <w:rPr>
+          <w:sz w:val="30"/>
+          <w:szCs w:val="30"/>
+        </w:rPr>
+        <w:t>:</w:t>
+      </w:r>
+    </w:p>
+    <w:p>
+      <w:pPr>
+        <w:numPr>
+          <w:ilvl w:val="0"/>
+          <w:numId w:val="55"/>
+        </w:numPr>
+        <w:rPr>
+          <w:sz w:val="30"/>
+          <w:szCs w:val="30"/>
+        </w:rPr>
+      </w:pPr>
+      <w:r>
+        <w:rPr>
+          <w:sz w:val="30"/>
+          <w:szCs w:val="30"/>
+        </w:rPr>
+        <w:t>11 % 11 = 0</w:t>
+      </w:r>
+    </w:p>
+    <w:p>
+      <w:pPr>
+        <w:numPr>
+          <w:ilvl w:val="0"/>
+          <w:numId w:val="55"/>
+        </w:numPr>
+        <w:rPr>
+          <w:sz w:val="30"/>
+          <w:szCs w:val="30"/>
+        </w:rPr>
+      </w:pPr>
+      <w:r>
+        <w:rPr>
+          <w:sz w:val="30"/>
+          <w:szCs w:val="30"/>
+        </w:rPr>
+        <w:t>111 % 11 = 1</w:t>
+      </w:r>
+    </w:p>
+    <w:p>
+      <w:pPr>
+        <w:numPr>
+          <w:ilvl w:val="0"/>
+          <w:numId w:val="55"/>
+        </w:numPr>
+        <w:rPr>
+          <w:sz w:val="30"/>
+          <w:szCs w:val="30"/>
+        </w:rPr>
+      </w:pPr>
+      <w:r>
+        <w:rPr>
+          <w:sz w:val="30"/>
+          <w:szCs w:val="30"/>
+        </w:rPr>
+        <w:t>1111 % 11 = 1</w:t>
+      </w:r>
+    </w:p>
+    <w:p>
+      <w:pPr>
+        <w:numPr>
+          <w:ilvl w:val="0"/>
+          <w:numId w:val="55"/>
+        </w:numPr>
+        <w:rPr>
+          <w:sz w:val="30"/>
+          <w:szCs w:val="30"/>
+        </w:rPr>
+      </w:pPr>
+      <w:r>
+        <w:rPr>
+          <w:sz w:val="30"/>
+          <w:szCs w:val="30"/>
+        </w:rPr>
+        <w:lastRenderedPageBreak/>
+        <w:t>11111 % 11 = 1</w:t>
+      </w:r>
+    </w:p>
+    <w:p>
+      <w:pPr>
+        <w:rPr>
+          <w:sz w:val="30"/>
+          <w:szCs w:val="30"/>
+        </w:rPr>
+      </w:pPr>
+      <w:r>
+        <w:rPr>
+          <w:sz w:val="30"/>
+          <w:szCs w:val="30"/>
+        </w:rPr>
+        <w:t>So effectively:</w:t>
+      </w:r>
+    </w:p>
+    <w:p>
+      <w:pPr>
+        <w:numPr>
+          <w:ilvl w:val="0"/>
+          <w:numId w:val="56"/>
+        </w:numPr>
+        <w:rPr>
+          <w:sz w:val="30"/>
+          <w:szCs w:val="30"/>
+        </w:rPr>
+      </w:pPr>
+      <w:r>
+        <w:rPr>
+          <w:sz w:val="30"/>
+          <w:szCs w:val="30"/>
+        </w:rPr>
+        <w:t>We have unlimited 11s,</w:t>
+      </w:r>
+    </w:p>
+    <w:p>
+      <w:pPr>
+        <w:numPr>
+          <w:ilvl w:val="0"/>
+          <w:numId w:val="56"/>
+        </w:numPr>
+        <w:rPr>
+          <w:sz w:val="30"/>
+          <w:szCs w:val="30"/>
+        </w:rPr>
+      </w:pPr>
+      <w:r>
+        <w:rPr>
+          <w:sz w:val="30"/>
+          <w:szCs w:val="30"/>
+        </w:rPr>
+        <w:t>We have unlimited numbers ≡ 1 mod 11.</w:t>
+      </w:r>
+    </w:p>
+    <w:p>
+      <w:pPr>
+        <w:rPr>
+          <w:sz w:val="30"/>
+          <w:szCs w:val="30"/>
+        </w:rPr>
+      </w:pPr>
+      <w:r>
+        <w:rPr>
+          <w:sz w:val="30"/>
+          <w:szCs w:val="30"/>
+        </w:rPr>
+        <w:pict w14:anchorId="3B3830C9">
+          <v:rect id="_x0000_i1157" style="width:0;height:1.5pt" o:hralign="center" o:hrstd="t" o:hr="t" fillcolor="#a0a0a0" stroked="f"/>
+        </w:pict>
+      </w:r>
+    </w:p>
+    <w:p>
+      <w:pPr>
+        <w:rPr>
+          <w:b/>
+          <w:bCs/>
+          <w:sz w:val="30"/>
+          <w:szCs w:val="30"/>
+        </w:rPr>
+      </w:pPr>
+      <w:r>
+        <w:rPr>
+          <w:b/>
+          <w:bCs/>
+          <w:sz w:val="30"/>
+          <w:szCs w:val="30"/>
+        </w:rPr>
+        <w:t>Step 2: Key Observation</w:t>
+      </w:r>
+    </w:p>
+    <w:p>
+      <w:pPr>
+        <w:rPr>
+          <w:sz w:val="30"/>
+          <w:szCs w:val="30"/>
+        </w:rPr>
+      </w:pPr>
+      <w:r>
+        <w:rPr>
+          <w:sz w:val="30"/>
+          <w:szCs w:val="30"/>
+        </w:rPr>
+        <w:t>If we want to form x, we can write:</w:t>
+      </w:r>
+    </w:p>
+    <w:p>
+      <w:pPr>
+        <w:rPr>
+          <w:sz w:val="30"/>
+          <w:szCs w:val="30"/>
+        </w:rPr>
+      </w:pPr>
+      <w:r>
+        <w:rPr>
+          <w:sz w:val="30"/>
+          <w:szCs w:val="30"/>
+        </w:rPr>
+        <w:t>x = 11 * a + 111 * b</w:t>
+      </w:r>
+    </w:p>
+    <w:p>
+      <w:pPr>
+        <w:rPr>
+          <w:sz w:val="30"/>
+          <w:szCs w:val="30"/>
+        </w:rPr>
+      </w:pPr>
+      <w:r>
+        <w:rPr>
+          <w:sz w:val="30"/>
+          <w:szCs w:val="30"/>
+        </w:rPr>
+        <w:t>(or with any larger "</w:t>
+      </w:r>
+      <w:proofErr w:type="gramStart"/>
+      <w:r>
+        <w:rPr>
+          <w:sz w:val="30"/>
+          <w:szCs w:val="30"/>
+        </w:rPr>
+        <w:t>1111..</w:t>
+      </w:r>
+      <w:proofErr w:type="gramEnd"/>
+      <w:r>
+        <w:rPr>
+          <w:sz w:val="30"/>
+          <w:szCs w:val="30"/>
+        </w:rPr>
+        <w:t>1", but it behaves like 111 mod 11 anyway).</w:t>
+      </w:r>
+    </w:p>
+    <w:p>
+      <w:pPr>
+        <w:rPr>
+          <w:sz w:val="30"/>
+          <w:szCs w:val="30"/>
+        </w:rPr>
+      </w:pPr>
+      <w:proofErr w:type="gramStart"/>
+      <w:r>
+        <w:rPr>
+          <w:sz w:val="30"/>
+          <w:szCs w:val="30"/>
+        </w:rPr>
+        <w:t>So</w:t>
+      </w:r>
+      <w:proofErr w:type="gramEnd"/>
+      <w:r>
+        <w:rPr>
+          <w:sz w:val="30"/>
+          <w:szCs w:val="30"/>
+        </w:rPr>
+        <w:t xml:space="preserve"> the main idea:</w:t>
+      </w:r>
+    </w:p>
+    <w:p>
+      <w:pPr>
+        <w:numPr>
+          <w:ilvl w:val="0"/>
+          <w:numId w:val="57"/>
+        </w:numPr>
+        <w:rPr>
+          <w:sz w:val="30"/>
+          <w:szCs w:val="30"/>
+        </w:rPr>
+      </w:pPr>
+      <w:r>
+        <w:rPr>
+          <w:sz w:val="30"/>
+          <w:szCs w:val="30"/>
+        </w:rPr>
+        <w:t>Try to see if some combination of 11s and 111s adds up to x.</w:t>
+      </w:r>
+    </w:p>
+    <w:p>
+      <w:pPr>
+        <w:rPr>
+          <w:sz w:val="30"/>
+          <w:szCs w:val="30"/>
+        </w:rPr>
+      </w:pPr>
+      <w:r>
+        <w:rPr>
+          <w:sz w:val="30"/>
+          <w:szCs w:val="30"/>
+        </w:rPr>
+        <w:pict w14:anchorId="75B462DD">
+          <v:rect id="_x0000_i1158" style="width:0;height:1.5pt" o:hralign="center" o:hrstd="t" o:hr="t" fillcolor="#a0a0a0" stroked="f"/>
+        </w:pict>
+      </w:r>
+    </w:p>
+    <w:p>
+      <w:pPr>
+        <w:rPr>
+          <w:b/>
+          <w:bCs/>
+          <w:sz w:val="30"/>
+          <w:szCs w:val="30"/>
+        </w:rPr>
+      </w:pPr>
+      <w:r>
+        <w:rPr>
+          <w:b/>
+          <w:bCs/>
+          <w:sz w:val="30"/>
+          <w:szCs w:val="30"/>
+        </w:rPr>
+        <w:t>Step 3: Simplify</w:t>
+      </w:r>
+    </w:p>
+    <w:p>
+      <w:pPr>
+        <w:rPr>
+          <w:sz w:val="30"/>
+          <w:szCs w:val="30"/>
+        </w:rPr>
+      </w:pPr>
+      <w:r>
+        <w:rPr>
+          <w:sz w:val="30"/>
+          <w:szCs w:val="30"/>
+        </w:rPr>
+        <w:t>Let’s fix b (the count of 111s). Then:</w:t>
+      </w:r>
+    </w:p>
+    <w:p>
+      <w:pPr>
+        <w:rPr>
+          <w:sz w:val="30"/>
+          <w:szCs w:val="30"/>
+        </w:rPr>
+      </w:pPr>
+      <w:r>
+        <w:rPr>
+          <w:sz w:val="30"/>
+          <w:szCs w:val="30"/>
+        </w:rPr>
+        <w:t>x - 111 * b must be divisible by 11</w:t>
+      </w:r>
+    </w:p>
+    <w:p>
+      <w:pPr>
+        <w:rPr>
+          <w:sz w:val="30"/>
+          <w:szCs w:val="30"/>
+        </w:rPr>
+      </w:pPr>
+      <w:r>
+        <w:rPr>
+          <w:sz w:val="30"/>
+          <w:szCs w:val="30"/>
+        </w:rPr>
+        <w:t>So, the condition is:</w:t>
+      </w:r>
+    </w:p>
+    <w:p>
+      <w:pPr>
+        <w:rPr>
+          <w:sz w:val="30"/>
+          <w:szCs w:val="30"/>
+        </w:rPr>
+      </w:pPr>
+      <w:r>
+        <w:rPr>
+          <w:rFonts w:ascii="Cambria Math" w:hAnsi="Cambria Math" w:cs="Cambria Math"/>
+          <w:sz w:val="30"/>
+          <w:szCs w:val="30"/>
+        </w:rPr>
+        <w:t>∃</w:t>
+      </w:r>
+      <w:r>
+        <w:rPr>
+          <w:sz w:val="30"/>
+          <w:szCs w:val="30"/>
+        </w:rPr>
+        <w:t xml:space="preserve"> b </w:t>
+      </w:r>
+      <w:r>
+        <w:rPr>
+          <w:rFonts w:ascii="Aptos" w:hAnsi="Aptos" w:cs="Aptos"/>
+          <w:sz w:val="30"/>
+          <w:szCs w:val="30"/>
+        </w:rPr>
+        <w:t>≥</w:t>
+      </w:r>
+      <w:r>
+        <w:rPr>
+          <w:sz w:val="30"/>
+          <w:szCs w:val="30"/>
+        </w:rPr>
+        <w:t xml:space="preserve"> 0 such that (x - 111 * b) % 11 == 0 and x - 111*b </w:t>
+      </w:r>
+      <w:r>
+        <w:rPr>
+          <w:rFonts w:ascii="Aptos" w:hAnsi="Aptos" w:cs="Aptos"/>
+          <w:sz w:val="30"/>
+          <w:szCs w:val="30"/>
+        </w:rPr>
+        <w:t>≥</w:t>
+      </w:r>
+      <w:r>
+        <w:rPr>
+          <w:sz w:val="30"/>
+          <w:szCs w:val="30"/>
+        </w:rPr>
+        <w:t xml:space="preserve"> 0</w:t>
+      </w:r>
+    </w:p>
+    <w:p>
+      <w:pPr>
+        <w:rPr>
+          <w:sz w:val="30"/>
+          <w:szCs w:val="30"/>
+        </w:rPr>
+      </w:pPr>
+      <w:r>
+        <w:rPr>
+          <w:sz w:val="30"/>
+          <w:szCs w:val="30"/>
+        </w:rPr>
+        <w:pict w14:anchorId="24419BF1">
+          <v:rect id="_x0000_i1159" style="width:0;height:1.5pt" o:hralign="center" o:hrstd="t" o:hr="t" fillcolor="#a0a0a0" stroked="f"/>
+        </w:pict>
+      </w:r>
+    </w:p>
+    <w:p>
+      <w:pPr>
+        <w:rPr>
+          <w:b/>
+          <w:bCs/>
+          <w:sz w:val="30"/>
+          <w:szCs w:val="30"/>
+        </w:rPr>
+      </w:pPr>
+      <w:r>
+        <w:rPr>
+          <w:b/>
+          <w:bCs/>
+          <w:sz w:val="30"/>
+          <w:szCs w:val="30"/>
+        </w:rPr>
+        <w:t>Step 4: Bound on b</w:t>
+      </w:r>
+    </w:p>
+    <w:p>
+      <w:pPr>
+        <w:rPr>
+          <w:sz w:val="30"/>
+          <w:szCs w:val="30"/>
+        </w:rPr>
+      </w:pPr>
+      <w:r>
+        <w:rPr>
+          <w:sz w:val="30"/>
+          <w:szCs w:val="30"/>
+        </w:rPr>
+        <w:t>Since x ≤ 10^9, we cannot check all b.</w:t>
+      </w:r>
+      <w:r>
+        <w:rPr>
+          <w:sz w:val="30"/>
+          <w:szCs w:val="30"/>
+        </w:rPr>
+        <w:br/>
+        <w:t>But notice:</w:t>
+      </w:r>
+    </w:p>
+    <w:p>
+      <w:pPr>
+        <w:numPr>
+          <w:ilvl w:val="0"/>
+          <w:numId w:val="58"/>
+        </w:numPr>
+        <w:rPr>
+          <w:sz w:val="30"/>
+          <w:szCs w:val="30"/>
+        </w:rPr>
+      </w:pPr>
+      <w:r>
+        <w:rPr>
+          <w:sz w:val="30"/>
+          <w:szCs w:val="30"/>
+        </w:rPr>
+        <w:lastRenderedPageBreak/>
+        <w:t>If b &gt; 11, then 111*b already covers all residues mod 11 (because 111 ≡ 1 mod 11).</w:t>
+      </w:r>
+      <w:r>
+        <w:rPr>
+          <w:sz w:val="30"/>
+          <w:szCs w:val="30"/>
+        </w:rPr>
+        <w:br/>
+        <w:t>So we only need to check up to b = 11.</w:t>
+      </w:r>
+    </w:p>
+    <w:p>
+      <w:pPr>
+        <w:rPr>
+          <w:sz w:val="30"/>
+          <w:szCs w:val="30"/>
+        </w:rPr>
+      </w:pPr>
+      <w:r>
+        <w:rPr>
+          <w:sz w:val="30"/>
+          <w:szCs w:val="30"/>
+        </w:rPr>
+        <w:pict w14:anchorId="04083682">
+          <v:rect id="_x0000_i1160" style="width:0;height:1.5pt" o:hralign="center" o:hrstd="t" o:hr="t" fillcolor="#a0a0a0" stroked="f"/>
+        </w:pict>
+      </w:r>
+    </w:p>
+    <w:p>
+      <w:pPr>
+        <w:rPr>
+          <w:sz w:val="30"/>
+          <w:szCs w:val="30"/>
+        </w:rPr>
+      </w:pPr>
+      <w:r>
+        <w:rPr>
+          <w:rFonts w:ascii="Segoe UI Emoji" w:hAnsi="Segoe UI Emoji" w:cs="Segoe UI Emoji"/>
+          <w:sz w:val="30"/>
+          <w:szCs w:val="30"/>
+        </w:rPr>
+        <w:t>✅</w:t>
+      </w:r>
+      <w:r>
+        <w:rPr>
+          <w:sz w:val="30"/>
+          <w:szCs w:val="30"/>
+        </w:rPr>
+        <w:t xml:space="preserve"> </w:t>
+      </w:r>
+      <w:r>
+        <w:rPr>
+          <w:b/>
+          <w:bCs/>
+          <w:sz w:val="30"/>
+          <w:szCs w:val="30"/>
+        </w:rPr>
+        <w:t>Conclusion</w:t>
+      </w:r>
+      <w:r>
+        <w:rPr>
+          <w:sz w:val="30"/>
+          <w:szCs w:val="30"/>
+        </w:rPr>
+        <w:t>:</w:t>
+      </w:r>
+      <w:r>
+        <w:rPr>
+          <w:sz w:val="30"/>
+          <w:szCs w:val="30"/>
+        </w:rPr>
+        <w:br/>
+        <w:t xml:space="preserve">For each test x, check b = </w:t>
+      </w:r>
+      <w:proofErr w:type="gramStart"/>
+      <w:r>
+        <w:rPr>
+          <w:sz w:val="30"/>
+          <w:szCs w:val="30"/>
+        </w:rPr>
+        <w:t>0..</w:t>
+      </w:r>
+      <w:proofErr w:type="gramEnd"/>
+      <w:r>
+        <w:rPr>
+          <w:sz w:val="30"/>
+          <w:szCs w:val="30"/>
+        </w:rPr>
+        <w:t>11.</w:t>
+      </w:r>
+      <w:r>
+        <w:rPr>
+          <w:sz w:val="30"/>
+          <w:szCs w:val="30"/>
+        </w:rPr>
+        <w:br/>
+        <w:t xml:space="preserve">If (x - 111*b) % 11 == 0 and non-negative → </w:t>
+      </w:r>
+      <w:r>
+        <w:rPr>
+          <w:b/>
+          <w:bCs/>
+          <w:sz w:val="30"/>
+          <w:szCs w:val="30"/>
+        </w:rPr>
+        <w:t>YES</w:t>
+      </w:r>
+      <w:r>
+        <w:rPr>
+          <w:sz w:val="30"/>
+          <w:szCs w:val="30"/>
+        </w:rPr>
+        <w:t xml:space="preserve">. Otherwise → </w:t>
+      </w:r>
+      <w:r>
+        <w:rPr>
+          <w:b/>
+          <w:bCs/>
+          <w:sz w:val="30"/>
+          <w:szCs w:val="30"/>
+        </w:rPr>
+        <w:t>NO</w:t>
+      </w:r>
+      <w:r>
+        <w:rPr>
+          <w:sz w:val="30"/>
+          <w:szCs w:val="30"/>
+        </w:rPr>
+        <w:t>.</w:t>
+      </w:r>
+    </w:p>
+    <w:p>
+      <w:pPr>
+        <w:rPr>
+          <w:sz w:val="30"/>
+          <w:szCs w:val="30"/>
+        </w:rPr>
+      </w:pPr>
+      <w:r>
+        <w:rPr>
+          <w:sz w:val="30"/>
+          <w:szCs w:val="30"/>
+        </w:rPr>
+        <w:pict w14:anchorId="4A1FD76B">
+          <v:rect id="_x0000_i1161" style="width:0;height:1.5pt" o:hralign="center" o:hrstd="t" o:hr="t" fillcolor="#a0a0a0" stroked="f"/>
+        </w:pict>
+      </w:r>
+    </w:p>
+    <w:p>
+      <w:pPr>
+        <w:rPr>
+          <w:b/>
+          <w:bCs/>
+          <w:sz w:val="30"/>
+          <w:szCs w:val="30"/>
+        </w:rPr>
+      </w:pPr>
+      <w:r>
+        <w:rPr>
+          <w:rFonts w:ascii="Segoe UI Emoji" w:hAnsi="Segoe UI Emoji" w:cs="Segoe UI Emoji"/>
+          <w:b/>
+          <w:bCs/>
+          <w:sz w:val="30"/>
+          <w:szCs w:val="30"/>
+        </w:rPr>
+        <w:t>🔹</w:t>
+      </w:r>
+      <w:r>
+        <w:rPr>
+          <w:b/>
+          <w:bCs/>
+          <w:sz w:val="30"/>
+          <w:szCs w:val="30"/>
+        </w:rPr>
+        <w:t xml:space="preserve"> Example Walkthrough</w:t>
+      </w:r>
+    </w:p>
+    <w:p>
+      <w:pPr>
+        <w:rPr>
+          <w:sz w:val="30"/>
+          <w:szCs w:val="30"/>
+        </w:rPr>
+      </w:pPr>
+      <w:r>
+        <w:rPr>
+          <w:sz w:val="30"/>
+          <w:szCs w:val="30"/>
+        </w:rPr>
+        <w:t>Input:</w:t>
+      </w:r>
+    </w:p>
+    <w:p>
+      <w:pPr>
+        <w:rPr>
+          <w:sz w:val="30"/>
+          <w:szCs w:val="30"/>
+        </w:rPr>
+      </w:pPr>
+      <w:r>
+        <w:rPr>
+          <w:sz w:val="30"/>
+          <w:szCs w:val="30"/>
+        </w:rPr>
+        <w:t>3</w:t>
+      </w:r>
+    </w:p>
+    <w:p>
+      <w:pPr>
+        <w:rPr>
+          <w:sz w:val="30"/>
+          <w:szCs w:val="30"/>
+        </w:rPr>
+      </w:pPr>
+      <w:r>
+        <w:rPr>
+          <w:sz w:val="30"/>
+          <w:szCs w:val="30"/>
+        </w:rPr>
+        <w:t>33</w:t>
+      </w:r>
+    </w:p>
+    <w:p>
+      <w:pPr>
+        <w:rPr>
+          <w:sz w:val="30"/>
+          <w:szCs w:val="30"/>
+        </w:rPr>
+      </w:pPr>
+      <w:r>
+        <w:rPr>
+          <w:sz w:val="30"/>
+          <w:szCs w:val="30"/>
+        </w:rPr>
+        <w:t>144</w:t>
+      </w:r>
+    </w:p>
+    <w:p>
+      <w:pPr>
+        <w:rPr>
+          <w:sz w:val="30"/>
+          <w:szCs w:val="30"/>
+        </w:rPr>
+      </w:pPr>
+      <w:r>
+        <w:rPr>
+          <w:sz w:val="30"/>
+          <w:szCs w:val="30"/>
+        </w:rPr>
+        <w:t>69</w:t>
+      </w:r>
+    </w:p>
+    <w:p>
+      <w:pPr>
+        <w:numPr>
+          <w:ilvl w:val="0"/>
+          <w:numId w:val="59"/>
+        </w:numPr>
+        <w:rPr>
+          <w:sz w:val="30"/>
+          <w:szCs w:val="30"/>
+        </w:rPr>
+      </w:pPr>
+      <w:r>
+        <w:rPr>
+          <w:sz w:val="30"/>
+          <w:szCs w:val="30"/>
+        </w:rPr>
+        <w:t>33: Try b=0 → (33 % 11 == 0) → YES.</w:t>
+      </w:r>
+    </w:p>
+    <w:p>
+      <w:pPr>
+        <w:numPr>
+          <w:ilvl w:val="0"/>
+          <w:numId w:val="59"/>
+        </w:numPr>
+        <w:rPr>
+          <w:sz w:val="30"/>
+          <w:szCs w:val="30"/>
+        </w:rPr>
+      </w:pPr>
+      <w:r>
+        <w:rPr>
+          <w:sz w:val="30"/>
+          <w:szCs w:val="30"/>
+        </w:rPr>
+        <w:t>144: Try b=1 → 144-111=33, divisible by 11 → YES.</w:t>
+      </w:r>
+    </w:p>
+    <w:p>
+      <w:pPr>
+        <w:numPr>
+          <w:ilvl w:val="0"/>
+          <w:numId w:val="59"/>
+        </w:numPr>
+        <w:rPr>
+          <w:sz w:val="30"/>
+          <w:szCs w:val="30"/>
+        </w:rPr>
+      </w:pPr>
+      <w:r>
+        <w:rPr>
+          <w:sz w:val="30"/>
+          <w:szCs w:val="30"/>
+        </w:rPr>
+        <w:t>69:</w:t>
+      </w:r>
+    </w:p>
+    <w:p>
+      <w:pPr>
+        <w:numPr>
+          <w:ilvl w:val="1"/>
+          <w:numId w:val="59"/>
+        </w:numPr>
+        <w:rPr>
+          <w:sz w:val="30"/>
+          <w:szCs w:val="30"/>
+        </w:rPr>
+      </w:pPr>
+      <w:r>
+        <w:rPr>
+          <w:sz w:val="30"/>
+          <w:szCs w:val="30"/>
+        </w:rPr>
+        <w:t>b=0 → 69%11=3</w:t>
+      </w:r>
+    </w:p>
+    <w:p>
+      <w:pPr>
+        <w:numPr>
+          <w:ilvl w:val="1"/>
+          <w:numId w:val="59"/>
+        </w:numPr>
+        <w:rPr>
+          <w:sz w:val="30"/>
+          <w:szCs w:val="30"/>
+        </w:rPr>
+      </w:pPr>
+      <w:r>
+        <w:rPr>
+          <w:sz w:val="30"/>
+          <w:szCs w:val="30"/>
+        </w:rPr>
+        <w:t>b=1 → 69-111 &lt; 0 stop.</w:t>
+      </w:r>
+      <w:r>
+        <w:rPr>
+          <w:sz w:val="30"/>
+          <w:szCs w:val="30"/>
+        </w:rPr>
+        <w:br/>
+        <w:t>No valid b → NO.</w:t>
+      </w:r>
+    </w:p>
+    <w:p>
+      <w:pPr>
+        <w:rPr>
+          <w:sz w:val="30"/>
+          <w:szCs w:val="30"/>
+        </w:rPr>
+      </w:pPr>
+      <w:r>
+        <w:rPr>
+          <w:sz w:val="30"/>
+          <w:szCs w:val="30"/>
+        </w:rPr>
+        <w:t>Output:</w:t>
+      </w:r>
+    </w:p>
+    <w:p>
+      <w:pPr>
+        <w:rPr>
+          <w:sz w:val="30"/>
+          <w:szCs w:val="30"/>
+        </w:rPr>
+      </w:pPr>
+      <w:r>
+        <w:rPr>
+          <w:sz w:val="30"/>
+          <w:szCs w:val="30"/>
+        </w:rPr>
+        <w:t>YES</w:t>
+      </w:r>
+    </w:p>
+    <w:p>
+      <w:pPr>
+        <w:rPr>
+          <w:sz w:val="30"/>
+          <w:szCs w:val="30"/>
+        </w:rPr>
+      </w:pPr>
+      <w:r>
+        <w:rPr>
+          <w:sz w:val="30"/>
+          <w:szCs w:val="30"/>
+        </w:rPr>
+        <w:t>YES</w:t>
+      </w:r>
+    </w:p>
+    <w:p>
+      <w:pPr>
+        <w:rPr>
+          <w:sz w:val="30"/>
+          <w:szCs w:val="30"/>
+        </w:rPr>
+      </w:pPr>
+      <w:r>
+        <w:rPr>
+          <w:sz w:val="30"/>
+          <w:szCs w:val="30"/>
+        </w:rPr>
+        <w:lastRenderedPageBreak/>
+        <w:t>NO</w:t>
+      </w:r>
+    </w:p>
+    <w:p>
+      <w:pPr>
+        <w:rPr>
+          <w:sz w:val="30"/>
+          <w:szCs w:val="30"/>
+        </w:rPr>
+      </w:pPr>
+      <w:r>
+        <w:rPr>
+          <w:sz w:val="30"/>
+          <w:szCs w:val="30"/>
+        </w:rPr>
+        <w:pict w14:anchorId="4297F492">
+          <v:rect id="_x0000_i1162" style="width:0;height:1.5pt" o:hralign="center" o:hrstd="t" o:hr="t" fillcolor="#a0a0a0" stroked="f"/>
+        </w:pict>
+      </w:r>
+    </w:p>
+    <w:p>
+      <w:pPr>
+        <w:rPr>
+          <w:b/>
+          <w:bCs/>
+          <w:sz w:val="30"/>
+          <w:szCs w:val="30"/>
+        </w:rPr>
+      </w:pPr>
+      <w:r>
+        <w:rPr>
+          <w:rFonts w:ascii="Segoe UI Emoji" w:hAnsi="Segoe UI Emoji" w:cs="Segoe UI Emoji"/>
+          <w:b/>
+          <w:bCs/>
+          <w:sz w:val="30"/>
+          <w:szCs w:val="30"/>
+        </w:rPr>
+        <w:t>🔹</w:t>
+      </w:r>
+      <w:r>
+        <w:rPr>
+          <w:b/>
+          <w:bCs/>
+          <w:sz w:val="30"/>
+          <w:szCs w:val="30"/>
+        </w:rPr>
+        <w:t xml:space="preserve"> C++ Solution</w:t>
+      </w:r>
+    </w:p>
+    <w:p>
+      <w:pPr>
+        <w:rPr>
+          <w:sz w:val="30"/>
+          <w:szCs w:val="30"/>
+        </w:rPr>
+      </w:pPr>
+      <w:r>
+        <w:rPr>
+          <w:sz w:val="30"/>
+          <w:szCs w:val="30"/>
+        </w:rPr>
+        <w:t>#include &lt;bits/</w:t>
+      </w:r>
+      <w:proofErr w:type="spellStart"/>
+      <w:r>
+        <w:rPr>
+          <w:sz w:val="30"/>
+          <w:szCs w:val="30"/>
+        </w:rPr>
+        <w:t>stdc</w:t>
+      </w:r>
+      <w:proofErr w:type="spellEnd"/>
+      <w:r>
+        <w:rPr>
+          <w:sz w:val="30"/>
+          <w:szCs w:val="30"/>
+        </w:rPr>
+        <w:t>++.h&gt;</w:t>
+      </w:r>
+    </w:p>
+    <w:p>
+      <w:pPr>
+        <w:rPr>
+          <w:sz w:val="30"/>
+          <w:szCs w:val="30"/>
+        </w:rPr>
+      </w:pPr>
+      <w:r>
+        <w:rPr>
+          <w:sz w:val="30"/>
+          <w:szCs w:val="30"/>
+        </w:rPr>
+        <w:t>using namespace std;</w:t>
+      </w:r>
+    </w:p>
+    <w:p>
+      <w:pPr>
+        <w:rPr>
+          <w:sz w:val="30"/>
+          <w:szCs w:val="30"/>
+        </w:rPr>
+      </w:pPr>
+    </w:p>
+    <w:p>
+      <w:pPr>
+        <w:rPr>
+          <w:sz w:val="30"/>
+          <w:szCs w:val="30"/>
+        </w:rPr>
+      </w:pPr>
+      <w:r>
+        <w:rPr>
+          <w:sz w:val="30"/>
+          <w:szCs w:val="30"/>
+        </w:rPr>
+        <w:t xml:space="preserve">int </w:t>
+      </w:r>
+      <w:proofErr w:type="gramStart"/>
+      <w:r>
+        <w:rPr>
+          <w:sz w:val="30"/>
+          <w:szCs w:val="30"/>
+        </w:rPr>
+        <w:t>main(</w:t>
+      </w:r>
+      <w:proofErr w:type="gramEnd"/>
+      <w:r>
+        <w:rPr>
+          <w:sz w:val="30"/>
+          <w:szCs w:val="30"/>
+        </w:rPr>
+        <w:t>) {</w:t>
+      </w:r>
+    </w:p>
+    <w:p>
+      <w:pPr>
+        <w:rPr>
+          <w:sz w:val="30"/>
+          <w:szCs w:val="30"/>
+        </w:rPr>
+      </w:pPr>
+      <w:r>
+        <w:rPr>
+          <w:sz w:val="30"/>
+          <w:szCs w:val="30"/>
+        </w:rPr>
+        <w:t xml:space="preserve">    </w:t>
+      </w:r>
+      <w:proofErr w:type="spellStart"/>
+      <w:proofErr w:type="gramStart"/>
+      <w:r>
+        <w:rPr>
+          <w:sz w:val="30"/>
+          <w:szCs w:val="30"/>
+        </w:rPr>
+        <w:t>ios</w:t>
+      </w:r>
+      <w:proofErr w:type="spellEnd"/>
+      <w:r>
+        <w:rPr>
+          <w:sz w:val="30"/>
+          <w:szCs w:val="30"/>
+        </w:rPr>
+        <w:t>::</w:t>
+      </w:r>
+      <w:proofErr w:type="spellStart"/>
+      <w:proofErr w:type="gramEnd"/>
+      <w:r>
+        <w:rPr>
+          <w:sz w:val="30"/>
+          <w:szCs w:val="30"/>
+        </w:rPr>
+        <w:t>sync_with_stdio</w:t>
+      </w:r>
+      <w:proofErr w:type="spellEnd"/>
+      <w:r>
+        <w:rPr>
+          <w:sz w:val="30"/>
+          <w:szCs w:val="30"/>
+        </w:rPr>
+        <w:t>(false);</w:t>
+      </w:r>
+    </w:p>
+    <w:p>
+      <w:pPr>
+        <w:rPr>
+          <w:sz w:val="30"/>
+          <w:szCs w:val="30"/>
+        </w:rPr>
+      </w:pPr>
+      <w:r>
+        <w:rPr>
+          <w:sz w:val="30"/>
+          <w:szCs w:val="30"/>
+        </w:rPr>
+        <w:t xml:space="preserve">    </w:t>
+      </w:r>
+      <w:proofErr w:type="spellStart"/>
+      <w:r>
+        <w:rPr>
+          <w:sz w:val="30"/>
+          <w:szCs w:val="30"/>
+        </w:rPr>
+        <w:t>cin.tie</w:t>
+      </w:r>
+      <w:proofErr w:type="spellEnd"/>
+      <w:r>
+        <w:rPr>
+          <w:sz w:val="30"/>
+          <w:szCs w:val="30"/>
+        </w:rPr>
+        <w:t>(</w:t>
+      </w:r>
+      <w:proofErr w:type="spellStart"/>
+      <w:r>
+        <w:rPr>
+          <w:sz w:val="30"/>
+          <w:szCs w:val="30"/>
+        </w:rPr>
+        <w:t>nullptr</w:t>
+      </w:r>
+      <w:proofErr w:type="spellEnd"/>
+      <w:r>
+        <w:rPr>
+          <w:sz w:val="30"/>
+          <w:szCs w:val="30"/>
+        </w:rPr>
+        <w:t>);</w:t>
+      </w:r>
+    </w:p>
+    <w:p>
+      <w:pPr>
+        <w:rPr>
+          <w:sz w:val="30"/>
+          <w:szCs w:val="30"/>
+        </w:rPr>
+      </w:pPr>
+      <w:r>
+        <w:rPr>
+          <w:sz w:val="30"/>
+          <w:szCs w:val="30"/>
+        </w:rPr>
+        <w:t xml:space="preserve">    </w:t>
+      </w:r>
+    </w:p>
+    <w:p>
+      <w:pPr>
+        <w:rPr>
+          <w:sz w:val="30"/>
+          <w:szCs w:val="30"/>
+        </w:rPr>
+      </w:pPr>
+      <w:r>
+        <w:rPr>
+          <w:sz w:val="30"/>
+          <w:szCs w:val="30"/>
+        </w:rPr>
+        <w:t xml:space="preserve">    int t;</w:t>
+      </w:r>
+    </w:p>
+    <w:p>
+      <w:pPr>
+        <w:rPr>
+          <w:sz w:val="30"/>
+          <w:szCs w:val="30"/>
+        </w:rPr>
+      </w:pPr>
+      <w:r>
+        <w:rPr>
+          <w:sz w:val="30"/>
+          <w:szCs w:val="30"/>
+        </w:rPr>
+        <w:t xml:space="preserve">    </w:t>
+      </w:r>
+      <w:proofErr w:type="spellStart"/>
+      <w:r>
+        <w:rPr>
+          <w:sz w:val="30"/>
+          <w:szCs w:val="30"/>
+        </w:rPr>
+        <w:t>cin</w:t>
+      </w:r>
+      <w:proofErr w:type="spellEnd"/>
+      <w:r>
+        <w:rPr>
+          <w:sz w:val="30"/>
+          <w:szCs w:val="30"/>
+        </w:rPr>
+        <w:t xml:space="preserve"> &gt;&gt; t;</w:t>
+      </w:r>
+    </w:p>
+    <w:p>
+      <w:pPr>
+        <w:rPr>
+          <w:sz w:val="30"/>
+          <w:szCs w:val="30"/>
+        </w:rPr>
+      </w:pPr>
+      <w:r>
+        <w:rPr>
+          <w:sz w:val="30"/>
+          <w:szCs w:val="30"/>
+        </w:rPr>
+        <w:t xml:space="preserve">    while (t--) {</w:t>
+      </w:r>
+    </w:p>
+    <w:p>
+      <w:pPr>
+        <w:rPr>
+          <w:sz w:val="30"/>
+          <w:szCs w:val="30"/>
+        </w:rPr>
+      </w:pPr>
+      <w:r>
+        <w:rPr>
+          <w:sz w:val="30"/>
+          <w:szCs w:val="30"/>
+        </w:rPr>
+        <w:t xml:space="preserve">        long </w:t>
+      </w:r>
+      <w:proofErr w:type="spellStart"/>
+      <w:r>
+        <w:rPr>
+          <w:sz w:val="30"/>
+          <w:szCs w:val="30"/>
+        </w:rPr>
+        <w:t>long</w:t>
+      </w:r>
+      <w:proofErr w:type="spellEnd"/>
+      <w:r>
+        <w:rPr>
+          <w:sz w:val="30"/>
+          <w:szCs w:val="30"/>
+        </w:rPr>
+        <w:t xml:space="preserve"> x;</w:t>
+      </w:r>
+    </w:p>
+    <w:p>
+      <w:pPr>
+        <w:rPr>
+          <w:sz w:val="30"/>
+          <w:szCs w:val="30"/>
+        </w:rPr>
+      </w:pPr>
+      <w:r>
+        <w:rPr>
+          <w:sz w:val="30"/>
+          <w:szCs w:val="30"/>
+        </w:rPr>
+        <w:t xml:space="preserve">        </w:t>
+      </w:r>
+      <w:proofErr w:type="spellStart"/>
+      <w:r>
+        <w:rPr>
+          <w:sz w:val="30"/>
+          <w:szCs w:val="30"/>
+        </w:rPr>
+        <w:t>cin</w:t>
+      </w:r>
+      <w:proofErr w:type="spellEnd"/>
+      <w:r>
+        <w:rPr>
+          <w:sz w:val="30"/>
+          <w:szCs w:val="30"/>
+        </w:rPr>
+        <w:t xml:space="preserve"> &gt;&gt; x;</w:t>
+      </w:r>
+    </w:p>
+    <w:p>
+      <w:pPr>
+        <w:rPr>
+          <w:sz w:val="30"/>
+          <w:szCs w:val="30"/>
+        </w:rPr>
+      </w:pPr>
+      <w:r>
+        <w:rPr>
+          <w:sz w:val="30"/>
+          <w:szCs w:val="30"/>
+        </w:rPr>
+        <w:t xml:space="preserve">        bool ok = false;</w:t>
+      </w:r>
+    </w:p>
+    <w:p>
+      <w:pPr>
+        <w:rPr>
+          <w:sz w:val="30"/>
+          <w:szCs w:val="30"/>
+        </w:rPr>
+      </w:pPr>
+      <w:r>
+        <w:rPr>
+          <w:sz w:val="30"/>
+          <w:szCs w:val="30"/>
+        </w:rPr>
+        <w:t xml:space="preserve">        for (int b = 0; b &lt;= 11; b++) {</w:t>
+      </w:r>
+    </w:p>
+    <w:p>
+      <w:pPr>
+        <w:rPr>
+          <w:sz w:val="30"/>
+          <w:szCs w:val="30"/>
+        </w:rPr>
+      </w:pPr>
+      <w:r>
+        <w:rPr>
+          <w:sz w:val="30"/>
+          <w:szCs w:val="30"/>
+        </w:rPr>
+        <w:t xml:space="preserve">            if (x &gt;= 111LL * b &amp;&amp; (x - 111LL * b) % 11 == 0) {</w:t>
+      </w:r>
+    </w:p>
+    <w:p>
+      <w:pPr>
+        <w:rPr>
+          <w:sz w:val="30"/>
+          <w:szCs w:val="30"/>
+        </w:rPr>
+      </w:pPr>
+      <w:r>
+        <w:rPr>
+          <w:sz w:val="30"/>
+          <w:szCs w:val="30"/>
+        </w:rPr>
+        <w:t xml:space="preserve">                ok = true;</w:t>
+      </w:r>
+    </w:p>
+    <w:p>
+      <w:pPr>
+        <w:rPr>
+          <w:sz w:val="30"/>
+          <w:szCs w:val="30"/>
+        </w:rPr>
+      </w:pPr>
+      <w:r>
+        <w:rPr>
+          <w:sz w:val="30"/>
+          <w:szCs w:val="30"/>
+        </w:rPr>
+        <w:t xml:space="preserve">                break;</w:t>
+      </w:r>
+    </w:p>
+    <w:p>
+      <w:pPr>
+        <w:rPr>
+          <w:sz w:val="30"/>
+          <w:szCs w:val="30"/>
+        </w:rPr>
+      </w:pPr>
+      <w:r>
+        <w:rPr>
+          <w:sz w:val="30"/>
+          <w:szCs w:val="30"/>
+        </w:rPr>
+        <w:t xml:space="preserve">            }</w:t>
+      </w:r>
+    </w:p>
+    <w:p>
+      <w:pPr>
+        <w:rPr>
+          <w:sz w:val="30"/>
+          <w:szCs w:val="30"/>
+        </w:rPr>
+      </w:pPr>
+      <w:r>
+        <w:rPr>
+          <w:sz w:val="30"/>
+          <w:szCs w:val="30"/>
+        </w:rPr>
+        <w:t xml:space="preserve">        }</w:t>
+      </w:r>
+    </w:p>
+    <w:p>
+      <w:pPr>
+        <w:rPr>
+          <w:sz w:val="30"/>
+          <w:szCs w:val="30"/>
+        </w:rPr>
+      </w:pPr>
+      <w:r>
+        <w:rPr>
+          <w:sz w:val="30"/>
+          <w:szCs w:val="30"/>
+        </w:rPr>
+        <w:lastRenderedPageBreak/>
+        <w:t xml:space="preserve">        </w:t>
+      </w:r>
+      <w:proofErr w:type="spellStart"/>
+      <w:r>
+        <w:rPr>
+          <w:sz w:val="30"/>
+          <w:szCs w:val="30"/>
+        </w:rPr>
+        <w:t>cout</w:t>
+      </w:r>
+      <w:proofErr w:type="spellEnd"/>
+      <w:r>
+        <w:rPr>
+          <w:sz w:val="30"/>
+          <w:szCs w:val="30"/>
+        </w:rPr>
+        <w:t xml:space="preserve"> &lt;&lt; (</w:t>
+      </w:r>
+      <w:proofErr w:type="gramStart"/>
+      <w:r>
+        <w:rPr>
+          <w:sz w:val="30"/>
+          <w:szCs w:val="30"/>
+        </w:rPr>
+        <w:t>ok ?</w:t>
+      </w:r>
+      <w:proofErr w:type="gramEnd"/>
+      <w:r>
+        <w:rPr>
+          <w:sz w:val="30"/>
+          <w:szCs w:val="30"/>
+        </w:rPr>
+        <w:t xml:space="preserve"> "YES\n</w:t>
+      </w:r>
+      <w:proofErr w:type="gramStart"/>
+      <w:r>
+        <w:rPr>
+          <w:sz w:val="30"/>
+          <w:szCs w:val="30"/>
+        </w:rPr>
+        <w:t>" :</w:t>
+      </w:r>
+      <w:proofErr w:type="gramEnd"/>
+      <w:r>
+        <w:rPr>
+          <w:sz w:val="30"/>
+          <w:szCs w:val="30"/>
+        </w:rPr>
+        <w:t xml:space="preserve"> "NO\n");</w:t>
+      </w:r>
+    </w:p>
+    <w:p>
+      <w:pPr>
+        <w:rPr>
+          <w:sz w:val="30"/>
+          <w:szCs w:val="30"/>
+        </w:rPr>
+      </w:pPr>
+      <w:r>
+        <w:rPr>
+          <w:sz w:val="30"/>
+          <w:szCs w:val="30"/>
+        </w:rPr>
+        <w:t xml:space="preserve">    }</w:t>
+      </w:r>
+    </w:p>
+    <w:p>
+      <w:pPr>
+        <w:rPr>
+          <w:sz w:val="30"/>
+          <w:szCs w:val="30"/>
+        </w:rPr>
+      </w:pPr>
+      <w:r>
+        <w:rPr>
+          <w:sz w:val="30"/>
+          <w:szCs w:val="30"/>
+        </w:rPr>
+        <w:t>}</w:t>
+      </w:r>
+    </w:p>
+    <w:p>
+      <w:pPr>
+        <w:rPr>
+          <w:sz w:val="30"/>
+          <w:szCs w:val="30"/>
+        </w:rPr>
+      </w:pPr>
+      <w:r>
+        <w:rPr>
+          <w:sz w:val="30"/>
+          <w:szCs w:val="30"/>
+        </w:rPr>
+        <w:pict w14:anchorId="5A8E5091">
+          <v:rect id="_x0000_i1163" style="width:0;height:1.5pt" o:hralign="center" o:hrstd="t" o:hr="t" fillcolor="#a0a0a0" stroked="f"/>
+        </w:pict>
+      </w:r>
+    </w:p>
+    <w:p>
+      <w:pPr>
+        <w:rPr>
+          <w:b/>
+          <w:bCs/>
+          <w:sz w:val="30"/>
+          <w:szCs w:val="30"/>
+        </w:rPr>
+      </w:pPr>
+      <w:r>
+        <w:rPr>
+          <w:rFonts w:ascii="Segoe UI Emoji" w:hAnsi="Segoe UI Emoji" w:cs="Segoe UI Emoji"/>
+          <w:b/>
+          <w:bCs/>
+          <w:sz w:val="30"/>
+          <w:szCs w:val="30"/>
+        </w:rPr>
+        <w:t>🔹</w:t>
+      </w:r>
+      <w:r>
+        <w:rPr>
+          <w:b/>
+          <w:bCs/>
+          <w:sz w:val="30"/>
+          <w:szCs w:val="30"/>
+        </w:rPr>
+        <w:t xml:space="preserve"> Complexity</w:t>
+      </w:r>
+    </w:p>
+    <w:p>
+      <w:pPr>
+        <w:numPr>
+          <w:ilvl w:val="0"/>
+          <w:numId w:val="60"/>
+        </w:numPr>
+        <w:rPr>
+          <w:sz w:val="30"/>
+          <w:szCs w:val="30"/>
+        </w:rPr>
+      </w:pPr>
+      <w:r>
+        <w:rPr>
+          <w:sz w:val="30"/>
+          <w:szCs w:val="30"/>
+        </w:rPr>
+        <w:t>For each test, we try at most 12 values of b.</w:t>
+      </w:r>
+    </w:p>
+    <w:p>
+      <w:pPr>
+        <w:numPr>
+          <w:ilvl w:val="0"/>
+          <w:numId w:val="60"/>
+        </w:numPr>
+        <w:rPr>
+          <w:sz w:val="30"/>
+          <w:szCs w:val="30"/>
+        </w:rPr>
+      </w:pPr>
+      <w:r>
+        <w:rPr>
+          <w:sz w:val="30"/>
+          <w:szCs w:val="30"/>
+        </w:rPr>
+        <w:t xml:space="preserve">So complexity = </w:t>
+      </w:r>
+      <w:proofErr w:type="gramStart"/>
+      <w:r>
+        <w:rPr>
+          <w:b/>
+          <w:bCs/>
+          <w:sz w:val="30"/>
+          <w:szCs w:val="30"/>
+        </w:rPr>
+        <w:t>O(</w:t>
+      </w:r>
+      <w:proofErr w:type="gramEnd"/>
+      <w:r>
+        <w:rPr>
+          <w:b/>
+          <w:bCs/>
+          <w:sz w:val="30"/>
+          <w:szCs w:val="30"/>
+        </w:rPr>
+        <w:t>12 * t) ≈ O(t)</w:t>
+      </w:r>
+      <w:r>
+        <w:rPr>
+          <w:sz w:val="30"/>
+          <w:szCs w:val="30"/>
+        </w:rPr>
+        <w:t>.</w:t>
+      </w:r>
+    </w:p>
+    <w:p>
+      <w:pPr>
+        <w:numPr>
+          <w:ilvl w:val="0"/>
+          <w:numId w:val="60"/>
+        </w:numPr>
+        <w:rPr>
+          <w:sz w:val="30"/>
+          <w:szCs w:val="30"/>
+        </w:rPr>
+      </w:pPr>
+      <w:r>
+        <w:rPr>
+          <w:sz w:val="30"/>
+          <w:szCs w:val="30"/>
+        </w:rPr>
+        <w:t>With t ≤ 10000, this is very efficient.</w:t>
+      </w:r>
+    </w:p>
+    <w:p>
+      <w:pPr>
+        <w:rPr>
+          <w:sz w:val="30"/>
+          <w:szCs w:val="30"/>
+        </w:rPr>
+      </w:pPr>
+      <w:r>
+        <w:rPr>
+          <w:sz w:val="30"/>
+          <w:szCs w:val="30"/>
+        </w:rPr>
+        <w:pict w14:anchorId="20B5A81D">
+          <v:rect id="_x0000_i1164" style="width:0;height:1.5pt" o:hralign="center" o:hrstd="t" o:hr="t" fillcolor="#a0a0a0" stroked="f"/>
+        </w:pict>
+      </w:r>
+    </w:p>
+    <w:p>
+      <w:pPr>
+        <w:rPr>
+          <w:sz w:val="30"/>
+          <w:szCs w:val="30"/>
+        </w:rPr>
+      </w:pPr>
+      <w:r>
+        <w:rPr>
+          <w:rFonts w:ascii="Segoe UI Emoji" w:hAnsi="Segoe UI Emoji" w:cs="Segoe UI Emoji"/>
+          <w:sz w:val="30"/>
+          <w:szCs w:val="30"/>
+        </w:rPr>
+        <w:t>✅</w:t>
+      </w:r>
+      <w:r>
+        <w:rPr>
+          <w:sz w:val="30"/>
+          <w:szCs w:val="30"/>
+        </w:rPr>
+        <w:t xml:space="preserve"> So the trick was to reduce it to checking </w:t>
+      </w:r>
+      <w:r>
+        <w:rPr>
+          <w:b/>
+          <w:bCs/>
+          <w:sz w:val="30"/>
+          <w:szCs w:val="30"/>
+        </w:rPr>
+        <w:t>x = 111</w:t>
+      </w:r>
+      <w:r>
+        <w:rPr>
+          <w:b/>
+          <w:bCs/>
+          <w:i/>
+          <w:iCs/>
+          <w:sz w:val="30"/>
+          <w:szCs w:val="30"/>
+        </w:rPr>
+        <w:t>b + 11</w:t>
+      </w:r>
+      <w:r>
+        <w:rPr>
+          <w:b/>
+          <w:bCs/>
+          <w:sz w:val="30"/>
+          <w:szCs w:val="30"/>
+        </w:rPr>
+        <w:t>a</w:t>
+      </w:r>
+      <w:r>
+        <w:rPr>
+          <w:sz w:val="30"/>
+          <w:szCs w:val="30"/>
+        </w:rPr>
+        <w:t>, then bound b up to 11.</w:t>
+      </w:r>
+    </w:p>
+    <w:p>
+      <w:pPr>
+        <w:rPr>
+          <w:sz w:val="30"/>
+          <w:szCs w:val="30"/>
+        </w:rPr>
+      </w:pPr>
+      <w:r>
+        <w:rPr>
+          <w:sz w:val="30"/>
+          <w:szCs w:val="30"/>
+        </w:rPr>
+        <w:pict w14:anchorId="73FF276A">
+          <v:rect id="_x0000_i1165" style="width:0;height:1.5pt" o:hralign="center" o:hrstd="t" o:hr="t" fillcolor="#a0a0a0" stroked="f"/>
+        </w:pict>
+      </w:r>
+    </w:p>
+    <w:p>
+      <w:pPr>
+        <w:rPr>
+          <w:sz w:val="30"/>
+          <w:szCs w:val="30"/>
+        </w:rPr>
+      </w:pPr>
+    </w:p>
+    <w:p>
+      <w:pPr>
+        <w:rPr>
+          <w:sz w:val="30"/>
+          <w:szCs w:val="30"/>
+        </w:rPr>
+      </w:pPr>
+    </w:p>
+    <w:p>
+      <w:pPr>
+        <w:rPr>
+          <w:sz w:val="30"/>
+          <w:szCs w:val="30"/>
+        </w:rPr>
+      </w:pPr>
+      <w:r>
+        <w:rPr>
+          <w:sz w:val="30"/>
+          <w:szCs w:val="30"/>
+        </w:rPr>
+        <w:t xml:space="preserve"> </w:t>
+      </w:r>
+      <w:r>
+        <w:rPr>
+          <w:sz w:val="30"/>
+          <w:szCs w:val="30"/>
+        </w:rPr>
+        <w:t xml:space="preserve">Another </w:t>
+      </w:r>
+      <w:proofErr w:type="gramStart"/>
+      <w:r>
+        <w:rPr>
+          <w:sz w:val="30"/>
+          <w:szCs w:val="30"/>
+        </w:rPr>
+        <w:t>Approach :</w:t>
+      </w:r>
+      <w:proofErr w:type="gramEnd"/>
+    </w:p>
+    <w:p>
+      <w:pPr>
+        <w:rPr>
+          <w:sz w:val="30"/>
+          <w:szCs w:val="30"/>
+        </w:rPr>
+      </w:pPr>
+      <w:r>
+        <w:rPr>
+          <w:sz w:val="30"/>
+          <w:szCs w:val="30"/>
+        </w:rPr>
+        <w:t>#include &lt;bits/</w:t>
+      </w:r>
+      <w:proofErr w:type="spellStart"/>
+      <w:r>
+        <w:rPr>
+          <w:sz w:val="30"/>
+          <w:szCs w:val="30"/>
+        </w:rPr>
+        <w:t>stdc</w:t>
+      </w:r>
+      <w:proofErr w:type="spellEnd"/>
+      <w:r>
+        <w:rPr>
+          <w:sz w:val="30"/>
+          <w:szCs w:val="30"/>
+        </w:rPr>
+        <w:t>++.h&gt;</w:t>
+      </w:r>
+    </w:p>
+    <w:p>
+      <w:pPr>
+        <w:rPr>
+          <w:sz w:val="30"/>
+          <w:szCs w:val="30"/>
+        </w:rPr>
+      </w:pPr>
+      <w:r>
+        <w:rPr>
+          <w:sz w:val="30"/>
+          <w:szCs w:val="30"/>
+        </w:rPr>
+        <w:t>using namespace std;</w:t>
+      </w:r>
+    </w:p>
+    <w:p>
+      <w:pPr>
+        <w:rPr>
+          <w:sz w:val="30"/>
+          <w:szCs w:val="30"/>
+        </w:rPr>
+      </w:pPr>
+      <w:r>
+        <w:rPr>
+          <w:sz w:val="30"/>
+          <w:szCs w:val="30"/>
+        </w:rPr>
+        <w:t xml:space="preserve">int </w:t>
+      </w:r>
+      <w:proofErr w:type="gramStart"/>
+      <w:r>
+        <w:rPr>
+          <w:sz w:val="30"/>
+          <w:szCs w:val="30"/>
+        </w:rPr>
+        <w:t>main(</w:t>
+      </w:r>
+      <w:proofErr w:type="gramEnd"/>
+      <w:r>
+        <w:rPr>
+          <w:sz w:val="30"/>
+          <w:szCs w:val="30"/>
+        </w:rPr>
+        <w:t>)</w:t>
+      </w:r>
+    </w:p>
+    <w:p>
+      <w:pPr>
+        <w:rPr>
+          <w:sz w:val="30"/>
+          <w:szCs w:val="30"/>
+        </w:rPr>
+      </w:pPr>
+      <w:r>
+        <w:rPr>
+          <w:sz w:val="30"/>
+          <w:szCs w:val="30"/>
+        </w:rPr>
+        <w:t>{</w:t>
+      </w:r>
+    </w:p>
+    <w:p>
+      <w:pPr>
+        <w:rPr>
+          <w:sz w:val="30"/>
+          <w:szCs w:val="30"/>
+        </w:rPr>
+      </w:pPr>
+      <w:r>
+        <w:rPr>
+          <w:sz w:val="30"/>
+          <w:szCs w:val="30"/>
+        </w:rPr>
+        <w:t>    int t;</w:t>
+      </w:r>
+    </w:p>
+    <w:p>
+      <w:pPr>
+        <w:rPr>
+          <w:sz w:val="30"/>
+          <w:szCs w:val="30"/>
+        </w:rPr>
+      </w:pPr>
+      <w:r>
+        <w:rPr>
+          <w:sz w:val="30"/>
+          <w:szCs w:val="30"/>
+        </w:rPr>
+        <w:t xml:space="preserve">    </w:t>
+      </w:r>
+      <w:proofErr w:type="spellStart"/>
+      <w:r>
+        <w:rPr>
+          <w:sz w:val="30"/>
+          <w:szCs w:val="30"/>
+        </w:rPr>
+        <w:t>cin</w:t>
+      </w:r>
+      <w:proofErr w:type="spellEnd"/>
+      <w:r>
+        <w:rPr>
+          <w:sz w:val="30"/>
+          <w:szCs w:val="30"/>
+        </w:rPr>
+        <w:t xml:space="preserve"> &gt;&gt; t;</w:t>
+      </w:r>
+    </w:p>
+    <w:p>
+      <w:pPr>
+        <w:rPr>
+          <w:sz w:val="30"/>
+          <w:szCs w:val="30"/>
+        </w:rPr>
+      </w:pPr>
+      <w:r>
+        <w:rPr>
+          <w:sz w:val="30"/>
+          <w:szCs w:val="30"/>
+        </w:rPr>
+        <w:t>    while (t--)</w:t>
+      </w:r>
+    </w:p>
+    <w:p>
+      <w:pPr>
+        <w:rPr>
+          <w:sz w:val="30"/>
+          <w:szCs w:val="30"/>
+        </w:rPr>
+      </w:pPr>
+      <w:r>
+        <w:rPr>
+          <w:sz w:val="30"/>
+          <w:szCs w:val="30"/>
+        </w:rPr>
+        <w:lastRenderedPageBreak/>
+        <w:t>    {</w:t>
+      </w:r>
+    </w:p>
+    <w:p>
+      <w:pPr>
+        <w:rPr>
+          <w:sz w:val="30"/>
+          <w:szCs w:val="30"/>
+        </w:rPr>
+      </w:pPr>
+      <w:r>
+        <w:rPr>
+          <w:sz w:val="30"/>
+          <w:szCs w:val="30"/>
+        </w:rPr>
+        <w:t>        int n;</w:t>
+      </w:r>
+    </w:p>
+    <w:p>
+      <w:pPr>
+        <w:rPr>
+          <w:sz w:val="30"/>
+          <w:szCs w:val="30"/>
+        </w:rPr>
+      </w:pPr>
+      <w:r>
+        <w:rPr>
+          <w:sz w:val="30"/>
+          <w:szCs w:val="30"/>
+        </w:rPr>
+        <w:t xml:space="preserve">        </w:t>
+      </w:r>
+      <w:proofErr w:type="spellStart"/>
+      <w:r>
+        <w:rPr>
+          <w:sz w:val="30"/>
+          <w:szCs w:val="30"/>
+        </w:rPr>
+        <w:t>cin</w:t>
+      </w:r>
+      <w:proofErr w:type="spellEnd"/>
+      <w:r>
+        <w:rPr>
+          <w:sz w:val="30"/>
+          <w:szCs w:val="30"/>
+        </w:rPr>
+        <w:t xml:space="preserve"> &gt;&gt; n;</w:t>
+      </w:r>
+    </w:p>
+    <w:p>
+      <w:pPr>
+        <w:rPr>
+          <w:sz w:val="30"/>
+          <w:szCs w:val="30"/>
+        </w:rPr>
+      </w:pPr>
+      <w:r>
+        <w:rPr>
+          <w:sz w:val="30"/>
+          <w:szCs w:val="30"/>
+        </w:rPr>
+        <w:t>        bool flag = false;</w:t>
+      </w:r>
+    </w:p>
+    <w:p>
+      <w:pPr>
+        <w:rPr>
+          <w:sz w:val="30"/>
+          <w:szCs w:val="30"/>
+        </w:rPr>
+      </w:pPr>
+      <w:r>
+        <w:rPr>
+          <w:sz w:val="30"/>
+          <w:szCs w:val="30"/>
+        </w:rPr>
+        <w:t xml:space="preserve">        for (int </w:t>
+      </w:r>
+      <w:proofErr w:type="spellStart"/>
+      <w:r>
+        <w:rPr>
+          <w:sz w:val="30"/>
+          <w:szCs w:val="30"/>
+        </w:rPr>
+        <w:t>i</w:t>
+      </w:r>
+      <w:proofErr w:type="spellEnd"/>
+      <w:r>
+        <w:rPr>
+          <w:sz w:val="30"/>
+          <w:szCs w:val="30"/>
+        </w:rPr>
+        <w:t xml:space="preserve"> = 0; </w:t>
+      </w:r>
+      <w:proofErr w:type="spellStart"/>
+      <w:r>
+        <w:rPr>
+          <w:sz w:val="30"/>
+          <w:szCs w:val="30"/>
+        </w:rPr>
+        <w:t>i</w:t>
+      </w:r>
+      <w:proofErr w:type="spellEnd"/>
+      <w:r>
+        <w:rPr>
+          <w:sz w:val="30"/>
+          <w:szCs w:val="30"/>
+        </w:rPr>
+        <w:t xml:space="preserve"> * 111 &lt;= n; </w:t>
+      </w:r>
+      <w:proofErr w:type="spellStart"/>
+      <w:r>
+        <w:rPr>
+          <w:sz w:val="30"/>
+          <w:szCs w:val="30"/>
+        </w:rPr>
+        <w:t>i</w:t>
+      </w:r>
+      <w:proofErr w:type="spellEnd"/>
+      <w:r>
+        <w:rPr>
+          <w:sz w:val="30"/>
+          <w:szCs w:val="30"/>
+        </w:rPr>
+        <w:t>++)</w:t>
+      </w:r>
+    </w:p>
+    <w:p>
+      <w:pPr>
+        <w:rPr>
+          <w:sz w:val="30"/>
+          <w:szCs w:val="30"/>
+        </w:rPr>
+      </w:pPr>
+      <w:r>
+        <w:rPr>
+          <w:sz w:val="30"/>
+          <w:szCs w:val="30"/>
+        </w:rPr>
+        <w:t>        {</w:t>
+      </w:r>
+    </w:p>
+    <w:p>
+      <w:pPr>
+        <w:rPr>
+          <w:sz w:val="30"/>
+          <w:szCs w:val="30"/>
+        </w:rPr>
+      </w:pPr>
+      <w:r>
+        <w:rPr>
+          <w:sz w:val="30"/>
+          <w:szCs w:val="30"/>
+        </w:rPr>
+        <w:t xml:space="preserve">            if ((n - 111 * </w:t>
+      </w:r>
+      <w:proofErr w:type="spellStart"/>
+      <w:r>
+        <w:rPr>
+          <w:sz w:val="30"/>
+          <w:szCs w:val="30"/>
+        </w:rPr>
+        <w:t>i</w:t>
+      </w:r>
+      <w:proofErr w:type="spellEnd"/>
+      <w:r>
+        <w:rPr>
+          <w:sz w:val="30"/>
+          <w:szCs w:val="30"/>
+        </w:rPr>
+        <w:t>) % 11 == 0)</w:t>
+      </w:r>
+    </w:p>
+    <w:p>
+      <w:pPr>
+        <w:rPr>
+          <w:sz w:val="30"/>
+          <w:szCs w:val="30"/>
+        </w:rPr>
+      </w:pPr>
+      <w:r>
+        <w:rPr>
+          <w:sz w:val="30"/>
+          <w:szCs w:val="30"/>
+        </w:rPr>
+        <w:t>            {</w:t>
+      </w:r>
+    </w:p>
+    <w:p>
+      <w:pPr>
+        <w:rPr>
+          <w:sz w:val="30"/>
+          <w:szCs w:val="30"/>
+        </w:rPr>
+      </w:pPr>
+      <w:r>
+        <w:rPr>
+          <w:sz w:val="30"/>
+          <w:szCs w:val="30"/>
+        </w:rPr>
+        <w:t>                flag = true;</w:t>
+      </w:r>
+    </w:p>
+    <w:p>
+      <w:pPr>
+        <w:rPr>
+          <w:sz w:val="30"/>
+          <w:szCs w:val="30"/>
+        </w:rPr>
+      </w:pPr>
+      <w:r>
+        <w:rPr>
+          <w:sz w:val="30"/>
+          <w:szCs w:val="30"/>
+        </w:rPr>
+        <w:t>                break;</w:t>
+      </w:r>
+    </w:p>
+    <w:p>
+      <w:pPr>
+        <w:rPr>
+          <w:sz w:val="30"/>
+          <w:szCs w:val="30"/>
+        </w:rPr>
+      </w:pPr>
+      <w:r>
+        <w:rPr>
+          <w:sz w:val="30"/>
+          <w:szCs w:val="30"/>
+        </w:rPr>
+        <w:t>            }</w:t>
+      </w:r>
+    </w:p>
+    <w:p>
+      <w:pPr>
+        <w:rPr>
+          <w:sz w:val="30"/>
+          <w:szCs w:val="30"/>
+        </w:rPr>
+      </w:pPr>
+      <w:r>
+        <w:rPr>
+          <w:sz w:val="30"/>
+          <w:szCs w:val="30"/>
+        </w:rPr>
+        <w:t>        }</w:t>
+      </w:r>
+    </w:p>
+    <w:p>
+      <w:pPr>
+        <w:rPr>
+          <w:sz w:val="30"/>
+          <w:szCs w:val="30"/>
+        </w:rPr>
+      </w:pPr>
+      <w:r>
+        <w:rPr>
+          <w:sz w:val="30"/>
+          <w:szCs w:val="30"/>
+        </w:rPr>
+        <w:t>        if (flag)</w:t>
+      </w:r>
+    </w:p>
+    <w:p>
+      <w:pPr>
+        <w:rPr>
+          <w:sz w:val="30"/>
+          <w:szCs w:val="30"/>
+        </w:rPr>
+      </w:pPr>
+      <w:r>
+        <w:rPr>
+          <w:sz w:val="30"/>
+          <w:szCs w:val="30"/>
+        </w:rPr>
+        <w:t xml:space="preserve">            </w:t>
+      </w:r>
+      <w:proofErr w:type="spellStart"/>
+      <w:r>
+        <w:rPr>
+          <w:sz w:val="30"/>
+          <w:szCs w:val="30"/>
+        </w:rPr>
+        <w:t>cout</w:t>
+      </w:r>
+      <w:proofErr w:type="spellEnd"/>
+      <w:r>
+        <w:rPr>
+          <w:sz w:val="30"/>
+          <w:szCs w:val="30"/>
+        </w:rPr>
+        <w:t xml:space="preserve"> &lt;&lt; "YES" &lt;&lt; </w:t>
+      </w:r>
+      <w:proofErr w:type="spellStart"/>
+      <w:r>
+        <w:rPr>
+          <w:sz w:val="30"/>
+          <w:szCs w:val="30"/>
+        </w:rPr>
+        <w:t>endl</w:t>
+      </w:r>
+      <w:proofErr w:type="spellEnd"/>
+      <w:r>
+        <w:rPr>
+          <w:sz w:val="30"/>
+          <w:szCs w:val="30"/>
+        </w:rPr>
+        <w:t>;</w:t>
+      </w:r>
+    </w:p>
+    <w:p>
+      <w:pPr>
+        <w:rPr>
+          <w:sz w:val="30"/>
+          <w:szCs w:val="30"/>
+        </w:rPr>
+      </w:pPr>
+      <w:r>
+        <w:rPr>
+          <w:sz w:val="30"/>
+          <w:szCs w:val="30"/>
+        </w:rPr>
+        <w:t>        else</w:t>
+      </w:r>
+    </w:p>
+    <w:p>
+      <w:pPr>
+        <w:rPr>
+          <w:sz w:val="30"/>
+          <w:szCs w:val="30"/>
+        </w:rPr>
+      </w:pPr>
+      <w:r>
+        <w:rPr>
+          <w:sz w:val="30"/>
+          <w:szCs w:val="30"/>
+        </w:rPr>
+        <w:t xml:space="preserve">            </w:t>
+      </w:r>
+      <w:proofErr w:type="spellStart"/>
+      <w:r>
+        <w:rPr>
+          <w:sz w:val="30"/>
+          <w:szCs w:val="30"/>
+        </w:rPr>
+        <w:t>cout</w:t>
+      </w:r>
+      <w:proofErr w:type="spellEnd"/>
+      <w:r>
+        <w:rPr>
+          <w:sz w:val="30"/>
+          <w:szCs w:val="30"/>
+        </w:rPr>
+        <w:t xml:space="preserve"> &lt;&lt; "NO" &lt;&lt; </w:t>
+      </w:r>
+      <w:proofErr w:type="spellStart"/>
+      <w:r>
+        <w:rPr>
+          <w:sz w:val="30"/>
+          <w:szCs w:val="30"/>
+        </w:rPr>
+        <w:t>endl</w:t>
+      </w:r>
+      <w:proofErr w:type="spellEnd"/>
+      <w:r>
+        <w:rPr>
+          <w:sz w:val="30"/>
+          <w:szCs w:val="30"/>
+        </w:rPr>
+        <w:t>;</w:t>
+      </w:r>
+    </w:p>
+    <w:p>
+      <w:pPr>
+        <w:rPr>
+          <w:sz w:val="30"/>
+          <w:szCs w:val="30"/>
+        </w:rPr>
+      </w:pPr>
+      <w:r>
+        <w:rPr>
+          <w:sz w:val="30"/>
+          <w:szCs w:val="30"/>
+        </w:rPr>
+        <w:t>    }</w:t>
+      </w:r>
+    </w:p>
+    <w:p>
+      <w:pPr>
+        <w:rPr>
+          <w:sz w:val="30"/>
+          <w:szCs w:val="30"/>
+        </w:rPr>
+      </w:pPr>
+      <w:r>
+        <w:rPr>
+          <w:sz w:val="30"/>
+          <w:szCs w:val="30"/>
+        </w:rPr>
+        <w:t xml:space="preserve">    </w:t>
+      </w:r>
+    </w:p>
+    <w:p>
+      <w:pPr>
+        <w:rPr>
+          <w:sz w:val="30"/>
+          <w:szCs w:val="30"/>
+        </w:rPr>
+      </w:pPr>
+      <w:r>
+        <w:rPr>
+          <w:sz w:val="30"/>
+          <w:szCs w:val="30"/>
+        </w:rPr>
+        <w:t>    return 0;</w:t>
+      </w:r>
+    </w:p>
+    <w:p>
+      <w:pPr>
+        <w:rPr>
+          <w:sz w:val="30"/>
+          <w:szCs w:val="30"/>
+        </w:rPr>
+      </w:pPr>
+      <w:r>
+        <w:rPr>
+          <w:sz w:val="30"/>
+          <w:szCs w:val="30"/>
+        </w:rPr>
+        <w:t>}</w:t>
+      </w:r>
     </w:p>
     <w:p>
       <w:pPr>
@@ -23896,6 +26627,155 @@
     </w:lvl>
   </w:abstractNum>
   <w:abstractNum w:abstractNumId="7" w15:restartNumberingAfterBreak="0">
+    <w:nsid w:val="0C525195"/>
+    <w:multiLevelType w:val="multilevel"/>
+    <w:tmpl w:val="1152D2EA"/>
+    <w:lvl w:ilvl="0">
+      <w:start w:val="1"/>
+      <w:numFmt w:val="bullet"/>
+      <w:lvlText w:val=""/>
+      <w:lvlJc w:val="left"/>
+      <w:pPr>
+        <w:tabs>
+          <w:tab w:val="num" w:pos="720"/>
+        </w:tabs>
+        <w:ind w:left="720" w:hanging="360"/>
+      </w:pPr>
+      <w:rPr>
+        <w:rFonts w:ascii="Symbol" w:hAnsi="Symbol" w:hint="default"/>
+        <w:sz w:val="20"/>
+      </w:rPr>
+    </w:lvl>
+    <w:lvl w:ilvl="1" w:tentative="1">
+      <w:start w:val="1"/>
+      <w:numFmt w:val="bullet"/>
+      <w:lvlText w:val="o"/>
+      <w:lvlJc w:val="left"/>
+      <w:pPr>
+        <w:tabs>
+          <w:tab w:val="num" w:pos="1440"/>
+        </w:tabs>
+        <w:ind w:left="1440" w:hanging="360"/>
+      </w:pPr>
+      <w:rPr>
+        <w:rFonts w:ascii="Courier New" w:hAnsi="Courier New" w:hint="default"/>
+        <w:sz w:val="20"/>
+      </w:rPr>
+    </w:lvl>
+    <w:lvl w:ilvl="2" w:tentative="1">
+      <w:start w:val="1"/>
+      <w:numFmt w:val="bullet"/>
+      <w:lvlText w:val=""/>
+      <w:lvlJc w:val="left"/>
+      <w:pPr>
+        <w:tabs>
+          <w:tab w:val="num" w:pos="2160"/>
+        </w:tabs>
+        <w:ind w:left="2160" w:hanging="360"/>
+      </w:pPr>
+      <w:rPr>
+        <w:rFonts w:ascii="Wingdings" w:hAnsi="Wingdings" w:hint="default"/>
+        <w:sz w:val="20"/>
+      </w:rPr>
+    </w:lvl>
+    <w:lvl w:ilvl="3" w:tentative="1">
+      <w:start w:val="1"/>
+      <w:numFmt w:val="bullet"/>
+      <w:lvlText w:val=""/>
+      <w:lvlJc w:val="left"/>
+      <w:pPr>
+        <w:tabs>
+          <w:tab w:val="num" w:pos="2880"/>
+        </w:tabs>
+        <w:ind w:left="2880" w:hanging="360"/>
+      </w:pPr>
+      <w:rPr>
+        <w:rFonts w:ascii="Wingdings" w:hAnsi="Wingdings" w:hint="default"/>
+        <w:sz w:val="20"/>
+      </w:rPr>
+    </w:lvl>
+    <w:lvl w:ilvl="4" w:tentative="1">
+      <w:start w:val="1"/>
+      <w:numFmt w:val="bullet"/>
+      <w:lvlText w:val=""/>
+      <w:lvlJc w:val="left"/>
+      <w:pPr>
+        <w:tabs>
+          <w:tab w:val="num" w:pos="3600"/>
+        </w:tabs>
+        <w:ind w:left="3600" w:hanging="360"/>
+      </w:pPr>
+      <w:rPr>
+        <w:rFonts w:ascii="Wingdings" w:hAnsi="Wingdings" w:hint="default"/>
+        <w:sz w:val="20"/>
+      </w:rPr>
+    </w:lvl>
+    <w:lvl w:ilvl="5" w:tentative="1">
+      <w:start w:val="1"/>
+      <w:numFmt w:val="bullet"/>
+      <w:lvlText w:val=""/>
+      <w:lvlJc w:val="left"/>
+      <w:pPr>
+        <w:tabs>
+          <w:tab w:val="num" w:pos="4320"/>
+        </w:tabs>
+        <w:ind w:left="4320" w:hanging="360"/>
+      </w:pPr>
+      <w:rPr>
+        <w:rFonts w:ascii="Wingdings" w:hAnsi="Wingdings" w:hint="default"/>
+        <w:sz w:val="20"/>
+      </w:rPr>
+    </w:lvl>
+    <w:lvl w:ilvl="6" w:tentative="1">
+      <w:start w:val="1"/>
+      <w:numFmt w:val="bullet"/>
+      <w:lvlText w:val=""/>
+      <w:lvlJc w:val="left"/>
+      <w:pPr>
+        <w:tabs>
+          <w:tab w:val="num" w:pos="5040"/>
+        </w:tabs>
+        <w:ind w:left="5040" w:hanging="360"/>
+      </w:pPr>
+      <w:rPr>
+        <w:rFonts w:ascii="Wingdings" w:hAnsi="Wingdings" w:hint="default"/>
+        <w:sz w:val="20"/>
+      </w:rPr>
+    </w:lvl>
+    <w:lvl w:ilvl="7" w:tentative="1">
+      <w:start w:val="1"/>
+      <w:numFmt w:val="bullet"/>
+      <w:lvlText w:val=""/>
+      <w:lvlJc w:val="left"/>
+      <w:pPr>
+        <w:tabs>
+          <w:tab w:val="num" w:pos="5760"/>
+        </w:tabs>
+        <w:ind w:left="5760" w:hanging="360"/>
+      </w:pPr>
+      <w:rPr>
+        <w:rFonts w:ascii="Wingdings" w:hAnsi="Wingdings" w:hint="default"/>
+        <w:sz w:val="20"/>
+      </w:rPr>
+    </w:lvl>
+    <w:lvl w:ilvl="8" w:tentative="1">
+      <w:start w:val="1"/>
+      <w:numFmt w:val="bullet"/>
+      <w:lvlText w:val=""/>
+      <w:lvlJc w:val="left"/>
+      <w:pPr>
+        <w:tabs>
+          <w:tab w:val="num" w:pos="6480"/>
+        </w:tabs>
+        <w:ind w:left="6480" w:hanging="360"/>
+      </w:pPr>
+      <w:rPr>
+        <w:rFonts w:ascii="Wingdings" w:hAnsi="Wingdings" w:hint="default"/>
+        <w:sz w:val="20"/>
+      </w:rPr>
+    </w:lvl>
+  </w:abstractNum>
+  <w:abstractNum w:abstractNumId="8" w15:restartNumberingAfterBreak="0">
     <w:nsid w:val="1026319B"/>
     <w:multiLevelType w:val="multilevel"/>
     <w:tmpl w:val="7514DFA0"/>
@@ -24044,7 +26924,156 @@
       </w:rPr>
     </w:lvl>
   </w:abstractNum>
-  <w:abstractNum w:abstractNumId="8" w15:restartNumberingAfterBreak="0">
+  <w:abstractNum w:abstractNumId="9" w15:restartNumberingAfterBreak="0">
+    <w:nsid w:val="12015A7D"/>
+    <w:multiLevelType w:val="multilevel"/>
+    <w:tmpl w:val="4D1A32B4"/>
+    <w:lvl w:ilvl="0">
+      <w:start w:val="1"/>
+      <w:numFmt w:val="bullet"/>
+      <w:lvlText w:val=""/>
+      <w:lvlJc w:val="left"/>
+      <w:pPr>
+        <w:tabs>
+          <w:tab w:val="num" w:pos="720"/>
+        </w:tabs>
+        <w:ind w:left="720" w:hanging="360"/>
+      </w:pPr>
+      <w:rPr>
+        <w:rFonts w:ascii="Symbol" w:hAnsi="Symbol" w:hint="default"/>
+        <w:sz w:val="20"/>
+      </w:rPr>
+    </w:lvl>
+    <w:lvl w:ilvl="1" w:tentative="1">
+      <w:start w:val="1"/>
+      <w:numFmt w:val="bullet"/>
+      <w:lvlText w:val="o"/>
+      <w:lvlJc w:val="left"/>
+      <w:pPr>
+        <w:tabs>
+          <w:tab w:val="num" w:pos="1440"/>
+        </w:tabs>
+        <w:ind w:left="1440" w:hanging="360"/>
+      </w:pPr>
+      <w:rPr>
+        <w:rFonts w:ascii="Courier New" w:hAnsi="Courier New" w:hint="default"/>
+        <w:sz w:val="20"/>
+      </w:rPr>
+    </w:lvl>
+    <w:lvl w:ilvl="2" w:tentative="1">
+      <w:start w:val="1"/>
+      <w:numFmt w:val="bullet"/>
+      <w:lvlText w:val=""/>
+      <w:lvlJc w:val="left"/>
+      <w:pPr>
+        <w:tabs>
+          <w:tab w:val="num" w:pos="2160"/>
+        </w:tabs>
+        <w:ind w:left="2160" w:hanging="360"/>
+      </w:pPr>
+      <w:rPr>
+        <w:rFonts w:ascii="Wingdings" w:hAnsi="Wingdings" w:hint="default"/>
+        <w:sz w:val="20"/>
+      </w:rPr>
+    </w:lvl>
+    <w:lvl w:ilvl="3" w:tentative="1">
+      <w:start w:val="1"/>
+      <w:numFmt w:val="bullet"/>
+      <w:lvlText w:val=""/>
+      <w:lvlJc w:val="left"/>
+      <w:pPr>
+        <w:tabs>
+          <w:tab w:val="num" w:pos="2880"/>
+        </w:tabs>
+        <w:ind w:left="2880" w:hanging="360"/>
+      </w:pPr>
+      <w:rPr>
+        <w:rFonts w:ascii="Wingdings" w:hAnsi="Wingdings" w:hint="default"/>
+        <w:sz w:val="20"/>
+      </w:rPr>
+    </w:lvl>
+    <w:lvl w:ilvl="4" w:tentative="1">
+      <w:start w:val="1"/>
+      <w:numFmt w:val="bullet"/>
+      <w:lvlText w:val=""/>
+      <w:lvlJc w:val="left"/>
+      <w:pPr>
+        <w:tabs>
+          <w:tab w:val="num" w:pos="3600"/>
+        </w:tabs>
+        <w:ind w:left="3600" w:hanging="360"/>
+      </w:pPr>
+      <w:rPr>
+        <w:rFonts w:ascii="Wingdings" w:hAnsi="Wingdings" w:hint="default"/>
+        <w:sz w:val="20"/>
+      </w:rPr>
+    </w:lvl>
+    <w:lvl w:ilvl="5" w:tentative="1">
+      <w:start w:val="1"/>
+      <w:numFmt w:val="bullet"/>
+      <w:lvlText w:val=""/>
+      <w:lvlJc w:val="left"/>
+      <w:pPr>
+        <w:tabs>
+          <w:tab w:val="num" w:pos="4320"/>
+        </w:tabs>
+        <w:ind w:left="4320" w:hanging="360"/>
+      </w:pPr>
+      <w:rPr>
+        <w:rFonts w:ascii="Wingdings" w:hAnsi="Wingdings" w:hint="default"/>
+        <w:sz w:val="20"/>
+      </w:rPr>
+    </w:lvl>
+    <w:lvl w:ilvl="6" w:tentative="1">
+      <w:start w:val="1"/>
+      <w:numFmt w:val="bullet"/>
+      <w:lvlText w:val=""/>
+      <w:lvlJc w:val="left"/>
+      <w:pPr>
+        <w:tabs>
+          <w:tab w:val="num" w:pos="5040"/>
+        </w:tabs>
+        <w:ind w:left="5040" w:hanging="360"/>
+      </w:pPr>
+      <w:rPr>
+        <w:rFonts w:ascii="Wingdings" w:hAnsi="Wingdings" w:hint="default"/>
+        <w:sz w:val="20"/>
+      </w:rPr>
+    </w:lvl>
+    <w:lvl w:ilvl="7" w:tentative="1">
+      <w:start w:val="1"/>
+      <w:numFmt w:val="bullet"/>
+      <w:lvlText w:val=""/>
+      <w:lvlJc w:val="left"/>
+      <w:pPr>
+        <w:tabs>
+          <w:tab w:val="num" w:pos="5760"/>
+        </w:tabs>
+        <w:ind w:left="5760" w:hanging="360"/>
+      </w:pPr>
+      <w:rPr>
+        <w:rFonts w:ascii="Wingdings" w:hAnsi="Wingdings" w:hint="default"/>
+        <w:sz w:val="20"/>
+      </w:rPr>
+    </w:lvl>
+    <w:lvl w:ilvl="8" w:tentative="1">
+      <w:start w:val="1"/>
+      <w:numFmt w:val="bullet"/>
+      <w:lvlText w:val=""/>
+      <w:lvlJc w:val="left"/>
+      <w:pPr>
+        <w:tabs>
+          <w:tab w:val="num" w:pos="6480"/>
+        </w:tabs>
+        <w:ind w:left="6480" w:hanging="360"/>
+      </w:pPr>
+      <w:rPr>
+        <w:rFonts w:ascii="Wingdings" w:hAnsi="Wingdings" w:hint="default"/>
+        <w:sz w:val="20"/>
+      </w:rPr>
+    </w:lvl>
+  </w:abstractNum>
+  <w:abstractNum w:abstractNumId="10" w15:restartNumberingAfterBreak="0">
     <w:nsid w:val="12322988"/>
     <w:multiLevelType w:val="multilevel"/>
     <w:tmpl w:val="1B18DCB4"/>
@@ -24193,7 +27222,156 @@
       </w:rPr>
     </w:lvl>
   </w:abstractNum>
-  <w:abstractNum w:abstractNumId="9" w15:restartNumberingAfterBreak="0">
+  <w:abstractNum w:abstractNumId="11" w15:restartNumberingAfterBreak="0">
+    <w:nsid w:val="14B05F8B"/>
+    <w:multiLevelType w:val="multilevel"/>
+    <w:tmpl w:val="331C3EE4"/>
+    <w:lvl w:ilvl="0">
+      <w:start w:val="1"/>
+      <w:numFmt w:val="bullet"/>
+      <w:lvlText w:val=""/>
+      <w:lvlJc w:val="left"/>
+      <w:pPr>
+        <w:tabs>
+          <w:tab w:val="num" w:pos="720"/>
+        </w:tabs>
+        <w:ind w:left="720" w:hanging="360"/>
+      </w:pPr>
+      <w:rPr>
+        <w:rFonts w:ascii="Symbol" w:hAnsi="Symbol" w:hint="default"/>
+        <w:sz w:val="20"/>
+      </w:rPr>
+    </w:lvl>
+    <w:lvl w:ilvl="1" w:tentative="1">
+      <w:start w:val="1"/>
+      <w:numFmt w:val="bullet"/>
+      <w:lvlText w:val="o"/>
+      <w:lvlJc w:val="left"/>
+      <w:pPr>
+        <w:tabs>
+          <w:tab w:val="num" w:pos="1440"/>
+        </w:tabs>
+        <w:ind w:left="1440" w:hanging="360"/>
+      </w:pPr>
+      <w:rPr>
+        <w:rFonts w:ascii="Courier New" w:hAnsi="Courier New" w:hint="default"/>
+        <w:sz w:val="20"/>
+      </w:rPr>
+    </w:lvl>
+    <w:lvl w:ilvl="2" w:tentative="1">
+      <w:start w:val="1"/>
+      <w:numFmt w:val="bullet"/>
+      <w:lvlText w:val=""/>
+      <w:lvlJc w:val="left"/>
+      <w:pPr>
+        <w:tabs>
+          <w:tab w:val="num" w:pos="2160"/>
+        </w:tabs>
+        <w:ind w:left="2160" w:hanging="360"/>
+      </w:pPr>
+      <w:rPr>
+        <w:rFonts w:ascii="Wingdings" w:hAnsi="Wingdings" w:hint="default"/>
+        <w:sz w:val="20"/>
+      </w:rPr>
+    </w:lvl>
+    <w:lvl w:ilvl="3" w:tentative="1">
+      <w:start w:val="1"/>
+      <w:numFmt w:val="bullet"/>
+      <w:lvlText w:val=""/>
+      <w:lvlJc w:val="left"/>
+      <w:pPr>
+        <w:tabs>
+          <w:tab w:val="num" w:pos="2880"/>
+        </w:tabs>
+        <w:ind w:left="2880" w:hanging="360"/>
+      </w:pPr>
+      <w:rPr>
+        <w:rFonts w:ascii="Wingdings" w:hAnsi="Wingdings" w:hint="default"/>
+        <w:sz w:val="20"/>
+      </w:rPr>
+    </w:lvl>
+    <w:lvl w:ilvl="4" w:tentative="1">
+      <w:start w:val="1"/>
+      <w:numFmt w:val="bullet"/>
+      <w:lvlText w:val=""/>
+      <w:lvlJc w:val="left"/>
+      <w:pPr>
+        <w:tabs>
+          <w:tab w:val="num" w:pos="3600"/>
+        </w:tabs>
+        <w:ind w:left="3600" w:hanging="360"/>
+      </w:pPr>
+      <w:rPr>
+        <w:rFonts w:ascii="Wingdings" w:hAnsi="Wingdings" w:hint="default"/>
+        <w:sz w:val="20"/>
+      </w:rPr>
+    </w:lvl>
+    <w:lvl w:ilvl="5" w:tentative="1">
+      <w:start w:val="1"/>
+      <w:numFmt w:val="bullet"/>
+      <w:lvlText w:val=""/>
+      <w:lvlJc w:val="left"/>
+      <w:pPr>
+        <w:tabs>
+          <w:tab w:val="num" w:pos="4320"/>
+        </w:tabs>
+        <w:ind w:left="4320" w:hanging="360"/>
+      </w:pPr>
+      <w:rPr>
+        <w:rFonts w:ascii="Wingdings" w:hAnsi="Wingdings" w:hint="default"/>
+        <w:sz w:val="20"/>
+      </w:rPr>
+    </w:lvl>
+    <w:lvl w:ilvl="6" w:tentative="1">
+      <w:start w:val="1"/>
+      <w:numFmt w:val="bullet"/>
+      <w:lvlText w:val=""/>
+      <w:lvlJc w:val="left"/>
+      <w:pPr>
+        <w:tabs>
+          <w:tab w:val="num" w:pos="5040"/>
+        </w:tabs>
+        <w:ind w:left="5040" w:hanging="360"/>
+      </w:pPr>
+      <w:rPr>
+        <w:rFonts w:ascii="Wingdings" w:hAnsi="Wingdings" w:hint="default"/>
+        <w:sz w:val="20"/>
+      </w:rPr>
+    </w:lvl>
+    <w:lvl w:ilvl="7" w:tentative="1">
+      <w:start w:val="1"/>
+      <w:numFmt w:val="bullet"/>
+      <w:lvlText w:val=""/>
+      <w:lvlJc w:val="left"/>
+      <w:pPr>
+        <w:tabs>
+          <w:tab w:val="num" w:pos="5760"/>
+        </w:tabs>
+        <w:ind w:left="5760" w:hanging="360"/>
+      </w:pPr>
+      <w:rPr>
+        <w:rFonts w:ascii="Wingdings" w:hAnsi="Wingdings" w:hint="default"/>
+        <w:sz w:val="20"/>
+      </w:rPr>
+    </w:lvl>
+    <w:lvl w:ilvl="8" w:tentative="1">
+      <w:start w:val="1"/>
+      <w:numFmt w:val="bullet"/>
+      <w:lvlText w:val=""/>
+      <w:lvlJc w:val="left"/>
+      <w:pPr>
+        <w:tabs>
+          <w:tab w:val="num" w:pos="6480"/>
+        </w:tabs>
+        <w:ind w:left="6480" w:hanging="360"/>
+      </w:pPr>
+      <w:rPr>
+        <w:rFonts w:ascii="Wingdings" w:hAnsi="Wingdings" w:hint="default"/>
+        <w:sz w:val="20"/>
+      </w:rPr>
+    </w:lvl>
+  </w:abstractNum>
+  <w:abstractNum w:abstractNumId="12" w15:restartNumberingAfterBreak="0">
     <w:nsid w:val="15BC0434"/>
     <w:multiLevelType w:val="multilevel"/>
     <w:tmpl w:val="F872D66A"/>
@@ -24342,7 +27520,7 @@
       </w:rPr>
     </w:lvl>
   </w:abstractNum>
-  <w:abstractNum w:abstractNumId="10" w15:restartNumberingAfterBreak="0">
+  <w:abstractNum w:abstractNumId="13" w15:restartNumberingAfterBreak="0">
     <w:nsid w:val="189300B4"/>
     <w:multiLevelType w:val="multilevel"/>
     <w:tmpl w:val="3508BE98"/>
@@ -24491,7 +27669,7 @@
       </w:rPr>
     </w:lvl>
   </w:abstractNum>
-  <w:abstractNum w:abstractNumId="11" w15:restartNumberingAfterBreak="0">
+  <w:abstractNum w:abstractNumId="14" w15:restartNumberingAfterBreak="0">
     <w:nsid w:val="1E5301AC"/>
     <w:multiLevelType w:val="multilevel"/>
     <w:tmpl w:val="C9067FDE"/>
@@ -24608,7 +27786,7 @@
       </w:pPr>
     </w:lvl>
   </w:abstractNum>
-  <w:abstractNum w:abstractNumId="12" w15:restartNumberingAfterBreak="0">
+  <w:abstractNum w:abstractNumId="15" w15:restartNumberingAfterBreak="0">
     <w:nsid w:val="1FEE3226"/>
     <w:multiLevelType w:val="multilevel"/>
     <w:tmpl w:val="20222F3C"/>
@@ -24725,7 +27903,156 @@
       </w:pPr>
     </w:lvl>
   </w:abstractNum>
-  <w:abstractNum w:abstractNumId="13" w15:restartNumberingAfterBreak="0">
+  <w:abstractNum w:abstractNumId="16" w15:restartNumberingAfterBreak="0">
+    <w:nsid w:val="21A01E20"/>
+    <w:multiLevelType w:val="multilevel"/>
+    <w:tmpl w:val="B3EAA03C"/>
+    <w:lvl w:ilvl="0">
+      <w:start w:val="1"/>
+      <w:numFmt w:val="bullet"/>
+      <w:lvlText w:val=""/>
+      <w:lvlJc w:val="left"/>
+      <w:pPr>
+        <w:tabs>
+          <w:tab w:val="num" w:pos="720"/>
+        </w:tabs>
+        <w:ind w:left="720" w:hanging="360"/>
+      </w:pPr>
+      <w:rPr>
+        <w:rFonts w:ascii="Symbol" w:hAnsi="Symbol" w:hint="default"/>
+        <w:sz w:val="20"/>
+      </w:rPr>
+    </w:lvl>
+    <w:lvl w:ilvl="1" w:tentative="1">
+      <w:start w:val="1"/>
+      <w:numFmt w:val="bullet"/>
+      <w:lvlText w:val="o"/>
+      <w:lvlJc w:val="left"/>
+      <w:pPr>
+        <w:tabs>
+          <w:tab w:val="num" w:pos="1440"/>
+        </w:tabs>
+        <w:ind w:left="1440" w:hanging="360"/>
+      </w:pPr>
+      <w:rPr>
+        <w:rFonts w:ascii="Courier New" w:hAnsi="Courier New" w:hint="default"/>
+        <w:sz w:val="20"/>
+      </w:rPr>
+    </w:lvl>
+    <w:lvl w:ilvl="2" w:tentative="1">
+      <w:start w:val="1"/>
+      <w:numFmt w:val="bullet"/>
+      <w:lvlText w:val=""/>
+      <w:lvlJc w:val="left"/>
+      <w:pPr>
+        <w:tabs>
+          <w:tab w:val="num" w:pos="2160"/>
+        </w:tabs>
+        <w:ind w:left="2160" w:hanging="360"/>
+      </w:pPr>
+      <w:rPr>
+        <w:rFonts w:ascii="Wingdings" w:hAnsi="Wingdings" w:hint="default"/>
+        <w:sz w:val="20"/>
+      </w:rPr>
+    </w:lvl>
+    <w:lvl w:ilvl="3" w:tentative="1">
+      <w:start w:val="1"/>
+      <w:numFmt w:val="bullet"/>
+      <w:lvlText w:val=""/>
+      <w:lvlJc w:val="left"/>
+      <w:pPr>
+        <w:tabs>
+          <w:tab w:val="num" w:pos="2880"/>
+        </w:tabs>
+        <w:ind w:left="2880" w:hanging="360"/>
+      </w:pPr>
+      <w:rPr>
+        <w:rFonts w:ascii="Wingdings" w:hAnsi="Wingdings" w:hint="default"/>
+        <w:sz w:val="20"/>
+      </w:rPr>
+    </w:lvl>
+    <w:lvl w:ilvl="4" w:tentative="1">
+      <w:start w:val="1"/>
+      <w:numFmt w:val="bullet"/>
+      <w:lvlText w:val=""/>
+      <w:lvlJc w:val="left"/>
+      <w:pPr>
+        <w:tabs>
+          <w:tab w:val="num" w:pos="3600"/>
+        </w:tabs>
+        <w:ind w:left="3600" w:hanging="360"/>
+      </w:pPr>
+      <w:rPr>
+        <w:rFonts w:ascii="Wingdings" w:hAnsi="Wingdings" w:hint="default"/>
+        <w:sz w:val="20"/>
+      </w:rPr>
+    </w:lvl>
+    <w:lvl w:ilvl="5" w:tentative="1">
+      <w:start w:val="1"/>
+      <w:numFmt w:val="bullet"/>
+      <w:lvlText w:val=""/>
+      <w:lvlJc w:val="left"/>
+      <w:pPr>
+        <w:tabs>
+          <w:tab w:val="num" w:pos="4320"/>
+        </w:tabs>
+        <w:ind w:left="4320" w:hanging="360"/>
+      </w:pPr>
+      <w:rPr>
+        <w:rFonts w:ascii="Wingdings" w:hAnsi="Wingdings" w:hint="default"/>
+        <w:sz w:val="20"/>
+      </w:rPr>
+    </w:lvl>
+    <w:lvl w:ilvl="6" w:tentative="1">
+      <w:start w:val="1"/>
+      <w:numFmt w:val="bullet"/>
+      <w:lvlText w:val=""/>
+      <w:lvlJc w:val="left"/>
+      <w:pPr>
+        <w:tabs>
+          <w:tab w:val="num" w:pos="5040"/>
+        </w:tabs>
+        <w:ind w:left="5040" w:hanging="360"/>
+      </w:pPr>
+      <w:rPr>
+        <w:rFonts w:ascii="Wingdings" w:hAnsi="Wingdings" w:hint="default"/>
+        <w:sz w:val="20"/>
+      </w:rPr>
+    </w:lvl>
+    <w:lvl w:ilvl="7" w:tentative="1">
+      <w:start w:val="1"/>
+      <w:numFmt w:val="bullet"/>
+      <w:lvlText w:val=""/>
+      <w:lvlJc w:val="left"/>
+      <w:pPr>
+        <w:tabs>
+          <w:tab w:val="num" w:pos="5760"/>
+        </w:tabs>
+        <w:ind w:left="5760" w:hanging="360"/>
+      </w:pPr>
+      <w:rPr>
+        <w:rFonts w:ascii="Wingdings" w:hAnsi="Wingdings" w:hint="default"/>
+        <w:sz w:val="20"/>
+      </w:rPr>
+    </w:lvl>
+    <w:lvl w:ilvl="8" w:tentative="1">
+      <w:start w:val="1"/>
+      <w:numFmt w:val="bullet"/>
+      <w:lvlText w:val=""/>
+      <w:lvlJc w:val="left"/>
+      <w:pPr>
+        <w:tabs>
+          <w:tab w:val="num" w:pos="6480"/>
+        </w:tabs>
+        <w:ind w:left="6480" w:hanging="360"/>
+      </w:pPr>
+      <w:rPr>
+        <w:rFonts w:ascii="Wingdings" w:hAnsi="Wingdings" w:hint="default"/>
+        <w:sz w:val="20"/>
+      </w:rPr>
+    </w:lvl>
+  </w:abstractNum>
+  <w:abstractNum w:abstractNumId="17" w15:restartNumberingAfterBreak="0">
     <w:nsid w:val="22D929FC"/>
     <w:multiLevelType w:val="multilevel"/>
     <w:tmpl w:val="E1B68968"/>
@@ -24846,7 +28173,7 @@
       </w:pPr>
     </w:lvl>
   </w:abstractNum>
-  <w:abstractNum w:abstractNumId="14" w15:restartNumberingAfterBreak="0">
+  <w:abstractNum w:abstractNumId="18" w15:restartNumberingAfterBreak="0">
     <w:nsid w:val="243961B5"/>
     <w:multiLevelType w:val="multilevel"/>
     <w:tmpl w:val="5DF4DC90"/>
@@ -24995,7 +28322,7 @@
       </w:rPr>
     </w:lvl>
   </w:abstractNum>
-  <w:abstractNum w:abstractNumId="15" w15:restartNumberingAfterBreak="0">
+  <w:abstractNum w:abstractNumId="19" w15:restartNumberingAfterBreak="0">
     <w:nsid w:val="25130DD9"/>
     <w:multiLevelType w:val="multilevel"/>
     <w:tmpl w:val="D8CCBFEC"/>
@@ -25144,7 +28471,7 @@
       </w:rPr>
     </w:lvl>
   </w:abstractNum>
-  <w:abstractNum w:abstractNumId="16" w15:restartNumberingAfterBreak="0">
+  <w:abstractNum w:abstractNumId="20" w15:restartNumberingAfterBreak="0">
     <w:nsid w:val="2CDB01D6"/>
     <w:multiLevelType w:val="multilevel"/>
     <w:tmpl w:val="1AA0C6CC"/>
@@ -25293,7 +28620,7 @@
       </w:rPr>
     </w:lvl>
   </w:abstractNum>
-  <w:abstractNum w:abstractNumId="17" w15:restartNumberingAfterBreak="0">
+  <w:abstractNum w:abstractNumId="21" w15:restartNumberingAfterBreak="0">
     <w:nsid w:val="2F191D24"/>
     <w:multiLevelType w:val="multilevel"/>
     <w:tmpl w:val="3DE6EBA6"/>
@@ -25442,7 +28769,7 @@
       </w:rPr>
     </w:lvl>
   </w:abstractNum>
-  <w:abstractNum w:abstractNumId="18" w15:restartNumberingAfterBreak="0">
+  <w:abstractNum w:abstractNumId="22" w15:restartNumberingAfterBreak="0">
     <w:nsid w:val="2FB03234"/>
     <w:multiLevelType w:val="multilevel"/>
     <w:tmpl w:val="76447BCE"/>
@@ -25559,7 +28886,7 @@
       </w:pPr>
     </w:lvl>
   </w:abstractNum>
-  <w:abstractNum w:abstractNumId="19" w15:restartNumberingAfterBreak="0">
+  <w:abstractNum w:abstractNumId="23" w15:restartNumberingAfterBreak="0">
     <w:nsid w:val="2FD41C50"/>
     <w:multiLevelType w:val="multilevel"/>
     <w:tmpl w:val="C700C762"/>
@@ -25708,7 +29035,7 @@
       </w:rPr>
     </w:lvl>
   </w:abstractNum>
-  <w:abstractNum w:abstractNumId="20" w15:restartNumberingAfterBreak="0">
+  <w:abstractNum w:abstractNumId="24" w15:restartNumberingAfterBreak="0">
     <w:nsid w:val="30974D05"/>
     <w:multiLevelType w:val="multilevel"/>
     <w:tmpl w:val="F5BA911C"/>
@@ -25829,7 +29156,124 @@
       </w:pPr>
     </w:lvl>
   </w:abstractNum>
-  <w:abstractNum w:abstractNumId="21" w15:restartNumberingAfterBreak="0">
+  <w:abstractNum w:abstractNumId="25" w15:restartNumberingAfterBreak="0">
+    <w:nsid w:val="343750A3"/>
+    <w:multiLevelType w:val="multilevel"/>
+    <w:tmpl w:val="AABEE1BE"/>
+    <w:lvl w:ilvl="0">
+      <w:start w:val="1"/>
+      <w:numFmt w:val="decimal"/>
+      <w:lvlText w:val="%1."/>
+      <w:lvlJc w:val="left"/>
+      <w:pPr>
+        <w:tabs>
+          <w:tab w:val="num" w:pos="720"/>
+        </w:tabs>
+        <w:ind w:left="720" w:hanging="360"/>
+      </w:pPr>
+    </w:lvl>
+    <w:lvl w:ilvl="1">
+      <w:start w:val="1"/>
+      <w:numFmt w:val="bullet"/>
+      <w:lvlText w:val="o"/>
+      <w:lvlJc w:val="left"/>
+      <w:pPr>
+        <w:tabs>
+          <w:tab w:val="num" w:pos="1440"/>
+        </w:tabs>
+        <w:ind w:left="1440" w:hanging="360"/>
+      </w:pPr>
+      <w:rPr>
+        <w:rFonts w:ascii="Courier New" w:hAnsi="Courier New" w:hint="default"/>
+        <w:sz w:val="20"/>
+      </w:rPr>
+    </w:lvl>
+    <w:lvl w:ilvl="2" w:tentative="1">
+      <w:start w:val="1"/>
+      <w:numFmt w:val="decimal"/>
+      <w:lvlText w:val="%3."/>
+      <w:lvlJc w:val="left"/>
+      <w:pPr>
+        <w:tabs>
+          <w:tab w:val="num" w:pos="2160"/>
+        </w:tabs>
+        <w:ind w:left="2160" w:hanging="360"/>
+      </w:pPr>
+    </w:lvl>
+    <w:lvl w:ilvl="3" w:tentative="1">
+      <w:start w:val="1"/>
+      <w:numFmt w:val="decimal"/>
+      <w:lvlText w:val="%4."/>
+      <w:lvlJc w:val="left"/>
+      <w:pPr>
+        <w:tabs>
+          <w:tab w:val="num" w:pos="2880"/>
+        </w:tabs>
+        <w:ind w:left="2880" w:hanging="360"/>
+      </w:pPr>
+    </w:lvl>
+    <w:lvl w:ilvl="4" w:tentative="1">
+      <w:start w:val="1"/>
+      <w:numFmt w:val="decimal"/>
+      <w:lvlText w:val="%5."/>
+      <w:lvlJc w:val="left"/>
+      <w:pPr>
+        <w:tabs>
+          <w:tab w:val="num" w:pos="3600"/>
+        </w:tabs>
+        <w:ind w:left="3600" w:hanging="360"/>
+      </w:pPr>
+    </w:lvl>
+    <w:lvl w:ilvl="5" w:tentative="1">
+      <w:start w:val="1"/>
+      <w:numFmt w:val="decimal"/>
+      <w:lvlText w:val="%6."/>
+      <w:lvlJc w:val="left"/>
+      <w:pPr>
+        <w:tabs>
+          <w:tab w:val="num" w:pos="4320"/>
+        </w:tabs>
+        <w:ind w:left="4320" w:hanging="360"/>
+      </w:pPr>
+    </w:lvl>
+    <w:lvl w:ilvl="6" w:tentative="1">
+      <w:start w:val="1"/>
+      <w:numFmt w:val="decimal"/>
+      <w:lvlText w:val="%7."/>
+      <w:lvlJc w:val="left"/>
+      <w:pPr>
+        <w:tabs>
+          <w:tab w:val="num" w:pos="5040"/>
+        </w:tabs>
+        <w:ind w:left="5040" w:hanging="360"/>
+      </w:pPr>
+    </w:lvl>
+    <w:lvl w:ilvl="7" w:tentative="1">
+      <w:start w:val="1"/>
+      <w:numFmt w:val="decimal"/>
+      <w:lvlText w:val="%8."/>
+      <w:lvlJc w:val="left"/>
+      <w:pPr>
+        <w:tabs>
+          <w:tab w:val="num" w:pos="5760"/>
+        </w:tabs>
+        <w:ind w:left="5760" w:hanging="360"/>
+      </w:pPr>
+    </w:lvl>
+    <w:lvl w:ilvl="8" w:tentative="1">
+      <w:start w:val="1"/>
+      <w:numFmt w:val="decimal"/>
+      <w:lvlText w:val="%9."/>
+      <w:lvlJc w:val="left"/>
+      <w:pPr>
+        <w:tabs>
+          <w:tab w:val="num" w:pos="6480"/>
+        </w:tabs>
+        <w:ind w:left="6480" w:hanging="360"/>
+      </w:pPr>
+    </w:lvl>
+  </w:abstractNum>
+  <w:abstractNum w:abstractNumId="26" w15:restartNumberingAfterBreak="0">
     <w:nsid w:val="388F0122"/>
     <w:multiLevelType w:val="multilevel"/>
     <w:tmpl w:val="30244CCC"/>
@@ -25978,7 +29422,7 @@
       </w:rPr>
     </w:lvl>
   </w:abstractNum>
-  <w:abstractNum w:abstractNumId="22" w15:restartNumberingAfterBreak="0">
+  <w:abstractNum w:abstractNumId="27" w15:restartNumberingAfterBreak="0">
     <w:nsid w:val="3AC729CF"/>
     <w:multiLevelType w:val="multilevel"/>
     <w:tmpl w:val="3CFCF9F8"/>
@@ -26095,7 +29539,7 @@
       </w:pPr>
     </w:lvl>
   </w:abstractNum>
-  <w:abstractNum w:abstractNumId="23" w15:restartNumberingAfterBreak="0">
+  <w:abstractNum w:abstractNumId="28" w15:restartNumberingAfterBreak="0">
     <w:nsid w:val="3B9163BA"/>
     <w:multiLevelType w:val="multilevel"/>
     <w:tmpl w:val="29A61A7E"/>
@@ -26212,7 +29656,7 @@
       </w:pPr>
     </w:lvl>
   </w:abstractNum>
-  <w:abstractNum w:abstractNumId="24" w15:restartNumberingAfterBreak="0">
+  <w:abstractNum w:abstractNumId="29" w15:restartNumberingAfterBreak="0">
     <w:nsid w:val="3E2F53EB"/>
     <w:multiLevelType w:val="multilevel"/>
     <w:tmpl w:val="4F560B16"/>
@@ -26361,7 +29805,7 @@
       </w:rPr>
     </w:lvl>
   </w:abstractNum>
-  <w:abstractNum w:abstractNumId="25" w15:restartNumberingAfterBreak="0">
+  <w:abstractNum w:abstractNumId="30" w15:restartNumberingAfterBreak="0">
     <w:nsid w:val="3F0F5761"/>
     <w:multiLevelType w:val="multilevel"/>
     <w:tmpl w:val="C2105918"/>
@@ -26510,7 +29954,7 @@
       </w:rPr>
     </w:lvl>
   </w:abstractNum>
-  <w:abstractNum w:abstractNumId="26" w15:restartNumberingAfterBreak="0">
+  <w:abstractNum w:abstractNumId="31" w15:restartNumberingAfterBreak="0">
     <w:nsid w:val="3F1A7EFF"/>
     <w:multiLevelType w:val="multilevel"/>
     <w:tmpl w:val="8492798E"/>
@@ -26627,7 +30071,7 @@
       </w:pPr>
     </w:lvl>
   </w:abstractNum>
-  <w:abstractNum w:abstractNumId="27" w15:restartNumberingAfterBreak="0">
+  <w:abstractNum w:abstractNumId="32" w15:restartNumberingAfterBreak="0">
     <w:nsid w:val="40971ED1"/>
     <w:multiLevelType w:val="multilevel"/>
     <w:tmpl w:val="CE66A08C"/>
@@ -26776,7 +30220,7 @@
       </w:rPr>
     </w:lvl>
   </w:abstractNum>
-  <w:abstractNum w:abstractNumId="28" w15:restartNumberingAfterBreak="0">
+  <w:abstractNum w:abstractNumId="33" w15:restartNumberingAfterBreak="0">
     <w:nsid w:val="42B557C6"/>
     <w:multiLevelType w:val="multilevel"/>
     <w:tmpl w:val="111A8D02"/>
@@ -26925,7 +30369,7 @@
       </w:rPr>
     </w:lvl>
   </w:abstractNum>
-  <w:abstractNum w:abstractNumId="29" w15:restartNumberingAfterBreak="0">
+  <w:abstractNum w:abstractNumId="34" w15:restartNumberingAfterBreak="0">
     <w:nsid w:val="44105C9E"/>
     <w:multiLevelType w:val="multilevel"/>
     <w:tmpl w:val="BC440476"/>
@@ -27038,7 +30482,7 @@
       </w:pPr>
     </w:lvl>
   </w:abstractNum>
-  <w:abstractNum w:abstractNumId="30" w15:restartNumberingAfterBreak="0">
+  <w:abstractNum w:abstractNumId="35" w15:restartNumberingAfterBreak="0">
     <w:nsid w:val="442A53C7"/>
     <w:multiLevelType w:val="multilevel"/>
     <w:tmpl w:val="7B1A3728"/>
@@ -27187,7 +30631,7 @@
       </w:rPr>
     </w:lvl>
   </w:abstractNum>
-  <w:abstractNum w:abstractNumId="31" w15:restartNumberingAfterBreak="0">
+  <w:abstractNum w:abstractNumId="36" w15:restartNumberingAfterBreak="0">
     <w:nsid w:val="45744859"/>
     <w:multiLevelType w:val="multilevel"/>
     <w:tmpl w:val="6FD0F780"/>
@@ -27304,7 +30748,7 @@
       </w:pPr>
     </w:lvl>
   </w:abstractNum>
-  <w:abstractNum w:abstractNumId="32" w15:restartNumberingAfterBreak="0">
+  <w:abstractNum w:abstractNumId="37" w15:restartNumberingAfterBreak="0">
     <w:nsid w:val="46915AAE"/>
     <w:multiLevelType w:val="multilevel"/>
     <w:tmpl w:val="F8A20084"/>
@@ -27421,7 +30865,7 @@
       </w:pPr>
     </w:lvl>
   </w:abstractNum>
-  <w:abstractNum w:abstractNumId="33" w15:restartNumberingAfterBreak="0">
+  <w:abstractNum w:abstractNumId="38" w15:restartNumberingAfterBreak="0">
     <w:nsid w:val="469747E3"/>
     <w:multiLevelType w:val="multilevel"/>
     <w:tmpl w:val="4236829C"/>
@@ -27538,7 +30982,7 @@
       </w:pPr>
     </w:lvl>
   </w:abstractNum>
-  <w:abstractNum w:abstractNumId="34" w15:restartNumberingAfterBreak="0">
+  <w:abstractNum w:abstractNumId="39" w15:restartNumberingAfterBreak="0">
     <w:nsid w:val="47CF0E00"/>
     <w:multiLevelType w:val="multilevel"/>
     <w:tmpl w:val="7C1A538C"/>
@@ -27687,7 +31131,7 @@
       </w:rPr>
     </w:lvl>
   </w:abstractNum>
-  <w:abstractNum w:abstractNumId="35" w15:restartNumberingAfterBreak="0">
+  <w:abstractNum w:abstractNumId="40" w15:restartNumberingAfterBreak="0">
     <w:nsid w:val="4E153DFA"/>
     <w:multiLevelType w:val="multilevel"/>
     <w:tmpl w:val="DEDC1F9C"/>
@@ -27836,7 +31280,7 @@
       </w:rPr>
     </w:lvl>
   </w:abstractNum>
-  <w:abstractNum w:abstractNumId="36" w15:restartNumberingAfterBreak="0">
+  <w:abstractNum w:abstractNumId="41" w15:restartNumberingAfterBreak="0">
     <w:nsid w:val="4EEC0827"/>
     <w:multiLevelType w:val="multilevel"/>
     <w:tmpl w:val="D35AB950"/>
@@ -27953,7 +31397,7 @@
       </w:pPr>
     </w:lvl>
   </w:abstractNum>
-  <w:abstractNum w:abstractNumId="37" w15:restartNumberingAfterBreak="0">
+  <w:abstractNum w:abstractNumId="42" w15:restartNumberingAfterBreak="0">
     <w:nsid w:val="53D66E2A"/>
     <w:multiLevelType w:val="multilevel"/>
     <w:tmpl w:val="1510607E"/>
@@ -28102,7 +31546,7 @@
       </w:rPr>
     </w:lvl>
   </w:abstractNum>
-  <w:abstractNum w:abstractNumId="38" w15:restartNumberingAfterBreak="0">
+  <w:abstractNum w:abstractNumId="43" w15:restartNumberingAfterBreak="0">
     <w:nsid w:val="55B70389"/>
     <w:multiLevelType w:val="multilevel"/>
     <w:tmpl w:val="BAACF4F0"/>
@@ -28251,7 +31695,7 @@
       </w:rPr>
     </w:lvl>
   </w:abstractNum>
-  <w:abstractNum w:abstractNumId="39" w15:restartNumberingAfterBreak="0">
+  <w:abstractNum w:abstractNumId="44" w15:restartNumberingAfterBreak="0">
     <w:nsid w:val="570A5067"/>
     <w:multiLevelType w:val="multilevel"/>
     <w:tmpl w:val="6C4CF70A"/>
@@ -28400,7 +31844,7 @@
       </w:rPr>
     </w:lvl>
   </w:abstractNum>
-  <w:abstractNum w:abstractNumId="40" w15:restartNumberingAfterBreak="0">
+  <w:abstractNum w:abstractNumId="45" w15:restartNumberingAfterBreak="0">
     <w:nsid w:val="5B5E73F2"/>
     <w:multiLevelType w:val="multilevel"/>
     <w:tmpl w:val="C7E29DAE"/>
@@ -28549,7 +31993,7 @@
       </w:rPr>
     </w:lvl>
   </w:abstractNum>
-  <w:abstractNum w:abstractNumId="41" w15:restartNumberingAfterBreak="0">
+  <w:abstractNum w:abstractNumId="46" w15:restartNumberingAfterBreak="0">
     <w:nsid w:val="5DF25980"/>
     <w:multiLevelType w:val="multilevel"/>
     <w:tmpl w:val="76C25DC0"/>
@@ -28662,7 +32106,156 @@
       </w:pPr>
     </w:lvl>
   </w:abstractNum>
-  <w:abstractNum w:abstractNumId="42" w15:restartNumberingAfterBreak="0">
+  <w:abstractNum w:abstractNumId="47" w15:restartNumberingAfterBreak="0">
+    <w:nsid w:val="5FEB0E19"/>
+    <w:multiLevelType w:val="multilevel"/>
+    <w:tmpl w:val="0D12B5E2"/>
+    <w:lvl w:ilvl="0">
+      <w:start w:val="1"/>
+      <w:numFmt w:val="bullet"/>
+      <w:lvlText w:val=""/>
+      <w:lvlJc w:val="left"/>
+      <w:pPr>
+        <w:tabs>
+          <w:tab w:val="num" w:pos="720"/>
+        </w:tabs>
+        <w:ind w:left="720" w:hanging="360"/>
+      </w:pPr>
+      <w:rPr>
+        <w:rFonts w:ascii="Symbol" w:hAnsi="Symbol" w:hint="default"/>
+        <w:sz w:val="20"/>
+      </w:rPr>
+    </w:lvl>
+    <w:lvl w:ilvl="1" w:tentative="1">
+      <w:start w:val="1"/>
+      <w:numFmt w:val="bullet"/>
+      <w:lvlText w:val="o"/>
+      <w:lvlJc w:val="left"/>
+      <w:pPr>
+        <w:tabs>
+          <w:tab w:val="num" w:pos="1440"/>
+        </w:tabs>
+        <w:ind w:left="1440" w:hanging="360"/>
+      </w:pPr>
+      <w:rPr>
+        <w:rFonts w:ascii="Courier New" w:hAnsi="Courier New" w:hint="default"/>
+        <w:sz w:val="20"/>
+      </w:rPr>
+    </w:lvl>
+    <w:lvl w:ilvl="2" w:tentative="1">
+      <w:start w:val="1"/>
+      <w:numFmt w:val="bullet"/>
+      <w:lvlText w:val=""/>
+      <w:lvlJc w:val="left"/>
+      <w:pPr>
+        <w:tabs>
+          <w:tab w:val="num" w:pos="2160"/>
+        </w:tabs>
+        <w:ind w:left="2160" w:hanging="360"/>
+      </w:pPr>
+      <w:rPr>
+        <w:rFonts w:ascii="Wingdings" w:hAnsi="Wingdings" w:hint="default"/>
+        <w:sz w:val="20"/>
+      </w:rPr>
+    </w:lvl>
+    <w:lvl w:ilvl="3" w:tentative="1">
+      <w:start w:val="1"/>
+      <w:numFmt w:val="bullet"/>
+      <w:lvlText w:val=""/>
+      <w:lvlJc w:val="left"/>
+      <w:pPr>
+        <w:tabs>
+          <w:tab w:val="num" w:pos="2880"/>
+        </w:tabs>
+        <w:ind w:left="2880" w:hanging="360"/>
+      </w:pPr>
+      <w:rPr>
+        <w:rFonts w:ascii="Wingdings" w:hAnsi="Wingdings" w:hint="default"/>
+        <w:sz w:val="20"/>
+      </w:rPr>
+    </w:lvl>
+    <w:lvl w:ilvl="4" w:tentative="1">
+      <w:start w:val="1"/>
+      <w:numFmt w:val="bullet"/>
+      <w:lvlText w:val=""/>
+      <w:lvlJc w:val="left"/>
+      <w:pPr>
+        <w:tabs>
+          <w:tab w:val="num" w:pos="3600"/>
+        </w:tabs>
+        <w:ind w:left="3600" w:hanging="360"/>
+      </w:pPr>
+      <w:rPr>
+        <w:rFonts w:ascii="Wingdings" w:hAnsi="Wingdings" w:hint="default"/>
+        <w:sz w:val="20"/>
+      </w:rPr>
+    </w:lvl>
+    <w:lvl w:ilvl="5" w:tentative="1">
+      <w:start w:val="1"/>
+      <w:numFmt w:val="bullet"/>
+      <w:lvlText w:val=""/>
+      <w:lvlJc w:val="left"/>
+      <w:pPr>
+        <w:tabs>
+          <w:tab w:val="num" w:pos="4320"/>
+        </w:tabs>
+        <w:ind w:left="4320" w:hanging="360"/>
+      </w:pPr>
+      <w:rPr>
+        <w:rFonts w:ascii="Wingdings" w:hAnsi="Wingdings" w:hint="default"/>
+        <w:sz w:val="20"/>
+      </w:rPr>
+    </w:lvl>
+    <w:lvl w:ilvl="6" w:tentative="1">
+      <w:start w:val="1"/>
+      <w:numFmt w:val="bullet"/>
+      <w:lvlText w:val=""/>
+      <w:lvlJc w:val="left"/>
+      <w:pPr>
+        <w:tabs>
+          <w:tab w:val="num" w:pos="5040"/>
+        </w:tabs>
+        <w:ind w:left="5040" w:hanging="360"/>
+      </w:pPr>
+      <w:rPr>
+        <w:rFonts w:ascii="Wingdings" w:hAnsi="Wingdings" w:hint="default"/>
+        <w:sz w:val="20"/>
+      </w:rPr>
+    </w:lvl>
+    <w:lvl w:ilvl="7" w:tentative="1">
+      <w:start w:val="1"/>
+      <w:numFmt w:val="bullet"/>
+      <w:lvlText w:val=""/>
+      <w:lvlJc w:val="left"/>
+      <w:pPr>
+        <w:tabs>
+          <w:tab w:val="num" w:pos="5760"/>
+        </w:tabs>
+        <w:ind w:left="5760" w:hanging="360"/>
+      </w:pPr>
+      <w:rPr>
+        <w:rFonts w:ascii="Wingdings" w:hAnsi="Wingdings" w:hint="default"/>
+        <w:sz w:val="20"/>
+      </w:rPr>
+    </w:lvl>
+    <w:lvl w:ilvl="8" w:tentative="1">
+      <w:start w:val="1"/>
+      <w:numFmt w:val="bullet"/>
+      <w:lvlText w:val=""/>
+      <w:lvlJc w:val="left"/>
+      <w:pPr>
+        <w:tabs>
+          <w:tab w:val="num" w:pos="6480"/>
+        </w:tabs>
+        <w:ind w:left="6480" w:hanging="360"/>
+      </w:pPr>
+      <w:rPr>
+        <w:rFonts w:ascii="Wingdings" w:hAnsi="Wingdings" w:hint="default"/>
+        <w:sz w:val="20"/>
+      </w:rPr>
+    </w:lvl>
+  </w:abstractNum>
+  <w:abstractNum w:abstractNumId="48" w15:restartNumberingAfterBreak="0">
     <w:nsid w:val="62C74122"/>
     <w:multiLevelType w:val="multilevel"/>
     <w:tmpl w:val="F4841398"/>
@@ -28811,7 +32404,7 @@
       </w:rPr>
     </w:lvl>
   </w:abstractNum>
-  <w:abstractNum w:abstractNumId="43" w15:restartNumberingAfterBreak="0">
+  <w:abstractNum w:abstractNumId="49" w15:restartNumberingAfterBreak="0">
     <w:nsid w:val="67823DD6"/>
     <w:multiLevelType w:val="multilevel"/>
     <w:tmpl w:val="F954D21C"/>
@@ -28928,7 +32521,7 @@
       </w:pPr>
     </w:lvl>
   </w:abstractNum>
-  <w:abstractNum w:abstractNumId="44" w15:restartNumberingAfterBreak="0">
+  <w:abstractNum w:abstractNumId="50" w15:restartNumberingAfterBreak="0">
     <w:nsid w:val="68E44AB4"/>
     <w:multiLevelType w:val="multilevel"/>
     <w:tmpl w:val="527CE9DA"/>
@@ -29077,7 +32670,7 @@
       </w:rPr>
     </w:lvl>
   </w:abstractNum>
-  <w:abstractNum w:abstractNumId="45" w15:restartNumberingAfterBreak="0">
+  <w:abstractNum w:abstractNumId="51" w15:restartNumberingAfterBreak="0">
     <w:nsid w:val="69675CA6"/>
     <w:multiLevelType w:val="multilevel"/>
     <w:tmpl w:val="3670BCD2"/>
@@ -29194,7 +32787,7 @@
       </w:pPr>
     </w:lvl>
   </w:abstractNum>
-  <w:abstractNum w:abstractNumId="46" w15:restartNumberingAfterBreak="0">
+  <w:abstractNum w:abstractNumId="52" w15:restartNumberingAfterBreak="0">
     <w:nsid w:val="69982E35"/>
     <w:multiLevelType w:val="multilevel"/>
     <w:tmpl w:val="AB765206"/>
@@ -29311,7 +32904,7 @@
       </w:pPr>
     </w:lvl>
   </w:abstractNum>
-  <w:abstractNum w:abstractNumId="47" w15:restartNumberingAfterBreak="0">
+  <w:abstractNum w:abstractNumId="53" w15:restartNumberingAfterBreak="0">
     <w:nsid w:val="6DBA5716"/>
     <w:multiLevelType w:val="multilevel"/>
     <w:tmpl w:val="75F0F252"/>
@@ -29460,7 +33053,7 @@
       </w:rPr>
     </w:lvl>
   </w:abstractNum>
-  <w:abstractNum w:abstractNumId="48" w15:restartNumberingAfterBreak="0">
+  <w:abstractNum w:abstractNumId="54" w15:restartNumberingAfterBreak="0">
     <w:nsid w:val="722E2E80"/>
     <w:multiLevelType w:val="multilevel"/>
     <w:tmpl w:val="62D0378A"/>
@@ -29581,7 +33174,7 @@
       </w:pPr>
     </w:lvl>
   </w:abstractNum>
-  <w:abstractNum w:abstractNumId="49" w15:restartNumberingAfterBreak="0">
+  <w:abstractNum w:abstractNumId="55" w15:restartNumberingAfterBreak="0">
     <w:nsid w:val="77DF0440"/>
     <w:multiLevelType w:val="multilevel"/>
     <w:tmpl w:val="904C2102"/>
@@ -29730,7 +33323,7 @@
       </w:rPr>
     </w:lvl>
   </w:abstractNum>
-  <w:abstractNum w:abstractNumId="50" w15:restartNumberingAfterBreak="0">
+  <w:abstractNum w:abstractNumId="56" w15:restartNumberingAfterBreak="0">
     <w:nsid w:val="77FB1A01"/>
     <w:multiLevelType w:val="multilevel"/>
     <w:tmpl w:val="9572BDE6"/>
@@ -29879,7 +33472,7 @@
       </w:rPr>
     </w:lvl>
   </w:abstractNum>
-  <w:abstractNum w:abstractNumId="51" w15:restartNumberingAfterBreak="0">
+  <w:abstractNum w:abstractNumId="57" w15:restartNumberingAfterBreak="0">
     <w:nsid w:val="7BE71A29"/>
     <w:multiLevelType w:val="multilevel"/>
     <w:tmpl w:val="ACD64310"/>
@@ -30028,7 +33621,7 @@
       </w:rPr>
     </w:lvl>
   </w:abstractNum>
-  <w:abstractNum w:abstractNumId="52" w15:restartNumberingAfterBreak="0">
+  <w:abstractNum w:abstractNumId="58" w15:restartNumberingAfterBreak="0">
     <w:nsid w:val="7E0C75A7"/>
     <w:multiLevelType w:val="multilevel"/>
     <w:tmpl w:val="A0AC4CD0"/>
@@ -30177,14 +33770,163 @@
       </w:rPr>
     </w:lvl>
   </w:abstractNum>
+  <w:abstractNum w:abstractNumId="59" w15:restartNumberingAfterBreak="0">
+    <w:nsid w:val="7E2A6BB6"/>
+    <w:multiLevelType w:val="multilevel"/>
+    <w:tmpl w:val="046A9724"/>
+    <w:lvl w:ilvl="0">
+      <w:start w:val="1"/>
+      <w:numFmt w:val="bullet"/>
+      <w:lvlText w:val=""/>
+      <w:lvlJc w:val="left"/>
+      <w:pPr>
+        <w:tabs>
+          <w:tab w:val="num" w:pos="720"/>
+        </w:tabs>
+        <w:ind w:left="720" w:hanging="360"/>
+      </w:pPr>
+      <w:rPr>
+        <w:rFonts w:ascii="Symbol" w:hAnsi="Symbol" w:hint="default"/>
+        <w:sz w:val="20"/>
+      </w:rPr>
+    </w:lvl>
+    <w:lvl w:ilvl="1" w:tentative="1">
+      <w:start w:val="1"/>
+      <w:numFmt w:val="bullet"/>
+      <w:lvlText w:val="o"/>
+      <w:lvlJc w:val="left"/>
+      <w:pPr>
+        <w:tabs>
+          <w:tab w:val="num" w:pos="1440"/>
+        </w:tabs>
+        <w:ind w:left="1440" w:hanging="360"/>
+      </w:pPr>
+      <w:rPr>
+        <w:rFonts w:ascii="Courier New" w:hAnsi="Courier New" w:hint="default"/>
+        <w:sz w:val="20"/>
+      </w:rPr>
+    </w:lvl>
+    <w:lvl w:ilvl="2" w:tentative="1">
+      <w:start w:val="1"/>
+      <w:numFmt w:val="bullet"/>
+      <w:lvlText w:val=""/>
+      <w:lvlJc w:val="left"/>
+      <w:pPr>
+        <w:tabs>
+          <w:tab w:val="num" w:pos="2160"/>
+        </w:tabs>
+        <w:ind w:left="2160" w:hanging="360"/>
+      </w:pPr>
+      <w:rPr>
+        <w:rFonts w:ascii="Wingdings" w:hAnsi="Wingdings" w:hint="default"/>
+        <w:sz w:val="20"/>
+      </w:rPr>
+    </w:lvl>
+    <w:lvl w:ilvl="3" w:tentative="1">
+      <w:start w:val="1"/>
+      <w:numFmt w:val="bullet"/>
+      <w:lvlText w:val=""/>
+      <w:lvlJc w:val="left"/>
+      <w:pPr>
+        <w:tabs>
+          <w:tab w:val="num" w:pos="2880"/>
+        </w:tabs>
+        <w:ind w:left="2880" w:hanging="360"/>
+      </w:pPr>
+      <w:rPr>
+        <w:rFonts w:ascii="Wingdings" w:hAnsi="Wingdings" w:hint="default"/>
+        <w:sz w:val="20"/>
+      </w:rPr>
+    </w:lvl>
+    <w:lvl w:ilvl="4" w:tentative="1">
+      <w:start w:val="1"/>
+      <w:numFmt w:val="bullet"/>
+      <w:lvlText w:val=""/>
+      <w:lvlJc w:val="left"/>
+      <w:pPr>
+        <w:tabs>
+          <w:tab w:val="num" w:pos="3600"/>
+        </w:tabs>
+        <w:ind w:left="3600" w:hanging="360"/>
+      </w:pPr>
+      <w:rPr>
+        <w:rFonts w:ascii="Wingdings" w:hAnsi="Wingdings" w:hint="default"/>
+        <w:sz w:val="20"/>
+      </w:rPr>
+    </w:lvl>
+    <w:lvl w:ilvl="5" w:tentative="1">
+      <w:start w:val="1"/>
+      <w:numFmt w:val="bullet"/>
+      <w:lvlText w:val=""/>
+      <w:lvlJc w:val="left"/>
+      <w:pPr>
+        <w:tabs>
+          <w:tab w:val="num" w:pos="4320"/>
+        </w:tabs>
+        <w:ind w:left="4320" w:hanging="360"/>
+      </w:pPr>
+      <w:rPr>
+        <w:rFonts w:ascii="Wingdings" w:hAnsi="Wingdings" w:hint="default"/>
+        <w:sz w:val="20"/>
+      </w:rPr>
+    </w:lvl>
+    <w:lvl w:ilvl="6" w:tentative="1">
+      <w:start w:val="1"/>
+      <w:numFmt w:val="bullet"/>
+      <w:lvlText w:val=""/>
+      <w:lvlJc w:val="left"/>
+      <w:pPr>
+        <w:tabs>
+          <w:tab w:val="num" w:pos="5040"/>
+        </w:tabs>
+        <w:ind w:left="5040" w:hanging="360"/>
+      </w:pPr>
+      <w:rPr>
+        <w:rFonts w:ascii="Wingdings" w:hAnsi="Wingdings" w:hint="default"/>
+        <w:sz w:val="20"/>
+      </w:rPr>
+    </w:lvl>
+    <w:lvl w:ilvl="7" w:tentative="1">
+      <w:start w:val="1"/>
+      <w:numFmt w:val="bullet"/>
+      <w:lvlText w:val=""/>
+      <w:lvlJc w:val="left"/>
+      <w:pPr>
+        <w:tabs>
+          <w:tab w:val="num" w:pos="5760"/>
+        </w:tabs>
+        <w:ind w:left="5760" w:hanging="360"/>
+      </w:pPr>
+      <w:rPr>
+        <w:rFonts w:ascii="Wingdings" w:hAnsi="Wingdings" w:hint="default"/>
+        <w:sz w:val="20"/>
+      </w:rPr>
+    </w:lvl>
+    <w:lvl w:ilvl="8" w:tentative="1">
+      <w:start w:val="1"/>
+      <w:numFmt w:val="bullet"/>
+      <w:lvlText w:val=""/>
+      <w:lvlJc w:val="left"/>
+      <w:pPr>
+        <w:tabs>
+          <w:tab w:val="num" w:pos="6480"/>
+        </w:tabs>
+        <w:ind w:left="6480" w:hanging="360"/>
+      </w:pPr>
+      <w:rPr>
+        <w:rFonts w:ascii="Wingdings" w:hAnsi="Wingdings" w:hint="default"/>
+        <w:sz w:val="20"/>
+      </w:rPr>
+    </w:lvl>
+  </w:abstractNum>
   <w:num w:numId="1" w16cid:durableId="963657357">
-    <w:abstractNumId w:val="8"/>
+    <w:abstractNumId w:val="10"/>
   </w:num>
   <w:num w:numId="2" w16cid:durableId="1617563914">
-    <w:abstractNumId w:val="40"/>
+    <w:abstractNumId w:val="45"/>
   </w:num>
   <w:num w:numId="3" w16cid:durableId="1630013373">
-    <w:abstractNumId w:val="47"/>
+    <w:abstractNumId w:val="53"/>
   </w:num>
   <w:num w:numId="4" w16cid:durableId="1966813580">
     <w:abstractNumId w:val="4"/>
@@ -30193,109 +33935,109 @@
     <w:abstractNumId w:val="5"/>
   </w:num>
   <w:num w:numId="6" w16cid:durableId="1616014581">
-    <w:abstractNumId w:val="17"/>
+    <w:abstractNumId w:val="21"/>
   </w:num>
   <w:num w:numId="7" w16cid:durableId="446894579">
-    <w:abstractNumId w:val="32"/>
+    <w:abstractNumId w:val="37"/>
   </w:num>
   <w:num w:numId="8" w16cid:durableId="1183859262">
-    <w:abstractNumId w:val="29"/>
+    <w:abstractNumId w:val="34"/>
   </w:num>
   <w:num w:numId="9" w16cid:durableId="2088334464">
-    <w:abstractNumId w:val="42"/>
+    <w:abstractNumId w:val="48"/>
   </w:num>
   <w:num w:numId="10" w16cid:durableId="399717587">
+    <w:abstractNumId w:val="27"/>
+  </w:num>
+  <w:num w:numId="11" w16cid:durableId="410200048">
     <w:abstractNumId w:val="22"/>
   </w:num>
-  <w:num w:numId="11" w16cid:durableId="410200048">
-    <w:abstractNumId w:val="18"/>
-  </w:num>
   <w:num w:numId="12" w16cid:durableId="903686556">
-    <w:abstractNumId w:val="45"/>
+    <w:abstractNumId w:val="51"/>
   </w:num>
   <w:num w:numId="13" w16cid:durableId="1348486560">
     <w:abstractNumId w:val="0"/>
   </w:num>
   <w:num w:numId="14" w16cid:durableId="1313409810">
+    <w:abstractNumId w:val="28"/>
+  </w:num>
+  <w:num w:numId="15" w16cid:durableId="807165227">
+    <w:abstractNumId w:val="42"/>
+  </w:num>
+  <w:num w:numId="16" w16cid:durableId="895120743">
+    <w:abstractNumId w:val="35"/>
+  </w:num>
+  <w:num w:numId="17" w16cid:durableId="913389967">
     <w:abstractNumId w:val="23"/>
   </w:num>
-  <w:num w:numId="15" w16cid:durableId="807165227">
-    <w:abstractNumId w:val="37"/>
-  </w:num>
-  <w:num w:numId="16" w16cid:durableId="895120743">
-    <w:abstractNumId w:val="30"/>
-  </w:num>
-  <w:num w:numId="17" w16cid:durableId="913389967">
-    <w:abstractNumId w:val="19"/>
-  </w:num>
   <w:num w:numId="18" w16cid:durableId="135532568">
-    <w:abstractNumId w:val="48"/>
+    <w:abstractNumId w:val="54"/>
   </w:num>
   <w:num w:numId="19" w16cid:durableId="1812019152">
-    <w:abstractNumId w:val="13"/>
+    <w:abstractNumId w:val="17"/>
   </w:num>
   <w:num w:numId="20" w16cid:durableId="773523195">
-    <w:abstractNumId w:val="38"/>
+    <w:abstractNumId w:val="43"/>
   </w:num>
   <w:num w:numId="21" w16cid:durableId="1778601573">
-    <w:abstractNumId w:val="44"/>
+    <w:abstractNumId w:val="50"/>
   </w:num>
   <w:num w:numId="22" w16cid:durableId="2039039444">
-    <w:abstractNumId w:val="16"/>
+    <w:abstractNumId w:val="20"/>
   </w:num>
   <w:num w:numId="23" w16cid:durableId="1714958335">
-    <w:abstractNumId w:val="11"/>
+    <w:abstractNumId w:val="14"/>
   </w:num>
   <w:num w:numId="24" w16cid:durableId="1008025529">
-    <w:abstractNumId w:val="7"/>
+    <w:abstractNumId w:val="8"/>
   </w:num>
   <w:num w:numId="25" w16cid:durableId="83844064">
-    <w:abstractNumId w:val="41"/>
+    <w:abstractNumId w:val="46"/>
   </w:num>
   <w:num w:numId="26" w16cid:durableId="297417795">
-    <w:abstractNumId w:val="51"/>
+    <w:abstractNumId w:val="57"/>
   </w:num>
   <w:num w:numId="27" w16cid:durableId="461845439">
-    <w:abstractNumId w:val="14"/>
+    <w:abstractNumId w:val="18"/>
   </w:num>
   <w:num w:numId="28" w16cid:durableId="764349638">
     <w:abstractNumId w:val="6"/>
   </w:num>
   <w:num w:numId="29" w16cid:durableId="2119400614">
-    <w:abstractNumId w:val="28"/>
+    <w:abstractNumId w:val="33"/>
   </w:num>
   <w:num w:numId="30" w16cid:durableId="739792998">
-    <w:abstractNumId w:val="20"/>
+    <w:abstractNumId w:val="24"/>
   </w:num>
   <w:num w:numId="31" w16cid:durableId="530607609">
-    <w:abstractNumId w:val="52"/>
+    <w:abstractNumId w:val="58"/>
   </w:num>
   <w:num w:numId="32" w16cid:durableId="994843245">
-    <w:abstractNumId w:val="25"/>
+    <w:abstractNumId w:val="30"/>
   </w:num>
   <w:num w:numId="33" w16cid:durableId="1631786959">
+    <w:abstractNumId w:val="55"/>
+  </w:num>
+  <w:num w:numId="34" w16cid:durableId="141502543">
     <w:abstractNumId w:val="49"/>
   </w:num>
-  <w:num w:numId="34" w16cid:durableId="141502543">
-    <w:abstractNumId w:val="43"/>
-  </w:num>
   <w:num w:numId="35" w16cid:durableId="674307213">
-    <w:abstractNumId w:val="15"/>
+    <w:abstractNumId w:val="19"/>
   </w:num>
   <w:num w:numId="36" w16cid:durableId="1751199514">
     <w:abstractNumId w:val="3"/>
   </w:num>
   <w:num w:numId="37" w16cid:durableId="1685668662">
-    <w:abstractNumId w:val="27"/>
+    <w:abstractNumId w:val="32"/>
   </w:num>
   <w:num w:numId="38" w16cid:durableId="1299989636">
-    <w:abstractNumId w:val="26"/>
+    <w:abstractNumId w:val="31"/>
   </w:num>
   <w:num w:numId="39" w16cid:durableId="1468627737">
-    <w:abstractNumId w:val="34"/>
+    <w:abstractNumId w:val="39"/>
   </w:num>
   <w:num w:numId="40" w16cid:durableId="1577015011">
-    <w:abstractNumId w:val="24"/>
+    <w:abstractNumId w:val="29"/>
   </w:num>
   <w:num w:numId="41" w16cid:durableId="1696882208">
     <w:abstractNumId w:val="1"/>
@@ -30304,36 +34046,57 @@
     <w:abstractNumId w:val="2"/>
   </w:num>
   <w:num w:numId="43" w16cid:durableId="496774231">
-    <w:abstractNumId w:val="46"/>
+    <w:abstractNumId w:val="52"/>
   </w:num>
   <w:num w:numId="44" w16cid:durableId="14311804">
-    <w:abstractNumId w:val="35"/>
+    <w:abstractNumId w:val="40"/>
   </w:num>
   <w:num w:numId="45" w16cid:durableId="1210386525">
+    <w:abstractNumId w:val="15"/>
+  </w:num>
+  <w:num w:numId="46" w16cid:durableId="1542934177">
+    <w:abstractNumId w:val="56"/>
+  </w:num>
+  <w:num w:numId="47" w16cid:durableId="1328363063">
+    <w:abstractNumId w:val="26"/>
+  </w:num>
+  <w:num w:numId="48" w16cid:durableId="410540306">
+    <w:abstractNumId w:val="38"/>
+  </w:num>
+  <w:num w:numId="49" w16cid:durableId="1885367331">
+    <w:abstractNumId w:val="44"/>
+  </w:num>
+  <w:num w:numId="50" w16cid:durableId="945233700">
+    <w:abstractNumId w:val="36"/>
+  </w:num>
+  <w:num w:numId="51" w16cid:durableId="1794323072">
+    <w:abstractNumId w:val="41"/>
+  </w:num>
+  <w:num w:numId="52" w16cid:durableId="817459467">
+    <w:abstractNumId w:val="13"/>
+  </w:num>
+  <w:num w:numId="53" w16cid:durableId="822888462">
     <w:abstractNumId w:val="12"/>
   </w:num>
-  <w:num w:numId="46" w16cid:durableId="1542934177">
-    <w:abstractNumId w:val="50"/>
+  <w:num w:numId="54" w16cid:durableId="1843860891">
+    <w:abstractNumId w:val="7"/>
   </w:num>
-  <w:num w:numId="47" w16cid:durableId="1328363063">
-    <w:abstractNumId w:val="21"/>
+  <w:num w:numId="55" w16cid:durableId="1441414541">
+    <w:abstractNumId w:val="59"/>
   </w:num>
-  <w:num w:numId="48" w16cid:durableId="410540306">
-    <w:abstractNumId w:val="33"/>
+  <w:num w:numId="56" w16cid:durableId="293297619">
+    <w:abstractNumId w:val="11"/>
   </w:num>
-  <w:num w:numId="49" w16cid:durableId="1885367331">
-    <w:abstractNumId w:val="39"/>
+  <w:num w:numId="57" w16cid:durableId="1592662326">
+    <w:abstractNumId w:val="16"/>
   </w:num>
-  <w:num w:numId="50" w16cid:durableId="945233700">
-    <w:abstractNumId w:val="31"/>
+  <w:num w:numId="58" w16cid:durableId="171460657">
+    <w:abstractNumId w:val="47"/>
   </w:num>
-  <w:num w:numId="51" w16cid:durableId="1794323072">
-    <w:abstractNumId w:val="36"/>
+  <w:num w:numId="59" w16cid:durableId="2087681312">
+    <w:abstractNumId w:val="25"/>
   </w:num>
-  <w:num w:numId="52" w16cid:durableId="817459467">
-    <w:abstractNumId w:val="10"/>
-  </w:num>
-  <w:num w:numId="53" w16cid:durableId="822888462">
+  <w:num w:numId="60" w16cid:durableId="1373307866">
     <w:abstractNumId w:val="9"/>
   </w:num>
 </w:numbering>

</xml_diff>

<commit_message>
AquaMoon and Stolen String
</commit_message>
<xml_diff>
--- a/codeforces-B.docx
+++ b/codeforces-B.docx
@@ -3108,15 +3108,7 @@
       <w:proofErr w:type="spellEnd"/>
       <w:proofErr w:type="gramEnd"/>
       <w:r>
-        <w:t xml:space="preserve">(); </w:t>
-      </w:r>
-      <w:proofErr w:type="spellStart"/>
-      <w:r>
-        <w:t>i</w:t>
-      </w:r>
-      <w:proofErr w:type="spellEnd"/>
-      <w:r>
-        <w:t>++)</w:t>
+        <w:t>(); i++)</w:t>
       </w:r>
     </w:p>
     <w:p>
@@ -3290,15 +3282,7 @@
       <w:proofErr w:type="spellEnd"/>
       <w:proofErr w:type="gramEnd"/>
       <w:r>
-        <w:t xml:space="preserve">(); </w:t>
-      </w:r>
-      <w:proofErr w:type="spellStart"/>
-      <w:r>
-        <w:t>i</w:t>
-      </w:r>
-      <w:proofErr w:type="spellEnd"/>
-      <w:r>
-        <w:t>++)</w:t>
+        <w:t>(); i++)</w:t>
       </w:r>
     </w:p>
     <w:p>
@@ -8970,23 +8954,7 @@
           <w:sz w:val="30"/>
           <w:szCs w:val="30"/>
         </w:rPr>
-        <w:t xml:space="preserve"> </w:t>
-      </w:r>
-      <w:proofErr w:type="spellStart"/>
-      <w:r>
-        <w:rPr>
-          <w:sz w:val="30"/>
-          <w:szCs w:val="30"/>
-        </w:rPr>
-        <w:t>i</w:t>
-      </w:r>
-      <w:proofErr w:type="spellEnd"/>
-      <w:r>
-        <w:rPr>
-          <w:sz w:val="30"/>
-          <w:szCs w:val="30"/>
-        </w:rPr>
-        <w:t xml:space="preserve"> \</w:t>
+        <w:t xml:space="preserve"> i \</w:t>
       </w:r>
       <w:proofErr w:type="spellStart"/>
       <w:r>
@@ -10833,6 +10801,85 @@
           <w:sz w:val="30"/>
           <w:szCs w:val="30"/>
         </w:rPr>
+        <w:t xml:space="preserve">], ar[i+1]) &lt;&lt; </w:t>
+      </w:r>
+      <w:proofErr w:type="spellStart"/>
+      <w:r>
+        <w:rPr>
+          <w:sz w:val="30"/>
+          <w:szCs w:val="30"/>
+        </w:rPr>
+        <w:t>endl</w:t>
+      </w:r>
+      <w:proofErr w:type="spellEnd"/>
+      <w:r>
+        <w:rPr>
+          <w:sz w:val="30"/>
+          <w:szCs w:val="30"/>
+        </w:rPr>
+        <w:t>;</w:t>
+      </w:r>
+    </w:p>
+    <w:p>
+      <w:pPr>
+        <w:rPr>
+          <w:sz w:val="30"/>
+          <w:szCs w:val="30"/>
+        </w:rPr>
+      </w:pPr>
+      <w:r>
+        <w:rPr>
+          <w:sz w:val="30"/>
+          <w:szCs w:val="30"/>
+        </w:rPr>
+        <w:t xml:space="preserve">                </w:t>
+      </w:r>
+      <w:proofErr w:type="spellStart"/>
+      <w:r>
+        <w:rPr>
+          <w:sz w:val="30"/>
+          <w:szCs w:val="30"/>
+        </w:rPr>
+        <w:t>ar</w:t>
+      </w:r>
+      <w:proofErr w:type="spellEnd"/>
+      <w:r>
+        <w:rPr>
+          <w:sz w:val="30"/>
+          <w:szCs w:val="30"/>
+        </w:rPr>
+        <w:t>[i+1] = min(</w:t>
+      </w:r>
+      <w:proofErr w:type="spellStart"/>
+      <w:r>
+        <w:rPr>
+          <w:sz w:val="30"/>
+          <w:szCs w:val="30"/>
+        </w:rPr>
+        <w:t>ar</w:t>
+      </w:r>
+      <w:proofErr w:type="spellEnd"/>
+      <w:r>
+        <w:rPr>
+          <w:sz w:val="30"/>
+          <w:szCs w:val="30"/>
+        </w:rPr>
+        <w:t>[</w:t>
+      </w:r>
+      <w:proofErr w:type="spellStart"/>
+      <w:r>
+        <w:rPr>
+          <w:sz w:val="30"/>
+          <w:szCs w:val="30"/>
+        </w:rPr>
+        <w:t>i</w:t>
+      </w:r>
+      <w:proofErr w:type="spellEnd"/>
+      <w:r>
+        <w:rPr>
+          <w:sz w:val="30"/>
+          <w:szCs w:val="30"/>
+        </w:rPr>
         <w:t xml:space="preserve">], </w:t>
       </w:r>
       <w:proofErr w:type="spellStart"/>
@@ -10849,23 +10896,53 @@
           <w:sz w:val="30"/>
           <w:szCs w:val="30"/>
         </w:rPr>
-        <w:t xml:space="preserve">[i+1]) &lt;&lt; </w:t>
-      </w:r>
-      <w:proofErr w:type="spellStart"/>
-      <w:r>
-        <w:rPr>
-          <w:sz w:val="30"/>
-          <w:szCs w:val="30"/>
-        </w:rPr>
-        <w:t>endl</w:t>
-      </w:r>
-      <w:proofErr w:type="spellEnd"/>
-      <w:r>
-        <w:rPr>
-          <w:sz w:val="30"/>
-          <w:szCs w:val="30"/>
-        </w:rPr>
-        <w:t>;</w:t>
+        <w:t>[i+1]</w:t>
+      </w:r>
+      <w:proofErr w:type="gramStart"/>
+      <w:r>
+        <w:rPr>
+          <w:sz w:val="30"/>
+          <w:szCs w:val="30"/>
+        </w:rPr>
+        <w:t>);  /</w:t>
+      </w:r>
+      <w:proofErr w:type="gramEnd"/>
+      <w:r>
+        <w:rPr>
+          <w:sz w:val="30"/>
+          <w:szCs w:val="30"/>
+        </w:rPr>
+        <w:t>/ keep min condition satisfied</w:t>
+      </w:r>
+    </w:p>
+    <w:p>
+      <w:pPr>
+        <w:rPr>
+          <w:sz w:val="30"/>
+          <w:szCs w:val="30"/>
+        </w:rPr>
+      </w:pPr>
+      <w:r>
+        <w:rPr>
+          <w:sz w:val="30"/>
+          <w:szCs w:val="30"/>
+        </w:rPr>
+        <w:t xml:space="preserve">            } else {</w:t>
+      </w:r>
+    </w:p>
+    <w:p>
+      <w:pPr>
+        <w:rPr>
+          <w:sz w:val="30"/>
+          <w:szCs w:val="30"/>
+        </w:rPr>
+      </w:pPr>
+      <w:r>
+        <w:rPr>
+          <w:sz w:val="30"/>
+          <w:szCs w:val="30"/>
+        </w:rPr>
+        <w:t xml:space="preserve">                // Odd index: use prime y</w:t>
       </w:r>
     </w:p>
     <w:p>
@@ -10888,6 +10965,22 @@
           <w:sz w:val="30"/>
           <w:szCs w:val="30"/>
         </w:rPr>
+        <w:t>cout</w:t>
+      </w:r>
+      <w:proofErr w:type="spellEnd"/>
+      <w:r>
+        <w:rPr>
+          <w:sz w:val="30"/>
+          <w:szCs w:val="30"/>
+        </w:rPr>
+        <w:t xml:space="preserve"> &lt;&lt; i+1 &lt;&lt; " " &lt;&lt; i+2 &lt;&lt; " " &lt;&lt; y &lt;&lt; " " &lt;&lt; min(</w:t>
+      </w:r>
+      <w:proofErr w:type="spellStart"/>
+      <w:r>
+        <w:rPr>
+          <w:sz w:val="30"/>
+          <w:szCs w:val="30"/>
+        </w:rPr>
         <w:t>ar</w:t>
       </w:r>
       <w:proofErr w:type="spellEnd"/>
@@ -10896,22 +10989,6 @@
           <w:sz w:val="30"/>
           <w:szCs w:val="30"/>
         </w:rPr>
-        <w:t>[i+1] = min(</w:t>
-      </w:r>
-      <w:proofErr w:type="spellStart"/>
-      <w:r>
-        <w:rPr>
-          <w:sz w:val="30"/>
-          <w:szCs w:val="30"/>
-        </w:rPr>
-        <w:t>ar</w:t>
-      </w:r>
-      <w:proofErr w:type="spellEnd"/>
-      <w:r>
-        <w:rPr>
-          <w:sz w:val="30"/>
-          <w:szCs w:val="30"/>
-        </w:rPr>
         <w:t>[</w:t>
       </w:r>
       <w:proofErr w:type="spellStart"/>
@@ -10928,148 +11005,7 @@
           <w:sz w:val="30"/>
           <w:szCs w:val="30"/>
         </w:rPr>
-        <w:t xml:space="preserve">], </w:t>
-      </w:r>
-      <w:proofErr w:type="spellStart"/>
-      <w:r>
-        <w:rPr>
-          <w:sz w:val="30"/>
-          <w:szCs w:val="30"/>
-        </w:rPr>
-        <w:t>ar</w:t>
-      </w:r>
-      <w:proofErr w:type="spellEnd"/>
-      <w:r>
-        <w:rPr>
-          <w:sz w:val="30"/>
-          <w:szCs w:val="30"/>
-        </w:rPr>
-        <w:t>[i+1]</w:t>
-      </w:r>
-      <w:proofErr w:type="gramStart"/>
-      <w:r>
-        <w:rPr>
-          <w:sz w:val="30"/>
-          <w:szCs w:val="30"/>
-        </w:rPr>
-        <w:t>);  /</w:t>
-      </w:r>
-      <w:proofErr w:type="gramEnd"/>
-      <w:r>
-        <w:rPr>
-          <w:sz w:val="30"/>
-          <w:szCs w:val="30"/>
-        </w:rPr>
-        <w:t>/ keep min condition satisfied</w:t>
-      </w:r>
-    </w:p>
-    <w:p>
-      <w:pPr>
-        <w:rPr>
-          <w:sz w:val="30"/>
-          <w:szCs w:val="30"/>
-        </w:rPr>
-      </w:pPr>
-      <w:r>
-        <w:rPr>
-          <w:sz w:val="30"/>
-          <w:szCs w:val="30"/>
-        </w:rPr>
-        <w:t xml:space="preserve">            } else {</w:t>
-      </w:r>
-    </w:p>
-    <w:p>
-      <w:pPr>
-        <w:rPr>
-          <w:sz w:val="30"/>
-          <w:szCs w:val="30"/>
-        </w:rPr>
-      </w:pPr>
-      <w:r>
-        <w:rPr>
-          <w:sz w:val="30"/>
-          <w:szCs w:val="30"/>
-        </w:rPr>
-        <w:t xml:space="preserve">                // Odd index: use prime y</w:t>
-      </w:r>
-    </w:p>
-    <w:p>
-      <w:pPr>
-        <w:rPr>
-          <w:sz w:val="30"/>
-          <w:szCs w:val="30"/>
-        </w:rPr>
-      </w:pPr>
-      <w:r>
-        <w:rPr>
-          <w:sz w:val="30"/>
-          <w:szCs w:val="30"/>
-        </w:rPr>
-        <w:t xml:space="preserve">                </w:t>
-      </w:r>
-      <w:proofErr w:type="spellStart"/>
-      <w:r>
-        <w:rPr>
-          <w:sz w:val="30"/>
-          <w:szCs w:val="30"/>
-        </w:rPr>
-        <w:t>cout</w:t>
-      </w:r>
-      <w:proofErr w:type="spellEnd"/>
-      <w:r>
-        <w:rPr>
-          <w:sz w:val="30"/>
-          <w:szCs w:val="30"/>
-        </w:rPr>
-        <w:t xml:space="preserve"> &lt;&lt; i+1 &lt;&lt; " " &lt;&lt; i+2 &lt;&lt; " " &lt;&lt; y &lt;&lt; " " &lt;&lt; min(</w:t>
-      </w:r>
-      <w:proofErr w:type="spellStart"/>
-      <w:r>
-        <w:rPr>
-          <w:sz w:val="30"/>
-          <w:szCs w:val="30"/>
-        </w:rPr>
-        <w:t>ar</w:t>
-      </w:r>
-      <w:proofErr w:type="spellEnd"/>
-      <w:r>
-        <w:rPr>
-          <w:sz w:val="30"/>
-          <w:szCs w:val="30"/>
-        </w:rPr>
-        <w:t>[</w:t>
-      </w:r>
-      <w:proofErr w:type="spellStart"/>
-      <w:r>
-        <w:rPr>
-          <w:sz w:val="30"/>
-          <w:szCs w:val="30"/>
-        </w:rPr>
-        <w:t>i</w:t>
-      </w:r>
-      <w:proofErr w:type="spellEnd"/>
-      <w:r>
-        <w:rPr>
-          <w:sz w:val="30"/>
-          <w:szCs w:val="30"/>
-        </w:rPr>
-        <w:t xml:space="preserve">], </w:t>
-      </w:r>
-      <w:proofErr w:type="spellStart"/>
-      <w:r>
-        <w:rPr>
-          <w:sz w:val="30"/>
-          <w:szCs w:val="30"/>
-        </w:rPr>
-        <w:t>ar</w:t>
-      </w:r>
-      <w:proofErr w:type="spellEnd"/>
-      <w:r>
-        <w:rPr>
-          <w:sz w:val="30"/>
-          <w:szCs w:val="30"/>
-        </w:rPr>
-        <w:t xml:space="preserve">[i+1]) &lt;&lt; </w:t>
+        <w:t xml:space="preserve">], ar[i+1]) &lt;&lt; </w:t>
       </w:r>
       <w:proofErr w:type="spellStart"/>
       <w:r>
@@ -19002,23 +18938,7 @@
           <w:sz w:val="30"/>
           <w:szCs w:val="30"/>
         </w:rPr>
-        <w:t xml:space="preserve">++) </w:t>
-      </w:r>
-      <w:proofErr w:type="spellStart"/>
-      <w:r>
-        <w:rPr>
-          <w:sz w:val="30"/>
-          <w:szCs w:val="30"/>
-        </w:rPr>
-        <w:t>cin</w:t>
-      </w:r>
-      <w:proofErr w:type="spellEnd"/>
-      <w:r>
-        <w:rPr>
-          <w:sz w:val="30"/>
-          <w:szCs w:val="30"/>
-        </w:rPr>
-        <w:t xml:space="preserve"> &gt;&gt; </w:t>
+        <w:t xml:space="preserve">++) cin &gt;&gt; </w:t>
       </w:r>
       <w:proofErr w:type="spellStart"/>
       <w:r>
@@ -27416,23 +27336,7 @@
           <w:sz w:val="30"/>
           <w:szCs w:val="30"/>
         </w:rPr>
-        <w:t xml:space="preserve">++) </w:t>
-      </w:r>
-      <w:proofErr w:type="spellStart"/>
-      <w:r>
-        <w:rPr>
-          <w:sz w:val="30"/>
-          <w:szCs w:val="30"/>
-        </w:rPr>
-        <w:t>cin</w:t>
-      </w:r>
-      <w:proofErr w:type="spellEnd"/>
-      <w:r>
-        <w:rPr>
-          <w:sz w:val="30"/>
-          <w:szCs w:val="30"/>
-        </w:rPr>
-        <w:t xml:space="preserve"> &gt;&gt; a[</w:t>
+        <w:t>++) cin &gt;&gt; a[</w:t>
       </w:r>
       <w:proofErr w:type="spellStart"/>
       <w:r>
@@ -27940,23 +27844,7 @@
           <w:sz w:val="30"/>
           <w:szCs w:val="30"/>
         </w:rPr>
-        <w:t xml:space="preserve">({1, </w:t>
-      </w:r>
-      <w:proofErr w:type="spellStart"/>
-      <w:r>
-        <w:rPr>
-          <w:sz w:val="30"/>
-          <w:szCs w:val="30"/>
-        </w:rPr>
-        <w:t>i</w:t>
-      </w:r>
-      <w:proofErr w:type="spellEnd"/>
-      <w:r>
-        <w:rPr>
-          <w:sz w:val="30"/>
-          <w:szCs w:val="30"/>
-        </w:rPr>
-        <w:t>, j});</w:t>
+        <w:t>({1, i, j});</w:t>
       </w:r>
     </w:p>
     <w:p>
@@ -29785,7 +29673,53 @@
           <w:sz w:val="30"/>
           <w:szCs w:val="30"/>
         </w:rPr>
-        <w:t xml:space="preserve">(); </w:t>
+        <w:t>(); i++)</w:t>
+      </w:r>
+    </w:p>
+    <w:p>
+      <w:pPr>
+        <w:rPr>
+          <w:sz w:val="30"/>
+          <w:szCs w:val="30"/>
+        </w:rPr>
+      </w:pPr>
+      <w:r>
+        <w:rPr>
+          <w:sz w:val="30"/>
+          <w:szCs w:val="30"/>
+        </w:rPr>
+        <w:t>        {</w:t>
+      </w:r>
+    </w:p>
+    <w:p>
+      <w:pPr>
+        <w:rPr>
+          <w:sz w:val="30"/>
+          <w:szCs w:val="30"/>
+        </w:rPr>
+      </w:pPr>
+      <w:r>
+        <w:rPr>
+          <w:sz w:val="30"/>
+          <w:szCs w:val="30"/>
+        </w:rPr>
+        <w:t xml:space="preserve">            </w:t>
+      </w:r>
+      <w:proofErr w:type="spellStart"/>
+      <w:r>
+        <w:rPr>
+          <w:sz w:val="30"/>
+          <w:szCs w:val="30"/>
+        </w:rPr>
+        <w:t>cout</w:t>
+      </w:r>
+      <w:proofErr w:type="spellEnd"/>
+      <w:r>
+        <w:rPr>
+          <w:sz w:val="30"/>
+          <w:szCs w:val="30"/>
+        </w:rPr>
+        <w:t xml:space="preserve"> &lt;&lt; v[</w:t>
       </w:r>
       <w:proofErr w:type="spellStart"/>
       <w:r>
@@ -29796,58 +29730,21 @@
         <w:t>i</w:t>
       </w:r>
       <w:proofErr w:type="spellEnd"/>
-      <w:r>
-        <w:rPr>
-          <w:sz w:val="30"/>
-          <w:szCs w:val="30"/>
-        </w:rPr>
-        <w:t>++)</w:t>
-      </w:r>
-    </w:p>
-    <w:p>
-      <w:pPr>
-        <w:rPr>
-          <w:sz w:val="30"/>
-          <w:szCs w:val="30"/>
-        </w:rPr>
-      </w:pPr>
-      <w:r>
-        <w:rPr>
-          <w:sz w:val="30"/>
-          <w:szCs w:val="30"/>
-        </w:rPr>
-        <w:t>        {</w:t>
-      </w:r>
-    </w:p>
-    <w:p>
-      <w:pPr>
-        <w:rPr>
-          <w:sz w:val="30"/>
-          <w:szCs w:val="30"/>
-        </w:rPr>
-      </w:pPr>
-      <w:r>
-        <w:rPr>
-          <w:sz w:val="30"/>
-          <w:szCs w:val="30"/>
-        </w:rPr>
-        <w:t xml:space="preserve">            </w:t>
-      </w:r>
-      <w:proofErr w:type="spellStart"/>
-      <w:r>
-        <w:rPr>
-          <w:sz w:val="30"/>
-          <w:szCs w:val="30"/>
-        </w:rPr>
-        <w:t>cout</w:t>
-      </w:r>
-      <w:proofErr w:type="spellEnd"/>
-      <w:r>
-        <w:rPr>
-          <w:sz w:val="30"/>
-          <w:szCs w:val="30"/>
-        </w:rPr>
-        <w:t xml:space="preserve"> &lt;&lt; v[</w:t>
+      <w:proofErr w:type="gramStart"/>
+      <w:r>
+        <w:rPr>
+          <w:sz w:val="30"/>
+          <w:szCs w:val="30"/>
+        </w:rPr>
+        <w:t>].first</w:t>
+      </w:r>
+      <w:proofErr w:type="gramEnd"/>
+      <w:r>
+        <w:rPr>
+          <w:sz w:val="30"/>
+          <w:szCs w:val="30"/>
+        </w:rPr>
+        <w:t xml:space="preserve"> &lt;&lt; " " &lt;&lt; v[</w:t>
       </w:r>
       <w:proofErr w:type="spellStart"/>
       <w:r>
@@ -29858,15 +29755,22 @@
         <w:t>i</w:t>
       </w:r>
       <w:proofErr w:type="spellEnd"/>
-      <w:proofErr w:type="gramStart"/>
-      <w:r>
-        <w:rPr>
-          <w:sz w:val="30"/>
-          <w:szCs w:val="30"/>
-        </w:rPr>
-        <w:t>].first</w:t>
-      </w:r>
-      <w:proofErr w:type="gramEnd"/>
+      <w:r>
+        <w:rPr>
+          <w:sz w:val="30"/>
+          <w:szCs w:val="30"/>
+        </w:rPr>
+        <w:t>].</w:t>
+      </w:r>
+      <w:proofErr w:type="spellStart"/>
+      <w:r>
+        <w:rPr>
+          <w:sz w:val="30"/>
+          <w:szCs w:val="30"/>
+        </w:rPr>
+        <w:t>second.first</w:t>
+      </w:r>
+      <w:proofErr w:type="spellEnd"/>
       <w:r>
         <w:rPr>
           <w:sz w:val="30"/>
@@ -29896,38 +29800,6 @@
           <w:sz w:val="30"/>
           <w:szCs w:val="30"/>
         </w:rPr>
-        <w:t>second.first</w:t>
-      </w:r>
-      <w:proofErr w:type="spellEnd"/>
-      <w:r>
-        <w:rPr>
-          <w:sz w:val="30"/>
-          <w:szCs w:val="30"/>
-        </w:rPr>
-        <w:t xml:space="preserve"> &lt;&lt; " " &lt;&lt; v[</w:t>
-      </w:r>
-      <w:proofErr w:type="spellStart"/>
-      <w:r>
-        <w:rPr>
-          <w:sz w:val="30"/>
-          <w:szCs w:val="30"/>
-        </w:rPr>
-        <w:t>i</w:t>
-      </w:r>
-      <w:proofErr w:type="spellEnd"/>
-      <w:r>
-        <w:rPr>
-          <w:sz w:val="30"/>
-          <w:szCs w:val="30"/>
-        </w:rPr>
-        <w:t>].</w:t>
-      </w:r>
-      <w:proofErr w:type="spellStart"/>
-      <w:r>
-        <w:rPr>
-          <w:sz w:val="30"/>
-          <w:szCs w:val="30"/>
-        </w:rPr>
         <w:t>second.second</w:t>
       </w:r>
       <w:proofErr w:type="spellEnd"/>
@@ -29936,23 +29808,7 @@
           <w:sz w:val="30"/>
           <w:szCs w:val="30"/>
         </w:rPr>
-        <w:t xml:space="preserve"> &lt;&lt; </w:t>
-      </w:r>
-      <w:proofErr w:type="spellStart"/>
-      <w:r>
-        <w:rPr>
-          <w:sz w:val="30"/>
-          <w:szCs w:val="30"/>
-        </w:rPr>
-        <w:t>endl</w:t>
-      </w:r>
-      <w:proofErr w:type="spellEnd"/>
-      <w:r>
-        <w:rPr>
-          <w:sz w:val="30"/>
-          <w:szCs w:val="30"/>
-        </w:rPr>
-        <w:t>;</w:t>
+        <w:t xml:space="preserve"> &lt;&lt; endl;</w:t>
       </w:r>
     </w:p>
     <w:p>
@@ -32205,23 +32061,7 @@
           <w:sz w:val="30"/>
           <w:szCs w:val="30"/>
         </w:rPr>
-        <w:t xml:space="preserve">++) </w:t>
-      </w:r>
-      <w:proofErr w:type="spellStart"/>
-      <w:r>
-        <w:rPr>
-          <w:sz w:val="30"/>
-          <w:szCs w:val="30"/>
-        </w:rPr>
-        <w:t>cin</w:t>
-      </w:r>
-      <w:proofErr w:type="spellEnd"/>
-      <w:r>
-        <w:rPr>
-          <w:sz w:val="30"/>
-          <w:szCs w:val="30"/>
-        </w:rPr>
-        <w:t xml:space="preserve"> &gt;&gt; a[</w:t>
+        <w:t>++) cin &gt;&gt; a[</w:t>
       </w:r>
       <w:proofErr w:type="spellStart"/>
       <w:r>
@@ -32378,23 +32218,7 @@
           <w:sz w:val="30"/>
           <w:szCs w:val="30"/>
         </w:rPr>
-        <w:t xml:space="preserve"> </w:t>
-      </w:r>
-      <w:proofErr w:type="spellStart"/>
-      <w:r>
-        <w:rPr>
-          <w:sz w:val="30"/>
-          <w:szCs w:val="30"/>
-        </w:rPr>
-        <w:t>ans</w:t>
-      </w:r>
-      <w:proofErr w:type="spellEnd"/>
-      <w:r>
-        <w:rPr>
-          <w:sz w:val="30"/>
-          <w:szCs w:val="30"/>
-        </w:rPr>
-        <w:t xml:space="preserve"> = 0;</w:t>
+        <w:t xml:space="preserve"> ans = 0;</w:t>
       </w:r>
     </w:p>
     <w:p>
@@ -37034,23 +36858,7 @@
           <w:sz w:val="30"/>
           <w:szCs w:val="30"/>
         </w:rPr>
-        <w:t xml:space="preserve">++) </w:t>
-      </w:r>
-      <w:proofErr w:type="spellStart"/>
-      <w:r>
-        <w:rPr>
-          <w:sz w:val="30"/>
-          <w:szCs w:val="30"/>
-        </w:rPr>
-        <w:t>cin</w:t>
-      </w:r>
-      <w:proofErr w:type="spellEnd"/>
-      <w:r>
-        <w:rPr>
-          <w:sz w:val="30"/>
-          <w:szCs w:val="30"/>
-        </w:rPr>
-        <w:t xml:space="preserve"> &gt;&gt; a[</w:t>
+        <w:t>++) cin &gt;&gt; a[</w:t>
       </w:r>
       <w:proofErr w:type="spellStart"/>
       <w:r>
@@ -40537,7 +40345,22 @@
           <w:sz w:val="30"/>
           <w:szCs w:val="30"/>
         </w:rPr>
-        <w:t xml:space="preserve"> &gt;&gt; a[</w:t>
+        <w:t xml:space="preserve"> &gt;&gt; a[i];</w:t>
+      </w:r>
+    </w:p>
+    <w:p>
+      <w:pPr>
+        <w:rPr>
+          <w:sz w:val="30"/>
+          <w:szCs w:val="30"/>
+        </w:rPr>
+      </w:pPr>
+      <w:r>
+        <w:rPr>
+          <w:sz w:val="30"/>
+          <w:szCs w:val="30"/>
+        </w:rPr>
+        <w:t xml:space="preserve">            pos[a[</w:t>
       </w:r>
       <w:proofErr w:type="spellStart"/>
       <w:r>
@@ -40553,24 +40376,10 @@
           <w:sz w:val="30"/>
           <w:szCs w:val="30"/>
         </w:rPr>
-        <w:t>];</w:t>
-      </w:r>
-    </w:p>
-    <w:p>
-      <w:pPr>
-        <w:rPr>
-          <w:sz w:val="30"/>
-          <w:szCs w:val="30"/>
-        </w:rPr>
-      </w:pPr>
-      <w:r>
-        <w:rPr>
-          <w:sz w:val="30"/>
-          <w:szCs w:val="30"/>
-        </w:rPr>
-        <w:t xml:space="preserve">            pos[a[</w:t>
-      </w:r>
-      <w:proofErr w:type="spellStart"/>
+        <w:t xml:space="preserve">]] = </w:t>
+      </w:r>
+      <w:proofErr w:type="spellStart"/>
+      <w:proofErr w:type="gramStart"/>
       <w:r>
         <w:rPr>
           <w:sz w:val="30"/>
@@ -40584,23 +40393,6 @@
           <w:sz w:val="30"/>
           <w:szCs w:val="30"/>
         </w:rPr>
-        <w:t xml:space="preserve">]] = </w:t>
-      </w:r>
-      <w:proofErr w:type="spellStart"/>
-      <w:proofErr w:type="gramStart"/>
-      <w:r>
-        <w:rPr>
-          <w:sz w:val="30"/>
-          <w:szCs w:val="30"/>
-        </w:rPr>
-        <w:t>i</w:t>
-      </w:r>
-      <w:proofErr w:type="spellEnd"/>
-      <w:r>
-        <w:rPr>
-          <w:sz w:val="30"/>
-          <w:szCs w:val="30"/>
-        </w:rPr>
         <w:t>;  /</w:t>
       </w:r>
       <w:proofErr w:type="gramEnd"/>
@@ -40663,23 +40455,7 @@
           <w:sz w:val="30"/>
           <w:szCs w:val="30"/>
         </w:rPr>
-        <w:t xml:space="preserve"> </w:t>
-      </w:r>
-      <w:proofErr w:type="spellStart"/>
-      <w:r>
-        <w:rPr>
-          <w:sz w:val="30"/>
-          <w:szCs w:val="30"/>
-        </w:rPr>
-        <w:t>ans</w:t>
-      </w:r>
-      <w:proofErr w:type="spellEnd"/>
-      <w:r>
-        <w:rPr>
-          <w:sz w:val="30"/>
-          <w:szCs w:val="30"/>
-        </w:rPr>
-        <w:t xml:space="preserve"> = 0;</w:t>
+        <w:t xml:space="preserve"> ans = 0;</w:t>
       </w:r>
     </w:p>
     <w:p>
@@ -42220,23 +41996,7 @@
           <w:sz w:val="30"/>
           <w:szCs w:val="30"/>
         </w:rPr>
-        <w:t xml:space="preserve"> </w:t>
-      </w:r>
-      <w:proofErr w:type="spellStart"/>
-      <w:r>
-        <w:rPr>
-          <w:sz w:val="30"/>
-          <w:szCs w:val="30"/>
-        </w:rPr>
-        <w:t>ans</w:t>
-      </w:r>
-      <w:proofErr w:type="spellEnd"/>
-      <w:r>
-        <w:rPr>
-          <w:sz w:val="30"/>
-          <w:szCs w:val="30"/>
-        </w:rPr>
-        <w:t>=0;</w:t>
+        <w:t xml:space="preserve"> ans=0;</w:t>
       </w:r>
     </w:p>
     <w:p>
@@ -45635,7 +45395,6 @@
         </w:rPr>
         <w:t xml:space="preserve"> </w:t>
       </w:r>
-      <w:proofErr w:type="spellStart"/>
       <w:proofErr w:type="gramStart"/>
       <w:r>
         <w:rPr>
@@ -45650,15 +45409,7 @@
           <w:sz w:val="30"/>
           <w:szCs w:val="30"/>
         </w:rPr>
-        <w:t>,b</w:t>
-      </w:r>
-      <w:proofErr w:type="spellEnd"/>
-      <w:r>
-        <w:rPr>
-          <w:sz w:val="30"/>
-          <w:szCs w:val="30"/>
-        </w:rPr>
-        <w:t>;</w:t>
+        <w:t>,b;</w:t>
       </w:r>
     </w:p>
     <w:p>
@@ -46024,23 +45775,7 @@
           <w:sz w:val="30"/>
           <w:szCs w:val="30"/>
         </w:rPr>
-        <w:t xml:space="preserve">=0, </w:t>
-      </w:r>
-      <w:proofErr w:type="spellStart"/>
-      <w:r>
-        <w:rPr>
-          <w:sz w:val="30"/>
-          <w:szCs w:val="30"/>
-        </w:rPr>
-        <w:t>i</w:t>
-      </w:r>
-      <w:proofErr w:type="spellEnd"/>
-      <w:r>
-        <w:rPr>
-          <w:sz w:val="30"/>
-          <w:szCs w:val="30"/>
-        </w:rPr>
-        <w:t>=0;</w:t>
+        <w:t>=0, i=0;</w:t>
       </w:r>
     </w:p>
     <w:p>
@@ -48951,23 +48686,7 @@
           <w:sz w:val="30"/>
           <w:szCs w:val="30"/>
         </w:rPr>
-        <w:t xml:space="preserve"> &gt;&gt; a[</w:t>
-      </w:r>
-      <w:proofErr w:type="spellStart"/>
-      <w:r>
-        <w:rPr>
-          <w:sz w:val="30"/>
-          <w:szCs w:val="30"/>
-        </w:rPr>
-        <w:t>i</w:t>
-      </w:r>
-      <w:proofErr w:type="spellEnd"/>
-      <w:r>
-        <w:rPr>
-          <w:sz w:val="30"/>
-          <w:szCs w:val="30"/>
-        </w:rPr>
-        <w:t>];</w:t>
+        <w:t xml:space="preserve"> &gt;&gt; a[i];</w:t>
       </w:r>
     </w:p>
     <w:p>
@@ -51647,7 +51366,7 @@
           <w:szCs w:val="30"/>
         </w:rPr>
         <w:pict w14:anchorId="34BB0E44">
-          <v:rect id="_x0000_i1191" style="width:0;height:1.5pt" o:hralign="center" o:hrstd="t" o:hr="t" fillcolor="#a0a0a0" stroked="f"/>
+          <v:rect id="_x0000_i1155" style="width:0;height:1.5pt" o:hralign="center" o:hrstd="t" o:hr="t" fillcolor="#a0a0a0" stroked="f"/>
         </w:pict>
       </w:r>
     </w:p>
@@ -52030,7 +51749,7 @@
           <w:szCs w:val="30"/>
         </w:rPr>
         <w:pict w14:anchorId="071F154F">
-          <v:rect id="_x0000_i1192" style="width:0;height:1.5pt" o:hralign="center" o:hrstd="t" o:hr="t" fillcolor="#a0a0a0" stroked="f"/>
+          <v:rect id="_x0000_i1156" style="width:0;height:1.5pt" o:hralign="center" o:hrstd="t" o:hr="t" fillcolor="#a0a0a0" stroked="f"/>
         </w:pict>
       </w:r>
     </w:p>
@@ -52428,7 +52147,7 @@
           <w:szCs w:val="30"/>
         </w:rPr>
         <w:pict w14:anchorId="4E811991">
-          <v:rect id="_x0000_i1193" style="width:0;height:1.5pt" o:hralign="center" o:hrstd="t" o:hr="t" fillcolor="#a0a0a0" stroked="f"/>
+          <v:rect id="_x0000_i1157" style="width:0;height:1.5pt" o:hralign="center" o:hrstd="t" o:hr="t" fillcolor="#a0a0a0" stroked="f"/>
         </w:pict>
       </w:r>
     </w:p>
@@ -52642,7 +52361,7 @@
           <w:szCs w:val="30"/>
         </w:rPr>
         <w:pict w14:anchorId="49BEAD69">
-          <v:rect id="_x0000_i1194" style="width:0;height:1.5pt" o:hralign="center" o:hrstd="t" o:hr="t" fillcolor="#a0a0a0" stroked="f"/>
+          <v:rect id="_x0000_i1158" style="width:0;height:1.5pt" o:hralign="center" o:hrstd="t" o:hr="t" fillcolor="#a0a0a0" stroked="f"/>
         </w:pict>
       </w:r>
     </w:p>
@@ -53633,7 +53352,7 @@
           <w:szCs w:val="30"/>
         </w:rPr>
         <w:pict w14:anchorId="330F77E7">
-          <v:rect id="_x0000_i1195" style="width:0;height:1.5pt" o:hralign="center" o:hrstd="t" o:hr="t" fillcolor="#a0a0a0" stroked="f"/>
+          <v:rect id="_x0000_i1159" style="width:0;height:1.5pt" o:hralign="center" o:hrstd="t" o:hr="t" fillcolor="#a0a0a0" stroked="f"/>
         </w:pict>
       </w:r>
     </w:p>
@@ -53866,7 +53585,7 @@
           <w:szCs w:val="30"/>
         </w:rPr>
         <w:pict w14:anchorId="73779BD3">
-          <v:rect id="_x0000_i1196" style="width:0;height:1.5pt" o:hralign="center" o:hrstd="t" o:hr="t" fillcolor="#a0a0a0" stroked="f"/>
+          <v:rect id="_x0000_i1160" style="width:0;height:1.5pt" o:hralign="center" o:hrstd="t" o:hr="t" fillcolor="#a0a0a0" stroked="f"/>
         </w:pict>
       </w:r>
     </w:p>
@@ -53877,6 +53596,103 @@
           <w:szCs w:val="30"/>
         </w:rPr>
       </w:pPr>
+    </w:p>
+    <w:p>
+      <w:pPr>
+        <w:rPr>
+          <w:sz w:val="30"/>
+          <w:szCs w:val="30"/>
+        </w:rPr>
+      </w:pPr>
+    </w:p>
+    <w:p>
+      <w:pPr>
+        <w:rPr>
+          <w:sz w:val="30"/>
+          <w:szCs w:val="30"/>
+        </w:rPr>
+      </w:pPr>
+    </w:p>
+    <w:p>
+      <w:pPr>
+        <w:rPr>
+          <w:sz w:val="30"/>
+          <w:szCs w:val="30"/>
+        </w:rPr>
+      </w:pPr>
+    </w:p>
+    <w:p>
+      <w:pPr>
+        <w:rPr>
+          <w:sz w:val="30"/>
+          <w:szCs w:val="30"/>
+        </w:rPr>
+      </w:pPr>
+    </w:p>
+    <w:p>
+      <w:pPr>
+        <w:rPr>
+          <w:b/>
+          <w:bCs/>
+          <w:sz w:val="30"/>
+          <w:szCs w:val="30"/>
+        </w:rPr>
+      </w:pPr>
+      <w:r>
+        <w:rPr>
+          <w:b/>
+          <w:bCs/>
+          <w:sz w:val="34"/>
+          <w:szCs w:val="34"/>
+          <w:highlight w:val="green"/>
+        </w:rPr>
+        <w:t xml:space="preserve">B. </w:t>
+      </w:r>
+      <w:proofErr w:type="spellStart"/>
+      <w:r>
+        <w:rPr>
+          <w:b/>
+          <w:bCs/>
+          <w:sz w:val="34"/>
+          <w:szCs w:val="34"/>
+          <w:highlight w:val="green"/>
+        </w:rPr>
+        <w:t>AquaMoon</w:t>
+      </w:r>
+      <w:proofErr w:type="spellEnd"/>
+      <w:r>
+        <w:rPr>
+          <w:b/>
+          <w:bCs/>
+          <w:sz w:val="34"/>
+          <w:szCs w:val="34"/>
+          <w:highlight w:val="green"/>
+        </w:rPr>
+        <w:t xml:space="preserve"> and Stolen String</w:t>
+      </w:r>
+      <w:r>
+        <w:rPr>
+          <w:b/>
+          <w:bCs/>
+          <w:sz w:val="34"/>
+          <w:szCs w:val="34"/>
+          <w:highlight w:val="green"/>
+        </w:rPr>
+        <w:t xml:space="preserve"> - </w:t>
+      </w:r>
+      <w:hyperlink r:id="rId24" w:history="1">
+        <w:r>
+          <w:rPr>
+            <w:rStyle w:val="Hyperlink"/>
+            <w:b/>
+            <w:bCs/>
+            <w:sz w:val="34"/>
+            <w:szCs w:val="34"/>
+            <w:highlight w:val="green"/>
+          </w:rPr>
+          <w:t>https://codeforces.com/contest/1546/problem/B</w:t>
+        </w:r>
+      </w:hyperlink>
     </w:p>
     <w:p>
       <w:pPr>

</xml_diff>

<commit_message>
B. Maximum Cost Deletion
</commit_message>
<xml_diff>
--- a/codeforces-B.docx
+++ b/codeforces-B.docx
@@ -57746,6 +57746,73 @@
           <w:szCs w:val="30"/>
         </w:rPr>
       </w:pPr>
+    </w:p>
+    <w:p>
+      <w:pPr>
+        <w:rPr>
+          <w:sz w:val="30"/>
+          <w:szCs w:val="30"/>
+        </w:rPr>
+      </w:pPr>
+    </w:p>
+    <w:p>
+      <w:pPr>
+        <w:rPr>
+          <w:sz w:val="30"/>
+          <w:szCs w:val="30"/>
+        </w:rPr>
+      </w:pPr>
+    </w:p>
+    <w:p>
+      <w:pPr>
+        <w:rPr>
+          <w:sz w:val="30"/>
+          <w:szCs w:val="30"/>
+        </w:rPr>
+      </w:pPr>
+    </w:p>
+    <w:p>
+      <w:pPr>
+        <w:rPr>
+          <w:b/>
+          <w:bCs/>
+          <w:sz w:val="30"/>
+          <w:szCs w:val="30"/>
+        </w:rPr>
+      </w:pPr>
+      <w:r>
+        <w:rPr>
+          <w:b/>
+          <w:bCs/>
+          <w:sz w:val="34"/>
+          <w:szCs w:val="34"/>
+          <w:highlight w:val="green"/>
+        </w:rPr>
+        <w:t>B. Maximum Cost Deletion</w:t>
+      </w:r>
+      <w:r>
+        <w:rPr>
+          <w:b/>
+          <w:bCs/>
+          <w:sz w:val="34"/>
+          <w:szCs w:val="34"/>
+          <w:highlight w:val="green"/>
+        </w:rPr>
+        <w:t xml:space="preserve"> - </w:t>
+      </w:r>
+      <w:hyperlink r:id="rId25" w:history="1">
+        <w:r>
+          <w:rPr>
+            <w:rStyle w:val="Hyperlink"/>
+            <w:b/>
+            <w:bCs/>
+            <w:sz w:val="34"/>
+            <w:szCs w:val="34"/>
+            <w:highlight w:val="green"/>
+          </w:rPr>
+          <w:t>https://codeforces.com/contest/1550/problem/B</w:t>
+        </w:r>
+      </w:hyperlink>
     </w:p>
     <w:p>
       <w:pPr>

</xml_diff>

<commit_message>
B. Running for Gold -documented
</commit_message>
<xml_diff>
--- a/codeforces-B.docx
+++ b/codeforces-B.docx
@@ -45760,7 +45760,7 @@
           <w:szCs w:val="30"/>
         </w:rPr>
         <w:pict w14:anchorId="67BB0B87">
-          <v:rect id="_x0000_i1244" style="width:0;height:1.5pt" o:hralign="center" o:hrstd="t" o:hr="t" fillcolor="#a0a0a0" stroked="f"/>
+          <v:rect id="_x0000_i1196" style="width:0;height:1.5pt" o:hralign="center" o:hrstd="t" o:hr="t" fillcolor="#a0a0a0" stroked="f"/>
         </w:pict>
       </w:r>
     </w:p>
@@ -46045,7 +46045,7 @@
           <w:szCs w:val="30"/>
         </w:rPr>
         <w:pict w14:anchorId="0DB61D54">
-          <v:rect id="_x0000_i1245" style="width:0;height:1.5pt" o:hralign="center" o:hrstd="t" o:hr="t" fillcolor="#a0a0a0" stroked="f"/>
+          <v:rect id="_x0000_i1197" style="width:0;height:1.5pt" o:hralign="center" o:hrstd="t" o:hr="t" fillcolor="#a0a0a0" stroked="f"/>
         </w:pict>
       </w:r>
     </w:p>
@@ -46327,7 +46327,7 @@
           <w:szCs w:val="30"/>
         </w:rPr>
         <w:pict w14:anchorId="1E8FC67B">
-          <v:rect id="_x0000_i1246" style="width:0;height:1.5pt" o:hralign="center" o:hrstd="t" o:hr="t" fillcolor="#a0a0a0" stroked="f"/>
+          <v:rect id="_x0000_i1198" style="width:0;height:1.5pt" o:hralign="center" o:hrstd="t" o:hr="t" fillcolor="#a0a0a0" stroked="f"/>
         </w:pict>
       </w:r>
     </w:p>
@@ -46668,7 +46668,7 @@
           <w:szCs w:val="30"/>
         </w:rPr>
         <w:pict w14:anchorId="0CBE218C">
-          <v:rect id="_x0000_i1247" style="width:0;height:1.5pt" o:hralign="center" o:hrstd="t" o:hr="t" fillcolor="#a0a0a0" stroked="f"/>
+          <v:rect id="_x0000_i1199" style="width:0;height:1.5pt" o:hralign="center" o:hrstd="t" o:hr="t" fillcolor="#a0a0a0" stroked="f"/>
         </w:pict>
       </w:r>
     </w:p>
@@ -46896,7 +46896,7 @@
           <w:szCs w:val="30"/>
         </w:rPr>
         <w:pict w14:anchorId="7519A88F">
-          <v:rect id="_x0000_i1248" style="width:0;height:1.5pt" o:hralign="center" o:hrstd="t" o:hr="t" fillcolor="#a0a0a0" stroked="f"/>
+          <v:rect id="_x0000_i1200" style="width:0;height:1.5pt" o:hralign="center" o:hrstd="t" o:hr="t" fillcolor="#a0a0a0" stroked="f"/>
         </w:pict>
       </w:r>
     </w:p>
@@ -47539,7 +47539,7 @@
           <w:szCs w:val="30"/>
         </w:rPr>
         <w:pict w14:anchorId="746478B2">
-          <v:rect id="_x0000_i1249" style="width:0;height:1.5pt" o:hralign="center" o:hrstd="t" o:hr="t" fillcolor="#a0a0a0" stroked="f"/>
+          <v:rect id="_x0000_i1201" style="width:0;height:1.5pt" o:hralign="center" o:hrstd="t" o:hr="t" fillcolor="#a0a0a0" stroked="f"/>
         </w:pict>
       </w:r>
     </w:p>
@@ -47713,7 +47713,7 @@
         </w:rPr>
         <w:lastRenderedPageBreak/>
         <w:pict w14:anchorId="4D774384">
-          <v:rect id="_x0000_i1250" style="width:0;height:1.5pt" o:hralign="center" o:hrstd="t" o:hr="t" fillcolor="#a0a0a0" stroked="f"/>
+          <v:rect id="_x0000_i1202" style="width:0;height:1.5pt" o:hralign="center" o:hrstd="t" o:hr="t" fillcolor="#a0a0a0" stroked="f"/>
         </w:pict>
       </w:r>
     </w:p>
@@ -47816,7 +47816,7 @@
           <w:szCs w:val="30"/>
         </w:rPr>
         <w:pict w14:anchorId="73660CB8">
-          <v:rect id="_x0000_i1251" style="width:0;height:1.5pt" o:hralign="center" o:hrstd="t" o:hr="t" fillcolor="#a0a0a0" stroked="f"/>
+          <v:rect id="_x0000_i1203" style="width:0;height:1.5pt" o:hralign="center" o:hrstd="t" o:hr="t" fillcolor="#a0a0a0" stroked="f"/>
         </w:pict>
       </w:r>
     </w:p>
@@ -47866,17 +47866,2094 @@
           <w:tab w:val="left" w:pos="3180"/>
         </w:tabs>
         <w:rPr>
-          <w:sz w:val="30"/>
-          <w:szCs w:val="30"/>
-        </w:rPr>
-      </w:pPr>
-      <w:r>
-        <w:rPr>
-          <w:sz w:val="30"/>
-          <w:szCs w:val="30"/>
-        </w:rPr>
-        <w:tab/>
-      </w:r>
+          <w:b/>
+          <w:bCs/>
+          <w:sz w:val="30"/>
+          <w:szCs w:val="30"/>
+        </w:rPr>
+      </w:pPr>
+      <w:r>
+        <w:rPr>
+          <w:b/>
+          <w:bCs/>
+          <w:sz w:val="34"/>
+          <w:szCs w:val="34"/>
+          <w:highlight w:val="green"/>
+        </w:rPr>
+        <w:t>B. Running for Gold</w:t>
+      </w:r>
+      <w:r>
+        <w:rPr>
+          <w:b/>
+          <w:bCs/>
+          <w:sz w:val="34"/>
+          <w:szCs w:val="34"/>
+          <w:highlight w:val="green"/>
+        </w:rPr>
+        <w:t xml:space="preserve"> - </w:t>
+      </w:r>
+      <w:hyperlink r:id="rId29" w:history="1">
+        <w:r>
+          <w:rPr>
+            <w:rStyle w:val="Hyperlink"/>
+            <w:b/>
+            <w:bCs/>
+            <w:sz w:val="34"/>
+            <w:szCs w:val="34"/>
+            <w:highlight w:val="green"/>
+          </w:rPr>
+          <w:t>https://codeforces.com/contest/1552/problem/B</w:t>
+        </w:r>
+      </w:hyperlink>
+    </w:p>
+    <w:p>
+      <w:pPr>
+        <w:tabs>
+          <w:tab w:val="left" w:pos="3180"/>
+        </w:tabs>
+        <w:rPr>
+          <w:sz w:val="30"/>
+          <w:szCs w:val="30"/>
+        </w:rPr>
+      </w:pPr>
+      <w:r>
+        <w:rPr>
+          <w:sz w:val="30"/>
+          <w:szCs w:val="30"/>
+        </w:rPr>
+        <w:pict w14:anchorId="2BF259E5">
+          <v:rect id="_x0000_i1240" style="width:0;height:1.5pt" o:hralign="center" o:hrstd="t" o:hr="t" fillcolor="#a0a0a0" stroked="f"/>
+        </w:pict>
+      </w:r>
+    </w:p>
+    <w:p>
+      <w:pPr>
+        <w:tabs>
+          <w:tab w:val="left" w:pos="3180"/>
+        </w:tabs>
+        <w:rPr>
+          <w:b/>
+          <w:bCs/>
+          <w:sz w:val="30"/>
+          <w:szCs w:val="30"/>
+        </w:rPr>
+      </w:pPr>
+      <w:r>
+        <w:rPr>
+          <w:rFonts w:ascii="Segoe UI Emoji" w:hAnsi="Segoe UI Emoji" w:cs="Segoe UI Emoji"/>
+          <w:b/>
+          <w:bCs/>
+          <w:sz w:val="30"/>
+          <w:szCs w:val="30"/>
+        </w:rPr>
+        <w:t>📘</w:t>
+      </w:r>
+      <w:r>
+        <w:rPr>
+          <w:b/>
+          <w:bCs/>
+          <w:sz w:val="30"/>
+          <w:szCs w:val="30"/>
+        </w:rPr>
+        <w:t xml:space="preserve"> Problem Summary</w:t>
+      </w:r>
+    </w:p>
+    <w:p>
+      <w:pPr>
+        <w:tabs>
+          <w:tab w:val="left" w:pos="3180"/>
+        </w:tabs>
+        <w:rPr>
+          <w:sz w:val="30"/>
+          <w:szCs w:val="30"/>
+        </w:rPr>
+      </w:pPr>
+      <w:r>
+        <w:rPr>
+          <w:sz w:val="30"/>
+          <w:szCs w:val="30"/>
+        </w:rPr>
+        <w:t>You’re given n athletes, each with 5 rankings from past marathons.</w:t>
+      </w:r>
+      <w:r>
+        <w:rPr>
+          <w:sz w:val="30"/>
+          <w:szCs w:val="30"/>
+        </w:rPr>
+        <w:br/>
+        <w:t xml:space="preserve">Athlete x is </w:t>
+      </w:r>
+      <w:r>
+        <w:rPr>
+          <w:b/>
+          <w:bCs/>
+          <w:sz w:val="30"/>
+          <w:szCs w:val="30"/>
+        </w:rPr>
+        <w:t>superior</w:t>
+      </w:r>
+      <w:r>
+        <w:rPr>
+          <w:sz w:val="30"/>
+          <w:szCs w:val="30"/>
+        </w:rPr>
+        <w:t xml:space="preserve"> to athlete y if x ranked better than y in </w:t>
+      </w:r>
+      <w:r>
+        <w:rPr>
+          <w:b/>
+          <w:bCs/>
+          <w:sz w:val="30"/>
+          <w:szCs w:val="30"/>
+        </w:rPr>
+        <w:t>at least 3 out of 5</w:t>
+      </w:r>
+      <w:r>
+        <w:rPr>
+          <w:sz w:val="30"/>
+          <w:szCs w:val="30"/>
+        </w:rPr>
+        <w:t xml:space="preserve"> marathons.</w:t>
+      </w:r>
+    </w:p>
+    <w:p>
+      <w:pPr>
+        <w:tabs>
+          <w:tab w:val="left" w:pos="3180"/>
+        </w:tabs>
+        <w:rPr>
+          <w:sz w:val="30"/>
+          <w:szCs w:val="30"/>
+        </w:rPr>
+      </w:pPr>
+      <w:r>
+        <w:rPr>
+          <w:sz w:val="30"/>
+          <w:szCs w:val="30"/>
+        </w:rPr>
+        <w:t>Your task:</w:t>
+      </w:r>
+      <w:r>
+        <w:rPr>
+          <w:sz w:val="30"/>
+          <w:szCs w:val="30"/>
+        </w:rPr>
+        <w:br/>
+        <w:t xml:space="preserve">Find </w:t>
+      </w:r>
+      <w:r>
+        <w:rPr>
+          <w:b/>
+          <w:bCs/>
+          <w:sz w:val="30"/>
+          <w:szCs w:val="30"/>
+        </w:rPr>
+        <w:t>any athlete</w:t>
+      </w:r>
+      <w:r>
+        <w:rPr>
+          <w:sz w:val="30"/>
+          <w:szCs w:val="30"/>
+        </w:rPr>
+        <w:t xml:space="preserve"> who is superior to </w:t>
+      </w:r>
+      <w:r>
+        <w:rPr>
+          <w:b/>
+          <w:bCs/>
+          <w:sz w:val="30"/>
+          <w:szCs w:val="30"/>
+        </w:rPr>
+        <w:t>all other athletes</w:t>
+      </w:r>
+      <w:r>
+        <w:rPr>
+          <w:sz w:val="30"/>
+          <w:szCs w:val="30"/>
+        </w:rPr>
+        <w:t xml:space="preserve"> — i.e., a potential gold medalist.</w:t>
+      </w:r>
+    </w:p>
+    <w:p>
+      <w:pPr>
+        <w:tabs>
+          <w:tab w:val="left" w:pos="3180"/>
+        </w:tabs>
+        <w:rPr>
+          <w:sz w:val="30"/>
+          <w:szCs w:val="30"/>
+        </w:rPr>
+      </w:pPr>
+      <w:r>
+        <w:rPr>
+          <w:sz w:val="30"/>
+          <w:szCs w:val="30"/>
+        </w:rPr>
+        <w:pict w14:anchorId="0B6F6596">
+          <v:rect id="_x0000_i1241" style="width:0;height:1.5pt" o:hralign="center" o:hrstd="t" o:hr="t" fillcolor="#a0a0a0" stroked="f"/>
+        </w:pict>
+      </w:r>
+    </w:p>
+    <w:p>
+      <w:pPr>
+        <w:tabs>
+          <w:tab w:val="left" w:pos="3180"/>
+        </w:tabs>
+        <w:rPr>
+          <w:b/>
+          <w:bCs/>
+          <w:sz w:val="30"/>
+          <w:szCs w:val="30"/>
+        </w:rPr>
+      </w:pPr>
+      <w:r>
+        <w:rPr>
+          <w:rFonts w:ascii="Segoe UI Emoji" w:hAnsi="Segoe UI Emoji" w:cs="Segoe UI Emoji"/>
+          <w:b/>
+          <w:bCs/>
+          <w:sz w:val="30"/>
+          <w:szCs w:val="30"/>
+        </w:rPr>
+        <w:t>🧠</w:t>
+      </w:r>
+      <w:r>
+        <w:rPr>
+          <w:b/>
+          <w:bCs/>
+          <w:sz w:val="30"/>
+          <w:szCs w:val="30"/>
+        </w:rPr>
+        <w:t xml:space="preserve"> How to Think About It</w:t>
+      </w:r>
+    </w:p>
+    <w:p>
+      <w:pPr>
+        <w:tabs>
+          <w:tab w:val="left" w:pos="3180"/>
+        </w:tabs>
+        <w:rPr>
+          <w:b/>
+          <w:bCs/>
+          <w:sz w:val="30"/>
+          <w:szCs w:val="30"/>
+        </w:rPr>
+      </w:pPr>
+      <w:r>
+        <w:rPr>
+          <w:rFonts w:ascii="Segoe UI Emoji" w:hAnsi="Segoe UI Emoji" w:cs="Segoe UI Emoji"/>
+          <w:b/>
+          <w:bCs/>
+          <w:sz w:val="30"/>
+          <w:szCs w:val="30"/>
+        </w:rPr>
+        <w:lastRenderedPageBreak/>
+        <w:t>🔍</w:t>
+      </w:r>
+      <w:r>
+        <w:rPr>
+          <w:b/>
+          <w:bCs/>
+          <w:sz w:val="30"/>
+          <w:szCs w:val="30"/>
+        </w:rPr>
+        <w:t xml:space="preserve"> Naive Idea:</w:t>
+      </w:r>
+    </w:p>
+    <w:p>
+      <w:pPr>
+        <w:tabs>
+          <w:tab w:val="left" w:pos="3180"/>
+        </w:tabs>
+        <w:rPr>
+          <w:sz w:val="30"/>
+          <w:szCs w:val="30"/>
+        </w:rPr>
+      </w:pPr>
+      <w:r>
+        <w:rPr>
+          <w:sz w:val="30"/>
+          <w:szCs w:val="30"/>
+        </w:rPr>
+        <w:t>Compare every athlete to every other athlete and count how many times one is superior.</w:t>
+      </w:r>
+    </w:p>
+    <w:p>
+      <w:pPr>
+        <w:numPr>
+          <w:ilvl w:val="0"/>
+          <w:numId w:val="160"/>
+        </w:numPr>
+        <w:tabs>
+          <w:tab w:val="left" w:pos="3180"/>
+        </w:tabs>
+        <w:rPr>
+          <w:sz w:val="30"/>
+          <w:szCs w:val="30"/>
+        </w:rPr>
+      </w:pPr>
+      <w:r>
+        <w:rPr>
+          <w:b/>
+          <w:bCs/>
+          <w:sz w:val="30"/>
+          <w:szCs w:val="30"/>
+        </w:rPr>
+        <w:t>Time Complexity:</w:t>
+      </w:r>
+      <w:r>
+        <w:rPr>
+          <w:sz w:val="30"/>
+          <w:szCs w:val="30"/>
+        </w:rPr>
+        <w:t xml:space="preserve"> O(n^2) — too slow for n = 50,000</w:t>
+      </w:r>
+    </w:p>
+    <w:p>
+      <w:pPr>
+        <w:tabs>
+          <w:tab w:val="left" w:pos="3180"/>
+        </w:tabs>
+        <w:rPr>
+          <w:b/>
+          <w:bCs/>
+          <w:sz w:val="30"/>
+          <w:szCs w:val="30"/>
+        </w:rPr>
+      </w:pPr>
+      <w:r>
+        <w:rPr>
+          <w:rFonts w:ascii="Segoe UI Emoji" w:hAnsi="Segoe UI Emoji" w:cs="Segoe UI Emoji"/>
+          <w:b/>
+          <w:bCs/>
+          <w:sz w:val="30"/>
+          <w:szCs w:val="30"/>
+        </w:rPr>
+        <w:t>✅</w:t>
+      </w:r>
+      <w:r>
+        <w:rPr>
+          <w:b/>
+          <w:bCs/>
+          <w:sz w:val="30"/>
+          <w:szCs w:val="30"/>
+        </w:rPr>
+        <w:t xml:space="preserve"> Optimized Strategy:</w:t>
+      </w:r>
+    </w:p>
+    <w:p>
+      <w:pPr>
+        <w:tabs>
+          <w:tab w:val="left" w:pos="3180"/>
+        </w:tabs>
+        <w:rPr>
+          <w:sz w:val="30"/>
+          <w:szCs w:val="30"/>
+        </w:rPr>
+      </w:pPr>
+      <w:r>
+        <w:rPr>
+          <w:sz w:val="30"/>
+          <w:szCs w:val="30"/>
+        </w:rPr>
+        <w:t xml:space="preserve">We </w:t>
+      </w:r>
+      <w:r>
+        <w:rPr>
+          <w:b/>
+          <w:bCs/>
+          <w:sz w:val="30"/>
+          <w:szCs w:val="30"/>
+        </w:rPr>
+        <w:t>don’t need to compare everyone to everyone</w:t>
+      </w:r>
+      <w:r>
+        <w:rPr>
+          <w:sz w:val="30"/>
+          <w:szCs w:val="30"/>
+        </w:rPr>
+        <w:t>. Instead:</w:t>
+      </w:r>
+    </w:p>
+    <w:p>
+      <w:pPr>
+        <w:numPr>
+          <w:ilvl w:val="0"/>
+          <w:numId w:val="161"/>
+        </w:numPr>
+        <w:tabs>
+          <w:tab w:val="left" w:pos="3180"/>
+        </w:tabs>
+        <w:rPr>
+          <w:sz w:val="30"/>
+          <w:szCs w:val="30"/>
+        </w:rPr>
+      </w:pPr>
+      <w:r>
+        <w:rPr>
+          <w:b/>
+          <w:bCs/>
+          <w:sz w:val="30"/>
+          <w:szCs w:val="30"/>
+        </w:rPr>
+        <w:t>Pick a candidate</w:t>
+      </w:r>
+      <w:r>
+        <w:rPr>
+          <w:sz w:val="30"/>
+          <w:szCs w:val="30"/>
+        </w:rPr>
+        <w:t xml:space="preserve"> — start with athlete 0.</w:t>
+      </w:r>
+    </w:p>
+    <w:p>
+      <w:pPr>
+        <w:numPr>
+          <w:ilvl w:val="0"/>
+          <w:numId w:val="161"/>
+        </w:numPr>
+        <w:tabs>
+          <w:tab w:val="left" w:pos="3180"/>
+        </w:tabs>
+        <w:rPr>
+          <w:sz w:val="30"/>
+          <w:szCs w:val="30"/>
+        </w:rPr>
+      </w:pPr>
+      <w:r>
+        <w:rPr>
+          <w:sz w:val="30"/>
+          <w:szCs w:val="30"/>
+        </w:rPr>
+        <w:t xml:space="preserve">For each other athlete i, check if i is superior to the current candidate. </w:t>
+      </w:r>
+    </w:p>
+    <w:p>
+      <w:pPr>
+        <w:numPr>
+          <w:ilvl w:val="1"/>
+          <w:numId w:val="161"/>
+        </w:numPr>
+        <w:tabs>
+          <w:tab w:val="left" w:pos="3180"/>
+        </w:tabs>
+        <w:rPr>
+          <w:sz w:val="30"/>
+          <w:szCs w:val="30"/>
+        </w:rPr>
+      </w:pPr>
+      <w:r>
+        <w:rPr>
+          <w:sz w:val="30"/>
+          <w:szCs w:val="30"/>
+        </w:rPr>
+        <w:t>If yes, update candidate to i.</w:t>
+      </w:r>
+    </w:p>
+    <w:p>
+      <w:pPr>
+        <w:numPr>
+          <w:ilvl w:val="0"/>
+          <w:numId w:val="161"/>
+        </w:numPr>
+        <w:tabs>
+          <w:tab w:val="left" w:pos="3180"/>
+        </w:tabs>
+        <w:rPr>
+          <w:sz w:val="30"/>
+          <w:szCs w:val="30"/>
+        </w:rPr>
+      </w:pPr>
+      <w:r>
+        <w:rPr>
+          <w:sz w:val="30"/>
+          <w:szCs w:val="30"/>
+        </w:rPr>
+        <w:t xml:space="preserve">After one pass, you’ll have a </w:t>
+      </w:r>
+      <w:r>
+        <w:rPr>
+          <w:b/>
+          <w:bCs/>
+          <w:sz w:val="30"/>
+          <w:szCs w:val="30"/>
+        </w:rPr>
+        <w:t>potential winner</w:t>
+      </w:r>
+      <w:r>
+        <w:rPr>
+          <w:sz w:val="30"/>
+          <w:szCs w:val="30"/>
+        </w:rPr>
+        <w:t>.</w:t>
+      </w:r>
+    </w:p>
+    <w:p>
+      <w:pPr>
+        <w:numPr>
+          <w:ilvl w:val="0"/>
+          <w:numId w:val="161"/>
+        </w:numPr>
+        <w:tabs>
+          <w:tab w:val="left" w:pos="3180"/>
+        </w:tabs>
+        <w:rPr>
+          <w:sz w:val="30"/>
+          <w:szCs w:val="30"/>
+        </w:rPr>
+      </w:pPr>
+      <w:r>
+        <w:rPr>
+          <w:b/>
+          <w:bCs/>
+          <w:sz w:val="30"/>
+          <w:szCs w:val="30"/>
+        </w:rPr>
+        <w:t>Verify</w:t>
+      </w:r>
+      <w:r>
+        <w:rPr>
+          <w:sz w:val="30"/>
+          <w:szCs w:val="30"/>
+        </w:rPr>
+        <w:t xml:space="preserve"> that this candidate is superior to </w:t>
+      </w:r>
+      <w:r>
+        <w:rPr>
+          <w:b/>
+          <w:bCs/>
+          <w:sz w:val="30"/>
+          <w:szCs w:val="30"/>
+        </w:rPr>
+        <w:t>all others</w:t>
+      </w:r>
+      <w:r>
+        <w:rPr>
+          <w:sz w:val="30"/>
+          <w:szCs w:val="30"/>
+        </w:rPr>
+        <w:t>.</w:t>
+      </w:r>
+    </w:p>
+    <w:p>
+      <w:pPr>
+        <w:tabs>
+          <w:tab w:val="left" w:pos="3180"/>
+        </w:tabs>
+        <w:rPr>
+          <w:sz w:val="30"/>
+          <w:szCs w:val="30"/>
+        </w:rPr>
+      </w:pPr>
+      <w:r>
+        <w:rPr>
+          <w:sz w:val="30"/>
+          <w:szCs w:val="30"/>
+        </w:rPr>
+        <w:t xml:space="preserve">This works because </w:t>
+      </w:r>
+      <w:r>
+        <w:rPr>
+          <w:b/>
+          <w:bCs/>
+          <w:sz w:val="30"/>
+          <w:szCs w:val="30"/>
+        </w:rPr>
+        <w:t>superiority is transitive enough</w:t>
+      </w:r>
+      <w:r>
+        <w:rPr>
+          <w:sz w:val="30"/>
+          <w:szCs w:val="30"/>
+        </w:rPr>
+        <w:t xml:space="preserve"> for this filtering to eliminate non-dominant athletes.</w:t>
+      </w:r>
+    </w:p>
+    <w:p>
+      <w:pPr>
+        <w:tabs>
+          <w:tab w:val="left" w:pos="3180"/>
+        </w:tabs>
+        <w:rPr>
+          <w:sz w:val="30"/>
+          <w:szCs w:val="30"/>
+        </w:rPr>
+      </w:pPr>
+      <w:r>
+        <w:rPr>
+          <w:sz w:val="30"/>
+          <w:szCs w:val="30"/>
+        </w:rPr>
+        <w:pict w14:anchorId="4B98D23B">
+          <v:rect id="_x0000_i1242" style="width:0;height:1.5pt" o:hralign="center" o:hrstd="t" o:hr="t" fillcolor="#a0a0a0" stroked="f"/>
+        </w:pict>
+      </w:r>
+    </w:p>
+    <w:p>
+      <w:pPr>
+        <w:tabs>
+          <w:tab w:val="left" w:pos="3180"/>
+        </w:tabs>
+        <w:rPr>
+          <w:b/>
+          <w:bCs/>
+          <w:sz w:val="30"/>
+          <w:szCs w:val="30"/>
+        </w:rPr>
+      </w:pPr>
+      <w:r>
+        <w:rPr>
+          <w:rFonts w:ascii="Segoe UI Emoji" w:hAnsi="Segoe UI Emoji" w:cs="Segoe UI Emoji"/>
+          <w:b/>
+          <w:bCs/>
+          <w:sz w:val="30"/>
+          <w:szCs w:val="30"/>
+        </w:rPr>
+        <w:t>🧮</w:t>
+      </w:r>
+      <w:r>
+        <w:rPr>
+          <w:b/>
+          <w:bCs/>
+          <w:sz w:val="30"/>
+          <w:szCs w:val="30"/>
+        </w:rPr>
+        <w:t xml:space="preserve"> Step-by-Step Algorithm</w:t>
+      </w:r>
+    </w:p>
+    <w:p>
+      <w:pPr>
+        <w:tabs>
+          <w:tab w:val="left" w:pos="3180"/>
+        </w:tabs>
+        <w:rPr>
+          <w:sz w:val="30"/>
+          <w:szCs w:val="30"/>
+        </w:rPr>
+      </w:pPr>
+      <w:r>
+        <w:rPr>
+          <w:sz w:val="30"/>
+          <w:szCs w:val="30"/>
+        </w:rPr>
+        <w:t>bool isSuperior(const vector&lt;int&gt;&amp; a, const vector&lt;int&gt;&amp; b) {</w:t>
+      </w:r>
+    </w:p>
+    <w:p>
+      <w:pPr>
+        <w:tabs>
+          <w:tab w:val="left" w:pos="3180"/>
+        </w:tabs>
+        <w:rPr>
+          <w:sz w:val="30"/>
+          <w:szCs w:val="30"/>
+        </w:rPr>
+      </w:pPr>
+      <w:r>
+        <w:rPr>
+          <w:sz w:val="30"/>
+          <w:szCs w:val="30"/>
+        </w:rPr>
+        <w:t xml:space="preserve">    int better = 0;</w:t>
+      </w:r>
+    </w:p>
+    <w:p>
+      <w:pPr>
+        <w:tabs>
+          <w:tab w:val="left" w:pos="3180"/>
+        </w:tabs>
+        <w:rPr>
+          <w:sz w:val="30"/>
+          <w:szCs w:val="30"/>
+        </w:rPr>
+      </w:pPr>
+      <w:r>
+        <w:rPr>
+          <w:sz w:val="30"/>
+          <w:szCs w:val="30"/>
+        </w:rPr>
+        <w:t xml:space="preserve">    for (int i = 0; i &lt; 5; ++i)</w:t>
+      </w:r>
+    </w:p>
+    <w:p>
+      <w:pPr>
+        <w:tabs>
+          <w:tab w:val="left" w:pos="3180"/>
+        </w:tabs>
+        <w:rPr>
+          <w:sz w:val="30"/>
+          <w:szCs w:val="30"/>
+        </w:rPr>
+      </w:pPr>
+      <w:r>
+        <w:rPr>
+          <w:sz w:val="30"/>
+          <w:szCs w:val="30"/>
+        </w:rPr>
+        <w:t xml:space="preserve">        if (a[i] &lt; b[i])</w:t>
+      </w:r>
+    </w:p>
+    <w:p>
+      <w:pPr>
+        <w:tabs>
+          <w:tab w:val="left" w:pos="3180"/>
+        </w:tabs>
+        <w:rPr>
+          <w:sz w:val="30"/>
+          <w:szCs w:val="30"/>
+        </w:rPr>
+      </w:pPr>
+      <w:r>
+        <w:rPr>
+          <w:sz w:val="30"/>
+          <w:szCs w:val="30"/>
+        </w:rPr>
+        <w:t xml:space="preserve">            better++;</w:t>
+      </w:r>
+    </w:p>
+    <w:p>
+      <w:pPr>
+        <w:tabs>
+          <w:tab w:val="left" w:pos="3180"/>
+        </w:tabs>
+        <w:rPr>
+          <w:sz w:val="30"/>
+          <w:szCs w:val="30"/>
+        </w:rPr>
+      </w:pPr>
+      <w:r>
+        <w:rPr>
+          <w:sz w:val="30"/>
+          <w:szCs w:val="30"/>
+        </w:rPr>
+        <w:t xml:space="preserve">    return better &gt;= 3;</w:t>
+      </w:r>
+    </w:p>
+    <w:p>
+      <w:pPr>
+        <w:tabs>
+          <w:tab w:val="left" w:pos="3180"/>
+        </w:tabs>
+        <w:rPr>
+          <w:sz w:val="30"/>
+          <w:szCs w:val="30"/>
+        </w:rPr>
+      </w:pPr>
+      <w:r>
+        <w:rPr>
+          <w:sz w:val="30"/>
+          <w:szCs w:val="30"/>
+        </w:rPr>
+        <w:t>}</w:t>
+      </w:r>
+    </w:p>
+    <w:p>
+      <w:pPr>
+        <w:tabs>
+          <w:tab w:val="left" w:pos="3180"/>
+        </w:tabs>
+        <w:rPr>
+          <w:b/>
+          <w:bCs/>
+          <w:sz w:val="30"/>
+          <w:szCs w:val="30"/>
+        </w:rPr>
+      </w:pPr>
+      <w:r>
+        <w:rPr>
+          <w:b/>
+          <w:bCs/>
+          <w:sz w:val="30"/>
+          <w:szCs w:val="30"/>
+        </w:rPr>
+        <w:lastRenderedPageBreak/>
+        <w:t>Main Logic:</w:t>
+      </w:r>
+    </w:p>
+    <w:p>
+      <w:pPr>
+        <w:tabs>
+          <w:tab w:val="left" w:pos="3180"/>
+        </w:tabs>
+        <w:rPr>
+          <w:sz w:val="30"/>
+          <w:szCs w:val="30"/>
+        </w:rPr>
+      </w:pPr>
+      <w:r>
+        <w:rPr>
+          <w:sz w:val="30"/>
+          <w:szCs w:val="30"/>
+        </w:rPr>
+        <w:t>int candidate = 0;</w:t>
+      </w:r>
+    </w:p>
+    <w:p>
+      <w:pPr>
+        <w:tabs>
+          <w:tab w:val="left" w:pos="3180"/>
+        </w:tabs>
+        <w:rPr>
+          <w:sz w:val="30"/>
+          <w:szCs w:val="30"/>
+        </w:rPr>
+      </w:pPr>
+      <w:r>
+        <w:rPr>
+          <w:sz w:val="30"/>
+          <w:szCs w:val="30"/>
+        </w:rPr>
+        <w:t>for (int i = 1; i &lt; n; ++i)</w:t>
+      </w:r>
+    </w:p>
+    <w:p>
+      <w:pPr>
+        <w:tabs>
+          <w:tab w:val="left" w:pos="3180"/>
+        </w:tabs>
+        <w:rPr>
+          <w:sz w:val="30"/>
+          <w:szCs w:val="30"/>
+        </w:rPr>
+      </w:pPr>
+      <w:r>
+        <w:rPr>
+          <w:sz w:val="30"/>
+          <w:szCs w:val="30"/>
+        </w:rPr>
+        <w:t xml:space="preserve">    if (isSuperior(athlete[i], athlete[candidate]))</w:t>
+      </w:r>
+    </w:p>
+    <w:p>
+      <w:pPr>
+        <w:tabs>
+          <w:tab w:val="left" w:pos="3180"/>
+        </w:tabs>
+        <w:rPr>
+          <w:sz w:val="30"/>
+          <w:szCs w:val="30"/>
+        </w:rPr>
+      </w:pPr>
+      <w:r>
+        <w:rPr>
+          <w:sz w:val="30"/>
+          <w:szCs w:val="30"/>
+        </w:rPr>
+        <w:t xml:space="preserve">        candidate = i;</w:t>
+      </w:r>
+    </w:p>
+    <w:p>
+      <w:pPr>
+        <w:tabs>
+          <w:tab w:val="left" w:pos="3180"/>
+        </w:tabs>
+        <w:rPr>
+          <w:sz w:val="30"/>
+          <w:szCs w:val="30"/>
+        </w:rPr>
+      </w:pPr>
+    </w:p>
+    <w:p>
+      <w:pPr>
+        <w:tabs>
+          <w:tab w:val="left" w:pos="3180"/>
+        </w:tabs>
+        <w:rPr>
+          <w:sz w:val="30"/>
+          <w:szCs w:val="30"/>
+        </w:rPr>
+      </w:pPr>
+      <w:r>
+        <w:rPr>
+          <w:sz w:val="30"/>
+          <w:szCs w:val="30"/>
+        </w:rPr>
+        <w:t>for (int i = 0; i &lt; n; ++i)</w:t>
+      </w:r>
+    </w:p>
+    <w:p>
+      <w:pPr>
+        <w:tabs>
+          <w:tab w:val="left" w:pos="3180"/>
+        </w:tabs>
+        <w:rPr>
+          <w:sz w:val="30"/>
+          <w:szCs w:val="30"/>
+        </w:rPr>
+      </w:pPr>
+      <w:r>
+        <w:rPr>
+          <w:sz w:val="30"/>
+          <w:szCs w:val="30"/>
+        </w:rPr>
+        <w:t xml:space="preserve">    if (i != candidate &amp;&amp; !isSuperior(athlete[candidate], athlete[i]))</w:t>
+      </w:r>
+    </w:p>
+    <w:p>
+      <w:pPr>
+        <w:tabs>
+          <w:tab w:val="left" w:pos="3180"/>
+        </w:tabs>
+        <w:rPr>
+          <w:sz w:val="30"/>
+          <w:szCs w:val="30"/>
+        </w:rPr>
+      </w:pPr>
+      <w:r>
+        <w:rPr>
+          <w:sz w:val="30"/>
+          <w:szCs w:val="30"/>
+        </w:rPr>
+        <w:t xml:space="preserve">        return -1;</w:t>
+      </w:r>
+    </w:p>
+    <w:p>
+      <w:pPr>
+        <w:tabs>
+          <w:tab w:val="left" w:pos="3180"/>
+        </w:tabs>
+        <w:rPr>
+          <w:sz w:val="30"/>
+          <w:szCs w:val="30"/>
+        </w:rPr>
+      </w:pPr>
+    </w:p>
+    <w:p>
+      <w:pPr>
+        <w:tabs>
+          <w:tab w:val="left" w:pos="3180"/>
+        </w:tabs>
+        <w:rPr>
+          <w:sz w:val="30"/>
+          <w:szCs w:val="30"/>
+        </w:rPr>
+      </w:pPr>
+      <w:r>
+        <w:rPr>
+          <w:sz w:val="30"/>
+          <w:szCs w:val="30"/>
+        </w:rPr>
+        <w:t>return candidate + 1; // 1-based index</w:t>
+      </w:r>
+    </w:p>
+    <w:p>
+      <w:pPr>
+        <w:tabs>
+          <w:tab w:val="left" w:pos="3180"/>
+        </w:tabs>
+        <w:rPr>
+          <w:sz w:val="30"/>
+          <w:szCs w:val="30"/>
+        </w:rPr>
+      </w:pPr>
+      <w:r>
+        <w:rPr>
+          <w:sz w:val="30"/>
+          <w:szCs w:val="30"/>
+        </w:rPr>
+        <w:pict w14:anchorId="40C5F7C0">
+          <v:rect id="_x0000_i1243" style="width:0;height:1.5pt" o:hralign="center" o:hrstd="t" o:hr="t" fillcolor="#a0a0a0" stroked="f"/>
+        </w:pict>
+      </w:r>
+    </w:p>
+    <w:p>
+      <w:pPr>
+        <w:tabs>
+          <w:tab w:val="left" w:pos="3180"/>
+        </w:tabs>
+        <w:rPr>
+          <w:b/>
+          <w:bCs/>
+          <w:sz w:val="30"/>
+          <w:szCs w:val="30"/>
+        </w:rPr>
+      </w:pPr>
+      <w:r>
+        <w:rPr>
+          <w:rFonts w:ascii="Segoe UI Emoji" w:hAnsi="Segoe UI Emoji" w:cs="Segoe UI Emoji"/>
+          <w:b/>
+          <w:bCs/>
+          <w:sz w:val="30"/>
+          <w:szCs w:val="30"/>
+        </w:rPr>
+        <w:t>💻</w:t>
+      </w:r>
+      <w:r>
+        <w:rPr>
+          <w:b/>
+          <w:bCs/>
+          <w:sz w:val="30"/>
+          <w:szCs w:val="30"/>
+        </w:rPr>
+        <w:t xml:space="preserve"> C++ Implementation</w:t>
+      </w:r>
+    </w:p>
+    <w:p>
+      <w:pPr>
+        <w:tabs>
+          <w:tab w:val="left" w:pos="3180"/>
+        </w:tabs>
+        <w:rPr>
+          <w:sz w:val="30"/>
+          <w:szCs w:val="30"/>
+        </w:rPr>
+      </w:pPr>
+      <w:r>
+        <w:rPr>
+          <w:sz w:val="30"/>
+          <w:szCs w:val="30"/>
+        </w:rPr>
+        <w:t>#include &lt;iostream&gt;</w:t>
+      </w:r>
+    </w:p>
+    <w:p>
+      <w:pPr>
+        <w:tabs>
+          <w:tab w:val="left" w:pos="3180"/>
+        </w:tabs>
+        <w:rPr>
+          <w:sz w:val="30"/>
+          <w:szCs w:val="30"/>
+        </w:rPr>
+      </w:pPr>
+      <w:r>
+        <w:rPr>
+          <w:sz w:val="30"/>
+          <w:szCs w:val="30"/>
+        </w:rPr>
+        <w:t>#include &lt;vector&gt;</w:t>
+      </w:r>
+    </w:p>
+    <w:p>
+      <w:pPr>
+        <w:tabs>
+          <w:tab w:val="left" w:pos="3180"/>
+        </w:tabs>
+        <w:rPr>
+          <w:sz w:val="30"/>
+          <w:szCs w:val="30"/>
+        </w:rPr>
+      </w:pPr>
+      <w:r>
+        <w:rPr>
+          <w:sz w:val="30"/>
+          <w:szCs w:val="30"/>
+        </w:rPr>
+        <w:t>using namespace std;</w:t>
+      </w:r>
+    </w:p>
+    <w:p>
+      <w:pPr>
+        <w:tabs>
+          <w:tab w:val="left" w:pos="3180"/>
+        </w:tabs>
+        <w:rPr>
+          <w:sz w:val="30"/>
+          <w:szCs w:val="30"/>
+        </w:rPr>
+      </w:pPr>
+    </w:p>
+    <w:p>
+      <w:pPr>
+        <w:tabs>
+          <w:tab w:val="left" w:pos="3180"/>
+        </w:tabs>
+        <w:rPr>
+          <w:sz w:val="30"/>
+          <w:szCs w:val="30"/>
+        </w:rPr>
+      </w:pPr>
+      <w:r>
+        <w:rPr>
+          <w:sz w:val="30"/>
+          <w:szCs w:val="30"/>
+        </w:rPr>
+        <w:t>bool isSuperior(const vector&lt;int&gt;&amp; a, const vector&lt;int&gt;&amp; b) {</w:t>
+      </w:r>
+    </w:p>
+    <w:p>
+      <w:pPr>
+        <w:tabs>
+          <w:tab w:val="left" w:pos="3180"/>
+        </w:tabs>
+        <w:rPr>
+          <w:sz w:val="30"/>
+          <w:szCs w:val="30"/>
+        </w:rPr>
+      </w:pPr>
+      <w:r>
+        <w:rPr>
+          <w:sz w:val="30"/>
+          <w:szCs w:val="30"/>
+        </w:rPr>
+        <w:t xml:space="preserve">    int count = 0;</w:t>
+      </w:r>
+    </w:p>
+    <w:p>
+      <w:pPr>
+        <w:tabs>
+          <w:tab w:val="left" w:pos="3180"/>
+        </w:tabs>
+        <w:rPr>
+          <w:sz w:val="30"/>
+          <w:szCs w:val="30"/>
+        </w:rPr>
+      </w:pPr>
+      <w:r>
+        <w:rPr>
+          <w:sz w:val="30"/>
+          <w:szCs w:val="30"/>
+        </w:rPr>
+        <w:t xml:space="preserve">    for (int i = 0; i &lt; 5; ++i)</w:t>
+      </w:r>
+    </w:p>
+    <w:p>
+      <w:pPr>
+        <w:tabs>
+          <w:tab w:val="left" w:pos="3180"/>
+        </w:tabs>
+        <w:rPr>
+          <w:sz w:val="30"/>
+          <w:szCs w:val="30"/>
+        </w:rPr>
+      </w:pPr>
+      <w:r>
+        <w:rPr>
+          <w:sz w:val="30"/>
+          <w:szCs w:val="30"/>
+        </w:rPr>
+        <w:t xml:space="preserve">        if (a[i] &lt; b[i])</w:t>
+      </w:r>
+    </w:p>
+    <w:p>
+      <w:pPr>
+        <w:tabs>
+          <w:tab w:val="left" w:pos="3180"/>
+        </w:tabs>
+        <w:rPr>
+          <w:sz w:val="30"/>
+          <w:szCs w:val="30"/>
+        </w:rPr>
+      </w:pPr>
+      <w:r>
+        <w:rPr>
+          <w:sz w:val="30"/>
+          <w:szCs w:val="30"/>
+        </w:rPr>
+        <w:t xml:space="preserve">            count++;</w:t>
+      </w:r>
+    </w:p>
+    <w:p>
+      <w:pPr>
+        <w:tabs>
+          <w:tab w:val="left" w:pos="3180"/>
+        </w:tabs>
+        <w:rPr>
+          <w:sz w:val="30"/>
+          <w:szCs w:val="30"/>
+        </w:rPr>
+      </w:pPr>
+      <w:r>
+        <w:rPr>
+          <w:sz w:val="30"/>
+          <w:szCs w:val="30"/>
+        </w:rPr>
+        <w:lastRenderedPageBreak/>
+        <w:t xml:space="preserve">    return count &gt;= 3;</w:t>
+      </w:r>
+    </w:p>
+    <w:p>
+      <w:pPr>
+        <w:tabs>
+          <w:tab w:val="left" w:pos="3180"/>
+        </w:tabs>
+        <w:rPr>
+          <w:sz w:val="30"/>
+          <w:szCs w:val="30"/>
+        </w:rPr>
+      </w:pPr>
+      <w:r>
+        <w:rPr>
+          <w:sz w:val="30"/>
+          <w:szCs w:val="30"/>
+        </w:rPr>
+        <w:t>}</w:t>
+      </w:r>
+    </w:p>
+    <w:p>
+      <w:pPr>
+        <w:tabs>
+          <w:tab w:val="left" w:pos="3180"/>
+        </w:tabs>
+        <w:rPr>
+          <w:sz w:val="30"/>
+          <w:szCs w:val="30"/>
+        </w:rPr>
+      </w:pPr>
+    </w:p>
+    <w:p>
+      <w:pPr>
+        <w:tabs>
+          <w:tab w:val="left" w:pos="3180"/>
+        </w:tabs>
+        <w:rPr>
+          <w:sz w:val="30"/>
+          <w:szCs w:val="30"/>
+        </w:rPr>
+      </w:pPr>
+      <w:r>
+        <w:rPr>
+          <w:sz w:val="30"/>
+          <w:szCs w:val="30"/>
+        </w:rPr>
+        <w:t>int main() {</w:t>
+      </w:r>
+    </w:p>
+    <w:p>
+      <w:pPr>
+        <w:tabs>
+          <w:tab w:val="left" w:pos="3180"/>
+        </w:tabs>
+        <w:rPr>
+          <w:sz w:val="30"/>
+          <w:szCs w:val="30"/>
+        </w:rPr>
+      </w:pPr>
+      <w:r>
+        <w:rPr>
+          <w:sz w:val="30"/>
+          <w:szCs w:val="30"/>
+        </w:rPr>
+        <w:t xml:space="preserve">    ios::sync_with_stdio(false);</w:t>
+      </w:r>
+    </w:p>
+    <w:p>
+      <w:pPr>
+        <w:tabs>
+          <w:tab w:val="left" w:pos="3180"/>
+        </w:tabs>
+        <w:rPr>
+          <w:sz w:val="30"/>
+          <w:szCs w:val="30"/>
+        </w:rPr>
+      </w:pPr>
+      <w:r>
+        <w:rPr>
+          <w:sz w:val="30"/>
+          <w:szCs w:val="30"/>
+        </w:rPr>
+        <w:t xml:space="preserve">    cin.tie(nullptr);</w:t>
+      </w:r>
+    </w:p>
+    <w:p>
+      <w:pPr>
+        <w:tabs>
+          <w:tab w:val="left" w:pos="3180"/>
+        </w:tabs>
+        <w:rPr>
+          <w:sz w:val="30"/>
+          <w:szCs w:val="30"/>
+        </w:rPr>
+      </w:pPr>
+    </w:p>
+    <w:p>
+      <w:pPr>
+        <w:tabs>
+          <w:tab w:val="left" w:pos="3180"/>
+        </w:tabs>
+        <w:rPr>
+          <w:sz w:val="30"/>
+          <w:szCs w:val="30"/>
+        </w:rPr>
+      </w:pPr>
+      <w:r>
+        <w:rPr>
+          <w:sz w:val="30"/>
+          <w:szCs w:val="30"/>
+        </w:rPr>
+        <w:t xml:space="preserve">    int t;</w:t>
+      </w:r>
+    </w:p>
+    <w:p>
+      <w:pPr>
+        <w:tabs>
+          <w:tab w:val="left" w:pos="3180"/>
+        </w:tabs>
+        <w:rPr>
+          <w:sz w:val="30"/>
+          <w:szCs w:val="30"/>
+        </w:rPr>
+      </w:pPr>
+      <w:r>
+        <w:rPr>
+          <w:sz w:val="30"/>
+          <w:szCs w:val="30"/>
+        </w:rPr>
+        <w:t xml:space="preserve">    cin &gt;&gt; t;</w:t>
+      </w:r>
+    </w:p>
+    <w:p>
+      <w:pPr>
+        <w:tabs>
+          <w:tab w:val="left" w:pos="3180"/>
+        </w:tabs>
+        <w:rPr>
+          <w:sz w:val="30"/>
+          <w:szCs w:val="30"/>
+        </w:rPr>
+      </w:pPr>
+      <w:r>
+        <w:rPr>
+          <w:sz w:val="30"/>
+          <w:szCs w:val="30"/>
+        </w:rPr>
+        <w:t xml:space="preserve">    while (t--) {</w:t>
+      </w:r>
+    </w:p>
+    <w:p>
+      <w:pPr>
+        <w:tabs>
+          <w:tab w:val="left" w:pos="3180"/>
+        </w:tabs>
+        <w:rPr>
+          <w:sz w:val="30"/>
+          <w:szCs w:val="30"/>
+        </w:rPr>
+      </w:pPr>
+      <w:r>
+        <w:rPr>
+          <w:sz w:val="30"/>
+          <w:szCs w:val="30"/>
+        </w:rPr>
+        <w:t xml:space="preserve">        int n;</w:t>
+      </w:r>
+    </w:p>
+    <w:p>
+      <w:pPr>
+        <w:tabs>
+          <w:tab w:val="left" w:pos="3180"/>
+        </w:tabs>
+        <w:rPr>
+          <w:sz w:val="30"/>
+          <w:szCs w:val="30"/>
+        </w:rPr>
+      </w:pPr>
+      <w:r>
+        <w:rPr>
+          <w:sz w:val="30"/>
+          <w:szCs w:val="30"/>
+        </w:rPr>
+        <w:t xml:space="preserve">        cin &gt;&gt; n;</w:t>
+      </w:r>
+    </w:p>
+    <w:p>
+      <w:pPr>
+        <w:tabs>
+          <w:tab w:val="left" w:pos="3180"/>
+        </w:tabs>
+        <w:rPr>
+          <w:sz w:val="30"/>
+          <w:szCs w:val="30"/>
+        </w:rPr>
+      </w:pPr>
+      <w:r>
+        <w:rPr>
+          <w:sz w:val="30"/>
+          <w:szCs w:val="30"/>
+        </w:rPr>
+        <w:t xml:space="preserve">        vector&lt;vector&lt;int&gt;&gt; athlete(n, vector&lt;int&gt;(5));</w:t>
+      </w:r>
+    </w:p>
+    <w:p>
+      <w:pPr>
+        <w:tabs>
+          <w:tab w:val="left" w:pos="3180"/>
+        </w:tabs>
+        <w:rPr>
+          <w:sz w:val="30"/>
+          <w:szCs w:val="30"/>
+        </w:rPr>
+      </w:pPr>
+      <w:r>
+        <w:rPr>
+          <w:sz w:val="30"/>
+          <w:szCs w:val="30"/>
+        </w:rPr>
+        <w:t xml:space="preserve">        for (int i = 0; i &lt; n; ++i)</w:t>
+      </w:r>
+    </w:p>
+    <w:p>
+      <w:pPr>
+        <w:tabs>
+          <w:tab w:val="left" w:pos="3180"/>
+        </w:tabs>
+        <w:rPr>
+          <w:sz w:val="30"/>
+          <w:szCs w:val="30"/>
+        </w:rPr>
+      </w:pPr>
+      <w:r>
+        <w:rPr>
+          <w:sz w:val="30"/>
+          <w:szCs w:val="30"/>
+        </w:rPr>
+        <w:t xml:space="preserve">            for (int j = 0; j &lt; 5; ++j)</w:t>
+      </w:r>
+    </w:p>
+    <w:p>
+      <w:pPr>
+        <w:tabs>
+          <w:tab w:val="left" w:pos="3180"/>
+        </w:tabs>
+        <w:rPr>
+          <w:sz w:val="30"/>
+          <w:szCs w:val="30"/>
+        </w:rPr>
+      </w:pPr>
+      <w:r>
+        <w:rPr>
+          <w:sz w:val="30"/>
+          <w:szCs w:val="30"/>
+        </w:rPr>
+        <w:t xml:space="preserve">                cin &gt;&gt; athlete[i][j];</w:t>
+      </w:r>
+    </w:p>
+    <w:p>
+      <w:pPr>
+        <w:tabs>
+          <w:tab w:val="left" w:pos="3180"/>
+        </w:tabs>
+        <w:rPr>
+          <w:sz w:val="30"/>
+          <w:szCs w:val="30"/>
+        </w:rPr>
+      </w:pPr>
+    </w:p>
+    <w:p>
+      <w:pPr>
+        <w:tabs>
+          <w:tab w:val="left" w:pos="3180"/>
+        </w:tabs>
+        <w:rPr>
+          <w:sz w:val="30"/>
+          <w:szCs w:val="30"/>
+        </w:rPr>
+      </w:pPr>
+      <w:r>
+        <w:rPr>
+          <w:sz w:val="30"/>
+          <w:szCs w:val="30"/>
+        </w:rPr>
+        <w:t xml:space="preserve">        int candidate = 0;</w:t>
+      </w:r>
+    </w:p>
+    <w:p>
+      <w:pPr>
+        <w:tabs>
+          <w:tab w:val="left" w:pos="3180"/>
+        </w:tabs>
+        <w:rPr>
+          <w:sz w:val="30"/>
+          <w:szCs w:val="30"/>
+        </w:rPr>
+      </w:pPr>
+      <w:r>
+        <w:rPr>
+          <w:sz w:val="30"/>
+          <w:szCs w:val="30"/>
+        </w:rPr>
+        <w:t xml:space="preserve">        for (int i = 1; i &lt; n; ++i)</w:t>
+      </w:r>
+    </w:p>
+    <w:p>
+      <w:pPr>
+        <w:tabs>
+          <w:tab w:val="left" w:pos="3180"/>
+        </w:tabs>
+        <w:rPr>
+          <w:sz w:val="30"/>
+          <w:szCs w:val="30"/>
+        </w:rPr>
+      </w:pPr>
+      <w:r>
+        <w:rPr>
+          <w:sz w:val="30"/>
+          <w:szCs w:val="30"/>
+        </w:rPr>
+        <w:t xml:space="preserve">            if (isSuperior(athlete[i], athlete[candidate]))</w:t>
+      </w:r>
+    </w:p>
+    <w:p>
+      <w:pPr>
+        <w:tabs>
+          <w:tab w:val="left" w:pos="3180"/>
+        </w:tabs>
+        <w:rPr>
+          <w:sz w:val="30"/>
+          <w:szCs w:val="30"/>
+        </w:rPr>
+      </w:pPr>
+      <w:r>
+        <w:rPr>
+          <w:sz w:val="30"/>
+          <w:szCs w:val="30"/>
+        </w:rPr>
+        <w:t xml:space="preserve">                candidate = i;</w:t>
+      </w:r>
+    </w:p>
+    <w:p>
+      <w:pPr>
+        <w:tabs>
+          <w:tab w:val="left" w:pos="3180"/>
+        </w:tabs>
+        <w:rPr>
+          <w:sz w:val="30"/>
+          <w:szCs w:val="30"/>
+        </w:rPr>
+      </w:pPr>
+    </w:p>
+    <w:p>
+      <w:pPr>
+        <w:tabs>
+          <w:tab w:val="left" w:pos="3180"/>
+        </w:tabs>
+        <w:rPr>
+          <w:sz w:val="30"/>
+          <w:szCs w:val="30"/>
+        </w:rPr>
+      </w:pPr>
+      <w:r>
+        <w:rPr>
+          <w:sz w:val="30"/>
+          <w:szCs w:val="30"/>
+        </w:rPr>
+        <w:lastRenderedPageBreak/>
+        <w:t xml:space="preserve">        bool valid = true;</w:t>
+      </w:r>
+    </w:p>
+    <w:p>
+      <w:pPr>
+        <w:tabs>
+          <w:tab w:val="left" w:pos="3180"/>
+        </w:tabs>
+        <w:rPr>
+          <w:sz w:val="30"/>
+          <w:szCs w:val="30"/>
+        </w:rPr>
+      </w:pPr>
+      <w:r>
+        <w:rPr>
+          <w:sz w:val="30"/>
+          <w:szCs w:val="30"/>
+        </w:rPr>
+        <w:t xml:space="preserve">        for (int i = 0; i &lt; n; ++i) {</w:t>
+      </w:r>
+    </w:p>
+    <w:p>
+      <w:pPr>
+        <w:tabs>
+          <w:tab w:val="left" w:pos="3180"/>
+        </w:tabs>
+        <w:rPr>
+          <w:sz w:val="30"/>
+          <w:szCs w:val="30"/>
+        </w:rPr>
+      </w:pPr>
+      <w:r>
+        <w:rPr>
+          <w:sz w:val="30"/>
+          <w:szCs w:val="30"/>
+        </w:rPr>
+        <w:t xml:space="preserve">            if (i == candidate) continue;</w:t>
+      </w:r>
+    </w:p>
+    <w:p>
+      <w:pPr>
+        <w:tabs>
+          <w:tab w:val="left" w:pos="3180"/>
+        </w:tabs>
+        <w:rPr>
+          <w:sz w:val="30"/>
+          <w:szCs w:val="30"/>
+        </w:rPr>
+      </w:pPr>
+      <w:r>
+        <w:rPr>
+          <w:sz w:val="30"/>
+          <w:szCs w:val="30"/>
+        </w:rPr>
+        <w:t xml:space="preserve">            if (!isSuperior(athlete[candidate], athlete[i])) {</w:t>
+      </w:r>
+    </w:p>
+    <w:p>
+      <w:pPr>
+        <w:tabs>
+          <w:tab w:val="left" w:pos="3180"/>
+        </w:tabs>
+        <w:rPr>
+          <w:sz w:val="30"/>
+          <w:szCs w:val="30"/>
+        </w:rPr>
+      </w:pPr>
+      <w:r>
+        <w:rPr>
+          <w:sz w:val="30"/>
+          <w:szCs w:val="30"/>
+        </w:rPr>
+        <w:t xml:space="preserve">                valid = false;</w:t>
+      </w:r>
+    </w:p>
+    <w:p>
+      <w:pPr>
+        <w:tabs>
+          <w:tab w:val="left" w:pos="3180"/>
+        </w:tabs>
+        <w:rPr>
+          <w:sz w:val="30"/>
+          <w:szCs w:val="30"/>
+        </w:rPr>
+      </w:pPr>
+      <w:r>
+        <w:rPr>
+          <w:sz w:val="30"/>
+          <w:szCs w:val="30"/>
+        </w:rPr>
+        <w:t xml:space="preserve">                break;</w:t>
+      </w:r>
+    </w:p>
+    <w:p>
+      <w:pPr>
+        <w:tabs>
+          <w:tab w:val="left" w:pos="3180"/>
+        </w:tabs>
+        <w:rPr>
+          <w:sz w:val="30"/>
+          <w:szCs w:val="30"/>
+        </w:rPr>
+      </w:pPr>
+      <w:r>
+        <w:rPr>
+          <w:sz w:val="30"/>
+          <w:szCs w:val="30"/>
+        </w:rPr>
+        <w:t xml:space="preserve">            }</w:t>
+      </w:r>
+    </w:p>
+    <w:p>
+      <w:pPr>
+        <w:tabs>
+          <w:tab w:val="left" w:pos="3180"/>
+        </w:tabs>
+        <w:rPr>
+          <w:sz w:val="30"/>
+          <w:szCs w:val="30"/>
+        </w:rPr>
+      </w:pPr>
+      <w:r>
+        <w:rPr>
+          <w:sz w:val="30"/>
+          <w:szCs w:val="30"/>
+        </w:rPr>
+        <w:t xml:space="preserve">        }</w:t>
+      </w:r>
+    </w:p>
+    <w:p>
+      <w:pPr>
+        <w:tabs>
+          <w:tab w:val="left" w:pos="3180"/>
+        </w:tabs>
+        <w:rPr>
+          <w:sz w:val="30"/>
+          <w:szCs w:val="30"/>
+        </w:rPr>
+      </w:pPr>
+    </w:p>
+    <w:p>
+      <w:pPr>
+        <w:tabs>
+          <w:tab w:val="left" w:pos="3180"/>
+        </w:tabs>
+        <w:rPr>
+          <w:sz w:val="30"/>
+          <w:szCs w:val="30"/>
+        </w:rPr>
+      </w:pPr>
+      <w:r>
+        <w:rPr>
+          <w:sz w:val="30"/>
+          <w:szCs w:val="30"/>
+        </w:rPr>
+        <w:t xml:space="preserve">        cout &lt;&lt; (valid ? candidate + 1 : -1) &lt;&lt; '\n';</w:t>
+      </w:r>
+    </w:p>
+    <w:p>
+      <w:pPr>
+        <w:tabs>
+          <w:tab w:val="left" w:pos="3180"/>
+        </w:tabs>
+        <w:rPr>
+          <w:sz w:val="30"/>
+          <w:szCs w:val="30"/>
+        </w:rPr>
+      </w:pPr>
+      <w:r>
+        <w:rPr>
+          <w:sz w:val="30"/>
+          <w:szCs w:val="30"/>
+        </w:rPr>
+        <w:t xml:space="preserve">    }</w:t>
+      </w:r>
+    </w:p>
+    <w:p>
+      <w:pPr>
+        <w:tabs>
+          <w:tab w:val="left" w:pos="3180"/>
+        </w:tabs>
+        <w:rPr>
+          <w:sz w:val="30"/>
+          <w:szCs w:val="30"/>
+        </w:rPr>
+      </w:pPr>
+    </w:p>
+    <w:p>
+      <w:pPr>
+        <w:tabs>
+          <w:tab w:val="left" w:pos="3180"/>
+        </w:tabs>
+        <w:rPr>
+          <w:sz w:val="30"/>
+          <w:szCs w:val="30"/>
+        </w:rPr>
+      </w:pPr>
+      <w:r>
+        <w:rPr>
+          <w:sz w:val="30"/>
+          <w:szCs w:val="30"/>
+        </w:rPr>
+        <w:t xml:space="preserve">    return 0;</w:t>
+      </w:r>
+    </w:p>
+    <w:p>
+      <w:pPr>
+        <w:tabs>
+          <w:tab w:val="left" w:pos="3180"/>
+        </w:tabs>
+        <w:rPr>
+          <w:sz w:val="30"/>
+          <w:szCs w:val="30"/>
+        </w:rPr>
+      </w:pPr>
+      <w:r>
+        <w:rPr>
+          <w:sz w:val="30"/>
+          <w:szCs w:val="30"/>
+        </w:rPr>
+        <w:t>}</w:t>
+      </w:r>
+    </w:p>
+    <w:p>
+      <w:pPr>
+        <w:tabs>
+          <w:tab w:val="left" w:pos="3180"/>
+        </w:tabs>
+        <w:rPr>
+          <w:sz w:val="30"/>
+          <w:szCs w:val="30"/>
+        </w:rPr>
+      </w:pPr>
+      <w:r>
+        <w:rPr>
+          <w:sz w:val="30"/>
+          <w:szCs w:val="30"/>
+        </w:rPr>
+        <w:pict w14:anchorId="05BE642F">
+          <v:rect id="_x0000_i1244" style="width:0;height:1.5pt" o:hralign="center" o:hrstd="t" o:hr="t" fillcolor="#a0a0a0" stroked="f"/>
+        </w:pict>
+      </w:r>
+    </w:p>
+    <w:p>
+      <w:pPr>
+        <w:tabs>
+          <w:tab w:val="left" w:pos="3180"/>
+        </w:tabs>
+        <w:rPr>
+          <w:b/>
+          <w:bCs/>
+          <w:sz w:val="30"/>
+          <w:szCs w:val="30"/>
+        </w:rPr>
+      </w:pPr>
+      <w:r>
+        <w:rPr>
+          <w:rFonts w:ascii="Aptos" w:hAnsi="Aptos" w:cs="Aptos"/>
+          <w:b/>
+          <w:bCs/>
+          <w:sz w:val="30"/>
+          <w:szCs w:val="30"/>
+        </w:rPr>
+        <w:t>⏱</w:t>
+      </w:r>
+      <w:r>
+        <w:rPr>
+          <w:b/>
+          <w:bCs/>
+          <w:sz w:val="30"/>
+          <w:szCs w:val="30"/>
+        </w:rPr>
+        <w:t>️ Time and Space Complexity</w:t>
+      </w:r>
+    </w:p>
+    <w:p>
+      <w:pPr>
+        <w:numPr>
+          <w:ilvl w:val="0"/>
+          <w:numId w:val="162"/>
+        </w:numPr>
+        <w:tabs>
+          <w:tab w:val="left" w:pos="3180"/>
+        </w:tabs>
+        <w:rPr>
+          <w:sz w:val="30"/>
+          <w:szCs w:val="30"/>
+        </w:rPr>
+      </w:pPr>
+      <w:r>
+        <w:rPr>
+          <w:b/>
+          <w:bCs/>
+          <w:sz w:val="30"/>
+          <w:szCs w:val="30"/>
+        </w:rPr>
+        <w:t>Time Complexity:</w:t>
+      </w:r>
+    </w:p>
+    <w:p>
+      <w:pPr>
+        <w:numPr>
+          <w:ilvl w:val="1"/>
+          <w:numId w:val="162"/>
+        </w:numPr>
+        <w:tabs>
+          <w:tab w:val="left" w:pos="3180"/>
+        </w:tabs>
+        <w:rPr>
+          <w:sz w:val="30"/>
+          <w:szCs w:val="30"/>
+        </w:rPr>
+      </w:pPr>
+      <w:r>
+        <w:rPr>
+          <w:sz w:val="30"/>
+          <w:szCs w:val="30"/>
+        </w:rPr>
+        <w:t>First pass: O(n)</w:t>
+      </w:r>
+    </w:p>
+    <w:p>
+      <w:pPr>
+        <w:numPr>
+          <w:ilvl w:val="1"/>
+          <w:numId w:val="162"/>
+        </w:numPr>
+        <w:tabs>
+          <w:tab w:val="left" w:pos="3180"/>
+        </w:tabs>
+        <w:rPr>
+          <w:sz w:val="30"/>
+          <w:szCs w:val="30"/>
+        </w:rPr>
+      </w:pPr>
+      <w:r>
+        <w:rPr>
+          <w:sz w:val="30"/>
+          <w:szCs w:val="30"/>
+        </w:rPr>
+        <w:t>Verification: O(n)</w:t>
+      </w:r>
+    </w:p>
+    <w:p>
+      <w:pPr>
+        <w:numPr>
+          <w:ilvl w:val="1"/>
+          <w:numId w:val="162"/>
+        </w:numPr>
+        <w:tabs>
+          <w:tab w:val="left" w:pos="3180"/>
+        </w:tabs>
+        <w:rPr>
+          <w:sz w:val="30"/>
+          <w:szCs w:val="30"/>
+        </w:rPr>
+      </w:pPr>
+      <w:r>
+        <w:rPr>
+          <w:sz w:val="30"/>
+          <w:szCs w:val="30"/>
+        </w:rPr>
+        <w:t xml:space="preserve">Each comparison: O(5) </w:t>
+      </w:r>
+      <w:r>
+        <w:rPr>
+          <w:sz w:val="30"/>
+          <w:szCs w:val="30"/>
+        </w:rPr>
+        <w:br/>
+        <w:t>→ Total: O(n) per test case</w:t>
+      </w:r>
+    </w:p>
+    <w:p>
+      <w:pPr>
+        <w:numPr>
+          <w:ilvl w:val="0"/>
+          <w:numId w:val="162"/>
+        </w:numPr>
+        <w:tabs>
+          <w:tab w:val="left" w:pos="3180"/>
+        </w:tabs>
+        <w:rPr>
+          <w:sz w:val="30"/>
+          <w:szCs w:val="30"/>
+        </w:rPr>
+      </w:pPr>
+      <w:r>
+        <w:rPr>
+          <w:b/>
+          <w:bCs/>
+          <w:sz w:val="30"/>
+          <w:szCs w:val="30"/>
+        </w:rPr>
+        <w:t>Space Complexity:</w:t>
+      </w:r>
+    </w:p>
+    <w:p>
+      <w:pPr>
+        <w:numPr>
+          <w:ilvl w:val="1"/>
+          <w:numId w:val="162"/>
+        </w:numPr>
+        <w:tabs>
+          <w:tab w:val="left" w:pos="3180"/>
+        </w:tabs>
+        <w:rPr>
+          <w:sz w:val="30"/>
+          <w:szCs w:val="30"/>
+        </w:rPr>
+      </w:pPr>
+      <w:r>
+        <w:rPr>
+          <w:sz w:val="30"/>
+          <w:szCs w:val="30"/>
+        </w:rPr>
+        <w:lastRenderedPageBreak/>
+        <w:t>O(n * 5) for storing rankings</w:t>
+      </w:r>
+    </w:p>
+    <w:p>
+      <w:pPr>
+        <w:tabs>
+          <w:tab w:val="left" w:pos="3180"/>
+        </w:tabs>
+        <w:rPr>
+          <w:sz w:val="30"/>
+          <w:szCs w:val="30"/>
+        </w:rPr>
+      </w:pPr>
+      <w:r>
+        <w:rPr>
+          <w:sz w:val="30"/>
+          <w:szCs w:val="30"/>
+        </w:rPr>
+        <w:pict w14:anchorId="741613F9">
+          <v:rect id="_x0000_i1245" style="width:0;height:1.5pt" o:hralign="center" o:hrstd="t" o:hr="t" fillcolor="#a0a0a0" stroked="f"/>
+        </w:pict>
+      </w:r>
+    </w:p>
+    <w:p>
+      <w:pPr>
+        <w:tabs>
+          <w:tab w:val="left" w:pos="3180"/>
+        </w:tabs>
+        <w:rPr>
+          <w:b/>
+          <w:bCs/>
+          <w:sz w:val="30"/>
+          <w:szCs w:val="30"/>
+        </w:rPr>
+      </w:pPr>
+      <w:r>
+        <w:rPr>
+          <w:rFonts w:ascii="Segoe UI Emoji" w:hAnsi="Segoe UI Emoji" w:cs="Segoe UI Emoji"/>
+          <w:b/>
+          <w:bCs/>
+          <w:sz w:val="30"/>
+          <w:szCs w:val="30"/>
+        </w:rPr>
+        <w:t>🧠</w:t>
+      </w:r>
+      <w:r>
+        <w:rPr>
+          <w:b/>
+          <w:bCs/>
+          <w:sz w:val="30"/>
+          <w:szCs w:val="30"/>
+        </w:rPr>
+        <w:t xml:space="preserve"> Final Thought</w:t>
+      </w:r>
+    </w:p>
+    <w:p>
+      <w:pPr>
+        <w:tabs>
+          <w:tab w:val="left" w:pos="3180"/>
+        </w:tabs>
+        <w:rPr>
+          <w:sz w:val="30"/>
+          <w:szCs w:val="30"/>
+        </w:rPr>
+      </w:pPr>
+      <w:r>
+        <w:rPr>
+          <w:sz w:val="30"/>
+          <w:szCs w:val="30"/>
+        </w:rPr>
+        <w:t xml:space="preserve">This problem is a brilliant example of </w:t>
+      </w:r>
+      <w:r>
+        <w:rPr>
+          <w:b/>
+          <w:bCs/>
+          <w:sz w:val="30"/>
+          <w:szCs w:val="30"/>
+        </w:rPr>
+        <w:t>pairwise dominance filtering</w:t>
+      </w:r>
+      <w:r>
+        <w:rPr>
+          <w:sz w:val="30"/>
+          <w:szCs w:val="30"/>
+        </w:rPr>
+        <w:t xml:space="preserve"> — a technique that shows up in tournament simulations, voting systems, and even AI decision-making.</w:t>
+      </w:r>
+    </w:p>
+    <w:p>
+      <w:pPr>
+        <w:tabs>
+          <w:tab w:val="left" w:pos="3180"/>
+        </w:tabs>
+        <w:rPr>
+          <w:sz w:val="30"/>
+          <w:szCs w:val="30"/>
+        </w:rPr>
+      </w:pPr>
+    </w:p>
+    <w:p>
+      <w:pPr>
+        <w:tabs>
+          <w:tab w:val="left" w:pos="3180"/>
+        </w:tabs>
+        <w:rPr>
+          <w:sz w:val="30"/>
+          <w:szCs w:val="30"/>
+        </w:rPr>
+      </w:pPr>
     </w:p>
     <w:p>
       <w:pPr>
@@ -65754,6 +67831,155 @@
     </w:lvl>
   </w:abstractNum>
   <w:abstractNum w:abstractNumId="127" w15:restartNumberingAfterBreak="0">
+    <w:nsid w:val="65AF3399"/>
+    <w:multiLevelType w:val="multilevel"/>
+    <w:tmpl w:val="48BE0C20"/>
+    <w:lvl w:ilvl="0">
+      <w:start w:val="1"/>
+      <w:numFmt w:val="bullet"/>
+      <w:lvlText w:val=""/>
+      <w:lvlJc w:val="left"/>
+      <w:pPr>
+        <w:tabs>
+          <w:tab w:val="num" w:pos="720"/>
+        </w:tabs>
+        <w:ind w:left="720" w:hanging="360"/>
+      </w:pPr>
+      <w:rPr>
+        <w:rFonts w:ascii="Symbol" w:hAnsi="Symbol" w:hint="default"/>
+        <w:sz w:val="20"/>
+      </w:rPr>
+    </w:lvl>
+    <w:lvl w:ilvl="1" w:tentative="1">
+      <w:start w:val="1"/>
+      <w:numFmt w:val="bullet"/>
+      <w:lvlText w:val="o"/>
+      <w:lvlJc w:val="left"/>
+      <w:pPr>
+        <w:tabs>
+          <w:tab w:val="num" w:pos="1440"/>
+        </w:tabs>
+        <w:ind w:left="1440" w:hanging="360"/>
+      </w:pPr>
+      <w:rPr>
+        <w:rFonts w:ascii="Courier New" w:hAnsi="Courier New" w:hint="default"/>
+        <w:sz w:val="20"/>
+      </w:rPr>
+    </w:lvl>
+    <w:lvl w:ilvl="2" w:tentative="1">
+      <w:start w:val="1"/>
+      <w:numFmt w:val="bullet"/>
+      <w:lvlText w:val=""/>
+      <w:lvlJc w:val="left"/>
+      <w:pPr>
+        <w:tabs>
+          <w:tab w:val="num" w:pos="2160"/>
+        </w:tabs>
+        <w:ind w:left="2160" w:hanging="360"/>
+      </w:pPr>
+      <w:rPr>
+        <w:rFonts w:ascii="Wingdings" w:hAnsi="Wingdings" w:hint="default"/>
+        <w:sz w:val="20"/>
+      </w:rPr>
+    </w:lvl>
+    <w:lvl w:ilvl="3" w:tentative="1">
+      <w:start w:val="1"/>
+      <w:numFmt w:val="bullet"/>
+      <w:lvlText w:val=""/>
+      <w:lvlJc w:val="left"/>
+      <w:pPr>
+        <w:tabs>
+          <w:tab w:val="num" w:pos="2880"/>
+        </w:tabs>
+        <w:ind w:left="2880" w:hanging="360"/>
+      </w:pPr>
+      <w:rPr>
+        <w:rFonts w:ascii="Wingdings" w:hAnsi="Wingdings" w:hint="default"/>
+        <w:sz w:val="20"/>
+      </w:rPr>
+    </w:lvl>
+    <w:lvl w:ilvl="4" w:tentative="1">
+      <w:start w:val="1"/>
+      <w:numFmt w:val="bullet"/>
+      <w:lvlText w:val=""/>
+      <w:lvlJc w:val="left"/>
+      <w:pPr>
+        <w:tabs>
+          <w:tab w:val="num" w:pos="3600"/>
+        </w:tabs>
+        <w:ind w:left="3600" w:hanging="360"/>
+      </w:pPr>
+      <w:rPr>
+        <w:rFonts w:ascii="Wingdings" w:hAnsi="Wingdings" w:hint="default"/>
+        <w:sz w:val="20"/>
+      </w:rPr>
+    </w:lvl>
+    <w:lvl w:ilvl="5" w:tentative="1">
+      <w:start w:val="1"/>
+      <w:numFmt w:val="bullet"/>
+      <w:lvlText w:val=""/>
+      <w:lvlJc w:val="left"/>
+      <w:pPr>
+        <w:tabs>
+          <w:tab w:val="num" w:pos="4320"/>
+        </w:tabs>
+        <w:ind w:left="4320" w:hanging="360"/>
+      </w:pPr>
+      <w:rPr>
+        <w:rFonts w:ascii="Wingdings" w:hAnsi="Wingdings" w:hint="default"/>
+        <w:sz w:val="20"/>
+      </w:rPr>
+    </w:lvl>
+    <w:lvl w:ilvl="6" w:tentative="1">
+      <w:start w:val="1"/>
+      <w:numFmt w:val="bullet"/>
+      <w:lvlText w:val=""/>
+      <w:lvlJc w:val="left"/>
+      <w:pPr>
+        <w:tabs>
+          <w:tab w:val="num" w:pos="5040"/>
+        </w:tabs>
+        <w:ind w:left="5040" w:hanging="360"/>
+      </w:pPr>
+      <w:rPr>
+        <w:rFonts w:ascii="Wingdings" w:hAnsi="Wingdings" w:hint="default"/>
+        <w:sz w:val="20"/>
+      </w:rPr>
+    </w:lvl>
+    <w:lvl w:ilvl="7" w:tentative="1">
+      <w:start w:val="1"/>
+      <w:numFmt w:val="bullet"/>
+      <w:lvlText w:val=""/>
+      <w:lvlJc w:val="left"/>
+      <w:pPr>
+        <w:tabs>
+          <w:tab w:val="num" w:pos="5760"/>
+        </w:tabs>
+        <w:ind w:left="5760" w:hanging="360"/>
+      </w:pPr>
+      <w:rPr>
+        <w:rFonts w:ascii="Wingdings" w:hAnsi="Wingdings" w:hint="default"/>
+        <w:sz w:val="20"/>
+      </w:rPr>
+    </w:lvl>
+    <w:lvl w:ilvl="8" w:tentative="1">
+      <w:start w:val="1"/>
+      <w:numFmt w:val="bullet"/>
+      <w:lvlText w:val=""/>
+      <w:lvlJc w:val="left"/>
+      <w:pPr>
+        <w:tabs>
+          <w:tab w:val="num" w:pos="6480"/>
+        </w:tabs>
+        <w:ind w:left="6480" w:hanging="360"/>
+      </w:pPr>
+      <w:rPr>
+        <w:rFonts w:ascii="Wingdings" w:hAnsi="Wingdings" w:hint="default"/>
+        <w:sz w:val="20"/>
+      </w:rPr>
+    </w:lvl>
+  </w:abstractNum>
+  <w:abstractNum w:abstractNumId="128" w15:restartNumberingAfterBreak="0">
     <w:nsid w:val="673C22DD"/>
     <w:multiLevelType w:val="multilevel"/>
     <w:tmpl w:val="772C4478"/>
@@ -65902,7 +68128,7 @@
       </w:rPr>
     </w:lvl>
   </w:abstractNum>
-  <w:abstractNum w:abstractNumId="128" w15:restartNumberingAfterBreak="0">
+  <w:abstractNum w:abstractNumId="129" w15:restartNumberingAfterBreak="0">
     <w:nsid w:val="67823DD6"/>
     <w:multiLevelType w:val="multilevel"/>
     <w:tmpl w:val="F954D21C"/>
@@ -66019,7 +68245,156 @@
       </w:pPr>
     </w:lvl>
   </w:abstractNum>
-  <w:abstractNum w:abstractNumId="129" w15:restartNumberingAfterBreak="0">
+  <w:abstractNum w:abstractNumId="130" w15:restartNumberingAfterBreak="0">
+    <w:nsid w:val="67D1007C"/>
+    <w:multiLevelType w:val="multilevel"/>
+    <w:tmpl w:val="879A9A76"/>
+    <w:lvl w:ilvl="0">
+      <w:start w:val="1"/>
+      <w:numFmt w:val="bullet"/>
+      <w:lvlText w:val=""/>
+      <w:lvlJc w:val="left"/>
+      <w:pPr>
+        <w:tabs>
+          <w:tab w:val="num" w:pos="720"/>
+        </w:tabs>
+        <w:ind w:left="720" w:hanging="360"/>
+      </w:pPr>
+      <w:rPr>
+        <w:rFonts w:ascii="Symbol" w:hAnsi="Symbol" w:hint="default"/>
+        <w:sz w:val="20"/>
+      </w:rPr>
+    </w:lvl>
+    <w:lvl w:ilvl="1">
+      <w:start w:val="1"/>
+      <w:numFmt w:val="bullet"/>
+      <w:lvlText w:val="o"/>
+      <w:lvlJc w:val="left"/>
+      <w:pPr>
+        <w:tabs>
+          <w:tab w:val="num" w:pos="1440"/>
+        </w:tabs>
+        <w:ind w:left="1440" w:hanging="360"/>
+      </w:pPr>
+      <w:rPr>
+        <w:rFonts w:ascii="Courier New" w:hAnsi="Courier New" w:hint="default"/>
+        <w:sz w:val="20"/>
+      </w:rPr>
+    </w:lvl>
+    <w:lvl w:ilvl="2" w:tentative="1">
+      <w:start w:val="1"/>
+      <w:numFmt w:val="bullet"/>
+      <w:lvlText w:val=""/>
+      <w:lvlJc w:val="left"/>
+      <w:pPr>
+        <w:tabs>
+          <w:tab w:val="num" w:pos="2160"/>
+        </w:tabs>
+        <w:ind w:left="2160" w:hanging="360"/>
+      </w:pPr>
+      <w:rPr>
+        <w:rFonts w:ascii="Wingdings" w:hAnsi="Wingdings" w:hint="default"/>
+        <w:sz w:val="20"/>
+      </w:rPr>
+    </w:lvl>
+    <w:lvl w:ilvl="3" w:tentative="1">
+      <w:start w:val="1"/>
+      <w:numFmt w:val="bullet"/>
+      <w:lvlText w:val=""/>
+      <w:lvlJc w:val="left"/>
+      <w:pPr>
+        <w:tabs>
+          <w:tab w:val="num" w:pos="2880"/>
+        </w:tabs>
+        <w:ind w:left="2880" w:hanging="360"/>
+      </w:pPr>
+      <w:rPr>
+        <w:rFonts w:ascii="Wingdings" w:hAnsi="Wingdings" w:hint="default"/>
+        <w:sz w:val="20"/>
+      </w:rPr>
+    </w:lvl>
+    <w:lvl w:ilvl="4" w:tentative="1">
+      <w:start w:val="1"/>
+      <w:numFmt w:val="bullet"/>
+      <w:lvlText w:val=""/>
+      <w:lvlJc w:val="left"/>
+      <w:pPr>
+        <w:tabs>
+          <w:tab w:val="num" w:pos="3600"/>
+        </w:tabs>
+        <w:ind w:left="3600" w:hanging="360"/>
+      </w:pPr>
+      <w:rPr>
+        <w:rFonts w:ascii="Wingdings" w:hAnsi="Wingdings" w:hint="default"/>
+        <w:sz w:val="20"/>
+      </w:rPr>
+    </w:lvl>
+    <w:lvl w:ilvl="5" w:tentative="1">
+      <w:start w:val="1"/>
+      <w:numFmt w:val="bullet"/>
+      <w:lvlText w:val=""/>
+      <w:lvlJc w:val="left"/>
+      <w:pPr>
+        <w:tabs>
+          <w:tab w:val="num" w:pos="4320"/>
+        </w:tabs>
+        <w:ind w:left="4320" w:hanging="360"/>
+      </w:pPr>
+      <w:rPr>
+        <w:rFonts w:ascii="Wingdings" w:hAnsi="Wingdings" w:hint="default"/>
+        <w:sz w:val="20"/>
+      </w:rPr>
+    </w:lvl>
+    <w:lvl w:ilvl="6" w:tentative="1">
+      <w:start w:val="1"/>
+      <w:numFmt w:val="bullet"/>
+      <w:lvlText w:val=""/>
+      <w:lvlJc w:val="left"/>
+      <w:pPr>
+        <w:tabs>
+          <w:tab w:val="num" w:pos="5040"/>
+        </w:tabs>
+        <w:ind w:left="5040" w:hanging="360"/>
+      </w:pPr>
+      <w:rPr>
+        <w:rFonts w:ascii="Wingdings" w:hAnsi="Wingdings" w:hint="default"/>
+        <w:sz w:val="20"/>
+      </w:rPr>
+    </w:lvl>
+    <w:lvl w:ilvl="7" w:tentative="1">
+      <w:start w:val="1"/>
+      <w:numFmt w:val="bullet"/>
+      <w:lvlText w:val=""/>
+      <w:lvlJc w:val="left"/>
+      <w:pPr>
+        <w:tabs>
+          <w:tab w:val="num" w:pos="5760"/>
+        </w:tabs>
+        <w:ind w:left="5760" w:hanging="360"/>
+      </w:pPr>
+      <w:rPr>
+        <w:rFonts w:ascii="Wingdings" w:hAnsi="Wingdings" w:hint="default"/>
+        <w:sz w:val="20"/>
+      </w:rPr>
+    </w:lvl>
+    <w:lvl w:ilvl="8" w:tentative="1">
+      <w:start w:val="1"/>
+      <w:numFmt w:val="bullet"/>
+      <w:lvlText w:val=""/>
+      <w:lvlJc w:val="left"/>
+      <w:pPr>
+        <w:tabs>
+          <w:tab w:val="num" w:pos="6480"/>
+        </w:tabs>
+        <w:ind w:left="6480" w:hanging="360"/>
+      </w:pPr>
+      <w:rPr>
+        <w:rFonts w:ascii="Wingdings" w:hAnsi="Wingdings" w:hint="default"/>
+        <w:sz w:val="20"/>
+      </w:rPr>
+    </w:lvl>
+  </w:abstractNum>
+  <w:abstractNum w:abstractNumId="131" w15:restartNumberingAfterBreak="0">
     <w:nsid w:val="68E44AB4"/>
     <w:multiLevelType w:val="multilevel"/>
     <w:tmpl w:val="527CE9DA"/>
@@ -66168,7 +68543,7 @@
       </w:rPr>
     </w:lvl>
   </w:abstractNum>
-  <w:abstractNum w:abstractNumId="130" w15:restartNumberingAfterBreak="0">
+  <w:abstractNum w:abstractNumId="132" w15:restartNumberingAfterBreak="0">
     <w:nsid w:val="69675CA6"/>
     <w:multiLevelType w:val="multilevel"/>
     <w:tmpl w:val="3670BCD2"/>
@@ -66285,7 +68660,7 @@
       </w:pPr>
     </w:lvl>
   </w:abstractNum>
-  <w:abstractNum w:abstractNumId="131" w15:restartNumberingAfterBreak="0">
+  <w:abstractNum w:abstractNumId="133" w15:restartNumberingAfterBreak="0">
     <w:nsid w:val="69982E35"/>
     <w:multiLevelType w:val="multilevel"/>
     <w:tmpl w:val="AB765206"/>
@@ -66402,7 +68777,7 @@
       </w:pPr>
     </w:lvl>
   </w:abstractNum>
-  <w:abstractNum w:abstractNumId="132" w15:restartNumberingAfterBreak="0">
+  <w:abstractNum w:abstractNumId="134" w15:restartNumberingAfterBreak="0">
     <w:nsid w:val="69FD6335"/>
     <w:multiLevelType w:val="multilevel"/>
     <w:tmpl w:val="8AE2A396"/>
@@ -66551,7 +68926,7 @@
       </w:rPr>
     </w:lvl>
   </w:abstractNum>
-  <w:abstractNum w:abstractNumId="133" w15:restartNumberingAfterBreak="0">
+  <w:abstractNum w:abstractNumId="135" w15:restartNumberingAfterBreak="0">
     <w:nsid w:val="6A1B4997"/>
     <w:multiLevelType w:val="multilevel"/>
     <w:tmpl w:val="F2BA492A"/>
@@ -66700,7 +69075,7 @@
       </w:rPr>
     </w:lvl>
   </w:abstractNum>
-  <w:abstractNum w:abstractNumId="134" w15:restartNumberingAfterBreak="0">
+  <w:abstractNum w:abstractNumId="136" w15:restartNumberingAfterBreak="0">
     <w:nsid w:val="6A673EB3"/>
     <w:multiLevelType w:val="multilevel"/>
     <w:tmpl w:val="5874CAC2"/>
@@ -66813,7 +69188,7 @@
       </w:pPr>
     </w:lvl>
   </w:abstractNum>
-  <w:abstractNum w:abstractNumId="135" w15:restartNumberingAfterBreak="0">
+  <w:abstractNum w:abstractNumId="137" w15:restartNumberingAfterBreak="0">
     <w:nsid w:val="6B0D1307"/>
     <w:multiLevelType w:val="multilevel"/>
     <w:tmpl w:val="33A0FF0A"/>
@@ -66962,7 +69337,7 @@
       </w:rPr>
     </w:lvl>
   </w:abstractNum>
-  <w:abstractNum w:abstractNumId="136" w15:restartNumberingAfterBreak="0">
+  <w:abstractNum w:abstractNumId="138" w15:restartNumberingAfterBreak="0">
     <w:nsid w:val="6DBA5716"/>
     <w:multiLevelType w:val="multilevel"/>
     <w:tmpl w:val="75F0F252"/>
@@ -67111,7 +69486,7 @@
       </w:rPr>
     </w:lvl>
   </w:abstractNum>
-  <w:abstractNum w:abstractNumId="137" w15:restartNumberingAfterBreak="0">
+  <w:abstractNum w:abstractNumId="139" w15:restartNumberingAfterBreak="0">
     <w:nsid w:val="6DDE1F63"/>
     <w:multiLevelType w:val="multilevel"/>
     <w:tmpl w:val="B6E891AE"/>
@@ -67228,7 +69603,7 @@
       </w:pPr>
     </w:lvl>
   </w:abstractNum>
-  <w:abstractNum w:abstractNumId="138" w15:restartNumberingAfterBreak="0">
+  <w:abstractNum w:abstractNumId="140" w15:restartNumberingAfterBreak="0">
     <w:nsid w:val="6F5A3138"/>
     <w:multiLevelType w:val="multilevel"/>
     <w:tmpl w:val="BF1C26F0"/>
@@ -67377,7 +69752,7 @@
       </w:rPr>
     </w:lvl>
   </w:abstractNum>
-  <w:abstractNum w:abstractNumId="139" w15:restartNumberingAfterBreak="0">
+  <w:abstractNum w:abstractNumId="141" w15:restartNumberingAfterBreak="0">
     <w:nsid w:val="6FC77671"/>
     <w:multiLevelType w:val="multilevel"/>
     <w:tmpl w:val="339A0FCC"/>
@@ -67494,7 +69869,7 @@
       </w:pPr>
     </w:lvl>
   </w:abstractNum>
-  <w:abstractNum w:abstractNumId="140" w15:restartNumberingAfterBreak="0">
+  <w:abstractNum w:abstractNumId="142" w15:restartNumberingAfterBreak="0">
     <w:nsid w:val="70FE00FC"/>
     <w:multiLevelType w:val="multilevel"/>
     <w:tmpl w:val="DA0A2C46"/>
@@ -67643,7 +70018,7 @@
       </w:rPr>
     </w:lvl>
   </w:abstractNum>
-  <w:abstractNum w:abstractNumId="141" w15:restartNumberingAfterBreak="0">
+  <w:abstractNum w:abstractNumId="143" w15:restartNumberingAfterBreak="0">
     <w:nsid w:val="722E2E80"/>
     <w:multiLevelType w:val="multilevel"/>
     <w:tmpl w:val="62D0378A"/>
@@ -67764,7 +70139,7 @@
       </w:pPr>
     </w:lvl>
   </w:abstractNum>
-  <w:abstractNum w:abstractNumId="142" w15:restartNumberingAfterBreak="0">
+  <w:abstractNum w:abstractNumId="144" w15:restartNumberingAfterBreak="0">
     <w:nsid w:val="725B5520"/>
     <w:multiLevelType w:val="multilevel"/>
     <w:tmpl w:val="F7B45F2A"/>
@@ -67913,7 +70288,7 @@
       </w:rPr>
     </w:lvl>
   </w:abstractNum>
-  <w:abstractNum w:abstractNumId="143" w15:restartNumberingAfterBreak="0">
+  <w:abstractNum w:abstractNumId="145" w15:restartNumberingAfterBreak="0">
     <w:nsid w:val="73BF464D"/>
     <w:multiLevelType w:val="multilevel"/>
     <w:tmpl w:val="754088A6"/>
@@ -68030,7 +70405,7 @@
       </w:pPr>
     </w:lvl>
   </w:abstractNum>
-  <w:abstractNum w:abstractNumId="144" w15:restartNumberingAfterBreak="0">
+  <w:abstractNum w:abstractNumId="146" w15:restartNumberingAfterBreak="0">
     <w:nsid w:val="73FA0C6C"/>
     <w:multiLevelType w:val="multilevel"/>
     <w:tmpl w:val="971221C6"/>
@@ -68147,7 +70522,7 @@
       </w:pPr>
     </w:lvl>
   </w:abstractNum>
-  <w:abstractNum w:abstractNumId="145" w15:restartNumberingAfterBreak="0">
+  <w:abstractNum w:abstractNumId="147" w15:restartNumberingAfterBreak="0">
     <w:nsid w:val="762F2ACB"/>
     <w:multiLevelType w:val="multilevel"/>
     <w:tmpl w:val="B914EE82"/>
@@ -68296,7 +70671,7 @@
       </w:rPr>
     </w:lvl>
   </w:abstractNum>
-  <w:abstractNum w:abstractNumId="146" w15:restartNumberingAfterBreak="0">
+  <w:abstractNum w:abstractNumId="148" w15:restartNumberingAfterBreak="0">
     <w:nsid w:val="769B56EF"/>
     <w:multiLevelType w:val="multilevel"/>
     <w:tmpl w:val="A88C8124"/>
@@ -68445,7 +70820,7 @@
       </w:rPr>
     </w:lvl>
   </w:abstractNum>
-  <w:abstractNum w:abstractNumId="147" w15:restartNumberingAfterBreak="0">
+  <w:abstractNum w:abstractNumId="149" w15:restartNumberingAfterBreak="0">
     <w:nsid w:val="772F2978"/>
     <w:multiLevelType w:val="multilevel"/>
     <w:tmpl w:val="1820C864"/>
@@ -68562,7 +70937,7 @@
       </w:pPr>
     </w:lvl>
   </w:abstractNum>
-  <w:abstractNum w:abstractNumId="148" w15:restartNumberingAfterBreak="0">
+  <w:abstractNum w:abstractNumId="150" w15:restartNumberingAfterBreak="0">
     <w:nsid w:val="774D2408"/>
     <w:multiLevelType w:val="multilevel"/>
     <w:tmpl w:val="1CB81E24"/>
@@ -68711,7 +71086,7 @@
       </w:rPr>
     </w:lvl>
   </w:abstractNum>
-  <w:abstractNum w:abstractNumId="149" w15:restartNumberingAfterBreak="0">
+  <w:abstractNum w:abstractNumId="151" w15:restartNumberingAfterBreak="0">
     <w:nsid w:val="77DF0440"/>
     <w:multiLevelType w:val="multilevel"/>
     <w:tmpl w:val="904C2102"/>
@@ -68860,7 +71235,7 @@
       </w:rPr>
     </w:lvl>
   </w:abstractNum>
-  <w:abstractNum w:abstractNumId="150" w15:restartNumberingAfterBreak="0">
+  <w:abstractNum w:abstractNumId="152" w15:restartNumberingAfterBreak="0">
     <w:nsid w:val="77FB1A01"/>
     <w:multiLevelType w:val="multilevel"/>
     <w:tmpl w:val="9572BDE6"/>
@@ -69009,7 +71384,7 @@
       </w:rPr>
     </w:lvl>
   </w:abstractNum>
-  <w:abstractNum w:abstractNumId="151" w15:restartNumberingAfterBreak="0">
+  <w:abstractNum w:abstractNumId="153" w15:restartNumberingAfterBreak="0">
     <w:nsid w:val="78785638"/>
     <w:multiLevelType w:val="multilevel"/>
     <w:tmpl w:val="B088E51E"/>
@@ -69158,7 +71533,7 @@
       </w:rPr>
     </w:lvl>
   </w:abstractNum>
-  <w:abstractNum w:abstractNumId="152" w15:restartNumberingAfterBreak="0">
+  <w:abstractNum w:abstractNumId="154" w15:restartNumberingAfterBreak="0">
     <w:nsid w:val="789E10FC"/>
     <w:multiLevelType w:val="multilevel"/>
     <w:tmpl w:val="9D6CBEFA"/>
@@ -69307,7 +71682,7 @@
       </w:rPr>
     </w:lvl>
   </w:abstractNum>
-  <w:abstractNum w:abstractNumId="153" w15:restartNumberingAfterBreak="0">
+  <w:abstractNum w:abstractNumId="155" w15:restartNumberingAfterBreak="0">
     <w:nsid w:val="7A206847"/>
     <w:multiLevelType w:val="multilevel"/>
     <w:tmpl w:val="5106DF26"/>
@@ -69456,7 +71831,7 @@
       </w:rPr>
     </w:lvl>
   </w:abstractNum>
-  <w:abstractNum w:abstractNumId="154" w15:restartNumberingAfterBreak="0">
+  <w:abstractNum w:abstractNumId="156" w15:restartNumberingAfterBreak="0">
     <w:nsid w:val="7BE71A29"/>
     <w:multiLevelType w:val="multilevel"/>
     <w:tmpl w:val="ACD64310"/>
@@ -69605,7 +71980,7 @@
       </w:rPr>
     </w:lvl>
   </w:abstractNum>
-  <w:abstractNum w:abstractNumId="155" w15:restartNumberingAfterBreak="0">
+  <w:abstractNum w:abstractNumId="157" w15:restartNumberingAfterBreak="0">
     <w:nsid w:val="7D475CA7"/>
     <w:multiLevelType w:val="multilevel"/>
     <w:tmpl w:val="7D84914E"/>
@@ -69754,7 +72129,124 @@
       </w:rPr>
     </w:lvl>
   </w:abstractNum>
-  <w:abstractNum w:abstractNumId="156" w15:restartNumberingAfterBreak="0">
+  <w:abstractNum w:abstractNumId="158" w15:restartNumberingAfterBreak="0">
+    <w:nsid w:val="7D4F006B"/>
+    <w:multiLevelType w:val="multilevel"/>
+    <w:tmpl w:val="6FC2BD82"/>
+    <w:lvl w:ilvl="0">
+      <w:start w:val="1"/>
+      <w:numFmt w:val="decimal"/>
+      <w:lvlText w:val="%1."/>
+      <w:lvlJc w:val="left"/>
+      <w:pPr>
+        <w:tabs>
+          <w:tab w:val="num" w:pos="720"/>
+        </w:tabs>
+        <w:ind w:left="720" w:hanging="360"/>
+      </w:pPr>
+    </w:lvl>
+    <w:lvl w:ilvl="1">
+      <w:start w:val="1"/>
+      <w:numFmt w:val="bullet"/>
+      <w:lvlText w:val="o"/>
+      <w:lvlJc w:val="left"/>
+      <w:pPr>
+        <w:tabs>
+          <w:tab w:val="num" w:pos="1440"/>
+        </w:tabs>
+        <w:ind w:left="1440" w:hanging="360"/>
+      </w:pPr>
+      <w:rPr>
+        <w:rFonts w:ascii="Courier New" w:hAnsi="Courier New" w:hint="default"/>
+        <w:sz w:val="20"/>
+      </w:rPr>
+    </w:lvl>
+    <w:lvl w:ilvl="2" w:tentative="1">
+      <w:start w:val="1"/>
+      <w:numFmt w:val="decimal"/>
+      <w:lvlText w:val="%3."/>
+      <w:lvlJc w:val="left"/>
+      <w:pPr>
+        <w:tabs>
+          <w:tab w:val="num" w:pos="2160"/>
+        </w:tabs>
+        <w:ind w:left="2160" w:hanging="360"/>
+      </w:pPr>
+    </w:lvl>
+    <w:lvl w:ilvl="3" w:tentative="1">
+      <w:start w:val="1"/>
+      <w:numFmt w:val="decimal"/>
+      <w:lvlText w:val="%4."/>
+      <w:lvlJc w:val="left"/>
+      <w:pPr>
+        <w:tabs>
+          <w:tab w:val="num" w:pos="2880"/>
+        </w:tabs>
+        <w:ind w:left="2880" w:hanging="360"/>
+      </w:pPr>
+    </w:lvl>
+    <w:lvl w:ilvl="4" w:tentative="1">
+      <w:start w:val="1"/>
+      <w:numFmt w:val="decimal"/>
+      <w:lvlText w:val="%5."/>
+      <w:lvlJc w:val="left"/>
+      <w:pPr>
+        <w:tabs>
+          <w:tab w:val="num" w:pos="3600"/>
+        </w:tabs>
+        <w:ind w:left="3600" w:hanging="360"/>
+      </w:pPr>
+    </w:lvl>
+    <w:lvl w:ilvl="5" w:tentative="1">
+      <w:start w:val="1"/>
+      <w:numFmt w:val="decimal"/>
+      <w:lvlText w:val="%6."/>
+      <w:lvlJc w:val="left"/>
+      <w:pPr>
+        <w:tabs>
+          <w:tab w:val="num" w:pos="4320"/>
+        </w:tabs>
+        <w:ind w:left="4320" w:hanging="360"/>
+      </w:pPr>
+    </w:lvl>
+    <w:lvl w:ilvl="6" w:tentative="1">
+      <w:start w:val="1"/>
+      <w:numFmt w:val="decimal"/>
+      <w:lvlText w:val="%7."/>
+      <w:lvlJc w:val="left"/>
+      <w:pPr>
+        <w:tabs>
+          <w:tab w:val="num" w:pos="5040"/>
+        </w:tabs>
+        <w:ind w:left="5040" w:hanging="360"/>
+      </w:pPr>
+    </w:lvl>
+    <w:lvl w:ilvl="7" w:tentative="1">
+      <w:start w:val="1"/>
+      <w:numFmt w:val="decimal"/>
+      <w:lvlText w:val="%8."/>
+      <w:lvlJc w:val="left"/>
+      <w:pPr>
+        <w:tabs>
+          <w:tab w:val="num" w:pos="5760"/>
+        </w:tabs>
+        <w:ind w:left="5760" w:hanging="360"/>
+      </w:pPr>
+    </w:lvl>
+    <w:lvl w:ilvl="8" w:tentative="1">
+      <w:start w:val="1"/>
+      <w:numFmt w:val="decimal"/>
+      <w:lvlText w:val="%9."/>
+      <w:lvlJc w:val="left"/>
+      <w:pPr>
+        <w:tabs>
+          <w:tab w:val="num" w:pos="6480"/>
+        </w:tabs>
+        <w:ind w:left="6480" w:hanging="360"/>
+      </w:pPr>
+    </w:lvl>
+  </w:abstractNum>
+  <w:abstractNum w:abstractNumId="159" w15:restartNumberingAfterBreak="0">
     <w:nsid w:val="7E0C75A7"/>
     <w:multiLevelType w:val="multilevel"/>
     <w:tmpl w:val="A0AC4CD0"/>
@@ -69903,7 +72395,7 @@
       </w:rPr>
     </w:lvl>
   </w:abstractNum>
-  <w:abstractNum w:abstractNumId="157" w15:restartNumberingAfterBreak="0">
+  <w:abstractNum w:abstractNumId="160" w15:restartNumberingAfterBreak="0">
     <w:nsid w:val="7E2A6BB6"/>
     <w:multiLevelType w:val="multilevel"/>
     <w:tmpl w:val="046A9724"/>
@@ -70052,7 +72544,7 @@
       </w:rPr>
     </w:lvl>
   </w:abstractNum>
-  <w:abstractNum w:abstractNumId="158" w15:restartNumberingAfterBreak="0">
+  <w:abstractNum w:abstractNumId="161" w15:restartNumberingAfterBreak="0">
     <w:nsid w:val="7F3F5FDA"/>
     <w:multiLevelType w:val="multilevel"/>
     <w:tmpl w:val="E36073B4"/>
@@ -70208,7 +72700,7 @@
     <w:abstractNumId w:val="112"/>
   </w:num>
   <w:num w:numId="3" w16cid:durableId="1630013373">
-    <w:abstractNumId w:val="136"/>
+    <w:abstractNumId w:val="138"/>
   </w:num>
   <w:num w:numId="4" w16cid:durableId="1966813580">
     <w:abstractNumId w:val="7"/>
@@ -70235,7 +72727,7 @@
     <w:abstractNumId w:val="58"/>
   </w:num>
   <w:num w:numId="12" w16cid:durableId="903686556">
-    <w:abstractNumId w:val="130"/>
+    <w:abstractNumId w:val="132"/>
   </w:num>
   <w:num w:numId="13" w16cid:durableId="1348486560">
     <w:abstractNumId w:val="0"/>
@@ -70253,7 +72745,7 @@
     <w:abstractNumId w:val="60"/>
   </w:num>
   <w:num w:numId="18" w16cid:durableId="135532568">
-    <w:abstractNumId w:val="141"/>
+    <w:abstractNumId w:val="143"/>
   </w:num>
   <w:num w:numId="19" w16cid:durableId="1812019152">
     <w:abstractNumId w:val="46"/>
@@ -70262,7 +72754,7 @@
     <w:abstractNumId w:val="107"/>
   </w:num>
   <w:num w:numId="21" w16cid:durableId="1778601573">
-    <w:abstractNumId w:val="129"/>
+    <w:abstractNumId w:val="131"/>
   </w:num>
   <w:num w:numId="22" w16cid:durableId="2039039444">
     <w:abstractNumId w:val="55"/>
@@ -70277,7 +72769,7 @@
     <w:abstractNumId w:val="115"/>
   </w:num>
   <w:num w:numId="26" w16cid:durableId="297417795">
-    <w:abstractNumId w:val="154"/>
+    <w:abstractNumId w:val="156"/>
   </w:num>
   <w:num w:numId="27" w16cid:durableId="461845439">
     <w:abstractNumId w:val="47"/>
@@ -70292,16 +72784,16 @@
     <w:abstractNumId w:val="62"/>
   </w:num>
   <w:num w:numId="31" w16cid:durableId="530607609">
-    <w:abstractNumId w:val="156"/>
+    <w:abstractNumId w:val="159"/>
   </w:num>
   <w:num w:numId="32" w16cid:durableId="994843245">
     <w:abstractNumId w:val="77"/>
   </w:num>
   <w:num w:numId="33" w16cid:durableId="1631786959">
-    <w:abstractNumId w:val="149"/>
+    <w:abstractNumId w:val="151"/>
   </w:num>
   <w:num w:numId="34" w16cid:durableId="141502543">
-    <w:abstractNumId w:val="128"/>
+    <w:abstractNumId w:val="129"/>
   </w:num>
   <w:num w:numId="35" w16cid:durableId="674307213">
     <w:abstractNumId w:val="50"/>
@@ -70328,7 +72820,7 @@
     <w:abstractNumId w:val="3"/>
   </w:num>
   <w:num w:numId="43" w16cid:durableId="496774231">
-    <w:abstractNumId w:val="131"/>
+    <w:abstractNumId w:val="133"/>
   </w:num>
   <w:num w:numId="44" w16cid:durableId="14311804">
     <w:abstractNumId w:val="96"/>
@@ -70337,7 +72829,7 @@
     <w:abstractNumId w:val="44"/>
   </w:num>
   <w:num w:numId="46" w16cid:durableId="1542934177">
-    <w:abstractNumId w:val="150"/>
+    <w:abstractNumId w:val="152"/>
   </w:num>
   <w:num w:numId="47" w16cid:durableId="1328363063">
     <w:abstractNumId w:val="70"/>
@@ -70364,7 +72856,7 @@
     <w:abstractNumId w:val="17"/>
   </w:num>
   <w:num w:numId="55" w16cid:durableId="1441414541">
-    <w:abstractNumId w:val="157"/>
+    <w:abstractNumId w:val="160"/>
   </w:num>
   <w:num w:numId="56" w16cid:durableId="293297619">
     <w:abstractNumId w:val="31"/>
@@ -70391,7 +72883,7 @@
     <w:abstractNumId w:val="119"/>
   </w:num>
   <w:num w:numId="64" w16cid:durableId="1674794565">
-    <w:abstractNumId w:val="146"/>
+    <w:abstractNumId w:val="148"/>
   </w:num>
   <w:num w:numId="65" w16cid:durableId="656156665">
     <w:abstractNumId w:val="99"/>
@@ -70424,7 +72916,7 @@
     <w:abstractNumId w:val="28"/>
   </w:num>
   <w:num w:numId="75" w16cid:durableId="386924609">
-    <w:abstractNumId w:val="134"/>
+    <w:abstractNumId w:val="136"/>
   </w:num>
   <w:num w:numId="76" w16cid:durableId="725879652">
     <w:abstractNumId w:val="124"/>
@@ -70439,7 +72931,7 @@
     <w:abstractNumId w:val="106"/>
   </w:num>
   <w:num w:numId="80" w16cid:durableId="1991981613">
-    <w:abstractNumId w:val="135"/>
+    <w:abstractNumId w:val="137"/>
   </w:num>
   <w:num w:numId="81" w16cid:durableId="236020015">
     <w:abstractNumId w:val="18"/>
@@ -70454,7 +72946,7 @@
     <w:abstractNumId w:val="37"/>
   </w:num>
   <w:num w:numId="85" w16cid:durableId="500894020">
-    <w:abstractNumId w:val="127"/>
+    <w:abstractNumId w:val="128"/>
   </w:num>
   <w:num w:numId="86" w16cid:durableId="773016308">
     <w:abstractNumId w:val="56"/>
@@ -70463,7 +72955,7 @@
     <w:abstractNumId w:val="49"/>
   </w:num>
   <w:num w:numId="88" w16cid:durableId="551618914">
-    <w:abstractNumId w:val="133"/>
+    <w:abstractNumId w:val="135"/>
   </w:num>
   <w:num w:numId="89" w16cid:durableId="1587105414">
     <w:abstractNumId w:val="29"/>
@@ -70475,10 +72967,10 @@
     <w:abstractNumId w:val="85"/>
   </w:num>
   <w:num w:numId="92" w16cid:durableId="1759669137">
-    <w:abstractNumId w:val="140"/>
+    <w:abstractNumId w:val="142"/>
   </w:num>
   <w:num w:numId="93" w16cid:durableId="1807425760">
-    <w:abstractNumId w:val="143"/>
+    <w:abstractNumId w:val="145"/>
   </w:num>
   <w:num w:numId="94" w16cid:durableId="402023651">
     <w:abstractNumId w:val="108"/>
@@ -70511,10 +73003,10 @@
     <w:abstractNumId w:val="121"/>
   </w:num>
   <w:num w:numId="104" w16cid:durableId="567810125">
-    <w:abstractNumId w:val="132"/>
+    <w:abstractNumId w:val="134"/>
   </w:num>
   <w:num w:numId="105" w16cid:durableId="1274947030">
-    <w:abstractNumId w:val="148"/>
+    <w:abstractNumId w:val="150"/>
   </w:num>
   <w:num w:numId="106" w16cid:durableId="1805732203">
     <w:abstractNumId w:val="64"/>
@@ -70541,7 +73033,7 @@
     <w:abstractNumId w:val="82"/>
   </w:num>
   <w:num w:numId="114" w16cid:durableId="891235304">
-    <w:abstractNumId w:val="139"/>
+    <w:abstractNumId w:val="141"/>
   </w:num>
   <w:num w:numId="115" w16cid:durableId="626860219">
     <w:abstractNumId w:val="30"/>
@@ -70550,7 +73042,7 @@
     <w:abstractNumId w:val="120"/>
   </w:num>
   <w:num w:numId="117" w16cid:durableId="310444402">
-    <w:abstractNumId w:val="138"/>
+    <w:abstractNumId w:val="140"/>
   </w:num>
   <w:num w:numId="118" w16cid:durableId="1620139092">
     <w:abstractNumId w:val="33"/>
@@ -70562,7 +73054,7 @@
     <w:abstractNumId w:val="123"/>
   </w:num>
   <w:num w:numId="121" w16cid:durableId="1969967905">
-    <w:abstractNumId w:val="144"/>
+    <w:abstractNumId w:val="146"/>
   </w:num>
   <w:num w:numId="122" w16cid:durableId="958804333">
     <w:abstractNumId w:val="113"/>
@@ -70595,34 +73087,34 @@
     <w:abstractNumId w:val="100"/>
   </w:num>
   <w:num w:numId="132" w16cid:durableId="440729999">
-    <w:abstractNumId w:val="147"/>
+    <w:abstractNumId w:val="149"/>
   </w:num>
   <w:num w:numId="133" w16cid:durableId="814683677">
-    <w:abstractNumId w:val="158"/>
+    <w:abstractNumId w:val="161"/>
   </w:num>
   <w:num w:numId="134" w16cid:durableId="2026251662">
     <w:abstractNumId w:val="32"/>
   </w:num>
   <w:num w:numId="135" w16cid:durableId="917373060">
-    <w:abstractNumId w:val="142"/>
+    <w:abstractNumId w:val="144"/>
   </w:num>
   <w:num w:numId="136" w16cid:durableId="1108549606">
     <w:abstractNumId w:val="5"/>
   </w:num>
   <w:num w:numId="137" w16cid:durableId="65688529">
-    <w:abstractNumId w:val="155"/>
+    <w:abstractNumId w:val="157"/>
   </w:num>
   <w:num w:numId="138" w16cid:durableId="1036858150">
     <w:abstractNumId w:val="61"/>
   </w:num>
   <w:num w:numId="139" w16cid:durableId="2074426525">
-    <w:abstractNumId w:val="152"/>
+    <w:abstractNumId w:val="154"/>
   </w:num>
   <w:num w:numId="140" w16cid:durableId="1608463623">
     <w:abstractNumId w:val="40"/>
   </w:num>
   <w:num w:numId="141" w16cid:durableId="392046008">
-    <w:abstractNumId w:val="137"/>
+    <w:abstractNumId w:val="139"/>
   </w:num>
   <w:num w:numId="142" w16cid:durableId="1496266838">
     <w:abstractNumId w:val="67"/>
@@ -70631,7 +73123,7 @@
     <w:abstractNumId w:val="14"/>
   </w:num>
   <w:num w:numId="144" w16cid:durableId="673341609">
-    <w:abstractNumId w:val="151"/>
+    <w:abstractNumId w:val="153"/>
   </w:num>
   <w:num w:numId="145" w16cid:durableId="681518436">
     <w:abstractNumId w:val="20"/>
@@ -70646,10 +73138,10 @@
     <w:abstractNumId w:val="54"/>
   </w:num>
   <w:num w:numId="149" w16cid:durableId="947658490">
-    <w:abstractNumId w:val="145"/>
+    <w:abstractNumId w:val="147"/>
   </w:num>
   <w:num w:numId="150" w16cid:durableId="999118882">
-    <w:abstractNumId w:val="153"/>
+    <w:abstractNumId w:val="155"/>
   </w:num>
   <w:num w:numId="151" w16cid:durableId="1831406078">
     <w:abstractNumId w:val="94"/>
@@ -70677,6 +73169,15 @@
   </w:num>
   <w:num w:numId="159" w16cid:durableId="1546212369">
     <w:abstractNumId w:val="110"/>
+  </w:num>
+  <w:num w:numId="160" w16cid:durableId="1421020970">
+    <w:abstractNumId w:val="127"/>
+  </w:num>
+  <w:num w:numId="161" w16cid:durableId="1877114207">
+    <w:abstractNumId w:val="158"/>
+  </w:num>
+  <w:num w:numId="162" w16cid:durableId="624895684">
+    <w:abstractNumId w:val="130"/>
   </w:num>
 </w:numbering>
 </file>

</xml_diff>